<commit_message>
[DOCS]: Update dashboard part
</commit_message>
<xml_diff>
--- a/Dossier final - Styleesh.docx
+++ b/Dossier final - Styleesh.docx
@@ -4164,6 +4164,15 @@
     </w:sdt>
     <w:sdt>
       <w:sdtPr>
+        <w:rPr>
+          <w:rFonts w:asciiTheme="minorHAnsi" w:eastAsiaTheme="minorHAnsi" w:hAnsiTheme="minorHAnsi" w:cstheme="minorBidi"/>
+          <w:color w:val="auto"/>
+          <w:kern w:val="2"/>
+          <w:sz w:val="22"/>
+          <w:szCs w:val="22"/>
+          <w:lang w:eastAsia="en-US"/>
+          <w14:ligatures w14:val="standardContextual"/>
+        </w:rPr>
         <w:id w:val="308982755"/>
         <w:docPartObj>
           <w:docPartGallery w:val="Table of Contents"/>
@@ -4172,15 +4181,8 @@
       </w:sdtPr>
       <w:sdtEndPr>
         <w:rPr>
-          <w:rFonts w:asciiTheme="minorHAnsi" w:eastAsiaTheme="minorHAnsi" w:hAnsiTheme="minorHAnsi" w:cstheme="minorBidi"/>
           <w:b/>
           <w:bCs/>
-          <w:color w:val="auto"/>
-          <w:kern w:val="2"/>
-          <w:sz w:val="22"/>
-          <w:szCs w:val="22"/>
-          <w:lang w:eastAsia="en-US"/>
-          <w14:ligatures w14:val="standardContextual"/>
         </w:rPr>
       </w:sdtEndPr>
       <w:sdtContent>
@@ -5340,8 +5342,21 @@
       <w:pPr>
         <w:jc w:val="both"/>
       </w:pPr>
-      <w:r>
-        <w:t>Styleesh est une entreprise française de vente de vêtements en ligne, présente dans 5 pays avec un catalogue de plus de 3000 produits. Bien que de nombreuses données soient collectées (ventes, trafic web, clients, etc…), elles ne sont aujourd’hui pas exploitées de manière structurée. Aucun outil de pilotage , KPI ou démarche data-driven n’est actuellement mis en place.</w:t>
+      <w:proofErr w:type="spellStart"/>
+      <w:r>
+        <w:t>Styleesh</w:t>
+      </w:r>
+      <w:proofErr w:type="spellEnd"/>
+      <w:r>
+        <w:t xml:space="preserve"> est une entreprise française de vente de vêtements en ligne, présente dans 5 pays avec un catalogue de plus de 3000 produits. Bien que de nombreuses données soient collectées (ventes, trafic web, clients, etc…), elles ne sont aujourd’hui pas exploitées de manière structurée. Aucun outil de pilotage , KPI ou démarche data-</w:t>
+      </w:r>
+      <w:proofErr w:type="spellStart"/>
+      <w:r>
+        <w:t>driven</w:t>
+      </w:r>
+      <w:proofErr w:type="spellEnd"/>
+      <w:r>
+        <w:t xml:space="preserve"> n’est actuellement mis en place.</w:t>
       </w:r>
     </w:p>
     <w:p>
@@ -5666,11 +5681,19 @@
         </w:rPr>
         <w:t xml:space="preserve">4 sources </w:t>
       </w:r>
+      <w:proofErr w:type="spellStart"/>
       <w:r>
         <w:rPr>
           <w:lang w:val="en-US"/>
         </w:rPr>
-        <w:t>d’acquisition:</w:t>
+        <w:t>d’acquisition</w:t>
+      </w:r>
+      <w:proofErr w:type="spellEnd"/>
+      <w:r>
+        <w:rPr>
+          <w:lang w:val="en-US"/>
+        </w:rPr>
+        <w:t>:</w:t>
       </w:r>
       <w:r>
         <w:rPr>
@@ -5688,7 +5711,15 @@
         <w:jc w:val="both"/>
       </w:pPr>
       <w:r>
-        <w:t>Modification typage de colonne (taux_rebond)</w:t>
+        <w:t>Modification typage de colonne (</w:t>
+      </w:r>
+      <w:proofErr w:type="spellStart"/>
+      <w:r>
+        <w:t>taux_rebond</w:t>
+      </w:r>
+      <w:proofErr w:type="spellEnd"/>
+      <w:r>
+        <w:t>)</w:t>
       </w:r>
       <w:r>
         <w:t xml:space="preserve"> – Power BI</w:t>
@@ -5821,8 +5852,13 @@
         <w:t>Ventes</w:t>
       </w:r>
       <w:r>
-        <w:t> : quantité, remise, date, pays, canal, produit_id</w:t>
-      </w:r>
+        <w:t xml:space="preserve"> : quantité, remise, date, pays, canal, </w:t>
+      </w:r>
+      <w:proofErr w:type="spellStart"/>
+      <w:r>
+        <w:t>produit_id</w:t>
+      </w:r>
+      <w:proofErr w:type="spellEnd"/>
     </w:p>
     <w:p>
       <w:pPr>
@@ -6027,7 +6063,15 @@
         <w:jc w:val="both"/>
       </w:pPr>
       <w:r>
-        <w:t>Client: id_client, sexe, âge, pays</w:t>
+        <w:t xml:space="preserve">Client: </w:t>
+      </w:r>
+      <w:proofErr w:type="spellStart"/>
+      <w:r>
+        <w:t>id_client</w:t>
+      </w:r>
+      <w:proofErr w:type="spellEnd"/>
+      <w:r>
+        <w:t>, sexe, âge, pays</w:t>
       </w:r>
     </w:p>
     <w:p>
@@ -6445,7 +6489,13 @@
         <w:jc w:val="both"/>
       </w:pPr>
       <w:r>
-        <w:t>Le tableau de bord comprend 4 pages principales :</w:t>
+        <w:t xml:space="preserve">Le tableau de bord comprend </w:t>
+      </w:r>
+      <w:r>
+        <w:t>5</w:t>
+      </w:r>
+      <w:r>
+        <w:t xml:space="preserve"> pages principales :</w:t>
       </w:r>
     </w:p>
     <w:p>
@@ -6622,6 +6672,60 @@
     </w:p>
     <w:p>
       <w:pPr>
+        <w:numPr>
+          <w:ilvl w:val="0"/>
+          <w:numId w:val="11"/>
+        </w:numPr>
+        <w:jc w:val="both"/>
+        <w:rPr>
+          <w:b/>
+          <w:bCs/>
+        </w:rPr>
+      </w:pPr>
+      <w:r>
+        <w:rPr>
+          <w:b/>
+          <w:bCs/>
+        </w:rPr>
+        <w:t>Conjoncture</w:t>
+      </w:r>
+      <w:r>
+        <w:rPr>
+          <w:b/>
+          <w:bCs/>
+        </w:rPr>
+        <w:t xml:space="preserve"> (Open data)</w:t>
+      </w:r>
+    </w:p>
+    <w:p>
+      <w:pPr>
+        <w:numPr>
+          <w:ilvl w:val="1"/>
+          <w:numId w:val="11"/>
+        </w:numPr>
+        <w:jc w:val="both"/>
+      </w:pPr>
+      <w:r>
+        <w:t>Nombre</w:t>
+      </w:r>
+      <w:r>
+        <w:t xml:space="preserve"> de pouvoir d’achat arbitrable</w:t>
+      </w:r>
+    </w:p>
+    <w:p>
+      <w:pPr>
+        <w:numPr>
+          <w:ilvl w:val="1"/>
+          <w:numId w:val="11"/>
+        </w:numPr>
+        <w:jc w:val="both"/>
+      </w:pPr>
+      <w:r>
+        <w:t>Somme du pouvoir d’achat par année</w:t>
+      </w:r>
+    </w:p>
+    <w:p>
+      <w:pPr>
         <w:rPr>
           <w:b/>
           <w:bCs/>
@@ -6683,7 +6787,15 @@
         <w:jc w:val="both"/>
       </w:pPr>
       <w:r>
-        <w:t>Croisement possible avec les données client pour affiner la stratégie pricing ou ciblage</w:t>
+        <w:t xml:space="preserve">Croisement possible avec les données client pour affiner la stratégie </w:t>
+      </w:r>
+      <w:proofErr w:type="spellStart"/>
+      <w:r>
+        <w:t>pricing</w:t>
+      </w:r>
+      <w:proofErr w:type="spellEnd"/>
+      <w:r>
+        <w:t xml:space="preserve"> ou ciblage</w:t>
       </w:r>
     </w:p>
     <w:p>
@@ -6695,7 +6807,23 @@
           <w:i/>
           <w:iCs/>
         </w:rPr>
-        <w:t>Lien contenant les données utilisées pour l’open data (.xslx) :</w:t>
+        <w:t>Lien contenant les données utilisées pour l’open data (.</w:t>
+      </w:r>
+      <w:proofErr w:type="spellStart"/>
+      <w:r>
+        <w:rPr>
+          <w:i/>
+          <w:iCs/>
+        </w:rPr>
+        <w:t>xslx</w:t>
+      </w:r>
+      <w:proofErr w:type="spellEnd"/>
+      <w:r>
+        <w:rPr>
+          <w:i/>
+          <w:iCs/>
+        </w:rPr>
+        <w:t>) :</w:t>
       </w:r>
     </w:p>
     <w:p>
@@ -6798,7 +6926,23 @@
         <w:t>Structuration des données</w:t>
       </w:r>
       <w:r>
-        <w:t> : adopter un modèle en étoile dans un datawarehouse simplifié (BigQuery, Snowflake, etc.)</w:t>
+        <w:t> : adopter un modèle en étoile dans un datawarehouse simplifié (</w:t>
+      </w:r>
+      <w:proofErr w:type="spellStart"/>
+      <w:r>
+        <w:t>BigQuery</w:t>
+      </w:r>
+      <w:proofErr w:type="spellEnd"/>
+      <w:r>
+        <w:t xml:space="preserve">, </w:t>
+      </w:r>
+      <w:proofErr w:type="spellStart"/>
+      <w:r>
+        <w:t>Snowflake</w:t>
+      </w:r>
+      <w:proofErr w:type="spellEnd"/>
+      <w:r>
+        <w:t>, etc.)</w:t>
       </w:r>
     </w:p>
     <w:p>
@@ -6874,7 +7018,15 @@
         <w:t>Analyse régulière</w:t>
       </w:r>
       <w:r>
-        <w:t> : créer un reporting mensuel automatisé pour le pilotage opérationnel</w:t>
+        <w:t xml:space="preserve"> : créer un </w:t>
+      </w:r>
+      <w:proofErr w:type="spellStart"/>
+      <w:r>
+        <w:t>reporting</w:t>
+      </w:r>
+      <w:proofErr w:type="spellEnd"/>
+      <w:r>
+        <w:t xml:space="preserve"> mensuel automatisé pour le pilotage opérationnel</w:t>
       </w:r>
     </w:p>
     <w:p>

</xml_diff>

<commit_message>
[DOCS & POWERBI]: Add justification open data & change graphic on 'Conjoncture' page
</commit_message>
<xml_diff>
--- a/Dossier final - Styleesh.docx
+++ b/Dossier final - Styleesh.docx
@@ -6852,6 +6852,64 @@
           <w:b/>
           <w:bCs/>
         </w:rPr>
+        <w:t>Pourquoi ?</w:t>
+      </w:r>
+    </w:p>
+    <w:p>
+      <w:pPr>
+        <w:numPr>
+          <w:ilvl w:val="0"/>
+          <w:numId w:val="12"/>
+        </w:numPr>
+        <w:jc w:val="both"/>
+      </w:pPr>
+      <w:r>
+        <w:t>Cela fournit un contexte économique global</w:t>
+      </w:r>
+    </w:p>
+    <w:p>
+      <w:pPr>
+        <w:numPr>
+          <w:ilvl w:val="0"/>
+          <w:numId w:val="12"/>
+        </w:numPr>
+        <w:jc w:val="both"/>
+      </w:pPr>
+      <w:r>
+        <w:t>Si le pouvoir d’achat est faible ou diminue, cela peut freiner les dépenses vestimentaires</w:t>
+      </w:r>
+    </w:p>
+    <w:p>
+      <w:pPr>
+        <w:numPr>
+          <w:ilvl w:val="0"/>
+          <w:numId w:val="12"/>
+        </w:numPr>
+        <w:jc w:val="both"/>
+      </w:pPr>
+      <w:r>
+        <w:t xml:space="preserve">Visualisation des années où les dépenses vestimentaires </w:t>
+      </w:r>
+      <w:r>
+        <w:t>ont</w:t>
+      </w:r>
+      <w:r>
+        <w:t xml:space="preserve"> dû être freiné</w:t>
+      </w:r>
+    </w:p>
+    <w:p>
+      <w:pPr>
+        <w:jc w:val="both"/>
+        <w:rPr>
+          <w:b/>
+          <w:bCs/>
+        </w:rPr>
+      </w:pPr>
+      <w:r>
+        <w:rPr>
+          <w:b/>
+          <w:bCs/>
+        </w:rPr>
         <w:t>Autres pistes envisageables</w:t>
       </w:r>
     </w:p>
@@ -7861,6 +7919,118 @@
     </w:lvl>
   </w:abstractNum>
   <w:abstractNum w:abstractNumId="5" w15:restartNumberingAfterBreak="0">
+    <w:nsid w:val="2CD81695"/>
+    <w:multiLevelType w:val="hybridMultilevel"/>
+    <w:tmpl w:val="4A00412C"/>
+    <w:lvl w:ilvl="0" w:tplc="B1209BC4">
+      <w:numFmt w:val="bullet"/>
+      <w:lvlText w:val="-"/>
+      <w:lvlJc w:val="left"/>
+      <w:pPr>
+        <w:ind w:left="720" w:hanging="360"/>
+      </w:pPr>
+      <w:rPr>
+        <w:rFonts w:ascii="Aptos" w:eastAsiaTheme="minorHAnsi" w:hAnsi="Aptos" w:cstheme="minorBidi" w:hint="default"/>
+      </w:rPr>
+    </w:lvl>
+    <w:lvl w:ilvl="1" w:tplc="040C0003" w:tentative="1">
+      <w:start w:val="1"/>
+      <w:numFmt w:val="bullet"/>
+      <w:lvlText w:val="o"/>
+      <w:lvlJc w:val="left"/>
+      <w:pPr>
+        <w:ind w:left="1440" w:hanging="360"/>
+      </w:pPr>
+      <w:rPr>
+        <w:rFonts w:ascii="Courier New" w:hAnsi="Courier New" w:cs="Courier New" w:hint="default"/>
+      </w:rPr>
+    </w:lvl>
+    <w:lvl w:ilvl="2" w:tplc="040C0005" w:tentative="1">
+      <w:start w:val="1"/>
+      <w:numFmt w:val="bullet"/>
+      <w:lvlText w:val=""/>
+      <w:lvlJc w:val="left"/>
+      <w:pPr>
+        <w:ind w:left="2160" w:hanging="360"/>
+      </w:pPr>
+      <w:rPr>
+        <w:rFonts w:ascii="Wingdings" w:hAnsi="Wingdings" w:hint="default"/>
+      </w:rPr>
+    </w:lvl>
+    <w:lvl w:ilvl="3" w:tplc="040C0001" w:tentative="1">
+      <w:start w:val="1"/>
+      <w:numFmt w:val="bullet"/>
+      <w:lvlText w:val=""/>
+      <w:lvlJc w:val="left"/>
+      <w:pPr>
+        <w:ind w:left="2880" w:hanging="360"/>
+      </w:pPr>
+      <w:rPr>
+        <w:rFonts w:ascii="Symbol" w:hAnsi="Symbol" w:hint="default"/>
+      </w:rPr>
+    </w:lvl>
+    <w:lvl w:ilvl="4" w:tplc="040C0003" w:tentative="1">
+      <w:start w:val="1"/>
+      <w:numFmt w:val="bullet"/>
+      <w:lvlText w:val="o"/>
+      <w:lvlJc w:val="left"/>
+      <w:pPr>
+        <w:ind w:left="3600" w:hanging="360"/>
+      </w:pPr>
+      <w:rPr>
+        <w:rFonts w:ascii="Courier New" w:hAnsi="Courier New" w:cs="Courier New" w:hint="default"/>
+      </w:rPr>
+    </w:lvl>
+    <w:lvl w:ilvl="5" w:tplc="040C0005" w:tentative="1">
+      <w:start w:val="1"/>
+      <w:numFmt w:val="bullet"/>
+      <w:lvlText w:val=""/>
+      <w:lvlJc w:val="left"/>
+      <w:pPr>
+        <w:ind w:left="4320" w:hanging="360"/>
+      </w:pPr>
+      <w:rPr>
+        <w:rFonts w:ascii="Wingdings" w:hAnsi="Wingdings" w:hint="default"/>
+      </w:rPr>
+    </w:lvl>
+    <w:lvl w:ilvl="6" w:tplc="040C0001" w:tentative="1">
+      <w:start w:val="1"/>
+      <w:numFmt w:val="bullet"/>
+      <w:lvlText w:val=""/>
+      <w:lvlJc w:val="left"/>
+      <w:pPr>
+        <w:ind w:left="5040" w:hanging="360"/>
+      </w:pPr>
+      <w:rPr>
+        <w:rFonts w:ascii="Symbol" w:hAnsi="Symbol" w:hint="default"/>
+      </w:rPr>
+    </w:lvl>
+    <w:lvl w:ilvl="7" w:tplc="040C0003" w:tentative="1">
+      <w:start w:val="1"/>
+      <w:numFmt w:val="bullet"/>
+      <w:lvlText w:val="o"/>
+      <w:lvlJc w:val="left"/>
+      <w:pPr>
+        <w:ind w:left="5760" w:hanging="360"/>
+      </w:pPr>
+      <w:rPr>
+        <w:rFonts w:ascii="Courier New" w:hAnsi="Courier New" w:cs="Courier New" w:hint="default"/>
+      </w:rPr>
+    </w:lvl>
+    <w:lvl w:ilvl="8" w:tplc="040C0005" w:tentative="1">
+      <w:start w:val="1"/>
+      <w:numFmt w:val="bullet"/>
+      <w:lvlText w:val=""/>
+      <w:lvlJc w:val="left"/>
+      <w:pPr>
+        <w:ind w:left="6480" w:hanging="360"/>
+      </w:pPr>
+      <w:rPr>
+        <w:rFonts w:ascii="Wingdings" w:hAnsi="Wingdings" w:hint="default"/>
+      </w:rPr>
+    </w:lvl>
+  </w:abstractNum>
+  <w:abstractNum w:abstractNumId="6" w15:restartNumberingAfterBreak="0">
     <w:nsid w:val="32F806D4"/>
     <w:multiLevelType w:val="multilevel"/>
     <w:tmpl w:val="66F2DC08"/>
@@ -8009,7 +8179,7 @@
       </w:rPr>
     </w:lvl>
   </w:abstractNum>
-  <w:abstractNum w:abstractNumId="6" w15:restartNumberingAfterBreak="0">
+  <w:abstractNum w:abstractNumId="7" w15:restartNumberingAfterBreak="0">
     <w:nsid w:val="44F4767E"/>
     <w:multiLevelType w:val="multilevel"/>
     <w:tmpl w:val="032C3098"/>
@@ -8158,7 +8328,7 @@
       </w:rPr>
     </w:lvl>
   </w:abstractNum>
-  <w:abstractNum w:abstractNumId="7" w15:restartNumberingAfterBreak="0">
+  <w:abstractNum w:abstractNumId="8" w15:restartNumberingAfterBreak="0">
     <w:nsid w:val="4DF02B05"/>
     <w:multiLevelType w:val="multilevel"/>
     <w:tmpl w:val="3D36C45A"/>
@@ -8307,7 +8477,7 @@
       </w:rPr>
     </w:lvl>
   </w:abstractNum>
-  <w:abstractNum w:abstractNumId="8" w15:restartNumberingAfterBreak="0">
+  <w:abstractNum w:abstractNumId="9" w15:restartNumberingAfterBreak="0">
     <w:nsid w:val="5F5475E7"/>
     <w:multiLevelType w:val="multilevel"/>
     <w:tmpl w:val="F7260F58"/>
@@ -8456,7 +8626,7 @@
       </w:rPr>
     </w:lvl>
   </w:abstractNum>
-  <w:abstractNum w:abstractNumId="9" w15:restartNumberingAfterBreak="0">
+  <w:abstractNum w:abstractNumId="10" w15:restartNumberingAfterBreak="0">
     <w:nsid w:val="61C17971"/>
     <w:multiLevelType w:val="multilevel"/>
     <w:tmpl w:val="6A06E818"/>
@@ -8605,7 +8775,7 @@
       </w:rPr>
     </w:lvl>
   </w:abstractNum>
-  <w:abstractNum w:abstractNumId="10" w15:restartNumberingAfterBreak="0">
+  <w:abstractNum w:abstractNumId="11" w15:restartNumberingAfterBreak="0">
     <w:nsid w:val="65E00EDD"/>
     <w:multiLevelType w:val="multilevel"/>
     <w:tmpl w:val="D78A5672"/>
@@ -8754,7 +8924,7 @@
       </w:rPr>
     </w:lvl>
   </w:abstractNum>
-  <w:abstractNum w:abstractNumId="11" w15:restartNumberingAfterBreak="0">
+  <w:abstractNum w:abstractNumId="12" w15:restartNumberingAfterBreak="0">
     <w:nsid w:val="708038F2"/>
     <w:multiLevelType w:val="multilevel"/>
     <w:tmpl w:val="9758AACC"/>
@@ -8903,7 +9073,7 @@
       </w:rPr>
     </w:lvl>
   </w:abstractNum>
-  <w:abstractNum w:abstractNumId="12" w15:restartNumberingAfterBreak="0">
+  <w:abstractNum w:abstractNumId="13" w15:restartNumberingAfterBreak="0">
     <w:nsid w:val="75034B38"/>
     <w:multiLevelType w:val="multilevel"/>
     <w:tmpl w:val="AB6854E2"/>
@@ -9052,7 +9222,7 @@
       </w:rPr>
     </w:lvl>
   </w:abstractNum>
-  <w:abstractNum w:abstractNumId="13" w15:restartNumberingAfterBreak="0">
+  <w:abstractNum w:abstractNumId="14" w15:restartNumberingAfterBreak="0">
     <w:nsid w:val="7A8462CC"/>
     <w:multiLevelType w:val="multilevel"/>
     <w:tmpl w:val="C9CC14B6"/>
@@ -9202,25 +9372,25 @@
     </w:lvl>
   </w:abstractNum>
   <w:num w:numId="1" w16cid:durableId="109857678">
-    <w:abstractNumId w:val="13"/>
+    <w:abstractNumId w:val="14"/>
   </w:num>
   <w:num w:numId="2" w16cid:durableId="1631279315">
-    <w:abstractNumId w:val="11"/>
+    <w:abstractNumId w:val="12"/>
   </w:num>
   <w:num w:numId="3" w16cid:durableId="1737390403">
-    <w:abstractNumId w:val="5"/>
+    <w:abstractNumId w:val="6"/>
   </w:num>
   <w:num w:numId="4" w16cid:durableId="596522410">
-    <w:abstractNumId w:val="7"/>
+    <w:abstractNumId w:val="8"/>
   </w:num>
   <w:num w:numId="5" w16cid:durableId="1070036245">
-    <w:abstractNumId w:val="6"/>
+    <w:abstractNumId w:val="7"/>
   </w:num>
   <w:num w:numId="6" w16cid:durableId="1925140781">
     <w:abstractNumId w:val="0"/>
   </w:num>
   <w:num w:numId="7" w16cid:durableId="1736391743">
-    <w:abstractNumId w:val="12"/>
+    <w:abstractNumId w:val="13"/>
   </w:num>
   <w:num w:numId="8" w16cid:durableId="1287851095">
     <w:abstractNumId w:val="3"/>
@@ -9229,19 +9399,22 @@
     <w:abstractNumId w:val="2"/>
   </w:num>
   <w:num w:numId="10" w16cid:durableId="1640106026">
-    <w:abstractNumId w:val="10"/>
+    <w:abstractNumId w:val="11"/>
   </w:num>
   <w:num w:numId="11" w16cid:durableId="2045522385">
     <w:abstractNumId w:val="4"/>
   </w:num>
   <w:num w:numId="12" w16cid:durableId="990249999">
-    <w:abstractNumId w:val="9"/>
+    <w:abstractNumId w:val="10"/>
   </w:num>
   <w:num w:numId="13" w16cid:durableId="2115053343">
-    <w:abstractNumId w:val="8"/>
+    <w:abstractNumId w:val="9"/>
   </w:num>
   <w:num w:numId="14" w16cid:durableId="1610047792">
     <w:abstractNumId w:val="1"/>
+  </w:num>
+  <w:num w:numId="15" w16cid:durableId="728384438">
+    <w:abstractNumId w:val="5"/>
   </w:num>
 </w:numbering>
 </file>
@@ -9646,6 +9819,7 @@
   <w:style w:type="paragraph" w:default="1" w:styleId="Normal">
     <w:name w:val="Normal"/>
     <w:qFormat/>
+    <w:rsid w:val="00C54D76"/>
   </w:style>
   <w:style w:type="paragraph" w:styleId="Titre1">
     <w:name w:val="heading 1"/>
@@ -9847,7 +10021,6 @@
   <w:style w:type="character" w:default="1" w:styleId="Policepardfaut">
     <w:name w:val="Default Paragraph Font"/>
     <w:uiPriority w:val="1"/>
-    <w:semiHidden/>
     <w:unhideWhenUsed/>
   </w:style>
   <w:style w:type="table" w:default="1" w:styleId="TableauNormal">

</xml_diff>

<commit_message>
[DOCS POWERBI DRAWIO]: Change star model & delete 'Canal' table in Power BI
</commit_message>
<xml_diff>
--- a/Dossier final - Styleesh.docx
+++ b/Dossier final - Styleesh.docx
@@ -19,7 +19,7 @@
       <w:sdtContent>
         <w:p>
           <w:pPr>
-            <w:pStyle w:val="Sansinterligne"/>
+            <w:pStyle w:val="NoSpacing"/>
           </w:pPr>
           <w:r>
             <w:rPr>
@@ -157,7 +157,7 @@
                                   <w:sdtContent>
                                     <w:p>
                                       <w:pPr>
-                                        <w:pStyle w:val="Sansinterligne"/>
+                                        <w:pStyle w:val="NoSpacing"/>
                                         <w:jc w:val="right"/>
                                         <w:rPr>
                                           <w:color w:val="FFFFFF" w:themeColor="background1"/>
@@ -3501,7 +3501,7 @@
                             <w:sdtContent>
                               <w:p>
                                 <w:pPr>
-                                  <w:pStyle w:val="Sansinterligne"/>
+                                  <w:pStyle w:val="NoSpacing"/>
                                   <w:jc w:val="right"/>
                                   <w:rPr>
                                     <w:color w:val="FFFFFF" w:themeColor="background1"/>
@@ -3734,7 +3734,7 @@
                             <w:txbxContent>
                               <w:p>
                                 <w:pPr>
-                                  <w:pStyle w:val="Sansinterligne"/>
+                                  <w:pStyle w:val="NoSpacing"/>
                                   <w:rPr>
                                     <w:color w:val="156082" w:themeColor="accent1"/>
                                     <w:sz w:val="26"/>
@@ -3768,7 +3768,7 @@
                               </w:p>
                               <w:p>
                                 <w:pPr>
-                                  <w:pStyle w:val="Sansinterligne"/>
+                                  <w:pStyle w:val="NoSpacing"/>
                                   <w:rPr>
                                     <w:color w:val="595959" w:themeColor="text1" w:themeTint="A6"/>
                                     <w:sz w:val="20"/>
@@ -3833,7 +3833,7 @@
                       <w:txbxContent>
                         <w:p>
                           <w:pPr>
-                            <w:pStyle w:val="Sansinterligne"/>
+                            <w:pStyle w:val="NoSpacing"/>
                             <w:rPr>
                               <w:color w:val="156082" w:themeColor="accent1"/>
                               <w:sz w:val="26"/>
@@ -3867,7 +3867,7 @@
                         </w:p>
                         <w:p>
                           <w:pPr>
-                            <w:pStyle w:val="Sansinterligne"/>
+                            <w:pStyle w:val="NoSpacing"/>
                             <w:rPr>
                               <w:color w:val="595959" w:themeColor="text1" w:themeTint="A6"/>
                               <w:sz w:val="20"/>
@@ -3983,7 +3983,7 @@
                             <w:txbxContent>
                               <w:p>
                                 <w:pPr>
-                                  <w:pStyle w:val="Sansinterligne"/>
+                                  <w:pStyle w:val="NoSpacing"/>
                                   <w:rPr>
                                     <w:rFonts w:asciiTheme="majorHAnsi" w:eastAsiaTheme="majorEastAsia" w:hAnsiTheme="majorHAnsi" w:cstheme="majorBidi"/>
                                     <w:color w:val="262626" w:themeColor="text1" w:themeTint="D9"/>
@@ -4078,7 +4078,7 @@
                       <w:txbxContent>
                         <w:p>
                           <w:pPr>
-                            <w:pStyle w:val="Sansinterligne"/>
+                            <w:pStyle w:val="NoSpacing"/>
                             <w:rPr>
                               <w:rFonts w:asciiTheme="majorHAnsi" w:eastAsiaTheme="majorEastAsia" w:hAnsiTheme="majorHAnsi" w:cstheme="majorBidi"/>
                               <w:color w:val="262626" w:themeColor="text1" w:themeTint="D9"/>
@@ -4188,7 +4188,7 @@
       <w:sdtContent>
         <w:p>
           <w:pPr>
-            <w:pStyle w:val="En-ttedetabledesmatires"/>
+            <w:pStyle w:val="TOCHeading"/>
           </w:pPr>
           <w:r>
             <w:t>Table des matières</w:t>
@@ -4196,7 +4196,7 @@
         </w:p>
         <w:p>
           <w:pPr>
-            <w:pStyle w:val="TM1"/>
+            <w:pStyle w:val="TOC1"/>
             <w:tabs>
               <w:tab w:val="right" w:leader="dot" w:pos="9062"/>
             </w:tabs>
@@ -4220,7 +4220,7 @@
           <w:hyperlink w:anchor="_Toc202262496" w:history="1">
             <w:r>
               <w:rPr>
-                <w:rStyle w:val="Lienhypertexte"/>
+                <w:rStyle w:val="Hyperlink"/>
                 <w:noProof/>
               </w:rPr>
               <w:t>1. Introduction</w:t>
@@ -4277,7 +4277,7 @@
         </w:p>
         <w:p>
           <w:pPr>
-            <w:pStyle w:val="TM2"/>
+            <w:pStyle w:val="TOC2"/>
             <w:tabs>
               <w:tab w:val="right" w:leader="dot" w:pos="9062"/>
             </w:tabs>
@@ -4292,7 +4292,7 @@
           <w:hyperlink w:anchor="_Toc202262497" w:history="1">
             <w:r>
               <w:rPr>
-                <w:rStyle w:val="Lienhypertexte"/>
+                <w:rStyle w:val="Hyperlink"/>
                 <w:noProof/>
               </w:rPr>
               <w:t>Contexte</w:t>
@@ -4349,7 +4349,7 @@
         </w:p>
         <w:p>
           <w:pPr>
-            <w:pStyle w:val="TM2"/>
+            <w:pStyle w:val="TOC2"/>
             <w:tabs>
               <w:tab w:val="right" w:leader="dot" w:pos="9062"/>
             </w:tabs>
@@ -4364,7 +4364,7 @@
           <w:hyperlink w:anchor="_Toc202262498" w:history="1">
             <w:r>
               <w:rPr>
-                <w:rStyle w:val="Lienhypertexte"/>
+                <w:rStyle w:val="Hyperlink"/>
                 <w:noProof/>
               </w:rPr>
               <w:t>Objectif</w:t>
@@ -4421,7 +4421,7 @@
         </w:p>
         <w:p>
           <w:pPr>
-            <w:pStyle w:val="TM1"/>
+            <w:pStyle w:val="TOC1"/>
             <w:tabs>
               <w:tab w:val="right" w:leader="dot" w:pos="9062"/>
             </w:tabs>
@@ -4436,7 +4436,7 @@
           <w:hyperlink w:anchor="_Toc202262499" w:history="1">
             <w:r>
               <w:rPr>
-                <w:rStyle w:val="Lienhypertexte"/>
+                <w:rStyle w:val="Hyperlink"/>
                 <w:noProof/>
               </w:rPr>
               <w:t>2. Méthodologie</w:t>
@@ -4493,7 +4493,7 @@
         </w:p>
         <w:p>
           <w:pPr>
-            <w:pStyle w:val="TM2"/>
+            <w:pStyle w:val="TOC2"/>
             <w:tabs>
               <w:tab w:val="right" w:leader="dot" w:pos="9062"/>
             </w:tabs>
@@ -4508,7 +4508,7 @@
           <w:hyperlink w:anchor="_Toc202262500" w:history="1">
             <w:r>
               <w:rPr>
-                <w:rStyle w:val="Lienhypertexte"/>
+                <w:rStyle w:val="Hyperlink"/>
                 <w:noProof/>
               </w:rPr>
               <w:t>2.1. Audit des données</w:t>
@@ -4565,7 +4565,7 @@
         </w:p>
         <w:p>
           <w:pPr>
-            <w:pStyle w:val="TM2"/>
+            <w:pStyle w:val="TOC2"/>
             <w:tabs>
               <w:tab w:val="right" w:leader="dot" w:pos="9062"/>
             </w:tabs>
@@ -4580,7 +4580,7 @@
           <w:hyperlink w:anchor="_Toc202262501" w:history="1">
             <w:r>
               <w:rPr>
-                <w:rStyle w:val="Lienhypertexte"/>
+                <w:rStyle w:val="Hyperlink"/>
                 <w:noProof/>
               </w:rPr>
               <w:t>2.2. Nettoyage &amp; Corrections</w:t>
@@ -4637,7 +4637,7 @@
         </w:p>
         <w:p>
           <w:pPr>
-            <w:pStyle w:val="TM1"/>
+            <w:pStyle w:val="TOC1"/>
             <w:tabs>
               <w:tab w:val="right" w:leader="dot" w:pos="9062"/>
             </w:tabs>
@@ -4652,7 +4652,7 @@
           <w:hyperlink w:anchor="_Toc202262502" w:history="1">
             <w:r>
               <w:rPr>
-                <w:rStyle w:val="Lienhypertexte"/>
+                <w:rStyle w:val="Hyperlink"/>
                 <w:noProof/>
               </w:rPr>
               <w:t>3. Analyse des données et modélisation</w:t>
@@ -4709,7 +4709,7 @@
         </w:p>
         <w:p>
           <w:pPr>
-            <w:pStyle w:val="TM2"/>
+            <w:pStyle w:val="TOC2"/>
             <w:tabs>
               <w:tab w:val="right" w:leader="dot" w:pos="9062"/>
             </w:tabs>
@@ -4724,7 +4724,7 @@
           <w:hyperlink w:anchor="_Toc202262503" w:history="1">
             <w:r>
               <w:rPr>
-                <w:rStyle w:val="Lienhypertexte"/>
+                <w:rStyle w:val="Hyperlink"/>
                 <w:noProof/>
               </w:rPr>
               <w:t>3.1 Données retenues pour l’analyse</w:t>
@@ -4781,7 +4781,7 @@
         </w:p>
         <w:p>
           <w:pPr>
-            <w:pStyle w:val="TM2"/>
+            <w:pStyle w:val="TOC2"/>
             <w:tabs>
               <w:tab w:val="right" w:leader="dot" w:pos="9062"/>
             </w:tabs>
@@ -4796,7 +4796,7 @@
           <w:hyperlink w:anchor="_Toc202262504" w:history="1">
             <w:r>
               <w:rPr>
-                <w:rStyle w:val="Lienhypertexte"/>
+                <w:rStyle w:val="Hyperlink"/>
                 <w:noProof/>
               </w:rPr>
               <w:t>3.2 Données complémentaires à collecter</w:t>
@@ -4853,7 +4853,7 @@
         </w:p>
         <w:p>
           <w:pPr>
-            <w:pStyle w:val="TM2"/>
+            <w:pStyle w:val="TOC2"/>
             <w:tabs>
               <w:tab w:val="right" w:leader="dot" w:pos="9062"/>
             </w:tabs>
@@ -4868,7 +4868,7 @@
           <w:hyperlink w:anchor="_Toc202262505" w:history="1">
             <w:r>
               <w:rPr>
-                <w:rStyle w:val="Lienhypertexte"/>
+                <w:rStyle w:val="Hyperlink"/>
                 <w:noProof/>
               </w:rPr>
               <w:t>3.3 Schéma analytique - Modèle en étoile</w:t>
@@ -4925,7 +4925,7 @@
         </w:p>
         <w:p>
           <w:pPr>
-            <w:pStyle w:val="TM1"/>
+            <w:pStyle w:val="TOC1"/>
             <w:tabs>
               <w:tab w:val="right" w:leader="dot" w:pos="9062"/>
             </w:tabs>
@@ -4940,7 +4940,7 @@
           <w:hyperlink w:anchor="_Toc202262506" w:history="1">
             <w:r>
               <w:rPr>
-                <w:rStyle w:val="Lienhypertexte"/>
+                <w:rStyle w:val="Hyperlink"/>
                 <w:noProof/>
               </w:rPr>
               <w:t>4. KPIs recommandés</w:t>
@@ -4997,7 +4997,7 @@
         </w:p>
         <w:p>
           <w:pPr>
-            <w:pStyle w:val="TM1"/>
+            <w:pStyle w:val="TOC1"/>
             <w:tabs>
               <w:tab w:val="right" w:leader="dot" w:pos="9062"/>
             </w:tabs>
@@ -5012,7 +5012,7 @@
           <w:hyperlink w:anchor="_Toc202262507" w:history="1">
             <w:r>
               <w:rPr>
-                <w:rStyle w:val="Lienhypertexte"/>
+                <w:rStyle w:val="Hyperlink"/>
                 <w:noProof/>
               </w:rPr>
               <w:t>5. Tableau de bord - Power BI (maquette)</w:t>
@@ -5069,7 +5069,7 @@
         </w:p>
         <w:p>
           <w:pPr>
-            <w:pStyle w:val="TM1"/>
+            <w:pStyle w:val="TOC1"/>
             <w:tabs>
               <w:tab w:val="right" w:leader="dot" w:pos="9062"/>
             </w:tabs>
@@ -5084,7 +5084,7 @@
           <w:hyperlink w:anchor="_Toc202262508" w:history="1">
             <w:r>
               <w:rPr>
-                <w:rStyle w:val="Lienhypertexte"/>
+                <w:rStyle w:val="Hyperlink"/>
                 <w:noProof/>
               </w:rPr>
               <w:t>6. Enrichissement avec données externes</w:t>
@@ -5141,7 +5141,7 @@
         </w:p>
         <w:p>
           <w:pPr>
-            <w:pStyle w:val="TM1"/>
+            <w:pStyle w:val="TOC1"/>
             <w:tabs>
               <w:tab w:val="right" w:leader="dot" w:pos="9062"/>
             </w:tabs>
@@ -5156,7 +5156,7 @@
           <w:hyperlink w:anchor="_Toc202262509" w:history="1">
             <w:r>
               <w:rPr>
-                <w:rStyle w:val="Lienhypertexte"/>
+                <w:rStyle w:val="Hyperlink"/>
                 <w:noProof/>
               </w:rPr>
               <w:t>7. Recommandations</w:t>
@@ -5213,7 +5213,7 @@
         </w:p>
         <w:p>
           <w:pPr>
-            <w:pStyle w:val="TM1"/>
+            <w:pStyle w:val="TOC1"/>
             <w:tabs>
               <w:tab w:val="right" w:leader="dot" w:pos="9062"/>
             </w:tabs>
@@ -5228,7 +5228,7 @@
           <w:hyperlink w:anchor="_Toc202262510" w:history="1">
             <w:r>
               <w:rPr>
-                <w:rStyle w:val="Lienhypertexte"/>
+                <w:rStyle w:val="Hyperlink"/>
                 <w:noProof/>
               </w:rPr>
               <w:t>8. Annexes</w:t>
@@ -5313,7 +5313,7 @@
     </w:p>
     <w:p>
       <w:pPr>
-        <w:pStyle w:val="Titre1"/>
+        <w:pStyle w:val="Heading1"/>
       </w:pPr>
       <w:bookmarkStart w:id="0" w:name="_Toc202262496"/>
       <w:r>
@@ -5324,7 +5324,7 @@
     </w:p>
     <w:p>
       <w:pPr>
-        <w:pStyle w:val="Titre2"/>
+        <w:pStyle w:val="Heading2"/>
         <w:rPr>
           <w:u w:val="single"/>
         </w:rPr>
@@ -5342,26 +5342,13 @@
       <w:pPr>
         <w:jc w:val="both"/>
       </w:pPr>
-      <w:proofErr w:type="spellStart"/>
-      <w:r>
-        <w:t>Styleesh</w:t>
-      </w:r>
-      <w:proofErr w:type="spellEnd"/>
-      <w:r>
-        <w:t xml:space="preserve"> est une entreprise française de vente de vêtements en ligne, présente dans 5 pays avec un catalogue de plus de 3000 produits. Bien que de nombreuses données soient collectées (ventes, trafic web, clients, etc…), elles ne sont aujourd’hui pas exploitées de manière structurée. Aucun outil de pilotage , KPI ou démarche data-</w:t>
-      </w:r>
-      <w:proofErr w:type="spellStart"/>
-      <w:r>
-        <w:t>driven</w:t>
-      </w:r>
-      <w:proofErr w:type="spellEnd"/>
-      <w:r>
-        <w:t xml:space="preserve"> n’est actuellement mis en place.</w:t>
+      <w:r>
+        <w:t>Styleesh est une entreprise française de vente de vêtements en ligne, présente dans 5 pays avec un catalogue de plus de 3000 produits. Bien que de nombreuses données soient collectées (ventes, trafic web, clients, etc…), elles ne sont aujourd’hui pas exploitées de manière structurée. Aucun outil de pilotage , KPI ou démarche data-driven n’est actuellement mis en place.</w:t>
       </w:r>
     </w:p>
     <w:p>
       <w:pPr>
-        <w:pStyle w:val="Titre2"/>
+        <w:pStyle w:val="Heading2"/>
         <w:rPr>
           <w:u w:val="single"/>
         </w:rPr>
@@ -5440,7 +5427,7 @@
     </w:p>
     <w:p>
       <w:pPr>
-        <w:pStyle w:val="Titre1"/>
+        <w:pStyle w:val="Heading1"/>
       </w:pPr>
       <w:bookmarkStart w:id="3" w:name="_Toc202262499"/>
       <w:r>
@@ -5452,7 +5439,7 @@
     <w:p/>
     <w:p>
       <w:pPr>
-        <w:pStyle w:val="Titre2"/>
+        <w:pStyle w:val="Heading2"/>
         <w:rPr>
           <w:u w:val="single"/>
         </w:rPr>
@@ -5681,19 +5668,11 @@
         </w:rPr>
         <w:t xml:space="preserve">4 sources </w:t>
       </w:r>
-      <w:proofErr w:type="spellStart"/>
       <w:r>
         <w:rPr>
           <w:lang w:val="en-US"/>
         </w:rPr>
-        <w:t>d’acquisition</w:t>
-      </w:r>
-      <w:proofErr w:type="spellEnd"/>
-      <w:r>
-        <w:rPr>
-          <w:lang w:val="en-US"/>
-        </w:rPr>
-        <w:t>:</w:t>
+        <w:t>d’acquisition:</w:t>
       </w:r>
       <w:r>
         <w:rPr>
@@ -5711,15 +5690,7 @@
         <w:jc w:val="both"/>
       </w:pPr>
       <w:r>
-        <w:t>Modification typage de colonne (</w:t>
-      </w:r>
-      <w:proofErr w:type="spellStart"/>
-      <w:r>
-        <w:t>taux_rebond</w:t>
-      </w:r>
-      <w:proofErr w:type="spellEnd"/>
-      <w:r>
-        <w:t>)</w:t>
+        <w:t>Modification typage de colonne (taux_rebond)</w:t>
       </w:r>
       <w:r>
         <w:t xml:space="preserve"> – Power BI</w:t>
@@ -5732,7 +5703,7 @@
     </w:p>
     <w:p>
       <w:pPr>
-        <w:pStyle w:val="Titre2"/>
+        <w:pStyle w:val="Heading2"/>
         <w:rPr>
           <w:u w:val="single"/>
         </w:rPr>
@@ -5789,7 +5760,7 @@
     </w:p>
     <w:p>
       <w:pPr>
-        <w:pStyle w:val="Titre1"/>
+        <w:pStyle w:val="Heading1"/>
       </w:pPr>
       <w:bookmarkStart w:id="6" w:name="_Toc202262502"/>
       <w:r>
@@ -5801,7 +5772,7 @@
     <w:p/>
     <w:p>
       <w:pPr>
-        <w:pStyle w:val="Titre2"/>
+        <w:pStyle w:val="Heading2"/>
         <w:rPr>
           <w:u w:val="single"/>
         </w:rPr>
@@ -5852,13 +5823,8 @@
         <w:t>Ventes</w:t>
       </w:r>
       <w:r>
-        <w:t xml:space="preserve"> : quantité, remise, date, pays, canal, </w:t>
-      </w:r>
-      <w:proofErr w:type="spellStart"/>
-      <w:r>
-        <w:t>produit_id</w:t>
-      </w:r>
-      <w:proofErr w:type="spellEnd"/>
+        <w:t> : quantité, remise, date, pays, canal, produit_id</w:t>
+      </w:r>
     </w:p>
     <w:p>
       <w:pPr>
@@ -5908,7 +5874,7 @@
     </w:p>
     <w:p>
       <w:pPr>
-        <w:pStyle w:val="Titre2"/>
+        <w:pStyle w:val="Heading2"/>
         <w:rPr>
           <w:u w:val="single"/>
         </w:rPr>
@@ -5989,7 +5955,7 @@
     </w:p>
     <w:p>
       <w:pPr>
-        <w:pStyle w:val="Titre2"/>
+        <w:pStyle w:val="Heading2"/>
         <w:rPr>
           <w:u w:val="single"/>
         </w:rPr>
@@ -6063,15 +6029,7 @@
         <w:jc w:val="both"/>
       </w:pPr>
       <w:r>
-        <w:t xml:space="preserve">Client: </w:t>
-      </w:r>
-      <w:proofErr w:type="spellStart"/>
-      <w:r>
-        <w:t>id_client</w:t>
-      </w:r>
-      <w:proofErr w:type="spellEnd"/>
-      <w:r>
-        <w:t>, sexe, âge, pays</w:t>
+        <w:t>Client: id_client, sexe, âge, pays</w:t>
       </w:r>
     </w:p>
     <w:p>
@@ -6103,7 +6061,7 @@
     </w:p>
     <w:tbl>
       <w:tblPr>
-        <w:tblStyle w:val="Grilledutableau"/>
+        <w:tblStyle w:val="TableGrid"/>
         <w:tblpPr w:leftFromText="141" w:rightFromText="141" w:vertAnchor="text" w:horzAnchor="margin" w:tblpXSpec="center" w:tblpY="799"/>
         <w:tblW w:w="10485" w:type="dxa"/>
         <w:tblLook w:val="04A0" w:firstRow="1" w:lastRow="0" w:firstColumn="1" w:lastColumn="0" w:noHBand="0" w:noVBand="1"/>
@@ -6455,7 +6413,7 @@
     </w:tbl>
     <w:p>
       <w:pPr>
-        <w:pStyle w:val="Titre1"/>
+        <w:pStyle w:val="Heading1"/>
       </w:pPr>
       <w:bookmarkStart w:id="11" w:name="_Toc202262506"/>
       <w:r>
@@ -6476,7 +6434,7 @@
     </w:p>
     <w:p>
       <w:pPr>
-        <w:pStyle w:val="Titre1"/>
+        <w:pStyle w:val="Heading1"/>
       </w:pPr>
       <w:bookmarkStart w:id="12" w:name="_Toc202262507"/>
       <w:r>
@@ -6741,7 +6699,7 @@
     </w:p>
     <w:p>
       <w:pPr>
-        <w:pStyle w:val="Titre1"/>
+        <w:pStyle w:val="Heading1"/>
       </w:pPr>
       <w:bookmarkStart w:id="13" w:name="_Toc202262508"/>
       <w:r>
@@ -6787,15 +6745,7 @@
         <w:jc w:val="both"/>
       </w:pPr>
       <w:r>
-        <w:t xml:space="preserve">Croisement possible avec les données client pour affiner la stratégie </w:t>
-      </w:r>
-      <w:proofErr w:type="spellStart"/>
-      <w:r>
-        <w:t>pricing</w:t>
-      </w:r>
-      <w:proofErr w:type="spellEnd"/>
-      <w:r>
-        <w:t xml:space="preserve"> ou ciblage</w:t>
+        <w:t>Croisement possible avec les données client pour affiner la stratégie pricing ou ciblage</w:t>
       </w:r>
     </w:p>
     <w:p>
@@ -6807,23 +6757,7 @@
           <w:i/>
           <w:iCs/>
         </w:rPr>
-        <w:t>Lien contenant les données utilisées pour l’open data (.</w:t>
-      </w:r>
-      <w:proofErr w:type="spellStart"/>
-      <w:r>
-        <w:rPr>
-          <w:i/>
-          <w:iCs/>
-        </w:rPr>
-        <w:t>xslx</w:t>
-      </w:r>
-      <w:proofErr w:type="spellEnd"/>
-      <w:r>
-        <w:rPr>
-          <w:i/>
-          <w:iCs/>
-        </w:rPr>
-        <w:t>) :</w:t>
+        <w:t>Lien contenant les données utilisées pour l’open data (.xslx) :</w:t>
       </w:r>
     </w:p>
     <w:p>
@@ -6833,7 +6767,7 @@
       <w:hyperlink r:id="rId7" w:history="1">
         <w:r>
           <w:rPr>
-            <w:rStyle w:val="Lienhypertexte"/>
+            <w:rStyle w:val="Hyperlink"/>
           </w:rPr>
           <w:t>Évolution de la dépense et du pouvoir d’achat des ménages | Insee</w:t>
         </w:r>
@@ -6888,13 +6822,7 @@
         <w:jc w:val="both"/>
       </w:pPr>
       <w:r>
-        <w:t xml:space="preserve">Visualisation des années où les dépenses vestimentaires </w:t>
-      </w:r>
-      <w:r>
-        <w:t>ont</w:t>
-      </w:r>
-      <w:r>
-        <w:t xml:space="preserve"> dû être freiné</w:t>
+        <w:t>Visualisation des années où les dépenses vestimentaires ont dû être freiné</w:t>
       </w:r>
     </w:p>
     <w:p>
@@ -6960,7 +6888,7 @@
     </w:p>
     <w:p>
       <w:pPr>
-        <w:pStyle w:val="Titre1"/>
+        <w:pStyle w:val="Heading1"/>
       </w:pPr>
       <w:bookmarkStart w:id="14" w:name="_Toc202262509"/>
       <w:r>
@@ -6984,23 +6912,7 @@
         <w:t>Structuration des données</w:t>
       </w:r>
       <w:r>
-        <w:t> : adopter un modèle en étoile dans un datawarehouse simplifié (</w:t>
-      </w:r>
-      <w:proofErr w:type="spellStart"/>
-      <w:r>
-        <w:t>BigQuery</w:t>
-      </w:r>
-      <w:proofErr w:type="spellEnd"/>
-      <w:r>
-        <w:t xml:space="preserve">, </w:t>
-      </w:r>
-      <w:proofErr w:type="spellStart"/>
-      <w:r>
-        <w:t>Snowflake</w:t>
-      </w:r>
-      <w:proofErr w:type="spellEnd"/>
-      <w:r>
-        <w:t>, etc.)</w:t>
+        <w:t> : adopter un modèle en étoile dans un datawarehouse simplifié (BigQuery, Snowflake, etc.)</w:t>
       </w:r>
     </w:p>
     <w:p>
@@ -7076,15 +6988,7 @@
         <w:t>Analyse régulière</w:t>
       </w:r>
       <w:r>
-        <w:t xml:space="preserve"> : créer un </w:t>
-      </w:r>
-      <w:proofErr w:type="spellStart"/>
-      <w:r>
-        <w:t>reporting</w:t>
-      </w:r>
-      <w:proofErr w:type="spellEnd"/>
-      <w:r>
-        <w:t xml:space="preserve"> mensuel automatisé pour le pilotage opérationnel</w:t>
+        <w:t> : créer un reporting mensuel automatisé pour le pilotage opérationnel</w:t>
       </w:r>
     </w:p>
     <w:p>
@@ -7108,7 +7012,7 @@
     </w:p>
     <w:p>
       <w:pPr>
-        <w:pStyle w:val="Titre1"/>
+        <w:pStyle w:val="Heading1"/>
       </w:pPr>
       <w:bookmarkStart w:id="15" w:name="_Toc202262510"/>
       <w:r>
@@ -7142,10 +7046,10 @@
           <w:noProof/>
         </w:rPr>
         <w:drawing>
-          <wp:inline distT="0" distB="0" distL="0" distR="0" wp14:anchorId="663DFA57" wp14:editId="36F0D33A">
-            <wp:extent cx="5756275" cy="2881630"/>
+          <wp:inline distT="0" distB="0" distL="0" distR="0" wp14:anchorId="1FA6F548" wp14:editId="5E573045">
+            <wp:extent cx="5760720" cy="3780790"/>
             <wp:effectExtent l="0" t="0" r="0" b="0"/>
-            <wp:docPr id="1577264169" name="Image 1"/>
+            <wp:docPr id="116789688" name="Picture 1" descr="A diagram of a data flow&#10;&#10;AI-generated content may be incorrect."/>
             <wp:cNvGraphicFramePr>
               <a:graphicFrameLocks xmlns:a="http://schemas.openxmlformats.org/drawingml/2006/main" noChangeAspect="1"/>
             </wp:cNvGraphicFramePr>
@@ -7153,7 +7057,7 @@
               <a:graphicData uri="http://schemas.openxmlformats.org/drawingml/2006/picture">
                 <pic:pic xmlns:pic="http://schemas.openxmlformats.org/drawingml/2006/picture">
                   <pic:nvPicPr>
-                    <pic:cNvPr id="0" name="Picture 1"/>
+                    <pic:cNvPr id="116789688" name="Picture 1" descr="A diagram of a data flow&#10;&#10;AI-generated content may be incorrect."/>
                     <pic:cNvPicPr>
                       <a:picLocks noChangeAspect="1" noChangeArrowheads="1"/>
                     </pic:cNvPicPr>
@@ -7174,7 +7078,7 @@
                   <pic:spPr bwMode="auto">
                     <a:xfrm>
                       <a:off x="0" y="0"/>
-                      <a:ext cx="5756275" cy="2881630"/>
+                      <a:ext cx="5760720" cy="3780790"/>
                     </a:xfrm>
                     <a:prstGeom prst="rect">
                       <a:avLst/>
@@ -9821,11 +9725,11 @@
     <w:qFormat/>
     <w:rsid w:val="00C54D76"/>
   </w:style>
-  <w:style w:type="paragraph" w:styleId="Titre1">
+  <w:style w:type="paragraph" w:styleId="Heading1">
     <w:name w:val="heading 1"/>
     <w:basedOn w:val="Normal"/>
     <w:next w:val="Normal"/>
-    <w:link w:val="Titre1Car"/>
+    <w:link w:val="Heading1Char"/>
     <w:uiPriority w:val="9"/>
     <w:qFormat/>
     <w:rsid w:val="00344B9B"/>
@@ -9842,11 +9746,11 @@
       <w:szCs w:val="40"/>
     </w:rPr>
   </w:style>
-  <w:style w:type="paragraph" w:styleId="Titre2">
+  <w:style w:type="paragraph" w:styleId="Heading2">
     <w:name w:val="heading 2"/>
     <w:basedOn w:val="Normal"/>
     <w:next w:val="Normal"/>
-    <w:link w:val="Titre2Car"/>
+    <w:link w:val="Heading2Char"/>
     <w:uiPriority w:val="9"/>
     <w:unhideWhenUsed/>
     <w:qFormat/>
@@ -9864,11 +9768,11 @@
       <w:szCs w:val="32"/>
     </w:rPr>
   </w:style>
-  <w:style w:type="paragraph" w:styleId="Titre3">
+  <w:style w:type="paragraph" w:styleId="Heading3">
     <w:name w:val="heading 3"/>
     <w:basedOn w:val="Normal"/>
     <w:next w:val="Normal"/>
-    <w:link w:val="Titre3Car"/>
+    <w:link w:val="Heading3Char"/>
     <w:uiPriority w:val="9"/>
     <w:unhideWhenUsed/>
     <w:qFormat/>
@@ -9886,11 +9790,11 @@
       <w:szCs w:val="28"/>
     </w:rPr>
   </w:style>
-  <w:style w:type="paragraph" w:styleId="Titre4">
+  <w:style w:type="paragraph" w:styleId="Heading4">
     <w:name w:val="heading 4"/>
     <w:basedOn w:val="Normal"/>
     <w:next w:val="Normal"/>
-    <w:link w:val="Titre4Car"/>
+    <w:link w:val="Heading4Char"/>
     <w:uiPriority w:val="9"/>
     <w:semiHidden/>
     <w:unhideWhenUsed/>
@@ -9909,11 +9813,11 @@
       <w:color w:val="0F4761" w:themeColor="accent1" w:themeShade="BF"/>
     </w:rPr>
   </w:style>
-  <w:style w:type="paragraph" w:styleId="Titre5">
+  <w:style w:type="paragraph" w:styleId="Heading5">
     <w:name w:val="heading 5"/>
     <w:basedOn w:val="Normal"/>
     <w:next w:val="Normal"/>
-    <w:link w:val="Titre5Car"/>
+    <w:link w:val="Heading5Char"/>
     <w:uiPriority w:val="9"/>
     <w:semiHidden/>
     <w:unhideWhenUsed/>
@@ -9930,11 +9834,11 @@
       <w:color w:val="0F4761" w:themeColor="accent1" w:themeShade="BF"/>
     </w:rPr>
   </w:style>
-  <w:style w:type="paragraph" w:styleId="Titre6">
+  <w:style w:type="paragraph" w:styleId="Heading6">
     <w:name w:val="heading 6"/>
     <w:basedOn w:val="Normal"/>
     <w:next w:val="Normal"/>
-    <w:link w:val="Titre6Car"/>
+    <w:link w:val="Heading6Char"/>
     <w:uiPriority w:val="9"/>
     <w:semiHidden/>
     <w:unhideWhenUsed/>
@@ -9953,11 +9857,11 @@
       <w:color w:val="595959" w:themeColor="text1" w:themeTint="A6"/>
     </w:rPr>
   </w:style>
-  <w:style w:type="paragraph" w:styleId="Titre7">
+  <w:style w:type="paragraph" w:styleId="Heading7">
     <w:name w:val="heading 7"/>
     <w:basedOn w:val="Normal"/>
     <w:next w:val="Normal"/>
-    <w:link w:val="Titre7Car"/>
+    <w:link w:val="Heading7Char"/>
     <w:uiPriority w:val="9"/>
     <w:semiHidden/>
     <w:unhideWhenUsed/>
@@ -9974,11 +9878,11 @@
       <w:color w:val="595959" w:themeColor="text1" w:themeTint="A6"/>
     </w:rPr>
   </w:style>
-  <w:style w:type="paragraph" w:styleId="Titre8">
+  <w:style w:type="paragraph" w:styleId="Heading8">
     <w:name w:val="heading 8"/>
     <w:basedOn w:val="Normal"/>
     <w:next w:val="Normal"/>
-    <w:link w:val="Titre8Car"/>
+    <w:link w:val="Heading8Char"/>
     <w:uiPriority w:val="9"/>
     <w:semiHidden/>
     <w:unhideWhenUsed/>
@@ -9997,11 +9901,11 @@
       <w:color w:val="272727" w:themeColor="text1" w:themeTint="D8"/>
     </w:rPr>
   </w:style>
-  <w:style w:type="paragraph" w:styleId="Titre9">
+  <w:style w:type="paragraph" w:styleId="Heading9">
     <w:name w:val="heading 9"/>
     <w:basedOn w:val="Normal"/>
     <w:next w:val="Normal"/>
-    <w:link w:val="Titre9Car"/>
+    <w:link w:val="Heading9Char"/>
     <w:uiPriority w:val="9"/>
     <w:semiHidden/>
     <w:unhideWhenUsed/>
@@ -10018,12 +9922,13 @@
       <w:color w:val="272727" w:themeColor="text1" w:themeTint="D8"/>
     </w:rPr>
   </w:style>
-  <w:style w:type="character" w:default="1" w:styleId="Policepardfaut">
+  <w:style w:type="character" w:default="1" w:styleId="DefaultParagraphFont">
     <w:name w:val="Default Paragraph Font"/>
     <w:uiPriority w:val="1"/>
+    <w:semiHidden/>
     <w:unhideWhenUsed/>
   </w:style>
-  <w:style w:type="table" w:default="1" w:styleId="TableauNormal">
+  <w:style w:type="table" w:default="1" w:styleId="TableNormal">
     <w:name w:val="Normal Table"/>
     <w:uiPriority w:val="99"/>
     <w:semiHidden/>
@@ -10038,16 +9943,16 @@
       </w:tblCellMar>
     </w:tblPr>
   </w:style>
-  <w:style w:type="numbering" w:default="1" w:styleId="Aucuneliste">
+  <w:style w:type="numbering" w:default="1" w:styleId="NoList">
     <w:name w:val="No List"/>
     <w:uiPriority w:val="99"/>
     <w:semiHidden/>
     <w:unhideWhenUsed/>
   </w:style>
-  <w:style w:type="character" w:customStyle="1" w:styleId="Titre1Car">
-    <w:name w:val="Titre 1 Car"/>
-    <w:basedOn w:val="Policepardfaut"/>
-    <w:link w:val="Titre1"/>
+  <w:style w:type="character" w:customStyle="1" w:styleId="Heading1Char">
+    <w:name w:val="Heading 1 Char"/>
+    <w:basedOn w:val="DefaultParagraphFont"/>
+    <w:link w:val="Heading1"/>
     <w:uiPriority w:val="9"/>
     <w:rsid w:val="00344B9B"/>
     <w:rPr>
@@ -10057,10 +9962,10 @@
       <w:szCs w:val="40"/>
     </w:rPr>
   </w:style>
-  <w:style w:type="character" w:customStyle="1" w:styleId="Titre2Car">
-    <w:name w:val="Titre 2 Car"/>
-    <w:basedOn w:val="Policepardfaut"/>
-    <w:link w:val="Titre2"/>
+  <w:style w:type="character" w:customStyle="1" w:styleId="Heading2Char">
+    <w:name w:val="Heading 2 Char"/>
+    <w:basedOn w:val="DefaultParagraphFont"/>
+    <w:link w:val="Heading2"/>
     <w:uiPriority w:val="9"/>
     <w:rsid w:val="00344B9B"/>
     <w:rPr>
@@ -10070,10 +9975,10 @@
       <w:szCs w:val="32"/>
     </w:rPr>
   </w:style>
-  <w:style w:type="character" w:customStyle="1" w:styleId="Titre3Car">
-    <w:name w:val="Titre 3 Car"/>
-    <w:basedOn w:val="Policepardfaut"/>
-    <w:link w:val="Titre3"/>
+  <w:style w:type="character" w:customStyle="1" w:styleId="Heading3Char">
+    <w:name w:val="Heading 3 Char"/>
+    <w:basedOn w:val="DefaultParagraphFont"/>
+    <w:link w:val="Heading3"/>
     <w:uiPriority w:val="9"/>
     <w:rsid w:val="00344B9B"/>
     <w:rPr>
@@ -10083,10 +9988,10 @@
       <w:szCs w:val="28"/>
     </w:rPr>
   </w:style>
-  <w:style w:type="character" w:customStyle="1" w:styleId="Titre4Car">
-    <w:name w:val="Titre 4 Car"/>
-    <w:basedOn w:val="Policepardfaut"/>
-    <w:link w:val="Titre4"/>
+  <w:style w:type="character" w:customStyle="1" w:styleId="Heading4Char">
+    <w:name w:val="Heading 4 Char"/>
+    <w:basedOn w:val="DefaultParagraphFont"/>
+    <w:link w:val="Heading4"/>
     <w:uiPriority w:val="9"/>
     <w:semiHidden/>
     <w:rsid w:val="00344B9B"/>
@@ -10097,10 +10002,10 @@
       <w:color w:val="0F4761" w:themeColor="accent1" w:themeShade="BF"/>
     </w:rPr>
   </w:style>
-  <w:style w:type="character" w:customStyle="1" w:styleId="Titre5Car">
-    <w:name w:val="Titre 5 Car"/>
-    <w:basedOn w:val="Policepardfaut"/>
-    <w:link w:val="Titre5"/>
+  <w:style w:type="character" w:customStyle="1" w:styleId="Heading5Char">
+    <w:name w:val="Heading 5 Char"/>
+    <w:basedOn w:val="DefaultParagraphFont"/>
+    <w:link w:val="Heading5"/>
     <w:uiPriority w:val="9"/>
     <w:semiHidden/>
     <w:rsid w:val="00344B9B"/>
@@ -10109,10 +10014,10 @@
       <w:color w:val="0F4761" w:themeColor="accent1" w:themeShade="BF"/>
     </w:rPr>
   </w:style>
-  <w:style w:type="character" w:customStyle="1" w:styleId="Titre6Car">
-    <w:name w:val="Titre 6 Car"/>
-    <w:basedOn w:val="Policepardfaut"/>
-    <w:link w:val="Titre6"/>
+  <w:style w:type="character" w:customStyle="1" w:styleId="Heading6Char">
+    <w:name w:val="Heading 6 Char"/>
+    <w:basedOn w:val="DefaultParagraphFont"/>
+    <w:link w:val="Heading6"/>
     <w:uiPriority w:val="9"/>
     <w:semiHidden/>
     <w:rsid w:val="00344B9B"/>
@@ -10123,10 +10028,10 @@
       <w:color w:val="595959" w:themeColor="text1" w:themeTint="A6"/>
     </w:rPr>
   </w:style>
-  <w:style w:type="character" w:customStyle="1" w:styleId="Titre7Car">
-    <w:name w:val="Titre 7 Car"/>
-    <w:basedOn w:val="Policepardfaut"/>
-    <w:link w:val="Titre7"/>
+  <w:style w:type="character" w:customStyle="1" w:styleId="Heading7Char">
+    <w:name w:val="Heading 7 Char"/>
+    <w:basedOn w:val="DefaultParagraphFont"/>
+    <w:link w:val="Heading7"/>
     <w:uiPriority w:val="9"/>
     <w:semiHidden/>
     <w:rsid w:val="00344B9B"/>
@@ -10135,10 +10040,10 @@
       <w:color w:val="595959" w:themeColor="text1" w:themeTint="A6"/>
     </w:rPr>
   </w:style>
-  <w:style w:type="character" w:customStyle="1" w:styleId="Titre8Car">
-    <w:name w:val="Titre 8 Car"/>
-    <w:basedOn w:val="Policepardfaut"/>
-    <w:link w:val="Titre8"/>
+  <w:style w:type="character" w:customStyle="1" w:styleId="Heading8Char">
+    <w:name w:val="Heading 8 Char"/>
+    <w:basedOn w:val="DefaultParagraphFont"/>
+    <w:link w:val="Heading8"/>
     <w:uiPriority w:val="9"/>
     <w:semiHidden/>
     <w:rsid w:val="00344B9B"/>
@@ -10149,10 +10054,10 @@
       <w:color w:val="272727" w:themeColor="text1" w:themeTint="D8"/>
     </w:rPr>
   </w:style>
-  <w:style w:type="character" w:customStyle="1" w:styleId="Titre9Car">
-    <w:name w:val="Titre 9 Car"/>
-    <w:basedOn w:val="Policepardfaut"/>
-    <w:link w:val="Titre9"/>
+  <w:style w:type="character" w:customStyle="1" w:styleId="Heading9Char">
+    <w:name w:val="Heading 9 Char"/>
+    <w:basedOn w:val="DefaultParagraphFont"/>
+    <w:link w:val="Heading9"/>
     <w:uiPriority w:val="9"/>
     <w:semiHidden/>
     <w:rsid w:val="00344B9B"/>
@@ -10161,11 +10066,11 @@
       <w:color w:val="272727" w:themeColor="text1" w:themeTint="D8"/>
     </w:rPr>
   </w:style>
-  <w:style w:type="paragraph" w:styleId="Titre">
+  <w:style w:type="paragraph" w:styleId="Title">
     <w:name w:val="Title"/>
     <w:basedOn w:val="Normal"/>
     <w:next w:val="Normal"/>
-    <w:link w:val="TitreCar"/>
+    <w:link w:val="TitleChar"/>
     <w:uiPriority w:val="10"/>
     <w:qFormat/>
     <w:rsid w:val="00344B9B"/>
@@ -10181,10 +10086,10 @@
       <w:szCs w:val="56"/>
     </w:rPr>
   </w:style>
-  <w:style w:type="character" w:customStyle="1" w:styleId="TitreCar">
-    <w:name w:val="Titre Car"/>
-    <w:basedOn w:val="Policepardfaut"/>
-    <w:link w:val="Titre"/>
+  <w:style w:type="character" w:customStyle="1" w:styleId="TitleChar">
+    <w:name w:val="Title Char"/>
+    <w:basedOn w:val="DefaultParagraphFont"/>
+    <w:link w:val="Title"/>
     <w:uiPriority w:val="10"/>
     <w:rsid w:val="00344B9B"/>
     <w:rPr>
@@ -10195,11 +10100,11 @@
       <w:szCs w:val="56"/>
     </w:rPr>
   </w:style>
-  <w:style w:type="paragraph" w:styleId="Sous-titre">
+  <w:style w:type="paragraph" w:styleId="Subtitle">
     <w:name w:val="Subtitle"/>
     <w:basedOn w:val="Normal"/>
     <w:next w:val="Normal"/>
-    <w:link w:val="Sous-titreCar"/>
+    <w:link w:val="SubtitleChar"/>
     <w:uiPriority w:val="11"/>
     <w:qFormat/>
     <w:rsid w:val="00344B9B"/>
@@ -10216,10 +10121,10 @@
       <w:szCs w:val="28"/>
     </w:rPr>
   </w:style>
-  <w:style w:type="character" w:customStyle="1" w:styleId="Sous-titreCar">
-    <w:name w:val="Sous-titre Car"/>
-    <w:basedOn w:val="Policepardfaut"/>
-    <w:link w:val="Sous-titre"/>
+  <w:style w:type="character" w:customStyle="1" w:styleId="SubtitleChar">
+    <w:name w:val="Subtitle Char"/>
+    <w:basedOn w:val="DefaultParagraphFont"/>
+    <w:link w:val="Subtitle"/>
     <w:uiPriority w:val="11"/>
     <w:rsid w:val="00344B9B"/>
     <w:rPr>
@@ -10230,11 +10135,11 @@
       <w:szCs w:val="28"/>
     </w:rPr>
   </w:style>
-  <w:style w:type="paragraph" w:styleId="Citation">
+  <w:style w:type="paragraph" w:styleId="Quote">
     <w:name w:val="Quote"/>
     <w:basedOn w:val="Normal"/>
     <w:next w:val="Normal"/>
-    <w:link w:val="CitationCar"/>
+    <w:link w:val="QuoteChar"/>
     <w:uiPriority w:val="29"/>
     <w:qFormat/>
     <w:rsid w:val="00344B9B"/>
@@ -10248,10 +10153,10 @@
       <w:color w:val="404040" w:themeColor="text1" w:themeTint="BF"/>
     </w:rPr>
   </w:style>
-  <w:style w:type="character" w:customStyle="1" w:styleId="CitationCar">
-    <w:name w:val="Citation Car"/>
-    <w:basedOn w:val="Policepardfaut"/>
-    <w:link w:val="Citation"/>
+  <w:style w:type="character" w:customStyle="1" w:styleId="QuoteChar">
+    <w:name w:val="Quote Char"/>
+    <w:basedOn w:val="DefaultParagraphFont"/>
+    <w:link w:val="Quote"/>
     <w:uiPriority w:val="29"/>
     <w:rsid w:val="00344B9B"/>
     <w:rPr>
@@ -10260,7 +10165,7 @@
       <w:color w:val="404040" w:themeColor="text1" w:themeTint="BF"/>
     </w:rPr>
   </w:style>
-  <w:style w:type="paragraph" w:styleId="Paragraphedeliste">
+  <w:style w:type="paragraph" w:styleId="ListParagraph">
     <w:name w:val="List Paragraph"/>
     <w:basedOn w:val="Normal"/>
     <w:uiPriority w:val="34"/>
@@ -10271,9 +10176,9 @@
       <w:contextualSpacing/>
     </w:pPr>
   </w:style>
-  <w:style w:type="character" w:styleId="Accentuationintense">
+  <w:style w:type="character" w:styleId="IntenseEmphasis">
     <w:name w:val="Intense Emphasis"/>
-    <w:basedOn w:val="Policepardfaut"/>
+    <w:basedOn w:val="DefaultParagraphFont"/>
     <w:uiPriority w:val="21"/>
     <w:qFormat/>
     <w:rsid w:val="00344B9B"/>
@@ -10283,11 +10188,11 @@
       <w:color w:val="0F4761" w:themeColor="accent1" w:themeShade="BF"/>
     </w:rPr>
   </w:style>
-  <w:style w:type="paragraph" w:styleId="Citationintense">
+  <w:style w:type="paragraph" w:styleId="IntenseQuote">
     <w:name w:val="Intense Quote"/>
     <w:basedOn w:val="Normal"/>
     <w:next w:val="Normal"/>
-    <w:link w:val="CitationintenseCar"/>
+    <w:link w:val="IntenseQuoteChar"/>
     <w:uiPriority w:val="30"/>
     <w:qFormat/>
     <w:rsid w:val="00344B9B"/>
@@ -10306,10 +10211,10 @@
       <w:color w:val="0F4761" w:themeColor="accent1" w:themeShade="BF"/>
     </w:rPr>
   </w:style>
-  <w:style w:type="character" w:customStyle="1" w:styleId="CitationintenseCar">
-    <w:name w:val="Citation intense Car"/>
-    <w:basedOn w:val="Policepardfaut"/>
-    <w:link w:val="Citationintense"/>
+  <w:style w:type="character" w:customStyle="1" w:styleId="IntenseQuoteChar">
+    <w:name w:val="Intense Quote Char"/>
+    <w:basedOn w:val="DefaultParagraphFont"/>
+    <w:link w:val="IntenseQuote"/>
     <w:uiPriority w:val="30"/>
     <w:rsid w:val="00344B9B"/>
     <w:rPr>
@@ -10318,9 +10223,9 @@
       <w:color w:val="0F4761" w:themeColor="accent1" w:themeShade="BF"/>
     </w:rPr>
   </w:style>
-  <w:style w:type="character" w:styleId="Rfrenceintense">
+  <w:style w:type="character" w:styleId="IntenseReference">
     <w:name w:val="Intense Reference"/>
-    <w:basedOn w:val="Policepardfaut"/>
+    <w:basedOn w:val="DefaultParagraphFont"/>
     <w:uiPriority w:val="32"/>
     <w:qFormat/>
     <w:rsid w:val="00344B9B"/>
@@ -10332,9 +10237,9 @@
       <w:spacing w:val="5"/>
     </w:rPr>
   </w:style>
-  <w:style w:type="paragraph" w:styleId="Sansinterligne">
+  <w:style w:type="paragraph" w:styleId="NoSpacing">
     <w:name w:val="No Spacing"/>
-    <w:link w:val="SansinterligneCar"/>
+    <w:link w:val="NoSpacingChar"/>
     <w:uiPriority w:val="1"/>
     <w:qFormat/>
     <w:rsid w:val="00344B9B"/>
@@ -10348,10 +10253,10 @@
       <w14:ligatures w14:val="none"/>
     </w:rPr>
   </w:style>
-  <w:style w:type="character" w:customStyle="1" w:styleId="SansinterligneCar">
-    <w:name w:val="Sans interligne Car"/>
-    <w:basedOn w:val="Policepardfaut"/>
-    <w:link w:val="Sansinterligne"/>
+  <w:style w:type="character" w:customStyle="1" w:styleId="NoSpacingChar">
+    <w:name w:val="No Spacing Char"/>
+    <w:basedOn w:val="DefaultParagraphFont"/>
+    <w:link w:val="NoSpacing"/>
     <w:uiPriority w:val="1"/>
     <w:rsid w:val="00344B9B"/>
     <w:rPr>
@@ -10361,9 +10266,9 @@
       <w14:ligatures w14:val="none"/>
     </w:rPr>
   </w:style>
-  <w:style w:type="character" w:styleId="Lienhypertexte">
+  <w:style w:type="character" w:styleId="Hyperlink">
     <w:name w:val="Hyperlink"/>
-    <w:basedOn w:val="Policepardfaut"/>
+    <w:basedOn w:val="DefaultParagraphFont"/>
     <w:uiPriority w:val="99"/>
     <w:unhideWhenUsed/>
     <w:rsid w:val="00344B9B"/>
@@ -10372,9 +10277,9 @@
       <w:u w:val="single"/>
     </w:rPr>
   </w:style>
-  <w:style w:type="character" w:styleId="Mentionnonrsolue">
+  <w:style w:type="character" w:styleId="UnresolvedMention">
     <w:name w:val="Unresolved Mention"/>
-    <w:basedOn w:val="Policepardfaut"/>
+    <w:basedOn w:val="DefaultParagraphFont"/>
     <w:uiPriority w:val="99"/>
     <w:semiHidden/>
     <w:unhideWhenUsed/>
@@ -10384,9 +10289,9 @@
       <w:shd w:val="clear" w:color="auto" w:fill="E1DFDD"/>
     </w:rPr>
   </w:style>
-  <w:style w:type="paragraph" w:styleId="En-ttedetabledesmatires">
+  <w:style w:type="paragraph" w:styleId="TOCHeading">
     <w:name w:val="TOC Heading"/>
-    <w:basedOn w:val="Titre1"/>
+    <w:basedOn w:val="Heading1"/>
     <w:next w:val="Normal"/>
     <w:uiPriority w:val="39"/>
     <w:unhideWhenUsed/>
@@ -10404,7 +10309,7 @@
       <w14:ligatures w14:val="none"/>
     </w:rPr>
   </w:style>
-  <w:style w:type="paragraph" w:styleId="TM1">
+  <w:style w:type="paragraph" w:styleId="TOC1">
     <w:name w:val="toc 1"/>
     <w:basedOn w:val="Normal"/>
     <w:next w:val="Normal"/>
@@ -10416,7 +10321,7 @@
       <w:spacing w:after="100"/>
     </w:pPr>
   </w:style>
-  <w:style w:type="paragraph" w:styleId="TM2">
+  <w:style w:type="paragraph" w:styleId="TOC2">
     <w:name w:val="toc 2"/>
     <w:basedOn w:val="Normal"/>
     <w:next w:val="Normal"/>
@@ -10429,9 +10334,9 @@
       <w:ind w:left="220"/>
     </w:pPr>
   </w:style>
-  <w:style w:type="table" w:styleId="Grilledutableau">
+  <w:style w:type="table" w:styleId="TableGrid">
     <w:name w:val="Table Grid"/>
-    <w:basedOn w:val="TableauNormal"/>
+    <w:basedOn w:val="TableNormal"/>
     <w:uiPriority w:val="39"/>
     <w:rsid w:val="003B25BB"/>
     <w:pPr>

</xml_diff>

<commit_message>
[DRAWIO & DOCS]: Change star model
</commit_message>
<xml_diff>
--- a/Dossier final - Styleesh.docx
+++ b/Dossier final - Styleesh.docx
@@ -19,7 +19,7 @@
       <w:sdtContent>
         <w:p>
           <w:pPr>
-            <w:pStyle w:val="NoSpacing"/>
+            <w:pStyle w:val="Sansinterligne"/>
           </w:pPr>
           <w:r>
             <w:rPr>
@@ -157,7 +157,7 @@
                                   <w:sdtContent>
                                     <w:p>
                                       <w:pPr>
-                                        <w:pStyle w:val="NoSpacing"/>
+                                        <w:pStyle w:val="Sansinterligne"/>
                                         <w:jc w:val="right"/>
                                         <w:rPr>
                                           <w:color w:val="FFFFFF" w:themeColor="background1"/>
@@ -3501,7 +3501,7 @@
                             <w:sdtContent>
                               <w:p>
                                 <w:pPr>
-                                  <w:pStyle w:val="NoSpacing"/>
+                                  <w:pStyle w:val="Sansinterligne"/>
                                   <w:jc w:val="right"/>
                                   <w:rPr>
                                     <w:color w:val="FFFFFF" w:themeColor="background1"/>
@@ -3734,7 +3734,7 @@
                             <w:txbxContent>
                               <w:p>
                                 <w:pPr>
-                                  <w:pStyle w:val="NoSpacing"/>
+                                  <w:pStyle w:val="Sansinterligne"/>
                                   <w:rPr>
                                     <w:color w:val="156082" w:themeColor="accent1"/>
                                     <w:sz w:val="26"/>
@@ -3768,7 +3768,7 @@
                               </w:p>
                               <w:p>
                                 <w:pPr>
-                                  <w:pStyle w:val="NoSpacing"/>
+                                  <w:pStyle w:val="Sansinterligne"/>
                                   <w:rPr>
                                     <w:color w:val="595959" w:themeColor="text1" w:themeTint="A6"/>
                                     <w:sz w:val="20"/>
@@ -3833,7 +3833,7 @@
                       <w:txbxContent>
                         <w:p>
                           <w:pPr>
-                            <w:pStyle w:val="NoSpacing"/>
+                            <w:pStyle w:val="Sansinterligne"/>
                             <w:rPr>
                               <w:color w:val="156082" w:themeColor="accent1"/>
                               <w:sz w:val="26"/>
@@ -3867,7 +3867,7 @@
                         </w:p>
                         <w:p>
                           <w:pPr>
-                            <w:pStyle w:val="NoSpacing"/>
+                            <w:pStyle w:val="Sansinterligne"/>
                             <w:rPr>
                               <w:color w:val="595959" w:themeColor="text1" w:themeTint="A6"/>
                               <w:sz w:val="20"/>
@@ -3983,7 +3983,7 @@
                             <w:txbxContent>
                               <w:p>
                                 <w:pPr>
-                                  <w:pStyle w:val="NoSpacing"/>
+                                  <w:pStyle w:val="Sansinterligne"/>
                                   <w:rPr>
                                     <w:rFonts w:asciiTheme="majorHAnsi" w:eastAsiaTheme="majorEastAsia" w:hAnsiTheme="majorHAnsi" w:cstheme="majorBidi"/>
                                     <w:color w:val="262626" w:themeColor="text1" w:themeTint="D9"/>
@@ -4078,7 +4078,7 @@
                       <w:txbxContent>
                         <w:p>
                           <w:pPr>
-                            <w:pStyle w:val="NoSpacing"/>
+                            <w:pStyle w:val="Sansinterligne"/>
                             <w:rPr>
                               <w:rFonts w:asciiTheme="majorHAnsi" w:eastAsiaTheme="majorEastAsia" w:hAnsiTheme="majorHAnsi" w:cstheme="majorBidi"/>
                               <w:color w:val="262626" w:themeColor="text1" w:themeTint="D9"/>
@@ -4188,7 +4188,7 @@
       <w:sdtContent>
         <w:p>
           <w:pPr>
-            <w:pStyle w:val="TOCHeading"/>
+            <w:pStyle w:val="En-ttedetabledesmatires"/>
           </w:pPr>
           <w:r>
             <w:t>Table des matières</w:t>
@@ -4196,7 +4196,7 @@
         </w:p>
         <w:p>
           <w:pPr>
-            <w:pStyle w:val="TOC1"/>
+            <w:pStyle w:val="TM1"/>
             <w:tabs>
               <w:tab w:val="right" w:leader="dot" w:pos="9062"/>
             </w:tabs>
@@ -4220,7 +4220,7 @@
           <w:hyperlink w:anchor="_Toc202262496" w:history="1">
             <w:r>
               <w:rPr>
-                <w:rStyle w:val="Hyperlink"/>
+                <w:rStyle w:val="Lienhypertexte"/>
                 <w:noProof/>
               </w:rPr>
               <w:t>1. Introduction</w:t>
@@ -4277,7 +4277,7 @@
         </w:p>
         <w:p>
           <w:pPr>
-            <w:pStyle w:val="TOC2"/>
+            <w:pStyle w:val="TM2"/>
             <w:tabs>
               <w:tab w:val="right" w:leader="dot" w:pos="9062"/>
             </w:tabs>
@@ -4292,7 +4292,7 @@
           <w:hyperlink w:anchor="_Toc202262497" w:history="1">
             <w:r>
               <w:rPr>
-                <w:rStyle w:val="Hyperlink"/>
+                <w:rStyle w:val="Lienhypertexte"/>
                 <w:noProof/>
               </w:rPr>
               <w:t>Contexte</w:t>
@@ -4349,7 +4349,7 @@
         </w:p>
         <w:p>
           <w:pPr>
-            <w:pStyle w:val="TOC2"/>
+            <w:pStyle w:val="TM2"/>
             <w:tabs>
               <w:tab w:val="right" w:leader="dot" w:pos="9062"/>
             </w:tabs>
@@ -4364,7 +4364,7 @@
           <w:hyperlink w:anchor="_Toc202262498" w:history="1">
             <w:r>
               <w:rPr>
-                <w:rStyle w:val="Hyperlink"/>
+                <w:rStyle w:val="Lienhypertexte"/>
                 <w:noProof/>
               </w:rPr>
               <w:t>Objectif</w:t>
@@ -4421,7 +4421,7 @@
         </w:p>
         <w:p>
           <w:pPr>
-            <w:pStyle w:val="TOC1"/>
+            <w:pStyle w:val="TM1"/>
             <w:tabs>
               <w:tab w:val="right" w:leader="dot" w:pos="9062"/>
             </w:tabs>
@@ -4436,7 +4436,7 @@
           <w:hyperlink w:anchor="_Toc202262499" w:history="1">
             <w:r>
               <w:rPr>
-                <w:rStyle w:val="Hyperlink"/>
+                <w:rStyle w:val="Lienhypertexte"/>
                 <w:noProof/>
               </w:rPr>
               <w:t>2. Méthodologie</w:t>
@@ -4493,7 +4493,7 @@
         </w:p>
         <w:p>
           <w:pPr>
-            <w:pStyle w:val="TOC2"/>
+            <w:pStyle w:val="TM2"/>
             <w:tabs>
               <w:tab w:val="right" w:leader="dot" w:pos="9062"/>
             </w:tabs>
@@ -4508,7 +4508,7 @@
           <w:hyperlink w:anchor="_Toc202262500" w:history="1">
             <w:r>
               <w:rPr>
-                <w:rStyle w:val="Hyperlink"/>
+                <w:rStyle w:val="Lienhypertexte"/>
                 <w:noProof/>
               </w:rPr>
               <w:t>2.1. Audit des données</w:t>
@@ -4565,7 +4565,7 @@
         </w:p>
         <w:p>
           <w:pPr>
-            <w:pStyle w:val="TOC2"/>
+            <w:pStyle w:val="TM2"/>
             <w:tabs>
               <w:tab w:val="right" w:leader="dot" w:pos="9062"/>
             </w:tabs>
@@ -4580,7 +4580,7 @@
           <w:hyperlink w:anchor="_Toc202262501" w:history="1">
             <w:r>
               <w:rPr>
-                <w:rStyle w:val="Hyperlink"/>
+                <w:rStyle w:val="Lienhypertexte"/>
                 <w:noProof/>
               </w:rPr>
               <w:t>2.2. Nettoyage &amp; Corrections</w:t>
@@ -4637,7 +4637,7 @@
         </w:p>
         <w:p>
           <w:pPr>
-            <w:pStyle w:val="TOC1"/>
+            <w:pStyle w:val="TM1"/>
             <w:tabs>
               <w:tab w:val="right" w:leader="dot" w:pos="9062"/>
             </w:tabs>
@@ -4652,7 +4652,7 @@
           <w:hyperlink w:anchor="_Toc202262502" w:history="1">
             <w:r>
               <w:rPr>
-                <w:rStyle w:val="Hyperlink"/>
+                <w:rStyle w:val="Lienhypertexte"/>
                 <w:noProof/>
               </w:rPr>
               <w:t>3. Analyse des données et modélisation</w:t>
@@ -4709,7 +4709,7 @@
         </w:p>
         <w:p>
           <w:pPr>
-            <w:pStyle w:val="TOC2"/>
+            <w:pStyle w:val="TM2"/>
             <w:tabs>
               <w:tab w:val="right" w:leader="dot" w:pos="9062"/>
             </w:tabs>
@@ -4724,7 +4724,7 @@
           <w:hyperlink w:anchor="_Toc202262503" w:history="1">
             <w:r>
               <w:rPr>
-                <w:rStyle w:val="Hyperlink"/>
+                <w:rStyle w:val="Lienhypertexte"/>
                 <w:noProof/>
               </w:rPr>
               <w:t>3.1 Données retenues pour l’analyse</w:t>
@@ -4781,7 +4781,7 @@
         </w:p>
         <w:p>
           <w:pPr>
-            <w:pStyle w:val="TOC2"/>
+            <w:pStyle w:val="TM2"/>
             <w:tabs>
               <w:tab w:val="right" w:leader="dot" w:pos="9062"/>
             </w:tabs>
@@ -4796,7 +4796,7 @@
           <w:hyperlink w:anchor="_Toc202262504" w:history="1">
             <w:r>
               <w:rPr>
-                <w:rStyle w:val="Hyperlink"/>
+                <w:rStyle w:val="Lienhypertexte"/>
                 <w:noProof/>
               </w:rPr>
               <w:t>3.2 Données complémentaires à collecter</w:t>
@@ -4853,7 +4853,7 @@
         </w:p>
         <w:p>
           <w:pPr>
-            <w:pStyle w:val="TOC2"/>
+            <w:pStyle w:val="TM2"/>
             <w:tabs>
               <w:tab w:val="right" w:leader="dot" w:pos="9062"/>
             </w:tabs>
@@ -4868,7 +4868,7 @@
           <w:hyperlink w:anchor="_Toc202262505" w:history="1">
             <w:r>
               <w:rPr>
-                <w:rStyle w:val="Hyperlink"/>
+                <w:rStyle w:val="Lienhypertexte"/>
                 <w:noProof/>
               </w:rPr>
               <w:t>3.3 Schéma analytique - Modèle en étoile</w:t>
@@ -4925,7 +4925,7 @@
         </w:p>
         <w:p>
           <w:pPr>
-            <w:pStyle w:val="TOC1"/>
+            <w:pStyle w:val="TM1"/>
             <w:tabs>
               <w:tab w:val="right" w:leader="dot" w:pos="9062"/>
             </w:tabs>
@@ -4940,7 +4940,7 @@
           <w:hyperlink w:anchor="_Toc202262506" w:history="1">
             <w:r>
               <w:rPr>
-                <w:rStyle w:val="Hyperlink"/>
+                <w:rStyle w:val="Lienhypertexte"/>
                 <w:noProof/>
               </w:rPr>
               <w:t>4. KPIs recommandés</w:t>
@@ -4997,7 +4997,7 @@
         </w:p>
         <w:p>
           <w:pPr>
-            <w:pStyle w:val="TOC1"/>
+            <w:pStyle w:val="TM1"/>
             <w:tabs>
               <w:tab w:val="right" w:leader="dot" w:pos="9062"/>
             </w:tabs>
@@ -5012,7 +5012,7 @@
           <w:hyperlink w:anchor="_Toc202262507" w:history="1">
             <w:r>
               <w:rPr>
-                <w:rStyle w:val="Hyperlink"/>
+                <w:rStyle w:val="Lienhypertexte"/>
                 <w:noProof/>
               </w:rPr>
               <w:t>5. Tableau de bord - Power BI (maquette)</w:t>
@@ -5069,7 +5069,7 @@
         </w:p>
         <w:p>
           <w:pPr>
-            <w:pStyle w:val="TOC1"/>
+            <w:pStyle w:val="TM1"/>
             <w:tabs>
               <w:tab w:val="right" w:leader="dot" w:pos="9062"/>
             </w:tabs>
@@ -5084,7 +5084,7 @@
           <w:hyperlink w:anchor="_Toc202262508" w:history="1">
             <w:r>
               <w:rPr>
-                <w:rStyle w:val="Hyperlink"/>
+                <w:rStyle w:val="Lienhypertexte"/>
                 <w:noProof/>
               </w:rPr>
               <w:t>6. Enrichissement avec données externes</w:t>
@@ -5141,7 +5141,7 @@
         </w:p>
         <w:p>
           <w:pPr>
-            <w:pStyle w:val="TOC1"/>
+            <w:pStyle w:val="TM1"/>
             <w:tabs>
               <w:tab w:val="right" w:leader="dot" w:pos="9062"/>
             </w:tabs>
@@ -5156,7 +5156,7 @@
           <w:hyperlink w:anchor="_Toc202262509" w:history="1">
             <w:r>
               <w:rPr>
-                <w:rStyle w:val="Hyperlink"/>
+                <w:rStyle w:val="Lienhypertexte"/>
                 <w:noProof/>
               </w:rPr>
               <w:t>7. Recommandations</w:t>
@@ -5213,7 +5213,7 @@
         </w:p>
         <w:p>
           <w:pPr>
-            <w:pStyle w:val="TOC1"/>
+            <w:pStyle w:val="TM1"/>
             <w:tabs>
               <w:tab w:val="right" w:leader="dot" w:pos="9062"/>
             </w:tabs>
@@ -5228,7 +5228,7 @@
           <w:hyperlink w:anchor="_Toc202262510" w:history="1">
             <w:r>
               <w:rPr>
-                <w:rStyle w:val="Hyperlink"/>
+                <w:rStyle w:val="Lienhypertexte"/>
                 <w:noProof/>
               </w:rPr>
               <w:t>8. Annexes</w:t>
@@ -5313,7 +5313,7 @@
     </w:p>
     <w:p>
       <w:pPr>
-        <w:pStyle w:val="Heading1"/>
+        <w:pStyle w:val="Titre1"/>
       </w:pPr>
       <w:bookmarkStart w:id="0" w:name="_Toc202262496"/>
       <w:r>
@@ -5324,7 +5324,7 @@
     </w:p>
     <w:p>
       <w:pPr>
-        <w:pStyle w:val="Heading2"/>
+        <w:pStyle w:val="Titre2"/>
         <w:rPr>
           <w:u w:val="single"/>
         </w:rPr>
@@ -5342,13 +5342,26 @@
       <w:pPr>
         <w:jc w:val="both"/>
       </w:pPr>
-      <w:r>
-        <w:t>Styleesh est une entreprise française de vente de vêtements en ligne, présente dans 5 pays avec un catalogue de plus de 3000 produits. Bien que de nombreuses données soient collectées (ventes, trafic web, clients, etc…), elles ne sont aujourd’hui pas exploitées de manière structurée. Aucun outil de pilotage , KPI ou démarche data-driven n’est actuellement mis en place.</w:t>
+      <w:proofErr w:type="spellStart"/>
+      <w:r>
+        <w:t>Styleesh</w:t>
+      </w:r>
+      <w:proofErr w:type="spellEnd"/>
+      <w:r>
+        <w:t xml:space="preserve"> est une entreprise française de vente de vêtements en ligne, présente dans 5 pays avec un catalogue de plus de 3000 produits. Bien que de nombreuses données soient collectées (ventes, trafic web, clients, etc…), elles ne sont aujourd’hui pas exploitées de manière structurée. Aucun outil de pilotage , KPI ou démarche data-</w:t>
+      </w:r>
+      <w:proofErr w:type="spellStart"/>
+      <w:r>
+        <w:t>driven</w:t>
+      </w:r>
+      <w:proofErr w:type="spellEnd"/>
+      <w:r>
+        <w:t xml:space="preserve"> n’est actuellement mis en place.</w:t>
       </w:r>
     </w:p>
     <w:p>
       <w:pPr>
-        <w:pStyle w:val="Heading2"/>
+        <w:pStyle w:val="Titre2"/>
         <w:rPr>
           <w:u w:val="single"/>
         </w:rPr>
@@ -5427,7 +5440,7 @@
     </w:p>
     <w:p>
       <w:pPr>
-        <w:pStyle w:val="Heading1"/>
+        <w:pStyle w:val="Titre1"/>
       </w:pPr>
       <w:bookmarkStart w:id="3" w:name="_Toc202262499"/>
       <w:r>
@@ -5439,7 +5452,7 @@
     <w:p/>
     <w:p>
       <w:pPr>
-        <w:pStyle w:val="Heading2"/>
+        <w:pStyle w:val="Titre2"/>
         <w:rPr>
           <w:u w:val="single"/>
         </w:rPr>
@@ -5668,11 +5681,19 @@
         </w:rPr>
         <w:t xml:space="preserve">4 sources </w:t>
       </w:r>
+      <w:proofErr w:type="spellStart"/>
       <w:r>
         <w:rPr>
           <w:lang w:val="en-US"/>
         </w:rPr>
-        <w:t>d’acquisition:</w:t>
+        <w:t>d’acquisition</w:t>
+      </w:r>
+      <w:proofErr w:type="spellEnd"/>
+      <w:r>
+        <w:rPr>
+          <w:lang w:val="en-US"/>
+        </w:rPr>
+        <w:t>:</w:t>
       </w:r>
       <w:r>
         <w:rPr>
@@ -5690,7 +5711,15 @@
         <w:jc w:val="both"/>
       </w:pPr>
       <w:r>
-        <w:t>Modification typage de colonne (taux_rebond)</w:t>
+        <w:t>Modification typage de colonne (</w:t>
+      </w:r>
+      <w:proofErr w:type="spellStart"/>
+      <w:r>
+        <w:t>taux_rebond</w:t>
+      </w:r>
+      <w:proofErr w:type="spellEnd"/>
+      <w:r>
+        <w:t>)</w:t>
       </w:r>
       <w:r>
         <w:t xml:space="preserve"> – Power BI</w:t>
@@ -5703,7 +5732,7 @@
     </w:p>
     <w:p>
       <w:pPr>
-        <w:pStyle w:val="Heading2"/>
+        <w:pStyle w:val="Titre2"/>
         <w:rPr>
           <w:u w:val="single"/>
         </w:rPr>
@@ -5760,7 +5789,7 @@
     </w:p>
     <w:p>
       <w:pPr>
-        <w:pStyle w:val="Heading1"/>
+        <w:pStyle w:val="Titre1"/>
       </w:pPr>
       <w:bookmarkStart w:id="6" w:name="_Toc202262502"/>
       <w:r>
@@ -5772,7 +5801,7 @@
     <w:p/>
     <w:p>
       <w:pPr>
-        <w:pStyle w:val="Heading2"/>
+        <w:pStyle w:val="Titre2"/>
         <w:rPr>
           <w:u w:val="single"/>
         </w:rPr>
@@ -5823,8 +5852,13 @@
         <w:t>Ventes</w:t>
       </w:r>
       <w:r>
-        <w:t> : quantité, remise, date, pays, canal, produit_id</w:t>
-      </w:r>
+        <w:t xml:space="preserve"> : quantité, remise, date, pays, canal, </w:t>
+      </w:r>
+      <w:proofErr w:type="spellStart"/>
+      <w:r>
+        <w:t>produit_id</w:t>
+      </w:r>
+      <w:proofErr w:type="spellEnd"/>
     </w:p>
     <w:p>
       <w:pPr>
@@ -5874,7 +5908,7 @@
     </w:p>
     <w:p>
       <w:pPr>
-        <w:pStyle w:val="Heading2"/>
+        <w:pStyle w:val="Titre2"/>
         <w:rPr>
           <w:u w:val="single"/>
         </w:rPr>
@@ -5955,7 +5989,7 @@
     </w:p>
     <w:p>
       <w:pPr>
-        <w:pStyle w:val="Heading2"/>
+        <w:pStyle w:val="Titre2"/>
         <w:rPr>
           <w:u w:val="single"/>
         </w:rPr>
@@ -5981,7 +6015,13 @@
         <w:t>Fait central :</w:t>
       </w:r>
       <w:r>
-        <w:t> Ventes</w:t>
+        <w:t> </w:t>
+      </w:r>
+      <w:r>
+        <w:t>Sale</w:t>
+      </w:r>
+      <w:r>
+        <w:t>s</w:t>
       </w:r>
     </w:p>
     <w:p>
@@ -5991,10 +6031,120 @@
           <w:numId w:val="9"/>
         </w:numPr>
         <w:jc w:val="both"/>
-      </w:pPr>
-      <w:r>
-        <w:t>Faits : quantité, remise, chiffre d’affaires</w:t>
-      </w:r>
+        <w:rPr>
+          <w:lang w:val="en-US"/>
+        </w:rPr>
+      </w:pPr>
+      <w:proofErr w:type="gramStart"/>
+      <w:r>
+        <w:rPr>
+          <w:lang w:val="en-US"/>
+        </w:rPr>
+        <w:t>Faits :</w:t>
+      </w:r>
+      <w:proofErr w:type="gramEnd"/>
+      <w:r>
+        <w:rPr>
+          <w:lang w:val="en-US"/>
+        </w:rPr>
+        <w:t xml:space="preserve"> </w:t>
+      </w:r>
+      <w:proofErr w:type="spellStart"/>
+      <w:r>
+        <w:rPr>
+          <w:lang w:val="en-US"/>
+        </w:rPr>
+        <w:t>id_sale</w:t>
+      </w:r>
+      <w:proofErr w:type="spellEnd"/>
+      <w:r>
+        <w:rPr>
+          <w:lang w:val="en-US"/>
+        </w:rPr>
+        <w:t xml:space="preserve">, date, quantity, discount, </w:t>
+      </w:r>
+      <w:proofErr w:type="spellStart"/>
+      <w:r>
+        <w:rPr>
+          <w:lang w:val="en-US"/>
+        </w:rPr>
+        <w:t>sale_figure</w:t>
+      </w:r>
+      <w:proofErr w:type="spellEnd"/>
+      <w:r>
+        <w:rPr>
+          <w:lang w:val="en-US"/>
+        </w:rPr>
+        <w:t xml:space="preserve">, </w:t>
+      </w:r>
+      <w:proofErr w:type="spellStart"/>
+      <w:r>
+        <w:rPr>
+          <w:lang w:val="en-US"/>
+        </w:rPr>
+        <w:t>fk_id_country</w:t>
+      </w:r>
+      <w:proofErr w:type="spellEnd"/>
+      <w:r>
+        <w:rPr>
+          <w:lang w:val="en-US"/>
+        </w:rPr>
+        <w:t xml:space="preserve">, </w:t>
+      </w:r>
+      <w:proofErr w:type="spellStart"/>
+      <w:r>
+        <w:rPr>
+          <w:lang w:val="en-US"/>
+        </w:rPr>
+        <w:t>fk_id_</w:t>
+      </w:r>
+      <w:r>
+        <w:rPr>
+          <w:lang w:val="en-US"/>
+        </w:rPr>
+        <w:t>product</w:t>
+      </w:r>
+      <w:proofErr w:type="spellEnd"/>
+      <w:r>
+        <w:rPr>
+          <w:lang w:val="en-US"/>
+        </w:rPr>
+        <w:t xml:space="preserve">, </w:t>
+      </w:r>
+      <w:proofErr w:type="spellStart"/>
+      <w:r>
+        <w:rPr>
+          <w:lang w:val="en-US"/>
+        </w:rPr>
+        <w:t>fk_id_</w:t>
+      </w:r>
+      <w:r>
+        <w:rPr>
+          <w:lang w:val="en-US"/>
+        </w:rPr>
+        <w:t>customer</w:t>
+      </w:r>
+      <w:proofErr w:type="spellEnd"/>
+      <w:r>
+        <w:rPr>
+          <w:lang w:val="en-US"/>
+        </w:rPr>
+        <w:t xml:space="preserve">, </w:t>
+      </w:r>
+      <w:proofErr w:type="spellStart"/>
+      <w:r>
+        <w:rPr>
+          <w:lang w:val="en-US"/>
+        </w:rPr>
+        <w:t>fk_id_</w:t>
+      </w:r>
+      <w:r>
+        <w:rPr>
+          <w:lang w:val="en-US"/>
+        </w:rPr>
+        <w:t>channel</w:t>
+      </w:r>
+      <w:proofErr w:type="spellEnd"/>
     </w:p>
     <w:p>
       <w:pPr>
@@ -6015,9 +6165,85 @@
           <w:numId w:val="10"/>
         </w:numPr>
         <w:jc w:val="both"/>
-      </w:pPr>
-      <w:r>
-        <w:t>Produit: id, nom, catégorie, prix, stock</w:t>
+        <w:rPr>
+          <w:lang w:val="en-US"/>
+        </w:rPr>
+      </w:pPr>
+      <w:proofErr w:type="gramStart"/>
+      <w:r>
+        <w:rPr>
+          <w:lang w:val="en-US"/>
+        </w:rPr>
+        <w:t xml:space="preserve">Products </w:t>
+      </w:r>
+      <w:r>
+        <w:rPr>
+          <w:lang w:val="en-US"/>
+        </w:rPr>
+        <w:t>:</w:t>
+      </w:r>
+      <w:proofErr w:type="gramEnd"/>
+      <w:r>
+        <w:rPr>
+          <w:lang w:val="en-US"/>
+        </w:rPr>
+        <w:t xml:space="preserve"> </w:t>
+      </w:r>
+      <w:proofErr w:type="spellStart"/>
+      <w:r>
+        <w:rPr>
+          <w:lang w:val="en-US"/>
+        </w:rPr>
+        <w:t>id</w:t>
+      </w:r>
+      <w:r>
+        <w:rPr>
+          <w:lang w:val="en-US"/>
+        </w:rPr>
+        <w:t>_product</w:t>
+      </w:r>
+      <w:proofErr w:type="spellEnd"/>
+      <w:r>
+        <w:rPr>
+          <w:lang w:val="en-US"/>
+        </w:rPr>
+        <w:t xml:space="preserve">, </w:t>
+      </w:r>
+      <w:r>
+        <w:rPr>
+          <w:lang w:val="en-US"/>
+        </w:rPr>
+        <w:t>name</w:t>
+      </w:r>
+      <w:r>
+        <w:rPr>
+          <w:lang w:val="en-US"/>
+        </w:rPr>
+        <w:t xml:space="preserve">, </w:t>
+      </w:r>
+      <w:r>
+        <w:rPr>
+          <w:lang w:val="en-US"/>
+        </w:rPr>
+        <w:t>category</w:t>
+      </w:r>
+      <w:r>
+        <w:rPr>
+          <w:lang w:val="en-US"/>
+        </w:rPr>
+        <w:t xml:space="preserve">, </w:t>
+      </w:r>
+      <w:r>
+        <w:rPr>
+          <w:lang w:val="en-US"/>
+        </w:rPr>
+        <w:t>price</w:t>
+      </w:r>
+      <w:r>
+        <w:rPr>
+          <w:lang w:val="en-US"/>
+        </w:rPr>
+        <w:t>, stock</w:t>
       </w:r>
     </w:p>
     <w:p>
@@ -6027,10 +6253,84 @@
           <w:numId w:val="10"/>
         </w:numPr>
         <w:jc w:val="both"/>
-      </w:pPr>
-      <w:r>
-        <w:t>Client: id_client, sexe, âge, pays</w:t>
-      </w:r>
+        <w:rPr>
+          <w:lang w:val="en-US"/>
+        </w:rPr>
+      </w:pPr>
+      <w:proofErr w:type="gramStart"/>
+      <w:r>
+        <w:rPr>
+          <w:lang w:val="en-US"/>
+        </w:rPr>
+        <w:t xml:space="preserve">Customers </w:t>
+      </w:r>
+      <w:r>
+        <w:rPr>
+          <w:lang w:val="en-US"/>
+        </w:rPr>
+        <w:t>:</w:t>
+      </w:r>
+      <w:proofErr w:type="gramEnd"/>
+      <w:r>
+        <w:rPr>
+          <w:lang w:val="en-US"/>
+        </w:rPr>
+        <w:t xml:space="preserve"> </w:t>
+      </w:r>
+      <w:proofErr w:type="spellStart"/>
+      <w:r>
+        <w:rPr>
+          <w:lang w:val="en-US"/>
+        </w:rPr>
+        <w:t>id_c</w:t>
+      </w:r>
+      <w:r>
+        <w:rPr>
+          <w:lang w:val="en-US"/>
+        </w:rPr>
+        <w:t>ustomer</w:t>
+      </w:r>
+      <w:proofErr w:type="spellEnd"/>
+      <w:r>
+        <w:rPr>
+          <w:lang w:val="en-US"/>
+        </w:rPr>
+        <w:t xml:space="preserve">, </w:t>
+      </w:r>
+      <w:r>
+        <w:rPr>
+          <w:lang w:val="en-US"/>
+        </w:rPr>
+        <w:t>age, gender</w:t>
+      </w:r>
+      <w:r>
+        <w:rPr>
+          <w:lang w:val="en-US"/>
+        </w:rPr>
+        <w:t xml:space="preserve">, </w:t>
+      </w:r>
+      <w:proofErr w:type="spellStart"/>
+      <w:r>
+        <w:rPr>
+          <w:lang w:val="en-US"/>
+        </w:rPr>
+        <w:t>register_date</w:t>
+      </w:r>
+      <w:proofErr w:type="spellEnd"/>
+      <w:r>
+        <w:rPr>
+          <w:lang w:val="en-US"/>
+        </w:rPr>
+        <w:t xml:space="preserve">, </w:t>
+      </w:r>
+      <w:proofErr w:type="spellStart"/>
+      <w:r>
+        <w:rPr>
+          <w:lang w:val="en-US"/>
+        </w:rPr>
+        <w:t>fk_id_country</w:t>
+      </w:r>
+      <w:proofErr w:type="spellEnd"/>
     </w:p>
     <w:p>
       <w:pPr>
@@ -6039,18 +6339,243 @@
           <w:numId w:val="10"/>
         </w:numPr>
         <w:jc w:val="both"/>
-      </w:pPr>
-      <w:r>
-        <w:t>Canal: canal d’acquisition</w:t>
-      </w:r>
+        <w:rPr>
+          <w:lang w:val="en-US"/>
+        </w:rPr>
+      </w:pPr>
+      <w:proofErr w:type="gramStart"/>
+      <w:r>
+        <w:rPr>
+          <w:lang w:val="en-US"/>
+        </w:rPr>
+        <w:t xml:space="preserve">Channels </w:t>
+      </w:r>
+      <w:r>
+        <w:rPr>
+          <w:lang w:val="en-US"/>
+        </w:rPr>
+        <w:t>:</w:t>
+      </w:r>
+      <w:proofErr w:type="gramEnd"/>
+      <w:r>
+        <w:rPr>
+          <w:lang w:val="en-US"/>
+        </w:rPr>
+        <w:t xml:space="preserve"> </w:t>
+      </w:r>
+      <w:proofErr w:type="spellStart"/>
+      <w:r>
+        <w:rPr>
+          <w:lang w:val="en-US"/>
+        </w:rPr>
+        <w:t>id_channel</w:t>
+      </w:r>
+      <w:proofErr w:type="spellEnd"/>
+      <w:r>
+        <w:rPr>
+          <w:lang w:val="en-US"/>
+        </w:rPr>
+        <w:t xml:space="preserve">, </w:t>
+      </w:r>
+      <w:proofErr w:type="spellStart"/>
+      <w:r>
+        <w:rPr>
+          <w:lang w:val="en-US"/>
+        </w:rPr>
+        <w:t>channel_</w:t>
+      </w:r>
+      <w:r>
+        <w:rPr>
+          <w:lang w:val="en-US"/>
+        </w:rPr>
+        <w:t>name</w:t>
+      </w:r>
+      <w:proofErr w:type="spellEnd"/>
     </w:p>
     <w:p>
       <w:pPr>
+        <w:numPr>
+          <w:ilvl w:val="0"/>
+          <w:numId w:val="10"/>
+        </w:numPr>
+        <w:jc w:val="both"/>
+        <w:rPr>
+          <w:lang w:val="en-US"/>
+        </w:rPr>
+      </w:pPr>
+      <w:proofErr w:type="gramStart"/>
+      <w:r>
+        <w:rPr>
+          <w:lang w:val="en-US"/>
+        </w:rPr>
+        <w:t>Countries :</w:t>
+      </w:r>
+      <w:proofErr w:type="gramEnd"/>
+      <w:r>
+        <w:rPr>
+          <w:lang w:val="en-US"/>
+        </w:rPr>
+        <w:t xml:space="preserve"> </w:t>
+      </w:r>
+      <w:proofErr w:type="spellStart"/>
+      <w:r>
+        <w:rPr>
+          <w:lang w:val="en-US"/>
+        </w:rPr>
+        <w:t>id_</w:t>
+      </w:r>
+      <w:r>
+        <w:rPr>
+          <w:lang w:val="en-US"/>
+        </w:rPr>
+        <w:t>country</w:t>
+      </w:r>
+      <w:proofErr w:type="spellEnd"/>
+      <w:r>
+        <w:rPr>
+          <w:lang w:val="en-US"/>
+        </w:rPr>
+        <w:t xml:space="preserve">, </w:t>
+      </w:r>
+      <w:proofErr w:type="spellStart"/>
+      <w:r>
+        <w:rPr>
+          <w:lang w:val="en-US"/>
+        </w:rPr>
+        <w:t>country_n</w:t>
+      </w:r>
+      <w:r>
+        <w:rPr>
+          <w:lang w:val="en-US"/>
+        </w:rPr>
+        <w:t>ame</w:t>
+      </w:r>
+      <w:proofErr w:type="spellEnd"/>
+    </w:p>
+    <w:p>
+      <w:pPr>
+        <w:numPr>
+          <w:ilvl w:val="0"/>
+          <w:numId w:val="10"/>
+        </w:numPr>
+        <w:jc w:val="both"/>
+        <w:rPr>
+          <w:lang w:val="en-US"/>
+        </w:rPr>
+      </w:pPr>
+      <w:proofErr w:type="gramStart"/>
+      <w:r>
+        <w:rPr>
+          <w:lang w:val="en-US"/>
+        </w:rPr>
+        <w:t>Categories :</w:t>
+      </w:r>
+      <w:proofErr w:type="gramEnd"/>
+      <w:r>
+        <w:rPr>
+          <w:lang w:val="en-US"/>
+        </w:rPr>
+        <w:t xml:space="preserve"> </w:t>
+      </w:r>
+      <w:proofErr w:type="spellStart"/>
+      <w:r>
+        <w:rPr>
+          <w:lang w:val="en-US"/>
+        </w:rPr>
+        <w:t>id_category</w:t>
+      </w:r>
+      <w:proofErr w:type="spellEnd"/>
+      <w:r>
+        <w:rPr>
+          <w:lang w:val="en-US"/>
+        </w:rPr>
+        <w:t xml:space="preserve">, </w:t>
+      </w:r>
+      <w:proofErr w:type="spellStart"/>
+      <w:r>
+        <w:rPr>
+          <w:lang w:val="en-US"/>
+        </w:rPr>
+        <w:t>category_name</w:t>
+      </w:r>
+      <w:proofErr w:type="spellEnd"/>
+    </w:p>
+    <w:p>
+      <w:pPr>
+        <w:jc w:val="both"/>
         <w:rPr>
           <w:b/>
           <w:bCs/>
         </w:rPr>
       </w:pPr>
+      <w:r>
+        <w:rPr>
+          <w:b/>
+          <w:bCs/>
+        </w:rPr>
+        <w:t>Table à part :</w:t>
+      </w:r>
+    </w:p>
+    <w:p>
+      <w:pPr>
+        <w:numPr>
+          <w:ilvl w:val="0"/>
+          <w:numId w:val="10"/>
+        </w:numPr>
+        <w:jc w:val="both"/>
+      </w:pPr>
+      <w:proofErr w:type="spellStart"/>
+      <w:r>
+        <w:t>Website_traffic</w:t>
+      </w:r>
+      <w:proofErr w:type="spellEnd"/>
+      <w:r>
+        <w:t xml:space="preserve"> </w:t>
+      </w:r>
+      <w:r>
+        <w:t>:</w:t>
+      </w:r>
+      <w:r>
+        <w:t xml:space="preserve"> date, source, visites, </w:t>
+      </w:r>
+      <w:proofErr w:type="spellStart"/>
+      <w:r>
+        <w:t>pages_vues</w:t>
+      </w:r>
+      <w:proofErr w:type="spellEnd"/>
+      <w:r>
+        <w:t xml:space="preserve">, </w:t>
+      </w:r>
+      <w:proofErr w:type="spellStart"/>
+      <w:r>
+        <w:t>taux_rebond</w:t>
+      </w:r>
+      <w:proofErr w:type="spellEnd"/>
+    </w:p>
+    <w:p>
+      <w:pPr>
+        <w:jc w:val="both"/>
+        <w:rPr>
+          <w:b/>
+          <w:bCs/>
+        </w:rPr>
+      </w:pPr>
+    </w:p>
+    <w:p>
+      <w:pPr>
+        <w:jc w:val="both"/>
+      </w:pPr>
+      <w:r>
+        <w:rPr>
+          <w:b/>
+          <w:bCs/>
+          <w:u w:val="single"/>
+        </w:rPr>
+        <w:t>PS :</w:t>
+      </w:r>
+      <w:r>
+        <w:t xml:space="preserve"> Je n’ai pas utilisé ce schéma pour cet exercice. Ce schéma, je le mettrai en place s’il y a énormément de données pour éviter les redondances et gagner en fluidité lors des requêtes SQL.</w:t>
+      </w:r>
       <w:r>
         <w:rPr>
           <w:b/>
@@ -6061,7 +6586,7 @@
     </w:p>
     <w:tbl>
       <w:tblPr>
-        <w:tblStyle w:val="TableGrid"/>
+        <w:tblStyle w:val="Grilledutableau"/>
         <w:tblpPr w:leftFromText="141" w:rightFromText="141" w:vertAnchor="text" w:horzAnchor="margin" w:tblpXSpec="center" w:tblpY="799"/>
         <w:tblW w:w="10485" w:type="dxa"/>
         <w:tblLook w:val="04A0" w:firstRow="1" w:lastRow="0" w:firstColumn="1" w:lastColumn="0" w:noHBand="0" w:noVBand="1"/>
@@ -6413,7 +6938,7 @@
     </w:tbl>
     <w:p>
       <w:pPr>
-        <w:pStyle w:val="Heading1"/>
+        <w:pStyle w:val="Titre1"/>
       </w:pPr>
       <w:bookmarkStart w:id="11" w:name="_Toc202262506"/>
       <w:r>
@@ -6434,7 +6959,7 @@
     </w:p>
     <w:p>
       <w:pPr>
-        <w:pStyle w:val="Heading1"/>
+        <w:pStyle w:val="Titre1"/>
       </w:pPr>
       <w:bookmarkStart w:id="12" w:name="_Toc202262507"/>
       <w:r>
@@ -6699,7 +7224,7 @@
     </w:p>
     <w:p>
       <w:pPr>
-        <w:pStyle w:val="Heading1"/>
+        <w:pStyle w:val="Titre1"/>
       </w:pPr>
       <w:bookmarkStart w:id="13" w:name="_Toc202262508"/>
       <w:r>
@@ -6745,7 +7270,15 @@
         <w:jc w:val="both"/>
       </w:pPr>
       <w:r>
-        <w:t>Croisement possible avec les données client pour affiner la stratégie pricing ou ciblage</w:t>
+        <w:t xml:space="preserve">Croisement possible avec les données client pour affiner la stratégie </w:t>
+      </w:r>
+      <w:proofErr w:type="spellStart"/>
+      <w:r>
+        <w:t>pricing</w:t>
+      </w:r>
+      <w:proofErr w:type="spellEnd"/>
+      <w:r>
+        <w:t xml:space="preserve"> ou ciblage</w:t>
       </w:r>
     </w:p>
     <w:p>
@@ -6757,7 +7290,23 @@
           <w:i/>
           <w:iCs/>
         </w:rPr>
-        <w:t>Lien contenant les données utilisées pour l’open data (.xslx) :</w:t>
+        <w:t>Lien contenant les données utilisées pour l’open data (.</w:t>
+      </w:r>
+      <w:proofErr w:type="spellStart"/>
+      <w:r>
+        <w:rPr>
+          <w:i/>
+          <w:iCs/>
+        </w:rPr>
+        <w:t>xslx</w:t>
+      </w:r>
+      <w:proofErr w:type="spellEnd"/>
+      <w:r>
+        <w:rPr>
+          <w:i/>
+          <w:iCs/>
+        </w:rPr>
+        <w:t>) :</w:t>
       </w:r>
     </w:p>
     <w:p>
@@ -6767,7 +7316,7 @@
       <w:hyperlink r:id="rId7" w:history="1">
         <w:r>
           <w:rPr>
-            <w:rStyle w:val="Hyperlink"/>
+            <w:rStyle w:val="Lienhypertexte"/>
           </w:rPr>
           <w:t>Évolution de la dépense et du pouvoir d’achat des ménages | Insee</w:t>
         </w:r>
@@ -6888,7 +7437,7 @@
     </w:p>
     <w:p>
       <w:pPr>
-        <w:pStyle w:val="Heading1"/>
+        <w:pStyle w:val="Titre1"/>
       </w:pPr>
       <w:bookmarkStart w:id="14" w:name="_Toc202262509"/>
       <w:r>
@@ -6912,7 +7461,23 @@
         <w:t>Structuration des données</w:t>
       </w:r>
       <w:r>
-        <w:t> : adopter un modèle en étoile dans un datawarehouse simplifié (BigQuery, Snowflake, etc.)</w:t>
+        <w:t> : adopter un modèle en étoile dans un datawarehouse simplifié (</w:t>
+      </w:r>
+      <w:proofErr w:type="spellStart"/>
+      <w:r>
+        <w:t>BigQuery</w:t>
+      </w:r>
+      <w:proofErr w:type="spellEnd"/>
+      <w:r>
+        <w:t xml:space="preserve">, </w:t>
+      </w:r>
+      <w:proofErr w:type="spellStart"/>
+      <w:r>
+        <w:t>Snowflake</w:t>
+      </w:r>
+      <w:proofErr w:type="spellEnd"/>
+      <w:r>
+        <w:t>, etc.)</w:t>
       </w:r>
     </w:p>
     <w:p>
@@ -6988,7 +7553,15 @@
         <w:t>Analyse régulière</w:t>
       </w:r>
       <w:r>
-        <w:t> : créer un reporting mensuel automatisé pour le pilotage opérationnel</w:t>
+        <w:t xml:space="preserve"> : créer un </w:t>
+      </w:r>
+      <w:proofErr w:type="spellStart"/>
+      <w:r>
+        <w:t>reporting</w:t>
+      </w:r>
+      <w:proofErr w:type="spellEnd"/>
+      <w:r>
+        <w:t xml:space="preserve"> mensuel automatisé pour le pilotage opérationnel</w:t>
       </w:r>
     </w:p>
     <w:p>
@@ -7012,7 +7585,7 @@
     </w:p>
     <w:p>
       <w:pPr>
-        <w:pStyle w:val="Heading1"/>
+        <w:pStyle w:val="Titre1"/>
       </w:pPr>
       <w:bookmarkStart w:id="15" w:name="_Toc202262510"/>
       <w:r>
@@ -7040,16 +7613,19 @@
     <w:p>
       <w:pPr>
         <w:jc w:val="both"/>
+        <w:rPr>
+          <w:lang w:val="en-US"/>
+        </w:rPr>
       </w:pPr>
       <w:r>
         <w:rPr>
           <w:noProof/>
         </w:rPr>
         <w:drawing>
-          <wp:inline distT="0" distB="0" distL="0" distR="0" wp14:anchorId="1FA6F548" wp14:editId="5E573045">
-            <wp:extent cx="5760720" cy="3780790"/>
-            <wp:effectExtent l="0" t="0" r="0" b="0"/>
-            <wp:docPr id="116789688" name="Picture 1" descr="A diagram of a data flow&#10;&#10;AI-generated content may be incorrect."/>
+          <wp:inline distT="0" distB="0" distL="0" distR="0" wp14:anchorId="0281412D" wp14:editId="242407FC">
+            <wp:extent cx="5760720" cy="3095625"/>
+            <wp:effectExtent l="0" t="0" r="0" b="9525"/>
+            <wp:docPr id="799972176" name="Image 30" descr="Une image contenant texte, capture d’écran, nombre, Police&#10;&#10;Le contenu généré par l’IA peut être incorrect."/>
             <wp:cNvGraphicFramePr>
               <a:graphicFrameLocks xmlns:a="http://schemas.openxmlformats.org/drawingml/2006/main" noChangeAspect="1"/>
             </wp:cNvGraphicFramePr>
@@ -7057,7 +7633,7 @@
               <a:graphicData uri="http://schemas.openxmlformats.org/drawingml/2006/picture">
                 <pic:pic xmlns:pic="http://schemas.openxmlformats.org/drawingml/2006/picture">
                   <pic:nvPicPr>
-                    <pic:cNvPr id="116789688" name="Picture 1" descr="A diagram of a data flow&#10;&#10;AI-generated content may be incorrect."/>
+                    <pic:cNvPr id="799972176" name="Image 30" descr="Une image contenant texte, capture d’écran, nombre, Police&#10;&#10;Le contenu généré par l’IA peut être incorrect."/>
                     <pic:cNvPicPr>
                       <a:picLocks noChangeAspect="1" noChangeArrowheads="1"/>
                     </pic:cNvPicPr>
@@ -7078,7 +7654,7 @@
                   <pic:spPr bwMode="auto">
                     <a:xfrm>
                       <a:off x="0" y="0"/>
-                      <a:ext cx="5760720" cy="3780790"/>
+                      <a:ext cx="5760720" cy="3095625"/>
                     </a:xfrm>
                     <a:prstGeom prst="rect">
                       <a:avLst/>
@@ -7706,6 +8282,119 @@
     </w:lvl>
   </w:abstractNum>
   <w:abstractNum w:abstractNumId="4" w15:restartNumberingAfterBreak="0">
+    <w:nsid w:val="1040177C"/>
+    <w:multiLevelType w:val="hybridMultilevel"/>
+    <w:tmpl w:val="C7908CBC"/>
+    <w:lvl w:ilvl="0" w:tplc="044C203A">
+      <w:start w:val="3"/>
+      <w:numFmt w:val="bullet"/>
+      <w:lvlText w:val="-"/>
+      <w:lvlJc w:val="left"/>
+      <w:pPr>
+        <w:ind w:left="720" w:hanging="360"/>
+      </w:pPr>
+      <w:rPr>
+        <w:rFonts w:ascii="Aptos" w:eastAsiaTheme="minorHAnsi" w:hAnsi="Aptos" w:cstheme="minorBidi" w:hint="default"/>
+      </w:rPr>
+    </w:lvl>
+    <w:lvl w:ilvl="1" w:tplc="040C0003" w:tentative="1">
+      <w:start w:val="1"/>
+      <w:numFmt w:val="bullet"/>
+      <w:lvlText w:val="o"/>
+      <w:lvlJc w:val="left"/>
+      <w:pPr>
+        <w:ind w:left="1440" w:hanging="360"/>
+      </w:pPr>
+      <w:rPr>
+        <w:rFonts w:ascii="Courier New" w:hAnsi="Courier New" w:cs="Courier New" w:hint="default"/>
+      </w:rPr>
+    </w:lvl>
+    <w:lvl w:ilvl="2" w:tplc="040C0005" w:tentative="1">
+      <w:start w:val="1"/>
+      <w:numFmt w:val="bullet"/>
+      <w:lvlText w:val=""/>
+      <w:lvlJc w:val="left"/>
+      <w:pPr>
+        <w:ind w:left="2160" w:hanging="360"/>
+      </w:pPr>
+      <w:rPr>
+        <w:rFonts w:ascii="Wingdings" w:hAnsi="Wingdings" w:hint="default"/>
+      </w:rPr>
+    </w:lvl>
+    <w:lvl w:ilvl="3" w:tplc="040C0001" w:tentative="1">
+      <w:start w:val="1"/>
+      <w:numFmt w:val="bullet"/>
+      <w:lvlText w:val=""/>
+      <w:lvlJc w:val="left"/>
+      <w:pPr>
+        <w:ind w:left="2880" w:hanging="360"/>
+      </w:pPr>
+      <w:rPr>
+        <w:rFonts w:ascii="Symbol" w:hAnsi="Symbol" w:hint="default"/>
+      </w:rPr>
+    </w:lvl>
+    <w:lvl w:ilvl="4" w:tplc="040C0003" w:tentative="1">
+      <w:start w:val="1"/>
+      <w:numFmt w:val="bullet"/>
+      <w:lvlText w:val="o"/>
+      <w:lvlJc w:val="left"/>
+      <w:pPr>
+        <w:ind w:left="3600" w:hanging="360"/>
+      </w:pPr>
+      <w:rPr>
+        <w:rFonts w:ascii="Courier New" w:hAnsi="Courier New" w:cs="Courier New" w:hint="default"/>
+      </w:rPr>
+    </w:lvl>
+    <w:lvl w:ilvl="5" w:tplc="040C0005" w:tentative="1">
+      <w:start w:val="1"/>
+      <w:numFmt w:val="bullet"/>
+      <w:lvlText w:val=""/>
+      <w:lvlJc w:val="left"/>
+      <w:pPr>
+        <w:ind w:left="4320" w:hanging="360"/>
+      </w:pPr>
+      <w:rPr>
+        <w:rFonts w:ascii="Wingdings" w:hAnsi="Wingdings" w:hint="default"/>
+      </w:rPr>
+    </w:lvl>
+    <w:lvl w:ilvl="6" w:tplc="040C0001" w:tentative="1">
+      <w:start w:val="1"/>
+      <w:numFmt w:val="bullet"/>
+      <w:lvlText w:val=""/>
+      <w:lvlJc w:val="left"/>
+      <w:pPr>
+        <w:ind w:left="5040" w:hanging="360"/>
+      </w:pPr>
+      <w:rPr>
+        <w:rFonts w:ascii="Symbol" w:hAnsi="Symbol" w:hint="default"/>
+      </w:rPr>
+    </w:lvl>
+    <w:lvl w:ilvl="7" w:tplc="040C0003" w:tentative="1">
+      <w:start w:val="1"/>
+      <w:numFmt w:val="bullet"/>
+      <w:lvlText w:val="o"/>
+      <w:lvlJc w:val="left"/>
+      <w:pPr>
+        <w:ind w:left="5760" w:hanging="360"/>
+      </w:pPr>
+      <w:rPr>
+        <w:rFonts w:ascii="Courier New" w:hAnsi="Courier New" w:cs="Courier New" w:hint="default"/>
+      </w:rPr>
+    </w:lvl>
+    <w:lvl w:ilvl="8" w:tplc="040C0005" w:tentative="1">
+      <w:start w:val="1"/>
+      <w:numFmt w:val="bullet"/>
+      <w:lvlText w:val=""/>
+      <w:lvlJc w:val="left"/>
+      <w:pPr>
+        <w:ind w:left="6480" w:hanging="360"/>
+      </w:pPr>
+      <w:rPr>
+        <w:rFonts w:ascii="Wingdings" w:hAnsi="Wingdings" w:hint="default"/>
+      </w:rPr>
+    </w:lvl>
+  </w:abstractNum>
+  <w:abstractNum w:abstractNumId="5" w15:restartNumberingAfterBreak="0">
     <w:nsid w:val="189F3CC3"/>
     <w:multiLevelType w:val="multilevel"/>
     <w:tmpl w:val="6D864114"/>
@@ -7822,7 +8511,7 @@
       </w:pPr>
     </w:lvl>
   </w:abstractNum>
-  <w:abstractNum w:abstractNumId="5" w15:restartNumberingAfterBreak="0">
+  <w:abstractNum w:abstractNumId="6" w15:restartNumberingAfterBreak="0">
     <w:nsid w:val="2CD81695"/>
     <w:multiLevelType w:val="hybridMultilevel"/>
     <w:tmpl w:val="4A00412C"/>
@@ -7934,7 +8623,7 @@
       </w:rPr>
     </w:lvl>
   </w:abstractNum>
-  <w:abstractNum w:abstractNumId="6" w15:restartNumberingAfterBreak="0">
+  <w:abstractNum w:abstractNumId="7" w15:restartNumberingAfterBreak="0">
     <w:nsid w:val="32F806D4"/>
     <w:multiLevelType w:val="multilevel"/>
     <w:tmpl w:val="66F2DC08"/>
@@ -8083,7 +8772,7 @@
       </w:rPr>
     </w:lvl>
   </w:abstractNum>
-  <w:abstractNum w:abstractNumId="7" w15:restartNumberingAfterBreak="0">
+  <w:abstractNum w:abstractNumId="8" w15:restartNumberingAfterBreak="0">
     <w:nsid w:val="44F4767E"/>
     <w:multiLevelType w:val="multilevel"/>
     <w:tmpl w:val="032C3098"/>
@@ -8232,7 +8921,7 @@
       </w:rPr>
     </w:lvl>
   </w:abstractNum>
-  <w:abstractNum w:abstractNumId="8" w15:restartNumberingAfterBreak="0">
+  <w:abstractNum w:abstractNumId="9" w15:restartNumberingAfterBreak="0">
     <w:nsid w:val="4DF02B05"/>
     <w:multiLevelType w:val="multilevel"/>
     <w:tmpl w:val="3D36C45A"/>
@@ -8381,7 +9070,7 @@
       </w:rPr>
     </w:lvl>
   </w:abstractNum>
-  <w:abstractNum w:abstractNumId="9" w15:restartNumberingAfterBreak="0">
+  <w:abstractNum w:abstractNumId="10" w15:restartNumberingAfterBreak="0">
     <w:nsid w:val="5F5475E7"/>
     <w:multiLevelType w:val="multilevel"/>
     <w:tmpl w:val="F7260F58"/>
@@ -8530,7 +9219,7 @@
       </w:rPr>
     </w:lvl>
   </w:abstractNum>
-  <w:abstractNum w:abstractNumId="10" w15:restartNumberingAfterBreak="0">
+  <w:abstractNum w:abstractNumId="11" w15:restartNumberingAfterBreak="0">
     <w:nsid w:val="61C17971"/>
     <w:multiLevelType w:val="multilevel"/>
     <w:tmpl w:val="6A06E818"/>
@@ -8679,7 +9368,7 @@
       </w:rPr>
     </w:lvl>
   </w:abstractNum>
-  <w:abstractNum w:abstractNumId="11" w15:restartNumberingAfterBreak="0">
+  <w:abstractNum w:abstractNumId="12" w15:restartNumberingAfterBreak="0">
     <w:nsid w:val="65E00EDD"/>
     <w:multiLevelType w:val="multilevel"/>
     <w:tmpl w:val="D78A5672"/>
@@ -8828,7 +9517,7 @@
       </w:rPr>
     </w:lvl>
   </w:abstractNum>
-  <w:abstractNum w:abstractNumId="12" w15:restartNumberingAfterBreak="0">
+  <w:abstractNum w:abstractNumId="13" w15:restartNumberingAfterBreak="0">
     <w:nsid w:val="708038F2"/>
     <w:multiLevelType w:val="multilevel"/>
     <w:tmpl w:val="9758AACC"/>
@@ -8977,7 +9666,7 @@
       </w:rPr>
     </w:lvl>
   </w:abstractNum>
-  <w:abstractNum w:abstractNumId="13" w15:restartNumberingAfterBreak="0">
+  <w:abstractNum w:abstractNumId="14" w15:restartNumberingAfterBreak="0">
     <w:nsid w:val="75034B38"/>
     <w:multiLevelType w:val="multilevel"/>
     <w:tmpl w:val="AB6854E2"/>
@@ -9126,7 +9815,7 @@
       </w:rPr>
     </w:lvl>
   </w:abstractNum>
-  <w:abstractNum w:abstractNumId="14" w15:restartNumberingAfterBreak="0">
+  <w:abstractNum w:abstractNumId="15" w15:restartNumberingAfterBreak="0">
     <w:nsid w:val="7A8462CC"/>
     <w:multiLevelType w:val="multilevel"/>
     <w:tmpl w:val="C9CC14B6"/>
@@ -9276,25 +9965,25 @@
     </w:lvl>
   </w:abstractNum>
   <w:num w:numId="1" w16cid:durableId="109857678">
-    <w:abstractNumId w:val="14"/>
+    <w:abstractNumId w:val="15"/>
   </w:num>
   <w:num w:numId="2" w16cid:durableId="1631279315">
-    <w:abstractNumId w:val="12"/>
+    <w:abstractNumId w:val="13"/>
   </w:num>
   <w:num w:numId="3" w16cid:durableId="1737390403">
-    <w:abstractNumId w:val="6"/>
+    <w:abstractNumId w:val="7"/>
   </w:num>
   <w:num w:numId="4" w16cid:durableId="596522410">
-    <w:abstractNumId w:val="8"/>
+    <w:abstractNumId w:val="9"/>
   </w:num>
   <w:num w:numId="5" w16cid:durableId="1070036245">
-    <w:abstractNumId w:val="7"/>
+    <w:abstractNumId w:val="8"/>
   </w:num>
   <w:num w:numId="6" w16cid:durableId="1925140781">
     <w:abstractNumId w:val="0"/>
   </w:num>
   <w:num w:numId="7" w16cid:durableId="1736391743">
-    <w:abstractNumId w:val="13"/>
+    <w:abstractNumId w:val="14"/>
   </w:num>
   <w:num w:numId="8" w16cid:durableId="1287851095">
     <w:abstractNumId w:val="3"/>
@@ -9303,22 +9992,25 @@
     <w:abstractNumId w:val="2"/>
   </w:num>
   <w:num w:numId="10" w16cid:durableId="1640106026">
+    <w:abstractNumId w:val="12"/>
+  </w:num>
+  <w:num w:numId="11" w16cid:durableId="2045522385">
+    <w:abstractNumId w:val="5"/>
+  </w:num>
+  <w:num w:numId="12" w16cid:durableId="990249999">
     <w:abstractNumId w:val="11"/>
   </w:num>
-  <w:num w:numId="11" w16cid:durableId="2045522385">
-    <w:abstractNumId w:val="4"/>
-  </w:num>
-  <w:num w:numId="12" w16cid:durableId="990249999">
+  <w:num w:numId="13" w16cid:durableId="2115053343">
     <w:abstractNumId w:val="10"/>
-  </w:num>
-  <w:num w:numId="13" w16cid:durableId="2115053343">
-    <w:abstractNumId w:val="9"/>
   </w:num>
   <w:num w:numId="14" w16cid:durableId="1610047792">
     <w:abstractNumId w:val="1"/>
   </w:num>
   <w:num w:numId="15" w16cid:durableId="728384438">
-    <w:abstractNumId w:val="5"/>
+    <w:abstractNumId w:val="6"/>
+  </w:num>
+  <w:num w:numId="16" w16cid:durableId="392393375">
+    <w:abstractNumId w:val="4"/>
   </w:num>
 </w:numbering>
 </file>
@@ -9723,13 +10415,13 @@
   <w:style w:type="paragraph" w:default="1" w:styleId="Normal">
     <w:name w:val="Normal"/>
     <w:qFormat/>
-    <w:rsid w:val="00C54D76"/>
+    <w:rsid w:val="003E4518"/>
   </w:style>
-  <w:style w:type="paragraph" w:styleId="Heading1">
+  <w:style w:type="paragraph" w:styleId="Titre1">
     <w:name w:val="heading 1"/>
     <w:basedOn w:val="Normal"/>
     <w:next w:val="Normal"/>
-    <w:link w:val="Heading1Char"/>
+    <w:link w:val="Titre1Car"/>
     <w:uiPriority w:val="9"/>
     <w:qFormat/>
     <w:rsid w:val="00344B9B"/>
@@ -9746,11 +10438,11 @@
       <w:szCs w:val="40"/>
     </w:rPr>
   </w:style>
-  <w:style w:type="paragraph" w:styleId="Heading2">
+  <w:style w:type="paragraph" w:styleId="Titre2">
     <w:name w:val="heading 2"/>
     <w:basedOn w:val="Normal"/>
     <w:next w:val="Normal"/>
-    <w:link w:val="Heading2Char"/>
+    <w:link w:val="Titre2Car"/>
     <w:uiPriority w:val="9"/>
     <w:unhideWhenUsed/>
     <w:qFormat/>
@@ -9768,11 +10460,11 @@
       <w:szCs w:val="32"/>
     </w:rPr>
   </w:style>
-  <w:style w:type="paragraph" w:styleId="Heading3">
+  <w:style w:type="paragraph" w:styleId="Titre3">
     <w:name w:val="heading 3"/>
     <w:basedOn w:val="Normal"/>
     <w:next w:val="Normal"/>
-    <w:link w:val="Heading3Char"/>
+    <w:link w:val="Titre3Car"/>
     <w:uiPriority w:val="9"/>
     <w:unhideWhenUsed/>
     <w:qFormat/>
@@ -9790,11 +10482,11 @@
       <w:szCs w:val="28"/>
     </w:rPr>
   </w:style>
-  <w:style w:type="paragraph" w:styleId="Heading4">
+  <w:style w:type="paragraph" w:styleId="Titre4">
     <w:name w:val="heading 4"/>
     <w:basedOn w:val="Normal"/>
     <w:next w:val="Normal"/>
-    <w:link w:val="Heading4Char"/>
+    <w:link w:val="Titre4Car"/>
     <w:uiPriority w:val="9"/>
     <w:semiHidden/>
     <w:unhideWhenUsed/>
@@ -9813,11 +10505,11 @@
       <w:color w:val="0F4761" w:themeColor="accent1" w:themeShade="BF"/>
     </w:rPr>
   </w:style>
-  <w:style w:type="paragraph" w:styleId="Heading5">
+  <w:style w:type="paragraph" w:styleId="Titre5">
     <w:name w:val="heading 5"/>
     <w:basedOn w:val="Normal"/>
     <w:next w:val="Normal"/>
-    <w:link w:val="Heading5Char"/>
+    <w:link w:val="Titre5Car"/>
     <w:uiPriority w:val="9"/>
     <w:semiHidden/>
     <w:unhideWhenUsed/>
@@ -9834,11 +10526,11 @@
       <w:color w:val="0F4761" w:themeColor="accent1" w:themeShade="BF"/>
     </w:rPr>
   </w:style>
-  <w:style w:type="paragraph" w:styleId="Heading6">
+  <w:style w:type="paragraph" w:styleId="Titre6">
     <w:name w:val="heading 6"/>
     <w:basedOn w:val="Normal"/>
     <w:next w:val="Normal"/>
-    <w:link w:val="Heading6Char"/>
+    <w:link w:val="Titre6Car"/>
     <w:uiPriority w:val="9"/>
     <w:semiHidden/>
     <w:unhideWhenUsed/>
@@ -9857,11 +10549,11 @@
       <w:color w:val="595959" w:themeColor="text1" w:themeTint="A6"/>
     </w:rPr>
   </w:style>
-  <w:style w:type="paragraph" w:styleId="Heading7">
+  <w:style w:type="paragraph" w:styleId="Titre7">
     <w:name w:val="heading 7"/>
     <w:basedOn w:val="Normal"/>
     <w:next w:val="Normal"/>
-    <w:link w:val="Heading7Char"/>
+    <w:link w:val="Titre7Car"/>
     <w:uiPriority w:val="9"/>
     <w:semiHidden/>
     <w:unhideWhenUsed/>
@@ -9878,11 +10570,11 @@
       <w:color w:val="595959" w:themeColor="text1" w:themeTint="A6"/>
     </w:rPr>
   </w:style>
-  <w:style w:type="paragraph" w:styleId="Heading8">
+  <w:style w:type="paragraph" w:styleId="Titre8">
     <w:name w:val="heading 8"/>
     <w:basedOn w:val="Normal"/>
     <w:next w:val="Normal"/>
-    <w:link w:val="Heading8Char"/>
+    <w:link w:val="Titre8Car"/>
     <w:uiPriority w:val="9"/>
     <w:semiHidden/>
     <w:unhideWhenUsed/>
@@ -9901,11 +10593,11 @@
       <w:color w:val="272727" w:themeColor="text1" w:themeTint="D8"/>
     </w:rPr>
   </w:style>
-  <w:style w:type="paragraph" w:styleId="Heading9">
+  <w:style w:type="paragraph" w:styleId="Titre9">
     <w:name w:val="heading 9"/>
     <w:basedOn w:val="Normal"/>
     <w:next w:val="Normal"/>
-    <w:link w:val="Heading9Char"/>
+    <w:link w:val="Titre9Car"/>
     <w:uiPriority w:val="9"/>
     <w:semiHidden/>
     <w:unhideWhenUsed/>
@@ -9922,13 +10614,13 @@
       <w:color w:val="272727" w:themeColor="text1" w:themeTint="D8"/>
     </w:rPr>
   </w:style>
-  <w:style w:type="character" w:default="1" w:styleId="DefaultParagraphFont">
+  <w:style w:type="character" w:default="1" w:styleId="Policepardfaut">
     <w:name w:val="Default Paragraph Font"/>
     <w:uiPriority w:val="1"/>
     <w:semiHidden/>
     <w:unhideWhenUsed/>
   </w:style>
-  <w:style w:type="table" w:default="1" w:styleId="TableNormal">
+  <w:style w:type="table" w:default="1" w:styleId="TableauNormal">
     <w:name w:val="Normal Table"/>
     <w:uiPriority w:val="99"/>
     <w:semiHidden/>
@@ -9943,16 +10635,16 @@
       </w:tblCellMar>
     </w:tblPr>
   </w:style>
-  <w:style w:type="numbering" w:default="1" w:styleId="NoList">
+  <w:style w:type="numbering" w:default="1" w:styleId="Aucuneliste">
     <w:name w:val="No List"/>
     <w:uiPriority w:val="99"/>
     <w:semiHidden/>
     <w:unhideWhenUsed/>
   </w:style>
-  <w:style w:type="character" w:customStyle="1" w:styleId="Heading1Char">
-    <w:name w:val="Heading 1 Char"/>
-    <w:basedOn w:val="DefaultParagraphFont"/>
-    <w:link w:val="Heading1"/>
+  <w:style w:type="character" w:customStyle="1" w:styleId="Titre1Car">
+    <w:name w:val="Titre 1 Car"/>
+    <w:basedOn w:val="Policepardfaut"/>
+    <w:link w:val="Titre1"/>
     <w:uiPriority w:val="9"/>
     <w:rsid w:val="00344B9B"/>
     <w:rPr>
@@ -9962,10 +10654,10 @@
       <w:szCs w:val="40"/>
     </w:rPr>
   </w:style>
-  <w:style w:type="character" w:customStyle="1" w:styleId="Heading2Char">
-    <w:name w:val="Heading 2 Char"/>
-    <w:basedOn w:val="DefaultParagraphFont"/>
-    <w:link w:val="Heading2"/>
+  <w:style w:type="character" w:customStyle="1" w:styleId="Titre2Car">
+    <w:name w:val="Titre 2 Car"/>
+    <w:basedOn w:val="Policepardfaut"/>
+    <w:link w:val="Titre2"/>
     <w:uiPriority w:val="9"/>
     <w:rsid w:val="00344B9B"/>
     <w:rPr>
@@ -9975,10 +10667,10 @@
       <w:szCs w:val="32"/>
     </w:rPr>
   </w:style>
-  <w:style w:type="character" w:customStyle="1" w:styleId="Heading3Char">
-    <w:name w:val="Heading 3 Char"/>
-    <w:basedOn w:val="DefaultParagraphFont"/>
-    <w:link w:val="Heading3"/>
+  <w:style w:type="character" w:customStyle="1" w:styleId="Titre3Car">
+    <w:name w:val="Titre 3 Car"/>
+    <w:basedOn w:val="Policepardfaut"/>
+    <w:link w:val="Titre3"/>
     <w:uiPriority w:val="9"/>
     <w:rsid w:val="00344B9B"/>
     <w:rPr>
@@ -9988,10 +10680,10 @@
       <w:szCs w:val="28"/>
     </w:rPr>
   </w:style>
-  <w:style w:type="character" w:customStyle="1" w:styleId="Heading4Char">
-    <w:name w:val="Heading 4 Char"/>
-    <w:basedOn w:val="DefaultParagraphFont"/>
-    <w:link w:val="Heading4"/>
+  <w:style w:type="character" w:customStyle="1" w:styleId="Titre4Car">
+    <w:name w:val="Titre 4 Car"/>
+    <w:basedOn w:val="Policepardfaut"/>
+    <w:link w:val="Titre4"/>
     <w:uiPriority w:val="9"/>
     <w:semiHidden/>
     <w:rsid w:val="00344B9B"/>
@@ -10002,10 +10694,10 @@
       <w:color w:val="0F4761" w:themeColor="accent1" w:themeShade="BF"/>
     </w:rPr>
   </w:style>
-  <w:style w:type="character" w:customStyle="1" w:styleId="Heading5Char">
-    <w:name w:val="Heading 5 Char"/>
-    <w:basedOn w:val="DefaultParagraphFont"/>
-    <w:link w:val="Heading5"/>
+  <w:style w:type="character" w:customStyle="1" w:styleId="Titre5Car">
+    <w:name w:val="Titre 5 Car"/>
+    <w:basedOn w:val="Policepardfaut"/>
+    <w:link w:val="Titre5"/>
     <w:uiPriority w:val="9"/>
     <w:semiHidden/>
     <w:rsid w:val="00344B9B"/>
@@ -10014,10 +10706,10 @@
       <w:color w:val="0F4761" w:themeColor="accent1" w:themeShade="BF"/>
     </w:rPr>
   </w:style>
-  <w:style w:type="character" w:customStyle="1" w:styleId="Heading6Char">
-    <w:name w:val="Heading 6 Char"/>
-    <w:basedOn w:val="DefaultParagraphFont"/>
-    <w:link w:val="Heading6"/>
+  <w:style w:type="character" w:customStyle="1" w:styleId="Titre6Car">
+    <w:name w:val="Titre 6 Car"/>
+    <w:basedOn w:val="Policepardfaut"/>
+    <w:link w:val="Titre6"/>
     <w:uiPriority w:val="9"/>
     <w:semiHidden/>
     <w:rsid w:val="00344B9B"/>
@@ -10028,10 +10720,10 @@
       <w:color w:val="595959" w:themeColor="text1" w:themeTint="A6"/>
     </w:rPr>
   </w:style>
-  <w:style w:type="character" w:customStyle="1" w:styleId="Heading7Char">
-    <w:name w:val="Heading 7 Char"/>
-    <w:basedOn w:val="DefaultParagraphFont"/>
-    <w:link w:val="Heading7"/>
+  <w:style w:type="character" w:customStyle="1" w:styleId="Titre7Car">
+    <w:name w:val="Titre 7 Car"/>
+    <w:basedOn w:val="Policepardfaut"/>
+    <w:link w:val="Titre7"/>
     <w:uiPriority w:val="9"/>
     <w:semiHidden/>
     <w:rsid w:val="00344B9B"/>
@@ -10040,10 +10732,10 @@
       <w:color w:val="595959" w:themeColor="text1" w:themeTint="A6"/>
     </w:rPr>
   </w:style>
-  <w:style w:type="character" w:customStyle="1" w:styleId="Heading8Char">
-    <w:name w:val="Heading 8 Char"/>
-    <w:basedOn w:val="DefaultParagraphFont"/>
-    <w:link w:val="Heading8"/>
+  <w:style w:type="character" w:customStyle="1" w:styleId="Titre8Car">
+    <w:name w:val="Titre 8 Car"/>
+    <w:basedOn w:val="Policepardfaut"/>
+    <w:link w:val="Titre8"/>
     <w:uiPriority w:val="9"/>
     <w:semiHidden/>
     <w:rsid w:val="00344B9B"/>
@@ -10054,10 +10746,10 @@
       <w:color w:val="272727" w:themeColor="text1" w:themeTint="D8"/>
     </w:rPr>
   </w:style>
-  <w:style w:type="character" w:customStyle="1" w:styleId="Heading9Char">
-    <w:name w:val="Heading 9 Char"/>
-    <w:basedOn w:val="DefaultParagraphFont"/>
-    <w:link w:val="Heading9"/>
+  <w:style w:type="character" w:customStyle="1" w:styleId="Titre9Car">
+    <w:name w:val="Titre 9 Car"/>
+    <w:basedOn w:val="Policepardfaut"/>
+    <w:link w:val="Titre9"/>
     <w:uiPriority w:val="9"/>
     <w:semiHidden/>
     <w:rsid w:val="00344B9B"/>
@@ -10066,11 +10758,11 @@
       <w:color w:val="272727" w:themeColor="text1" w:themeTint="D8"/>
     </w:rPr>
   </w:style>
-  <w:style w:type="paragraph" w:styleId="Title">
+  <w:style w:type="paragraph" w:styleId="Titre">
     <w:name w:val="Title"/>
     <w:basedOn w:val="Normal"/>
     <w:next w:val="Normal"/>
-    <w:link w:val="TitleChar"/>
+    <w:link w:val="TitreCar"/>
     <w:uiPriority w:val="10"/>
     <w:qFormat/>
     <w:rsid w:val="00344B9B"/>
@@ -10086,10 +10778,10 @@
       <w:szCs w:val="56"/>
     </w:rPr>
   </w:style>
-  <w:style w:type="character" w:customStyle="1" w:styleId="TitleChar">
-    <w:name w:val="Title Char"/>
-    <w:basedOn w:val="DefaultParagraphFont"/>
-    <w:link w:val="Title"/>
+  <w:style w:type="character" w:customStyle="1" w:styleId="TitreCar">
+    <w:name w:val="Titre Car"/>
+    <w:basedOn w:val="Policepardfaut"/>
+    <w:link w:val="Titre"/>
     <w:uiPriority w:val="10"/>
     <w:rsid w:val="00344B9B"/>
     <w:rPr>
@@ -10100,11 +10792,11 @@
       <w:szCs w:val="56"/>
     </w:rPr>
   </w:style>
-  <w:style w:type="paragraph" w:styleId="Subtitle">
+  <w:style w:type="paragraph" w:styleId="Sous-titre">
     <w:name w:val="Subtitle"/>
     <w:basedOn w:val="Normal"/>
     <w:next w:val="Normal"/>
-    <w:link w:val="SubtitleChar"/>
+    <w:link w:val="Sous-titreCar"/>
     <w:uiPriority w:val="11"/>
     <w:qFormat/>
     <w:rsid w:val="00344B9B"/>
@@ -10121,10 +10813,10 @@
       <w:szCs w:val="28"/>
     </w:rPr>
   </w:style>
-  <w:style w:type="character" w:customStyle="1" w:styleId="SubtitleChar">
-    <w:name w:val="Subtitle Char"/>
-    <w:basedOn w:val="DefaultParagraphFont"/>
-    <w:link w:val="Subtitle"/>
+  <w:style w:type="character" w:customStyle="1" w:styleId="Sous-titreCar">
+    <w:name w:val="Sous-titre Car"/>
+    <w:basedOn w:val="Policepardfaut"/>
+    <w:link w:val="Sous-titre"/>
     <w:uiPriority w:val="11"/>
     <w:rsid w:val="00344B9B"/>
     <w:rPr>
@@ -10135,11 +10827,11 @@
       <w:szCs w:val="28"/>
     </w:rPr>
   </w:style>
-  <w:style w:type="paragraph" w:styleId="Quote">
+  <w:style w:type="paragraph" w:styleId="Citation">
     <w:name w:val="Quote"/>
     <w:basedOn w:val="Normal"/>
     <w:next w:val="Normal"/>
-    <w:link w:val="QuoteChar"/>
+    <w:link w:val="CitationCar"/>
     <w:uiPriority w:val="29"/>
     <w:qFormat/>
     <w:rsid w:val="00344B9B"/>
@@ -10153,10 +10845,10 @@
       <w:color w:val="404040" w:themeColor="text1" w:themeTint="BF"/>
     </w:rPr>
   </w:style>
-  <w:style w:type="character" w:customStyle="1" w:styleId="QuoteChar">
-    <w:name w:val="Quote Char"/>
-    <w:basedOn w:val="DefaultParagraphFont"/>
-    <w:link w:val="Quote"/>
+  <w:style w:type="character" w:customStyle="1" w:styleId="CitationCar">
+    <w:name w:val="Citation Car"/>
+    <w:basedOn w:val="Policepardfaut"/>
+    <w:link w:val="Citation"/>
     <w:uiPriority w:val="29"/>
     <w:rsid w:val="00344B9B"/>
     <w:rPr>
@@ -10165,7 +10857,7 @@
       <w:color w:val="404040" w:themeColor="text1" w:themeTint="BF"/>
     </w:rPr>
   </w:style>
-  <w:style w:type="paragraph" w:styleId="ListParagraph">
+  <w:style w:type="paragraph" w:styleId="Paragraphedeliste">
     <w:name w:val="List Paragraph"/>
     <w:basedOn w:val="Normal"/>
     <w:uiPriority w:val="34"/>
@@ -10176,9 +10868,9 @@
       <w:contextualSpacing/>
     </w:pPr>
   </w:style>
-  <w:style w:type="character" w:styleId="IntenseEmphasis">
+  <w:style w:type="character" w:styleId="Accentuationintense">
     <w:name w:val="Intense Emphasis"/>
-    <w:basedOn w:val="DefaultParagraphFont"/>
+    <w:basedOn w:val="Policepardfaut"/>
     <w:uiPriority w:val="21"/>
     <w:qFormat/>
     <w:rsid w:val="00344B9B"/>
@@ -10188,11 +10880,11 @@
       <w:color w:val="0F4761" w:themeColor="accent1" w:themeShade="BF"/>
     </w:rPr>
   </w:style>
-  <w:style w:type="paragraph" w:styleId="IntenseQuote">
+  <w:style w:type="paragraph" w:styleId="Citationintense">
     <w:name w:val="Intense Quote"/>
     <w:basedOn w:val="Normal"/>
     <w:next w:val="Normal"/>
-    <w:link w:val="IntenseQuoteChar"/>
+    <w:link w:val="CitationintenseCar"/>
     <w:uiPriority w:val="30"/>
     <w:qFormat/>
     <w:rsid w:val="00344B9B"/>
@@ -10211,10 +10903,10 @@
       <w:color w:val="0F4761" w:themeColor="accent1" w:themeShade="BF"/>
     </w:rPr>
   </w:style>
-  <w:style w:type="character" w:customStyle="1" w:styleId="IntenseQuoteChar">
-    <w:name w:val="Intense Quote Char"/>
-    <w:basedOn w:val="DefaultParagraphFont"/>
-    <w:link w:val="IntenseQuote"/>
+  <w:style w:type="character" w:customStyle="1" w:styleId="CitationintenseCar">
+    <w:name w:val="Citation intense Car"/>
+    <w:basedOn w:val="Policepardfaut"/>
+    <w:link w:val="Citationintense"/>
     <w:uiPriority w:val="30"/>
     <w:rsid w:val="00344B9B"/>
     <w:rPr>
@@ -10223,9 +10915,9 @@
       <w:color w:val="0F4761" w:themeColor="accent1" w:themeShade="BF"/>
     </w:rPr>
   </w:style>
-  <w:style w:type="character" w:styleId="IntenseReference">
+  <w:style w:type="character" w:styleId="Rfrenceintense">
     <w:name w:val="Intense Reference"/>
-    <w:basedOn w:val="DefaultParagraphFont"/>
+    <w:basedOn w:val="Policepardfaut"/>
     <w:uiPriority w:val="32"/>
     <w:qFormat/>
     <w:rsid w:val="00344B9B"/>
@@ -10237,9 +10929,9 @@
       <w:spacing w:val="5"/>
     </w:rPr>
   </w:style>
-  <w:style w:type="paragraph" w:styleId="NoSpacing">
+  <w:style w:type="paragraph" w:styleId="Sansinterligne">
     <w:name w:val="No Spacing"/>
-    <w:link w:val="NoSpacingChar"/>
+    <w:link w:val="SansinterligneCar"/>
     <w:uiPriority w:val="1"/>
     <w:qFormat/>
     <w:rsid w:val="00344B9B"/>
@@ -10253,10 +10945,10 @@
       <w14:ligatures w14:val="none"/>
     </w:rPr>
   </w:style>
-  <w:style w:type="character" w:customStyle="1" w:styleId="NoSpacingChar">
-    <w:name w:val="No Spacing Char"/>
-    <w:basedOn w:val="DefaultParagraphFont"/>
-    <w:link w:val="NoSpacing"/>
+  <w:style w:type="character" w:customStyle="1" w:styleId="SansinterligneCar">
+    <w:name w:val="Sans interligne Car"/>
+    <w:basedOn w:val="Policepardfaut"/>
+    <w:link w:val="Sansinterligne"/>
     <w:uiPriority w:val="1"/>
     <w:rsid w:val="00344B9B"/>
     <w:rPr>
@@ -10266,9 +10958,9 @@
       <w14:ligatures w14:val="none"/>
     </w:rPr>
   </w:style>
-  <w:style w:type="character" w:styleId="Hyperlink">
+  <w:style w:type="character" w:styleId="Lienhypertexte">
     <w:name w:val="Hyperlink"/>
-    <w:basedOn w:val="DefaultParagraphFont"/>
+    <w:basedOn w:val="Policepardfaut"/>
     <w:uiPriority w:val="99"/>
     <w:unhideWhenUsed/>
     <w:rsid w:val="00344B9B"/>
@@ -10277,9 +10969,9 @@
       <w:u w:val="single"/>
     </w:rPr>
   </w:style>
-  <w:style w:type="character" w:styleId="UnresolvedMention">
+  <w:style w:type="character" w:styleId="Mentionnonrsolue">
     <w:name w:val="Unresolved Mention"/>
-    <w:basedOn w:val="DefaultParagraphFont"/>
+    <w:basedOn w:val="Policepardfaut"/>
     <w:uiPriority w:val="99"/>
     <w:semiHidden/>
     <w:unhideWhenUsed/>
@@ -10289,9 +10981,9 @@
       <w:shd w:val="clear" w:color="auto" w:fill="E1DFDD"/>
     </w:rPr>
   </w:style>
-  <w:style w:type="paragraph" w:styleId="TOCHeading">
+  <w:style w:type="paragraph" w:styleId="En-ttedetabledesmatires">
     <w:name w:val="TOC Heading"/>
-    <w:basedOn w:val="Heading1"/>
+    <w:basedOn w:val="Titre1"/>
     <w:next w:val="Normal"/>
     <w:uiPriority w:val="39"/>
     <w:unhideWhenUsed/>
@@ -10309,7 +11001,7 @@
       <w14:ligatures w14:val="none"/>
     </w:rPr>
   </w:style>
-  <w:style w:type="paragraph" w:styleId="TOC1">
+  <w:style w:type="paragraph" w:styleId="TM1">
     <w:name w:val="toc 1"/>
     <w:basedOn w:val="Normal"/>
     <w:next w:val="Normal"/>
@@ -10321,7 +11013,7 @@
       <w:spacing w:after="100"/>
     </w:pPr>
   </w:style>
-  <w:style w:type="paragraph" w:styleId="TOC2">
+  <w:style w:type="paragraph" w:styleId="TM2">
     <w:name w:val="toc 2"/>
     <w:basedOn w:val="Normal"/>
     <w:next w:val="Normal"/>
@@ -10334,9 +11026,9 @@
       <w:ind w:left="220"/>
     </w:pPr>
   </w:style>
-  <w:style w:type="table" w:styleId="TableGrid">
+  <w:style w:type="table" w:styleId="Grilledutableau">
     <w:name w:val="Table Grid"/>
-    <w:basedOn w:val="TableNormal"/>
+    <w:basedOn w:val="TableauNormal"/>
     <w:uiPriority w:val="39"/>
     <w:rsid w:val="003B25BB"/>
     <w:pPr>

</xml_diff>

<commit_message>
[DOCS]: Add part 'Coûts' in document
</commit_message>
<xml_diff>
--- a/Dossier final - Styleesh.docx
+++ b/Dossier final - Styleesh.docx
@@ -4217,7 +4217,7 @@
           <w:r>
             <w:fldChar w:fldCharType="separate"/>
           </w:r>
-          <w:hyperlink w:anchor="_Toc202262496" w:history="1">
+          <w:hyperlink w:anchor="_Toc202518274" w:history="1">
             <w:r>
               <w:rPr>
                 <w:rStyle w:val="Lienhypertexte"/>
@@ -4244,7 +4244,7 @@
                 <w:noProof/>
                 <w:webHidden/>
               </w:rPr>
-              <w:instrText xml:space="preserve"> PAGEREF _Toc202262496 \h </w:instrText>
+              <w:instrText xml:space="preserve"> PAGEREF _Toc202518274 \h </w:instrText>
             </w:r>
             <w:r>
               <w:rPr>
@@ -4289,7 +4289,7 @@
               <w:lang w:eastAsia="fr-FR"/>
             </w:rPr>
           </w:pPr>
-          <w:hyperlink w:anchor="_Toc202262497" w:history="1">
+          <w:hyperlink w:anchor="_Toc202518275" w:history="1">
             <w:r>
               <w:rPr>
                 <w:rStyle w:val="Lienhypertexte"/>
@@ -4316,7 +4316,7 @@
                 <w:noProof/>
                 <w:webHidden/>
               </w:rPr>
-              <w:instrText xml:space="preserve"> PAGEREF _Toc202262497 \h </w:instrText>
+              <w:instrText xml:space="preserve"> PAGEREF _Toc202518275 \h </w:instrText>
             </w:r>
             <w:r>
               <w:rPr>
@@ -4361,7 +4361,7 @@
               <w:lang w:eastAsia="fr-FR"/>
             </w:rPr>
           </w:pPr>
-          <w:hyperlink w:anchor="_Toc202262498" w:history="1">
+          <w:hyperlink w:anchor="_Toc202518276" w:history="1">
             <w:r>
               <w:rPr>
                 <w:rStyle w:val="Lienhypertexte"/>
@@ -4388,7 +4388,7 @@
                 <w:noProof/>
                 <w:webHidden/>
               </w:rPr>
-              <w:instrText xml:space="preserve"> PAGEREF _Toc202262498 \h </w:instrText>
+              <w:instrText xml:space="preserve"> PAGEREF _Toc202518276 \h </w:instrText>
             </w:r>
             <w:r>
               <w:rPr>
@@ -4433,7 +4433,7 @@
               <w:lang w:eastAsia="fr-FR"/>
             </w:rPr>
           </w:pPr>
-          <w:hyperlink w:anchor="_Toc202262499" w:history="1">
+          <w:hyperlink w:anchor="_Toc202518277" w:history="1">
             <w:r>
               <w:rPr>
                 <w:rStyle w:val="Lienhypertexte"/>
@@ -4460,7 +4460,7 @@
                 <w:noProof/>
                 <w:webHidden/>
               </w:rPr>
-              <w:instrText xml:space="preserve"> PAGEREF _Toc202262499 \h </w:instrText>
+              <w:instrText xml:space="preserve"> PAGEREF _Toc202518277 \h </w:instrText>
             </w:r>
             <w:r>
               <w:rPr>
@@ -4505,7 +4505,7 @@
               <w:lang w:eastAsia="fr-FR"/>
             </w:rPr>
           </w:pPr>
-          <w:hyperlink w:anchor="_Toc202262500" w:history="1">
+          <w:hyperlink w:anchor="_Toc202518278" w:history="1">
             <w:r>
               <w:rPr>
                 <w:rStyle w:val="Lienhypertexte"/>
@@ -4532,7 +4532,7 @@
                 <w:noProof/>
                 <w:webHidden/>
               </w:rPr>
-              <w:instrText xml:space="preserve"> PAGEREF _Toc202262500 \h </w:instrText>
+              <w:instrText xml:space="preserve"> PAGEREF _Toc202518278 \h </w:instrText>
             </w:r>
             <w:r>
               <w:rPr>
@@ -4577,7 +4577,7 @@
               <w:lang w:eastAsia="fr-FR"/>
             </w:rPr>
           </w:pPr>
-          <w:hyperlink w:anchor="_Toc202262501" w:history="1">
+          <w:hyperlink w:anchor="_Toc202518279" w:history="1">
             <w:r>
               <w:rPr>
                 <w:rStyle w:val="Lienhypertexte"/>
@@ -4604,7 +4604,7 @@
                 <w:noProof/>
                 <w:webHidden/>
               </w:rPr>
-              <w:instrText xml:space="preserve"> PAGEREF _Toc202262501 \h </w:instrText>
+              <w:instrText xml:space="preserve"> PAGEREF _Toc202518279 \h </w:instrText>
             </w:r>
             <w:r>
               <w:rPr>
@@ -4649,7 +4649,7 @@
               <w:lang w:eastAsia="fr-FR"/>
             </w:rPr>
           </w:pPr>
-          <w:hyperlink w:anchor="_Toc202262502" w:history="1">
+          <w:hyperlink w:anchor="_Toc202518280" w:history="1">
             <w:r>
               <w:rPr>
                 <w:rStyle w:val="Lienhypertexte"/>
@@ -4676,7 +4676,7 @@
                 <w:noProof/>
                 <w:webHidden/>
               </w:rPr>
-              <w:instrText xml:space="preserve"> PAGEREF _Toc202262502 \h </w:instrText>
+              <w:instrText xml:space="preserve"> PAGEREF _Toc202518280 \h </w:instrText>
             </w:r>
             <w:r>
               <w:rPr>
@@ -4721,7 +4721,7 @@
               <w:lang w:eastAsia="fr-FR"/>
             </w:rPr>
           </w:pPr>
-          <w:hyperlink w:anchor="_Toc202262503" w:history="1">
+          <w:hyperlink w:anchor="_Toc202518281" w:history="1">
             <w:r>
               <w:rPr>
                 <w:rStyle w:val="Lienhypertexte"/>
@@ -4748,7 +4748,7 @@
                 <w:noProof/>
                 <w:webHidden/>
               </w:rPr>
-              <w:instrText xml:space="preserve"> PAGEREF _Toc202262503 \h </w:instrText>
+              <w:instrText xml:space="preserve"> PAGEREF _Toc202518281 \h </w:instrText>
             </w:r>
             <w:r>
               <w:rPr>
@@ -4793,7 +4793,7 @@
               <w:lang w:eastAsia="fr-FR"/>
             </w:rPr>
           </w:pPr>
-          <w:hyperlink w:anchor="_Toc202262504" w:history="1">
+          <w:hyperlink w:anchor="_Toc202518282" w:history="1">
             <w:r>
               <w:rPr>
                 <w:rStyle w:val="Lienhypertexte"/>
@@ -4820,7 +4820,7 @@
                 <w:noProof/>
                 <w:webHidden/>
               </w:rPr>
-              <w:instrText xml:space="preserve"> PAGEREF _Toc202262504 \h </w:instrText>
+              <w:instrText xml:space="preserve"> PAGEREF _Toc202518282 \h </w:instrText>
             </w:r>
             <w:r>
               <w:rPr>
@@ -4865,7 +4865,7 @@
               <w:lang w:eastAsia="fr-FR"/>
             </w:rPr>
           </w:pPr>
-          <w:hyperlink w:anchor="_Toc202262505" w:history="1">
+          <w:hyperlink w:anchor="_Toc202518283" w:history="1">
             <w:r>
               <w:rPr>
                 <w:rStyle w:val="Lienhypertexte"/>
@@ -4892,7 +4892,7 @@
                 <w:noProof/>
                 <w:webHidden/>
               </w:rPr>
-              <w:instrText xml:space="preserve"> PAGEREF _Toc202262505 \h </w:instrText>
+              <w:instrText xml:space="preserve"> PAGEREF _Toc202518283 \h </w:instrText>
             </w:r>
             <w:r>
               <w:rPr>
@@ -4937,7 +4937,7 @@
               <w:lang w:eastAsia="fr-FR"/>
             </w:rPr>
           </w:pPr>
-          <w:hyperlink w:anchor="_Toc202262506" w:history="1">
+          <w:hyperlink w:anchor="_Toc202518284" w:history="1">
             <w:r>
               <w:rPr>
                 <w:rStyle w:val="Lienhypertexte"/>
@@ -4964,7 +4964,7 @@
                 <w:noProof/>
                 <w:webHidden/>
               </w:rPr>
-              <w:instrText xml:space="preserve"> PAGEREF _Toc202262506 \h </w:instrText>
+              <w:instrText xml:space="preserve"> PAGEREF _Toc202518284 \h </w:instrText>
             </w:r>
             <w:r>
               <w:rPr>
@@ -5009,7 +5009,7 @@
               <w:lang w:eastAsia="fr-FR"/>
             </w:rPr>
           </w:pPr>
-          <w:hyperlink w:anchor="_Toc202262507" w:history="1">
+          <w:hyperlink w:anchor="_Toc202518285" w:history="1">
             <w:r>
               <w:rPr>
                 <w:rStyle w:val="Lienhypertexte"/>
@@ -5036,7 +5036,7 @@
                 <w:noProof/>
                 <w:webHidden/>
               </w:rPr>
-              <w:instrText xml:space="preserve"> PAGEREF _Toc202262507 \h </w:instrText>
+              <w:instrText xml:space="preserve"> PAGEREF _Toc202518285 \h </w:instrText>
             </w:r>
             <w:r>
               <w:rPr>
@@ -5057,6 +5057,110 @@
                 <w:webHidden/>
               </w:rPr>
               <w:t>5</w:t>
+            </w:r>
+            <w:r>
+              <w:rPr>
+                <w:noProof/>
+                <w:webHidden/>
+              </w:rPr>
+              <w:fldChar w:fldCharType="end"/>
+            </w:r>
+          </w:hyperlink>
+        </w:p>
+        <w:p>
+          <w:pPr>
+            <w:pStyle w:val="TM1"/>
+            <w:tabs>
+              <w:tab w:val="left" w:pos="480"/>
+              <w:tab w:val="right" w:leader="dot" w:pos="9062"/>
+            </w:tabs>
+            <w:rPr>
+              <w:rFonts w:eastAsiaTheme="minorEastAsia"/>
+              <w:noProof/>
+              <w:sz w:val="24"/>
+              <w:szCs w:val="24"/>
+              <w:lang w:eastAsia="fr-FR"/>
+            </w:rPr>
+          </w:pPr>
+          <w:hyperlink w:anchor="_Toc202518286" w:history="1">
+            <w:r>
+              <w:rPr>
+                <w:rStyle w:val="Lienhypertexte"/>
+                <w:noProof/>
+              </w:rPr>
+              <w:t>6.</w:t>
+            </w:r>
+            <w:r>
+              <w:rPr>
+                <w:rFonts w:eastAsiaTheme="minorEastAsia"/>
+                <w:noProof/>
+                <w:sz w:val="24"/>
+                <w:szCs w:val="24"/>
+                <w:lang w:eastAsia="fr-FR"/>
+              </w:rPr>
+              <w:t xml:space="preserve"> </w:t>
+            </w:r>
+            <w:r>
+              <w:rPr>
+                <w:rStyle w:val="Lienhypertexte"/>
+                <w:noProof/>
+              </w:rPr>
+              <w:t>Justificatio</w:t>
+            </w:r>
+            <w:r>
+              <w:rPr>
+                <w:rStyle w:val="Lienhypertexte"/>
+                <w:noProof/>
+              </w:rPr>
+              <w:t>n</w:t>
+            </w:r>
+            <w:r>
+              <w:rPr>
+                <w:rStyle w:val="Lienhypertexte"/>
+                <w:noProof/>
+              </w:rPr>
+              <w:t xml:space="preserve"> des graphiques</w:t>
+            </w:r>
+            <w:r>
+              <w:rPr>
+                <w:noProof/>
+                <w:webHidden/>
+              </w:rPr>
+              <w:tab/>
+            </w:r>
+            <w:r>
+              <w:rPr>
+                <w:noProof/>
+                <w:webHidden/>
+              </w:rPr>
+              <w:fldChar w:fldCharType="begin"/>
+            </w:r>
+            <w:r>
+              <w:rPr>
+                <w:noProof/>
+                <w:webHidden/>
+              </w:rPr>
+              <w:instrText xml:space="preserve"> PAGEREF _Toc202518286 \h </w:instrText>
+            </w:r>
+            <w:r>
+              <w:rPr>
+                <w:noProof/>
+                <w:webHidden/>
+              </w:rPr>
+            </w:r>
+            <w:r>
+              <w:rPr>
+                <w:noProof/>
+                <w:webHidden/>
+              </w:rPr>
+              <w:fldChar w:fldCharType="separate"/>
+            </w:r>
+            <w:r>
+              <w:rPr>
+                <w:noProof/>
+                <w:webHidden/>
+              </w:rPr>
+              <w:t>6</w:t>
             </w:r>
             <w:r>
               <w:rPr>
@@ -5081,13 +5185,13 @@
               <w:lang w:eastAsia="fr-FR"/>
             </w:rPr>
           </w:pPr>
-          <w:hyperlink w:anchor="_Toc202262508" w:history="1">
+          <w:hyperlink w:anchor="_Toc202518287" w:history="1">
             <w:r>
               <w:rPr>
                 <w:rStyle w:val="Lienhypertexte"/>
                 <w:noProof/>
               </w:rPr>
-              <w:t>6. Enrichissement avec données externes</w:t>
+              <w:t>7. Enrichissement avec données externes</w:t>
             </w:r>
             <w:r>
               <w:rPr>
@@ -5108,7 +5212,7 @@
                 <w:noProof/>
                 <w:webHidden/>
               </w:rPr>
-              <w:instrText xml:space="preserve"> PAGEREF _Toc202262508 \h </w:instrText>
+              <w:instrText xml:space="preserve"> PAGEREF _Toc202518287 \h </w:instrText>
             </w:r>
             <w:r>
               <w:rPr>
@@ -5128,7 +5232,7 @@
                 <w:noProof/>
                 <w:webHidden/>
               </w:rPr>
-              <w:t>6</w:t>
+              <w:t>8</w:t>
             </w:r>
             <w:r>
               <w:rPr>
@@ -5153,13 +5257,13 @@
               <w:lang w:eastAsia="fr-FR"/>
             </w:rPr>
           </w:pPr>
-          <w:hyperlink w:anchor="_Toc202262509" w:history="1">
+          <w:hyperlink w:anchor="_Toc202518288" w:history="1">
             <w:r>
               <w:rPr>
                 <w:rStyle w:val="Lienhypertexte"/>
                 <w:noProof/>
               </w:rPr>
-              <w:t>7. Recommandations</w:t>
+              <w:t>8. Recommandations</w:t>
             </w:r>
             <w:r>
               <w:rPr>
@@ -5180,7 +5284,7 @@
                 <w:noProof/>
                 <w:webHidden/>
               </w:rPr>
-              <w:instrText xml:space="preserve"> PAGEREF _Toc202262509 \h </w:instrText>
+              <w:instrText xml:space="preserve"> PAGEREF _Toc202518288 \h </w:instrText>
             </w:r>
             <w:r>
               <w:rPr>
@@ -5200,7 +5304,7 @@
                 <w:noProof/>
                 <w:webHidden/>
               </w:rPr>
-              <w:t>6</w:t>
+              <w:t>8</w:t>
             </w:r>
             <w:r>
               <w:rPr>
@@ -5225,13 +5329,13 @@
               <w:lang w:eastAsia="fr-FR"/>
             </w:rPr>
           </w:pPr>
-          <w:hyperlink w:anchor="_Toc202262510" w:history="1">
+          <w:hyperlink w:anchor="_Toc202518289" w:history="1">
             <w:r>
               <w:rPr>
                 <w:rStyle w:val="Lienhypertexte"/>
                 <w:noProof/>
               </w:rPr>
-              <w:t>8. Annexes</w:t>
+              <w:t>9. Coûts pour la mise en place des recommandations</w:t>
             </w:r>
             <w:r>
               <w:rPr>
@@ -5252,7 +5356,7 @@
                 <w:noProof/>
                 <w:webHidden/>
               </w:rPr>
-              <w:instrText xml:space="preserve"> PAGEREF _Toc202262510 \h </w:instrText>
+              <w:instrText xml:space="preserve"> PAGEREF _Toc202518289 \h </w:instrText>
             </w:r>
             <w:r>
               <w:rPr>
@@ -5272,7 +5376,79 @@
                 <w:noProof/>
                 <w:webHidden/>
               </w:rPr>
-              <w:t>7</w:t>
+              <w:t>9</w:t>
+            </w:r>
+            <w:r>
+              <w:rPr>
+                <w:noProof/>
+                <w:webHidden/>
+              </w:rPr>
+              <w:fldChar w:fldCharType="end"/>
+            </w:r>
+          </w:hyperlink>
+        </w:p>
+        <w:p>
+          <w:pPr>
+            <w:pStyle w:val="TM1"/>
+            <w:tabs>
+              <w:tab w:val="right" w:leader="dot" w:pos="9062"/>
+            </w:tabs>
+            <w:rPr>
+              <w:rFonts w:eastAsiaTheme="minorEastAsia"/>
+              <w:noProof/>
+              <w:sz w:val="24"/>
+              <w:szCs w:val="24"/>
+              <w:lang w:eastAsia="fr-FR"/>
+            </w:rPr>
+          </w:pPr>
+          <w:hyperlink w:anchor="_Toc202518290" w:history="1">
+            <w:r>
+              <w:rPr>
+                <w:rStyle w:val="Lienhypertexte"/>
+                <w:noProof/>
+              </w:rPr>
+              <w:t>10. Annexes</w:t>
+            </w:r>
+            <w:r>
+              <w:rPr>
+                <w:noProof/>
+                <w:webHidden/>
+              </w:rPr>
+              <w:tab/>
+            </w:r>
+            <w:r>
+              <w:rPr>
+                <w:noProof/>
+                <w:webHidden/>
+              </w:rPr>
+              <w:fldChar w:fldCharType="begin"/>
+            </w:r>
+            <w:r>
+              <w:rPr>
+                <w:noProof/>
+                <w:webHidden/>
+              </w:rPr>
+              <w:instrText xml:space="preserve"> PAGEREF _Toc202518290 \h </w:instrText>
+            </w:r>
+            <w:r>
+              <w:rPr>
+                <w:noProof/>
+                <w:webHidden/>
+              </w:rPr>
+            </w:r>
+            <w:r>
+              <w:rPr>
+                <w:noProof/>
+                <w:webHidden/>
+              </w:rPr>
+              <w:fldChar w:fldCharType="separate"/>
+            </w:r>
+            <w:r>
+              <w:rPr>
+                <w:noProof/>
+                <w:webHidden/>
+              </w:rPr>
+              <w:t>12</w:t>
             </w:r>
             <w:r>
               <w:rPr>
@@ -5315,7 +5491,7 @@
       <w:pPr>
         <w:pStyle w:val="Titre1"/>
       </w:pPr>
-      <w:bookmarkStart w:id="0" w:name="_Toc202262496"/>
+      <w:bookmarkStart w:id="0" w:name="_Toc202518274"/>
       <w:r>
         <w:lastRenderedPageBreak/>
         <w:t>1. Introduction</w:t>
@@ -5329,7 +5505,7 @@
           <w:u w:val="single"/>
         </w:rPr>
       </w:pPr>
-      <w:bookmarkStart w:id="1" w:name="_Toc202262497"/>
+      <w:bookmarkStart w:id="1" w:name="_Toc202518275"/>
       <w:r>
         <w:rPr>
           <w:u w:val="single"/>
@@ -5366,7 +5542,7 @@
           <w:u w:val="single"/>
         </w:rPr>
       </w:pPr>
-      <w:bookmarkStart w:id="2" w:name="_Toc202262498"/>
+      <w:bookmarkStart w:id="2" w:name="_Toc202518276"/>
       <w:r>
         <w:rPr>
           <w:u w:val="single"/>
@@ -5442,7 +5618,7 @@
       <w:pPr>
         <w:pStyle w:val="Titre1"/>
       </w:pPr>
-      <w:bookmarkStart w:id="3" w:name="_Toc202262499"/>
+      <w:bookmarkStart w:id="3" w:name="_Toc202518277"/>
       <w:r>
         <w:lastRenderedPageBreak/>
         <w:t>2. Méthodologie</w:t>
@@ -5457,7 +5633,7 @@
           <w:u w:val="single"/>
         </w:rPr>
       </w:pPr>
-      <w:bookmarkStart w:id="4" w:name="_Toc202262500"/>
+      <w:bookmarkStart w:id="4" w:name="_Toc202518278"/>
       <w:r>
         <w:rPr>
           <w:u w:val="single"/>
@@ -5737,7 +5913,7 @@
           <w:u w:val="single"/>
         </w:rPr>
       </w:pPr>
-      <w:bookmarkStart w:id="5" w:name="_Toc202262501"/>
+      <w:bookmarkStart w:id="5" w:name="_Toc202518279"/>
       <w:r>
         <w:rPr>
           <w:u w:val="single"/>
@@ -5791,7 +5967,7 @@
       <w:pPr>
         <w:pStyle w:val="Titre1"/>
       </w:pPr>
-      <w:bookmarkStart w:id="6" w:name="_Toc202262502"/>
+      <w:bookmarkStart w:id="6" w:name="_Toc202518280"/>
       <w:r>
         <w:lastRenderedPageBreak/>
         <w:t>3. Analyse des données et modélisation</w:t>
@@ -5807,7 +5983,7 @@
         </w:rPr>
       </w:pPr>
       <w:bookmarkStart w:id="7" w:name="_Hlk202260946"/>
-      <w:bookmarkStart w:id="8" w:name="_Toc202262503"/>
+      <w:bookmarkStart w:id="8" w:name="_Toc202518281"/>
       <w:r>
         <w:rPr>
           <w:u w:val="single"/>
@@ -5913,7 +6089,7 @@
           <w:u w:val="single"/>
         </w:rPr>
       </w:pPr>
-      <w:bookmarkStart w:id="9" w:name="_Toc202262504"/>
+      <w:bookmarkStart w:id="9" w:name="_Toc202518282"/>
       <w:r>
         <w:rPr>
           <w:u w:val="single"/>
@@ -5994,7 +6170,7 @@
           <w:u w:val="single"/>
         </w:rPr>
       </w:pPr>
-      <w:bookmarkStart w:id="10" w:name="_Toc202262505"/>
+      <w:bookmarkStart w:id="10" w:name="_Toc202518283"/>
       <w:r>
         <w:rPr>
           <w:u w:val="single"/>
@@ -6940,7 +7116,7 @@
       <w:pPr>
         <w:pStyle w:val="Titre1"/>
       </w:pPr>
-      <w:bookmarkStart w:id="11" w:name="_Toc202262506"/>
+      <w:bookmarkStart w:id="11" w:name="_Toc202518284"/>
       <w:r>
         <w:t>4. KPIs recommandés</w:t>
       </w:r>
@@ -6961,7 +7137,7 @@
       <w:pPr>
         <w:pStyle w:val="Titre1"/>
       </w:pPr>
-      <w:bookmarkStart w:id="12" w:name="_Toc202262507"/>
+      <w:bookmarkStart w:id="12" w:name="_Toc202518285"/>
       <w:r>
         <w:t>5. Tableau de bord - Power BI (maquette)</w:t>
       </w:r>
@@ -7206,32 +7382,609 @@
       <w:r>
         <w:t>Somme du pouvoir d’achat par année</w:t>
       </w:r>
-    </w:p>
-    <w:p>
-      <w:pPr>
+      <w:r>
         <w:rPr>
           <w:b/>
           <w:bCs/>
         </w:rPr>
-      </w:pPr>
-      <w:r>
+        <w:br w:type="page"/>
+      </w:r>
+    </w:p>
+    <w:p>
+      <w:pPr>
+        <w:pStyle w:val="Titre1"/>
+        <w:numPr>
+          <w:ilvl w:val="0"/>
+          <w:numId w:val="11"/>
+        </w:numPr>
+      </w:pPr>
+      <w:bookmarkStart w:id="13" w:name="_Toc202518286"/>
+      <w:r>
+        <w:lastRenderedPageBreak/>
+        <w:t>Justification des graphiques</w:t>
+      </w:r>
+      <w:bookmarkEnd w:id="13"/>
+    </w:p>
+    <w:p/>
+    <w:p>
+      <w:pPr>
+        <w:pStyle w:val="Paragraphedeliste"/>
+        <w:numPr>
+          <w:ilvl w:val="0"/>
+          <w:numId w:val="23"/>
+        </w:numPr>
         <w:rPr>
           <w:b/>
           <w:bCs/>
         </w:rPr>
+      </w:pPr>
+      <w:r>
+        <w:rPr>
+          <w:b/>
+          <w:bCs/>
+        </w:rPr>
+        <w:t>Carte de score / KPI (cartes avec grands chiffres)</w:t>
+      </w:r>
+      <w:r>
+        <w:rPr>
+          <w:b/>
+          <w:bCs/>
+        </w:rPr>
+        <w:br/>
+      </w:r>
+    </w:p>
+    <w:p>
+      <w:pPr>
+        <w:pStyle w:val="Paragraphedeliste"/>
+      </w:pPr>
+      <w:r>
+        <w:rPr>
+          <w:b/>
+          <w:bCs/>
+        </w:rPr>
+        <w:t>Pourquoi ce choix ?</w:t>
+      </w:r>
+      <w:r>
+        <w:rPr>
+          <w:b/>
+          <w:bCs/>
+        </w:rPr>
+        <w:br/>
+      </w:r>
+      <w:r>
+        <w:t>→ Permet de mettre en avant les indicateurs clés comme le chiffre d'affaires total, le nombre de produits en rupture, ou encore la moyenne des visites.</w:t>
+      </w:r>
+    </w:p>
+    <w:p>
+      <w:pPr>
+        <w:pStyle w:val="Paragraphedeliste"/>
+        <w:rPr>
+          <w:b/>
+          <w:bCs/>
+        </w:rPr>
+      </w:pPr>
+    </w:p>
+    <w:p>
+      <w:pPr>
+        <w:pStyle w:val="Paragraphedeliste"/>
+        <w:rPr>
+          <w:b/>
+          <w:bCs/>
+        </w:rPr>
+      </w:pPr>
+      <w:r>
+        <w:rPr>
+          <w:b/>
+          <w:bCs/>
+        </w:rPr>
+        <w:t>Avantages :</w:t>
+      </w:r>
+    </w:p>
+    <w:p>
+      <w:pPr>
+        <w:pStyle w:val="Paragraphedeliste"/>
+        <w:numPr>
+          <w:ilvl w:val="0"/>
+          <w:numId w:val="24"/>
+        </w:numPr>
+      </w:pPr>
+      <w:r>
+        <w:t>Impact visuel immédiat</w:t>
+      </w:r>
+    </w:p>
+    <w:p>
+      <w:pPr>
+        <w:pStyle w:val="Paragraphedeliste"/>
+        <w:numPr>
+          <w:ilvl w:val="0"/>
+          <w:numId w:val="24"/>
+        </w:numPr>
+      </w:pPr>
+      <w:r>
+        <w:t>Facile à lire pour les décideurs</w:t>
+      </w:r>
+    </w:p>
+    <w:p>
+      <w:pPr>
+        <w:pStyle w:val="Paragraphedeliste"/>
+        <w:numPr>
+          <w:ilvl w:val="0"/>
+          <w:numId w:val="24"/>
+        </w:numPr>
+      </w:pPr>
+      <w:r>
+        <w:t>Se concentre sur une seule valeur, donc pas de surcharge</w:t>
+      </w:r>
+    </w:p>
+    <w:p>
+      <w:pPr>
+        <w:rPr>
+          <w:b/>
+          <w:bCs/>
+        </w:rPr>
+      </w:pPr>
+    </w:p>
+    <w:p>
+      <w:pPr>
+        <w:pStyle w:val="Paragraphedeliste"/>
+        <w:numPr>
+          <w:ilvl w:val="0"/>
+          <w:numId w:val="23"/>
+        </w:numPr>
+        <w:rPr>
+          <w:b/>
+          <w:bCs/>
+        </w:rPr>
+      </w:pPr>
+      <w:r>
+        <w:rPr>
+          <w:b/>
+          <w:bCs/>
+        </w:rPr>
+        <w:t>Barres horizontales (chiffre d'affaires par produit, pays, catégorie...)</w:t>
+      </w:r>
+    </w:p>
+    <w:p>
+      <w:pPr>
+        <w:pStyle w:val="Paragraphedeliste"/>
+        <w:rPr>
+          <w:b/>
+          <w:bCs/>
+        </w:rPr>
+      </w:pPr>
+      <w:r>
+        <w:rPr>
+          <w:b/>
+          <w:bCs/>
+        </w:rPr>
+        <w:br/>
+      </w:r>
+      <w:r>
+        <w:rPr>
+          <w:b/>
+          <w:bCs/>
+        </w:rPr>
+        <w:t>Pourquoi ce choix ?</w:t>
+      </w:r>
+      <w:r>
+        <w:rPr>
+          <w:b/>
+          <w:bCs/>
+        </w:rPr>
+        <w:br/>
+      </w:r>
+      <w:r>
+        <w:t>→ Adapté aux comparaisons catégorielles (produits, pays, types de clients...).</w:t>
+      </w:r>
+      <w:r>
+        <w:rPr>
+          <w:b/>
+          <w:bCs/>
+        </w:rPr>
+        <w:br/>
+      </w:r>
+      <w:r>
+        <w:rPr>
+          <w:b/>
+          <w:bCs/>
+        </w:rPr>
+        <w:br/>
+      </w:r>
+      <w:r>
+        <w:rPr>
+          <w:b/>
+          <w:bCs/>
+        </w:rPr>
+        <w:t>Avantages :</w:t>
+      </w:r>
+    </w:p>
+    <w:p>
+      <w:pPr>
+        <w:pStyle w:val="Paragraphedeliste"/>
+        <w:numPr>
+          <w:ilvl w:val="0"/>
+          <w:numId w:val="25"/>
+        </w:numPr>
+      </w:pPr>
+      <w:r>
+        <w:t>Lecture naturelle (du plus grand au plus petit)</w:t>
+      </w:r>
+    </w:p>
+    <w:p>
+      <w:pPr>
+        <w:pStyle w:val="Paragraphedeliste"/>
+        <w:numPr>
+          <w:ilvl w:val="0"/>
+          <w:numId w:val="25"/>
+        </w:numPr>
+      </w:pPr>
+      <w:r>
+        <w:t>Affiche clairement les écarts</w:t>
+      </w:r>
+    </w:p>
+    <w:p>
+      <w:pPr>
+        <w:pStyle w:val="Paragraphedeliste"/>
+        <w:numPr>
+          <w:ilvl w:val="0"/>
+          <w:numId w:val="25"/>
+        </w:numPr>
+      </w:pPr>
+      <w:r>
+        <w:t>Peut gérer un grand nombre de catégories sans confusion</w:t>
+      </w:r>
+    </w:p>
+    <w:p>
+      <w:pPr>
+        <w:rPr>
+          <w:b/>
+          <w:bCs/>
+        </w:rPr>
+      </w:pPr>
+    </w:p>
+    <w:p>
+      <w:pPr>
+        <w:pStyle w:val="Paragraphedeliste"/>
+        <w:numPr>
+          <w:ilvl w:val="0"/>
+          <w:numId w:val="23"/>
+        </w:numPr>
+        <w:rPr>
+          <w:b/>
+          <w:bCs/>
+        </w:rPr>
+      </w:pPr>
+      <w:r>
+        <w:rPr>
+          <w:b/>
+          <w:bCs/>
+        </w:rPr>
+        <w:t>Courbes temporelles (chiffre d'affaires ou visites par mois/année)</w:t>
+      </w:r>
+    </w:p>
+    <w:p>
+      <w:pPr>
+        <w:pStyle w:val="NormalWeb"/>
+        <w:ind w:left="720"/>
+        <w:rPr>
+          <w:rFonts w:asciiTheme="minorHAnsi" w:hAnsiTheme="minorHAnsi"/>
+        </w:rPr>
+      </w:pPr>
+      <w:r>
+        <w:rPr>
+          <w:rStyle w:val="lev"/>
+          <w:rFonts w:asciiTheme="minorHAnsi" w:eastAsiaTheme="majorEastAsia" w:hAnsiTheme="minorHAnsi"/>
+        </w:rPr>
+        <w:t>Pourquoi ce choix ?</w:t>
+      </w:r>
+      <w:r>
+        <w:rPr>
+          <w:rFonts w:asciiTheme="minorHAnsi" w:hAnsiTheme="minorHAnsi"/>
+        </w:rPr>
+        <w:br/>
+        <w:t xml:space="preserve"> → Pour </w:t>
+      </w:r>
+      <w:r>
+        <w:rPr>
+          <w:rStyle w:val="lev"/>
+          <w:rFonts w:asciiTheme="minorHAnsi" w:eastAsiaTheme="majorEastAsia" w:hAnsiTheme="minorHAnsi"/>
+        </w:rPr>
+        <w:t>suivre une évolution dans le temps</w:t>
+      </w:r>
+      <w:r>
+        <w:rPr>
+          <w:rFonts w:asciiTheme="minorHAnsi" w:hAnsiTheme="minorHAnsi"/>
+        </w:rPr>
+        <w:t xml:space="preserve"> (saisonnalité, tendance, anomalies).</w:t>
+      </w:r>
+    </w:p>
+    <w:p>
+      <w:pPr>
+        <w:pStyle w:val="NormalWeb"/>
+        <w:ind w:firstLine="708"/>
+        <w:rPr>
+          <w:rStyle w:val="lev"/>
+          <w:rFonts w:asciiTheme="minorHAnsi" w:eastAsiaTheme="majorEastAsia" w:hAnsiTheme="minorHAnsi"/>
+        </w:rPr>
+      </w:pPr>
+      <w:r>
+        <w:rPr>
+          <w:rStyle w:val="lev"/>
+          <w:rFonts w:asciiTheme="minorHAnsi" w:eastAsiaTheme="majorEastAsia" w:hAnsiTheme="minorHAnsi"/>
+        </w:rPr>
+        <w:t>Avantages :</w:t>
+      </w:r>
+    </w:p>
+    <w:p>
+      <w:pPr>
+        <w:pStyle w:val="Paragraphedeliste"/>
+        <w:numPr>
+          <w:ilvl w:val="0"/>
+          <w:numId w:val="25"/>
+        </w:numPr>
+      </w:pPr>
+      <w:r>
+        <w:t>Permet de détecter des pics ou des creux</w:t>
+      </w:r>
+    </w:p>
+    <w:p>
+      <w:pPr>
+        <w:pStyle w:val="Paragraphedeliste"/>
+        <w:numPr>
+          <w:ilvl w:val="0"/>
+          <w:numId w:val="25"/>
+        </w:numPr>
+      </w:pPr>
+      <w:r>
+        <w:t>Très bon pour repérer des tendances saisonnières ou des baisses de performance</w:t>
+      </w:r>
+    </w:p>
+    <w:p/>
+    <w:p>
+      <w:r>
         <w:br w:type="page"/>
       </w:r>
     </w:p>
     <w:p>
       <w:pPr>
+        <w:pStyle w:val="Paragraphedeliste"/>
+        <w:numPr>
+          <w:ilvl w:val="0"/>
+          <w:numId w:val="23"/>
+        </w:numPr>
+        <w:rPr>
+          <w:rStyle w:val="lev"/>
+        </w:rPr>
+      </w:pPr>
+      <w:r>
+        <w:rPr>
+          <w:rStyle w:val="lev"/>
+        </w:rPr>
+        <w:lastRenderedPageBreak/>
+        <w:t>Diagrammes circulaires ou donuts (par sexe, pays, tranche d'âge)</w:t>
+      </w:r>
+      <w:r>
+        <w:rPr>
+          <w:rStyle w:val="lev"/>
+        </w:rPr>
+        <w:br/>
+      </w:r>
+    </w:p>
+    <w:p>
+      <w:pPr>
+        <w:pStyle w:val="Paragraphedeliste"/>
+      </w:pPr>
+      <w:r>
+        <w:rPr>
+          <w:b/>
+          <w:bCs/>
+        </w:rPr>
+        <w:t>Pourquoi ce choix ?</w:t>
+      </w:r>
+      <w:r>
+        <w:rPr>
+          <w:b/>
+          <w:bCs/>
+        </w:rPr>
+        <w:br/>
+      </w:r>
+      <w:r>
+        <w:t>→ Pour illustrer la répartition d'une population (clients par sexe, pays...).</w:t>
+      </w:r>
+    </w:p>
+    <w:p>
+      <w:pPr>
+        <w:pStyle w:val="Paragraphedeliste"/>
+      </w:pPr>
+    </w:p>
+    <w:p>
+      <w:pPr>
+        <w:pStyle w:val="Paragraphedeliste"/>
+      </w:pPr>
+      <w:r>
+        <w:rPr>
+          <w:b/>
+          <w:bCs/>
+        </w:rPr>
+        <w:t>Avantages :</w:t>
+      </w:r>
+    </w:p>
+    <w:p>
+      <w:pPr>
+        <w:pStyle w:val="Paragraphedeliste"/>
+        <w:numPr>
+          <w:ilvl w:val="0"/>
+          <w:numId w:val="27"/>
+        </w:numPr>
+      </w:pPr>
+      <w:r>
+        <w:t>Donne une idée rapide des parts</w:t>
+      </w:r>
+    </w:p>
+    <w:p>
+      <w:pPr>
+        <w:pStyle w:val="Paragraphedeliste"/>
+        <w:numPr>
+          <w:ilvl w:val="0"/>
+          <w:numId w:val="27"/>
+        </w:numPr>
+      </w:pPr>
+      <w:r>
+        <w:t>Visuellement engageant</w:t>
+      </w:r>
+    </w:p>
+    <w:p>
+      <w:pPr>
+        <w:pStyle w:val="Paragraphedeliste"/>
+        <w:numPr>
+          <w:ilvl w:val="0"/>
+          <w:numId w:val="27"/>
+        </w:numPr>
+      </w:pPr>
+      <w:r>
+        <w:t>Adapté pour des variables qualitatives simples</w:t>
+      </w:r>
+    </w:p>
+    <w:p>
+      <w:pPr>
+        <w:pStyle w:val="Paragraphedeliste"/>
+        <w:numPr>
+          <w:ilvl w:val="0"/>
+          <w:numId w:val="23"/>
+        </w:numPr>
+        <w:rPr>
+          <w:b/>
+          <w:bCs/>
+        </w:rPr>
+      </w:pPr>
+      <w:r>
+        <w:rPr>
+          <w:b/>
+          <w:bCs/>
+        </w:rPr>
+        <w:t xml:space="preserve">Graphiques combinés ou gauge (trafic en baisse, </w:t>
+      </w:r>
+      <w:proofErr w:type="spellStart"/>
+      <w:r>
+        <w:rPr>
+          <w:b/>
+          <w:bCs/>
+        </w:rPr>
+        <w:t>VentesEnBaisse</w:t>
+      </w:r>
+      <w:proofErr w:type="spellEnd"/>
+      <w:r>
+        <w:rPr>
+          <w:b/>
+          <w:bCs/>
+        </w:rPr>
+        <w:t>)</w:t>
+      </w:r>
+      <w:r>
+        <w:rPr>
+          <w:b/>
+          <w:bCs/>
+        </w:rPr>
+        <w:br/>
+      </w:r>
+    </w:p>
+    <w:p>
+      <w:pPr>
+        <w:pStyle w:val="Paragraphedeliste"/>
+      </w:pPr>
+      <w:r>
+        <w:rPr>
+          <w:b/>
+          <w:bCs/>
+        </w:rPr>
+        <w:t>Pourquoi ce choix ?</w:t>
+      </w:r>
+      <w:r>
+        <w:br/>
+        <w:t xml:space="preserve">→ Pour </w:t>
+      </w:r>
+      <w:r>
+        <w:rPr>
+          <w:b/>
+          <w:bCs/>
+        </w:rPr>
+        <w:t>visualiser des alertes ou seuils critiques</w:t>
+      </w:r>
+      <w:r>
+        <w:t>, comme les baisses de trafic ou de ventes.</w:t>
+      </w:r>
+      <w:r>
+        <w:br/>
+      </w:r>
+    </w:p>
+    <w:p>
+      <w:pPr>
+        <w:pStyle w:val="Paragraphedeliste"/>
+      </w:pPr>
+      <w:r>
+        <w:rPr>
+          <w:b/>
+          <w:bCs/>
+        </w:rPr>
+        <w:t>Avantages :</w:t>
+      </w:r>
+    </w:p>
+    <w:p>
+      <w:pPr>
+        <w:pStyle w:val="Paragraphedeliste"/>
+        <w:numPr>
+          <w:ilvl w:val="0"/>
+          <w:numId w:val="28"/>
+        </w:numPr>
+      </w:pPr>
+      <w:r>
+        <w:t>Utile pour des alertes visuelles (KPI à surveiller)</w:t>
+      </w:r>
+    </w:p>
+    <w:p>
+      <w:pPr>
+        <w:pStyle w:val="Paragraphedeliste"/>
+        <w:numPr>
+          <w:ilvl w:val="0"/>
+          <w:numId w:val="28"/>
+        </w:numPr>
+      </w:pPr>
+      <w:r>
+        <w:t>Met en avant des dégradations de performance</w:t>
+      </w:r>
+    </w:p>
+    <w:p>
+      <w:pPr>
+        <w:pStyle w:val="Paragraphedeliste"/>
+        <w:numPr>
+          <w:ilvl w:val="0"/>
+          <w:numId w:val="23"/>
+        </w:numPr>
+      </w:pPr>
+      <w:r>
+        <w:t>Immédiatement compréhensible (ex : jauge semi-circulaire)</w:t>
+      </w:r>
+      <w:r>
+        <w:rPr>
+          <w:b/>
+          <w:bCs/>
+        </w:rPr>
+        <w:br w:type="page"/>
+      </w:r>
+    </w:p>
+    <w:p>
+      <w:pPr>
         <w:pStyle w:val="Titre1"/>
       </w:pPr>
-      <w:bookmarkStart w:id="13" w:name="_Toc202262508"/>
+      <w:bookmarkStart w:id="14" w:name="_Toc202518287"/>
       <w:r>
         <w:lastRenderedPageBreak/>
-        <w:t>6. Enrichissement avec données externes</w:t>
-      </w:r>
-      <w:bookmarkEnd w:id="13"/>
+        <w:t>7</w:t>
+      </w:r>
+      <w:r>
+        <w:t>. Enrichissement avec données externes</w:t>
+      </w:r>
+      <w:bookmarkEnd w:id="14"/>
     </w:p>
     <w:p>
       <w:pPr>
@@ -7439,11 +8192,14 @@
       <w:pPr>
         <w:pStyle w:val="Titre1"/>
       </w:pPr>
-      <w:bookmarkStart w:id="14" w:name="_Toc202262509"/>
-      <w:r>
-        <w:t>7. Recommandations</w:t>
-      </w:r>
-      <w:bookmarkEnd w:id="14"/>
+      <w:bookmarkStart w:id="15" w:name="_Toc202518288"/>
+      <w:r>
+        <w:t>8</w:t>
+      </w:r>
+      <w:r>
+        <w:t>. Recommandations</w:t>
+      </w:r>
+      <w:bookmarkEnd w:id="15"/>
     </w:p>
     <w:p>
       <w:pPr>
@@ -7566,6 +8322,38 @@
     </w:p>
     <w:p>
       <w:pPr>
+        <w:jc w:val="both"/>
+      </w:pPr>
+    </w:p>
+    <w:p>
+      <w:r>
+        <w:br w:type="page"/>
+      </w:r>
+    </w:p>
+    <w:p>
+      <w:pPr>
+        <w:pStyle w:val="Titre1"/>
+      </w:pPr>
+      <w:bookmarkStart w:id="16" w:name="_Toc202518289"/>
+      <w:r>
+        <w:lastRenderedPageBreak/>
+        <w:t>9</w:t>
+      </w:r>
+      <w:r>
+        <w:t xml:space="preserve">. </w:t>
+      </w:r>
+      <w:r>
+        <w:t>Coûts pour la mise en place des recommandations</w:t>
+      </w:r>
+      <w:bookmarkEnd w:id="16"/>
+    </w:p>
+    <w:p>
+      <w:pPr>
+        <w:jc w:val="both"/>
+      </w:pPr>
+    </w:p>
+    <w:p>
+      <w:pPr>
         <w:rPr>
           <w:b/>
           <w:bCs/>
@@ -7580,19 +8368,1708 @@
           <w:sz w:val="24"/>
           <w:szCs w:val="24"/>
         </w:rPr>
+        <w:t>1. Structuration des données – Mise en place d’un entrepôt de données</w:t>
+      </w:r>
+    </w:p>
+    <w:p>
+      <w:pPr>
+        <w:rPr>
+          <w:b/>
+          <w:bCs/>
+          <w:sz w:val="24"/>
+          <w:szCs w:val="24"/>
+        </w:rPr>
+      </w:pPr>
+      <w:r>
+        <w:rPr>
+          <w:b/>
+          <w:bCs/>
+          <w:sz w:val="24"/>
+          <w:szCs w:val="24"/>
+        </w:rPr>
+        <w:t>Pourquoi ?</w:t>
+      </w:r>
+      <w:r>
+        <w:rPr>
+          <w:b/>
+          <w:bCs/>
+          <w:sz w:val="24"/>
+          <w:szCs w:val="24"/>
+        </w:rPr>
+        <w:br/>
+      </w:r>
+      <w:r>
+        <w:rPr>
+          <w:sz w:val="24"/>
+          <w:szCs w:val="24"/>
+        </w:rPr>
+        <w:t>Actuellement, les données sont réparties entre plusieurs fichiers (ventes, clients, trafic web…). Un entrepôt de données, structuré autour d’un modèle en étoile, permet d’unifier et de centraliser toutes les informations. Cela rend les analyses plus robustes, plus rapides et évolutives.</w:t>
+      </w:r>
+    </w:p>
+    <w:p>
+      <w:pPr>
+        <w:rPr>
+          <w:b/>
+          <w:bCs/>
+          <w:sz w:val="24"/>
+          <w:szCs w:val="24"/>
+        </w:rPr>
+      </w:pPr>
+      <w:r>
+        <w:rPr>
+          <w:b/>
+          <w:bCs/>
+          <w:sz w:val="24"/>
+          <w:szCs w:val="24"/>
+        </w:rPr>
+        <w:t xml:space="preserve">Pourquoi </w:t>
+      </w:r>
+      <w:proofErr w:type="spellStart"/>
+      <w:r>
+        <w:rPr>
+          <w:b/>
+          <w:bCs/>
+          <w:sz w:val="24"/>
+          <w:szCs w:val="24"/>
+        </w:rPr>
+        <w:t>BigQuery</w:t>
+      </w:r>
+      <w:proofErr w:type="spellEnd"/>
+      <w:r>
+        <w:rPr>
+          <w:b/>
+          <w:bCs/>
+          <w:sz w:val="24"/>
+          <w:szCs w:val="24"/>
+        </w:rPr>
+        <w:t xml:space="preserve"> ou </w:t>
+      </w:r>
+      <w:proofErr w:type="spellStart"/>
+      <w:r>
+        <w:rPr>
+          <w:b/>
+          <w:bCs/>
+          <w:sz w:val="24"/>
+          <w:szCs w:val="24"/>
+        </w:rPr>
+        <w:t>Snowflake</w:t>
+      </w:r>
+      <w:proofErr w:type="spellEnd"/>
+      <w:r>
+        <w:rPr>
+          <w:b/>
+          <w:bCs/>
+          <w:sz w:val="24"/>
+          <w:szCs w:val="24"/>
+        </w:rPr>
+        <w:t xml:space="preserve"> ?</w:t>
+      </w:r>
+    </w:p>
+    <w:p>
+      <w:pPr>
+        <w:numPr>
+          <w:ilvl w:val="0"/>
+          <w:numId w:val="17"/>
+        </w:numPr>
+        <w:rPr>
+          <w:b/>
+          <w:bCs/>
+          <w:sz w:val="24"/>
+          <w:szCs w:val="24"/>
+        </w:rPr>
+      </w:pPr>
+      <w:r>
+        <w:rPr>
+          <w:b/>
+          <w:bCs/>
+          <w:sz w:val="24"/>
+          <w:szCs w:val="24"/>
+        </w:rPr>
+        <w:t xml:space="preserve">Avantages : </w:t>
+      </w:r>
+      <w:r>
+        <w:rPr>
+          <w:sz w:val="24"/>
+          <w:szCs w:val="24"/>
+        </w:rPr>
+        <w:t>solutions cloud (pas d’infrastructure à gérer), scalables, rapides, intégrables à Power BI ou Looker.</w:t>
+      </w:r>
+    </w:p>
+    <w:p>
+      <w:pPr>
+        <w:numPr>
+          <w:ilvl w:val="0"/>
+          <w:numId w:val="17"/>
+        </w:numPr>
+        <w:rPr>
+          <w:sz w:val="24"/>
+          <w:szCs w:val="24"/>
+        </w:rPr>
+      </w:pPr>
+      <w:r>
+        <w:rPr>
+          <w:sz w:val="24"/>
+          <w:szCs w:val="24"/>
+        </w:rPr>
+        <w:t>Tarification flexible selon la volumétrie réelle, 3000 à 15000€ par an</w:t>
+      </w:r>
+    </w:p>
+    <w:p>
+      <w:pPr>
+        <w:numPr>
+          <w:ilvl w:val="0"/>
+          <w:numId w:val="17"/>
+        </w:numPr>
+        <w:rPr>
+          <w:sz w:val="24"/>
+          <w:szCs w:val="24"/>
+        </w:rPr>
+      </w:pPr>
+      <w:r>
+        <w:rPr>
+          <w:b/>
+          <w:bCs/>
+          <w:sz w:val="24"/>
+          <w:szCs w:val="24"/>
+        </w:rPr>
+        <w:t xml:space="preserve">Choix final : </w:t>
+      </w:r>
+      <w:proofErr w:type="spellStart"/>
+      <w:r>
+        <w:rPr>
+          <w:sz w:val="24"/>
+          <w:szCs w:val="24"/>
+        </w:rPr>
+        <w:t>BigQuery</w:t>
+      </w:r>
+      <w:proofErr w:type="spellEnd"/>
+      <w:r>
+        <w:rPr>
+          <w:sz w:val="24"/>
+          <w:szCs w:val="24"/>
+        </w:rPr>
+        <w:t xml:space="preserve">, car très bien intégré à l’écosystème Google (Looker Studio, Google </w:t>
+      </w:r>
+      <w:proofErr w:type="spellStart"/>
+      <w:r>
+        <w:rPr>
+          <w:sz w:val="24"/>
+          <w:szCs w:val="24"/>
+        </w:rPr>
+        <w:t>Ads</w:t>
+      </w:r>
+      <w:proofErr w:type="spellEnd"/>
+      <w:r>
+        <w:rPr>
+          <w:sz w:val="24"/>
+          <w:szCs w:val="24"/>
+        </w:rPr>
+        <w:t>, etc.) et accessible sans trop de compétences techniques.</w:t>
+      </w:r>
+    </w:p>
+    <w:p>
+      <w:pPr>
+        <w:rPr>
+          <w:b/>
+          <w:bCs/>
+          <w:sz w:val="24"/>
+          <w:szCs w:val="24"/>
+        </w:rPr>
+      </w:pPr>
+    </w:p>
+    <w:p>
+      <w:pPr>
+        <w:rPr>
+          <w:b/>
+          <w:bCs/>
+          <w:sz w:val="24"/>
+          <w:szCs w:val="24"/>
+        </w:rPr>
+      </w:pPr>
+      <w:r>
+        <w:rPr>
+          <w:b/>
+          <w:bCs/>
+          <w:sz w:val="24"/>
+          <w:szCs w:val="24"/>
+        </w:rPr>
+        <w:t>2. Culture data – Sensibilisation des équipes</w:t>
+      </w:r>
+    </w:p>
+    <w:p>
+      <w:pPr>
+        <w:rPr>
+          <w:sz w:val="24"/>
+          <w:szCs w:val="24"/>
+        </w:rPr>
+      </w:pPr>
+      <w:r>
+        <w:rPr>
+          <w:b/>
+          <w:bCs/>
+          <w:sz w:val="24"/>
+          <w:szCs w:val="24"/>
+        </w:rPr>
+        <w:t>Pourquoi ?</w:t>
+      </w:r>
+      <w:r>
+        <w:rPr>
+          <w:b/>
+          <w:bCs/>
+          <w:sz w:val="24"/>
+          <w:szCs w:val="24"/>
+        </w:rPr>
+        <w:br/>
+        <w:t xml:space="preserve">Un bon outil ne suffit pas : </w:t>
+      </w:r>
+      <w:r>
+        <w:rPr>
+          <w:sz w:val="24"/>
+          <w:szCs w:val="24"/>
+        </w:rPr>
+        <w:t>il est essentiel que les équipes produit, marketing ou logistique comprennent et utilisent les KPIs dans leurs prises de décisions. Des formations courtes mais ciblées permettent de diffuser la culture data au sein de l’entreprise.</w:t>
+      </w:r>
+    </w:p>
+    <w:p>
+      <w:pPr>
+        <w:rPr>
+          <w:sz w:val="24"/>
+          <w:szCs w:val="24"/>
+        </w:rPr>
+      </w:pPr>
+      <w:r>
+        <w:rPr>
+          <w:b/>
+          <w:bCs/>
+          <w:sz w:val="24"/>
+          <w:szCs w:val="24"/>
+        </w:rPr>
+        <w:t xml:space="preserve">Coût estimé : </w:t>
+      </w:r>
+      <w:r>
+        <w:rPr>
+          <w:sz w:val="24"/>
+          <w:szCs w:val="24"/>
+        </w:rPr>
+        <w:t>1</w:t>
+      </w:r>
+      <w:r>
+        <w:rPr>
+          <w:rFonts w:ascii="Arial" w:hAnsi="Arial" w:cs="Arial"/>
+          <w:sz w:val="24"/>
+          <w:szCs w:val="24"/>
+        </w:rPr>
+        <w:t> </w:t>
+      </w:r>
+      <w:r>
+        <w:rPr>
+          <w:sz w:val="24"/>
+          <w:szCs w:val="24"/>
+        </w:rPr>
+        <w:t xml:space="preserve">000 </w:t>
+      </w:r>
+      <w:r>
+        <w:rPr>
+          <w:rFonts w:ascii="Aptos" w:hAnsi="Aptos" w:cs="Aptos"/>
+          <w:sz w:val="24"/>
+          <w:szCs w:val="24"/>
+        </w:rPr>
+        <w:t>à</w:t>
+      </w:r>
+      <w:r>
+        <w:rPr>
+          <w:sz w:val="24"/>
+          <w:szCs w:val="24"/>
+        </w:rPr>
+        <w:t xml:space="preserve"> 5</w:t>
+      </w:r>
+      <w:r>
+        <w:rPr>
+          <w:rFonts w:ascii="Arial" w:hAnsi="Arial" w:cs="Arial"/>
+          <w:sz w:val="24"/>
+          <w:szCs w:val="24"/>
+        </w:rPr>
+        <w:t> </w:t>
+      </w:r>
+      <w:r>
+        <w:rPr>
+          <w:sz w:val="24"/>
+          <w:szCs w:val="24"/>
+        </w:rPr>
+        <w:t>000</w:t>
+      </w:r>
+      <w:r>
+        <w:rPr>
+          <w:rFonts w:ascii="Arial" w:hAnsi="Arial" w:cs="Arial"/>
+          <w:sz w:val="24"/>
+          <w:szCs w:val="24"/>
+        </w:rPr>
+        <w:t> </w:t>
+      </w:r>
+      <w:r>
+        <w:rPr>
+          <w:rFonts w:ascii="Aptos" w:hAnsi="Aptos" w:cs="Aptos"/>
+          <w:sz w:val="24"/>
+          <w:szCs w:val="24"/>
+        </w:rPr>
+        <w:t>€</w:t>
+      </w:r>
+      <w:r>
+        <w:rPr>
+          <w:sz w:val="24"/>
+          <w:szCs w:val="24"/>
+        </w:rPr>
+        <w:t xml:space="preserve"> (sessions de formation ponctuelles)</w:t>
+      </w:r>
+    </w:p>
+    <w:p>
+      <w:pPr>
+        <w:rPr>
+          <w:b/>
+          <w:bCs/>
+          <w:sz w:val="24"/>
+          <w:szCs w:val="24"/>
+        </w:rPr>
+      </w:pPr>
+      <w:r>
+        <w:rPr>
+          <w:b/>
+          <w:bCs/>
+          <w:sz w:val="24"/>
+          <w:szCs w:val="24"/>
+        </w:rPr>
+        <w:t>Pourquoi ne pas externaliser à un cabinet ?</w:t>
+      </w:r>
+      <w:r>
+        <w:rPr>
+          <w:b/>
+          <w:bCs/>
+          <w:sz w:val="24"/>
+          <w:szCs w:val="24"/>
+        </w:rPr>
+        <w:br/>
+      </w:r>
+      <w:r>
+        <w:rPr>
+          <w:sz w:val="24"/>
+          <w:szCs w:val="24"/>
+        </w:rPr>
+        <w:t>Cela coûte cher, et déconnecte les équipes de leur propre stratégie.</w:t>
+      </w:r>
+    </w:p>
+    <w:p>
+      <w:pPr>
+        <w:rPr>
+          <w:b/>
+          <w:bCs/>
+          <w:sz w:val="24"/>
+          <w:szCs w:val="24"/>
+        </w:rPr>
+      </w:pPr>
+      <w:r>
+        <w:rPr>
+          <w:b/>
+          <w:bCs/>
+          <w:sz w:val="24"/>
+          <w:szCs w:val="24"/>
+        </w:rPr>
+        <w:t>Pourquoi de la formation interne ?</w:t>
+      </w:r>
+    </w:p>
+    <w:p>
+      <w:pPr>
+        <w:numPr>
+          <w:ilvl w:val="0"/>
+          <w:numId w:val="18"/>
+        </w:numPr>
+        <w:rPr>
+          <w:sz w:val="24"/>
+          <w:szCs w:val="24"/>
+        </w:rPr>
+      </w:pPr>
+      <w:r>
+        <w:rPr>
+          <w:sz w:val="24"/>
+          <w:szCs w:val="24"/>
+        </w:rPr>
+        <w:t>Moins coûteuse, plus concrète.</w:t>
+      </w:r>
+    </w:p>
+    <w:p>
+      <w:pPr>
+        <w:numPr>
+          <w:ilvl w:val="0"/>
+          <w:numId w:val="18"/>
+        </w:numPr>
+        <w:rPr>
+          <w:sz w:val="24"/>
+          <w:szCs w:val="24"/>
+        </w:rPr>
+      </w:pPr>
+      <w:r>
+        <w:rPr>
+          <w:sz w:val="24"/>
+          <w:szCs w:val="24"/>
+        </w:rPr>
+        <w:t>Elle peut être ciblée sur les besoins réels : comprendre un tableau de bord, utiliser un KPI, etc.</w:t>
+      </w:r>
+    </w:p>
+    <w:p>
+      <w:pPr>
+        <w:numPr>
+          <w:ilvl w:val="0"/>
+          <w:numId w:val="18"/>
+        </w:numPr>
+        <w:rPr>
+          <w:sz w:val="24"/>
+          <w:szCs w:val="24"/>
+        </w:rPr>
+      </w:pPr>
+      <w:r>
+        <w:rPr>
+          <w:sz w:val="24"/>
+          <w:szCs w:val="24"/>
+        </w:rPr>
+        <w:t>Elle crée une culture durable.</w:t>
+      </w:r>
+    </w:p>
+    <w:p>
+      <w:pPr>
+        <w:rPr>
+          <w:sz w:val="24"/>
+          <w:szCs w:val="24"/>
+        </w:rPr>
+      </w:pPr>
+      <w:r>
+        <w:rPr>
+          <w:b/>
+          <w:bCs/>
+          <w:sz w:val="24"/>
+          <w:szCs w:val="24"/>
+        </w:rPr>
+        <w:t xml:space="preserve">Choix final : </w:t>
+      </w:r>
+      <w:r>
+        <w:rPr>
+          <w:sz w:val="24"/>
+          <w:szCs w:val="24"/>
+        </w:rPr>
+        <w:t xml:space="preserve">formation interne rapide, animée par un data </w:t>
+      </w:r>
+      <w:proofErr w:type="spellStart"/>
+      <w:r>
+        <w:rPr>
+          <w:sz w:val="24"/>
+          <w:szCs w:val="24"/>
+        </w:rPr>
+        <w:t>analyst</w:t>
+      </w:r>
+      <w:proofErr w:type="spellEnd"/>
+      <w:r>
+        <w:rPr>
+          <w:sz w:val="24"/>
+          <w:szCs w:val="24"/>
+        </w:rPr>
+        <w:t xml:space="preserve"> ou responsable marketing.</w:t>
+      </w:r>
+      <w:r>
+        <w:rPr>
+          <w:sz w:val="24"/>
+          <w:szCs w:val="24"/>
+        </w:rPr>
         <w:br w:type="page"/>
       </w:r>
     </w:p>
     <w:p>
       <w:pPr>
+        <w:rPr>
+          <w:b/>
+          <w:bCs/>
+          <w:sz w:val="24"/>
+          <w:szCs w:val="24"/>
+        </w:rPr>
+      </w:pPr>
+      <w:r>
+        <w:rPr>
+          <w:b/>
+          <w:bCs/>
+          <w:sz w:val="24"/>
+          <w:szCs w:val="24"/>
+        </w:rPr>
+        <w:lastRenderedPageBreak/>
+        <w:t>3. Déploiement d’un outil de visualisation – Power BI ou Looker Studio</w:t>
+      </w:r>
+    </w:p>
+    <w:p>
+      <w:pPr>
+        <w:rPr>
+          <w:sz w:val="24"/>
+          <w:szCs w:val="24"/>
+        </w:rPr>
+      </w:pPr>
+      <w:r>
+        <w:rPr>
+          <w:b/>
+          <w:bCs/>
+          <w:sz w:val="24"/>
+          <w:szCs w:val="24"/>
+        </w:rPr>
+        <w:t>Pourquoi ?</w:t>
+      </w:r>
+      <w:r>
+        <w:rPr>
+          <w:b/>
+          <w:bCs/>
+          <w:sz w:val="24"/>
+          <w:szCs w:val="24"/>
+        </w:rPr>
+        <w:br/>
+      </w:r>
+      <w:r>
+        <w:rPr>
+          <w:sz w:val="24"/>
+          <w:szCs w:val="24"/>
+        </w:rPr>
+        <w:t>Power BI est un outil intuitif et puissant, idéal pour créer des tableaux de bord interactifs accessibles à toutes les équipes. Looker Studio (gratuit) peut être une alternative plus légère.</w:t>
+      </w:r>
+    </w:p>
+    <w:p>
+      <w:pPr>
+        <w:rPr>
+          <w:b/>
+          <w:bCs/>
+          <w:sz w:val="24"/>
+          <w:szCs w:val="24"/>
+        </w:rPr>
+      </w:pPr>
+      <w:r>
+        <w:rPr>
+          <w:b/>
+          <w:bCs/>
+          <w:sz w:val="24"/>
+          <w:szCs w:val="24"/>
+        </w:rPr>
+        <w:t xml:space="preserve">Choix recommandé : </w:t>
+      </w:r>
+      <w:r>
+        <w:rPr>
+          <w:sz w:val="24"/>
+          <w:szCs w:val="24"/>
+        </w:rPr>
+        <w:t>Power BI (Pro) pour ses fonctionnalités avancées, avec une licence à 9,40</w:t>
+      </w:r>
+      <w:r>
+        <w:rPr>
+          <w:rFonts w:ascii="Arial" w:hAnsi="Arial" w:cs="Arial"/>
+          <w:sz w:val="24"/>
+          <w:szCs w:val="24"/>
+        </w:rPr>
+        <w:t> </w:t>
+      </w:r>
+      <w:r>
+        <w:rPr>
+          <w:rFonts w:ascii="Aptos" w:hAnsi="Aptos" w:cs="Aptos"/>
+          <w:sz w:val="24"/>
+          <w:szCs w:val="24"/>
+        </w:rPr>
+        <w:t>€</w:t>
+      </w:r>
+      <w:r>
+        <w:rPr>
+          <w:sz w:val="24"/>
+          <w:szCs w:val="24"/>
+        </w:rPr>
+        <w:t>/mois par utilisateur.</w:t>
+      </w:r>
+    </w:p>
+    <w:p>
+      <w:pPr>
+        <w:rPr>
+          <w:sz w:val="24"/>
+          <w:szCs w:val="24"/>
+        </w:rPr>
+      </w:pPr>
+      <w:r>
+        <w:rPr>
+          <w:b/>
+          <w:bCs/>
+          <w:sz w:val="24"/>
+          <w:szCs w:val="24"/>
+        </w:rPr>
+        <w:t xml:space="preserve">Coût estimé : </w:t>
+      </w:r>
+      <w:r>
+        <w:rPr>
+          <w:sz w:val="24"/>
+          <w:szCs w:val="24"/>
+        </w:rPr>
+        <w:t>500 à 6</w:t>
+      </w:r>
+      <w:r>
+        <w:rPr>
+          <w:rFonts w:ascii="Arial" w:hAnsi="Arial" w:cs="Arial"/>
+          <w:sz w:val="24"/>
+          <w:szCs w:val="24"/>
+        </w:rPr>
+        <w:t> </w:t>
+      </w:r>
+      <w:r>
+        <w:rPr>
+          <w:sz w:val="24"/>
+          <w:szCs w:val="24"/>
+        </w:rPr>
+        <w:t>000</w:t>
+      </w:r>
+      <w:r>
+        <w:rPr>
+          <w:rFonts w:ascii="Arial" w:hAnsi="Arial" w:cs="Arial"/>
+          <w:sz w:val="24"/>
+          <w:szCs w:val="24"/>
+        </w:rPr>
+        <w:t> </w:t>
+      </w:r>
+      <w:r>
+        <w:rPr>
+          <w:rFonts w:ascii="Aptos" w:hAnsi="Aptos" w:cs="Aptos"/>
+          <w:sz w:val="24"/>
+          <w:szCs w:val="24"/>
+        </w:rPr>
+        <w:t>€</w:t>
+      </w:r>
+      <w:r>
+        <w:rPr>
+          <w:sz w:val="24"/>
+          <w:szCs w:val="24"/>
+        </w:rPr>
+        <w:t xml:space="preserve"> par an (en fonction du nombre d</w:t>
+      </w:r>
+      <w:r>
+        <w:rPr>
+          <w:rFonts w:ascii="Aptos" w:hAnsi="Aptos" w:cs="Aptos"/>
+          <w:sz w:val="24"/>
+          <w:szCs w:val="24"/>
+        </w:rPr>
+        <w:t>’</w:t>
+      </w:r>
+      <w:r>
+        <w:rPr>
+          <w:sz w:val="24"/>
+          <w:szCs w:val="24"/>
+        </w:rPr>
+        <w:t>utilisateurs et si le d</w:t>
+      </w:r>
+      <w:r>
+        <w:rPr>
+          <w:rFonts w:ascii="Aptos" w:hAnsi="Aptos" w:cs="Aptos"/>
+          <w:sz w:val="24"/>
+          <w:szCs w:val="24"/>
+        </w:rPr>
+        <w:t>é</w:t>
+      </w:r>
+      <w:r>
+        <w:rPr>
+          <w:sz w:val="24"/>
+          <w:szCs w:val="24"/>
+        </w:rPr>
+        <w:t>veloppement est externalis</w:t>
+      </w:r>
+      <w:r>
+        <w:rPr>
+          <w:rFonts w:ascii="Aptos" w:hAnsi="Aptos" w:cs="Aptos"/>
+          <w:sz w:val="24"/>
+          <w:szCs w:val="24"/>
+        </w:rPr>
+        <w:t>é</w:t>
+      </w:r>
+      <w:r>
+        <w:rPr>
+          <w:sz w:val="24"/>
+          <w:szCs w:val="24"/>
+        </w:rPr>
+        <w:t>)</w:t>
+      </w:r>
+    </w:p>
+    <w:tbl>
+      <w:tblPr>
+        <w:tblStyle w:val="Grilledutableau"/>
+        <w:tblW w:w="10846" w:type="dxa"/>
+        <w:tblInd w:w="-893" w:type="dxa"/>
+        <w:tblLook w:val="04A0" w:firstRow="1" w:lastRow="0" w:firstColumn="1" w:lastColumn="0" w:noHBand="0" w:noVBand="1"/>
+      </w:tblPr>
+      <w:tblGrid>
+        <w:gridCol w:w="1838"/>
+        <w:gridCol w:w="4203"/>
+        <w:gridCol w:w="4805"/>
+      </w:tblGrid>
+      <w:tr>
+        <w:tc>
+          <w:tcPr>
+            <w:tcW w:w="1838" w:type="dxa"/>
+          </w:tcPr>
+          <w:p>
+            <w:pPr>
+              <w:rPr>
+                <w:b/>
+                <w:bCs/>
+                <w:sz w:val="24"/>
+                <w:szCs w:val="24"/>
+              </w:rPr>
+            </w:pPr>
+            <w:r>
+              <w:rPr>
+                <w:b/>
+                <w:bCs/>
+                <w:sz w:val="24"/>
+                <w:szCs w:val="24"/>
+              </w:rPr>
+              <w:t>Outil</w:t>
+            </w:r>
+          </w:p>
+        </w:tc>
+        <w:tc>
+          <w:tcPr>
+            <w:tcW w:w="4203" w:type="dxa"/>
+          </w:tcPr>
+          <w:p>
+            <w:pPr>
+              <w:rPr>
+                <w:b/>
+                <w:bCs/>
+                <w:sz w:val="24"/>
+                <w:szCs w:val="24"/>
+              </w:rPr>
+            </w:pPr>
+            <w:r>
+              <w:rPr>
+                <w:b/>
+                <w:bCs/>
+                <w:sz w:val="24"/>
+                <w:szCs w:val="24"/>
+              </w:rPr>
+              <w:t>Avantages</w:t>
+            </w:r>
+          </w:p>
+        </w:tc>
+        <w:tc>
+          <w:tcPr>
+            <w:tcW w:w="4805" w:type="dxa"/>
+          </w:tcPr>
+          <w:p>
+            <w:pPr>
+              <w:rPr>
+                <w:b/>
+                <w:bCs/>
+                <w:sz w:val="24"/>
+                <w:szCs w:val="24"/>
+              </w:rPr>
+            </w:pPr>
+            <w:r>
+              <w:rPr>
+                <w:b/>
+                <w:bCs/>
+                <w:sz w:val="24"/>
+                <w:szCs w:val="24"/>
+              </w:rPr>
+              <w:t>Inconvénients</w:t>
+            </w:r>
+          </w:p>
+        </w:tc>
+      </w:tr>
+      <w:tr>
+        <w:tc>
+          <w:tcPr>
+            <w:tcW w:w="1838" w:type="dxa"/>
+          </w:tcPr>
+          <w:p>
+            <w:pPr>
+              <w:rPr>
+                <w:sz w:val="24"/>
+                <w:szCs w:val="24"/>
+              </w:rPr>
+            </w:pPr>
+            <w:r>
+              <w:rPr>
+                <w:sz w:val="24"/>
+                <w:szCs w:val="24"/>
+              </w:rPr>
+              <w:t>Power BI</w:t>
+            </w:r>
+          </w:p>
+        </w:tc>
+        <w:tc>
+          <w:tcPr>
+            <w:tcW w:w="4203" w:type="dxa"/>
+          </w:tcPr>
+          <w:p>
+            <w:pPr>
+              <w:rPr>
+                <w:sz w:val="24"/>
+                <w:szCs w:val="24"/>
+              </w:rPr>
+            </w:pPr>
+            <w:r>
+              <w:rPr>
+                <w:sz w:val="24"/>
+                <w:szCs w:val="24"/>
+              </w:rPr>
+              <w:t>Puissant, automatisé, connecteurs variés</w:t>
+            </w:r>
+          </w:p>
+        </w:tc>
+        <w:tc>
+          <w:tcPr>
+            <w:tcW w:w="4805" w:type="dxa"/>
+          </w:tcPr>
+          <w:p>
+            <w:pPr>
+              <w:rPr>
+                <w:sz w:val="24"/>
+                <w:szCs w:val="24"/>
+              </w:rPr>
+            </w:pPr>
+            <w:r>
+              <w:rPr>
+                <w:sz w:val="24"/>
+                <w:szCs w:val="24"/>
+              </w:rPr>
+              <w:t>Licence à 9,40€/mois/utilisateur</w:t>
+            </w:r>
+          </w:p>
+        </w:tc>
+      </w:tr>
+      <w:tr>
+        <w:tc>
+          <w:tcPr>
+            <w:tcW w:w="1838" w:type="dxa"/>
+          </w:tcPr>
+          <w:p>
+            <w:pPr>
+              <w:rPr>
+                <w:sz w:val="24"/>
+                <w:szCs w:val="24"/>
+              </w:rPr>
+            </w:pPr>
+            <w:r>
+              <w:rPr>
+                <w:sz w:val="24"/>
+                <w:szCs w:val="24"/>
+              </w:rPr>
+              <w:t>Looker Studio</w:t>
+            </w:r>
+          </w:p>
+        </w:tc>
+        <w:tc>
+          <w:tcPr>
+            <w:tcW w:w="4203" w:type="dxa"/>
+          </w:tcPr>
+          <w:p>
+            <w:pPr>
+              <w:rPr>
+                <w:sz w:val="24"/>
+                <w:szCs w:val="24"/>
+              </w:rPr>
+            </w:pPr>
+            <w:r>
+              <w:rPr>
+                <w:sz w:val="24"/>
+                <w:szCs w:val="24"/>
+              </w:rPr>
+              <w:t>Gratuit, simple</w:t>
+            </w:r>
+          </w:p>
+        </w:tc>
+        <w:tc>
+          <w:tcPr>
+            <w:tcW w:w="4805" w:type="dxa"/>
+          </w:tcPr>
+          <w:p>
+            <w:pPr>
+              <w:rPr>
+                <w:sz w:val="24"/>
+                <w:szCs w:val="24"/>
+              </w:rPr>
+            </w:pPr>
+            <w:r>
+              <w:rPr>
+                <w:sz w:val="24"/>
+                <w:szCs w:val="24"/>
+              </w:rPr>
+              <w:t>Moins puissant, plus lent sur gros volumes</w:t>
+            </w:r>
+          </w:p>
+        </w:tc>
+      </w:tr>
+      <w:tr>
+        <w:tc>
+          <w:tcPr>
+            <w:tcW w:w="1838" w:type="dxa"/>
+          </w:tcPr>
+          <w:p>
+            <w:pPr>
+              <w:rPr>
+                <w:sz w:val="24"/>
+                <w:szCs w:val="24"/>
+              </w:rPr>
+            </w:pPr>
+            <w:r>
+              <w:rPr>
+                <w:sz w:val="24"/>
+                <w:szCs w:val="24"/>
+              </w:rPr>
+              <w:t>Tableau</w:t>
+            </w:r>
+          </w:p>
+        </w:tc>
+        <w:tc>
+          <w:tcPr>
+            <w:tcW w:w="4203" w:type="dxa"/>
+          </w:tcPr>
+          <w:p>
+            <w:pPr>
+              <w:rPr>
+                <w:sz w:val="24"/>
+                <w:szCs w:val="24"/>
+              </w:rPr>
+            </w:pPr>
+            <w:r>
+              <w:rPr>
+                <w:sz w:val="24"/>
+                <w:szCs w:val="24"/>
+              </w:rPr>
+              <w:t>Très visuel, très puissant</w:t>
+            </w:r>
+          </w:p>
+        </w:tc>
+        <w:tc>
+          <w:tcPr>
+            <w:tcW w:w="4805" w:type="dxa"/>
+          </w:tcPr>
+          <w:p>
+            <w:pPr>
+              <w:rPr>
+                <w:sz w:val="24"/>
+                <w:szCs w:val="24"/>
+              </w:rPr>
+            </w:pPr>
+            <w:r>
+              <w:rPr>
+                <w:sz w:val="24"/>
+                <w:szCs w:val="24"/>
+              </w:rPr>
+              <w:t>Coût élevé (&gt; 70€/mois/utilisateur)</w:t>
+            </w:r>
+          </w:p>
+        </w:tc>
+      </w:tr>
+    </w:tbl>
+    <w:p>
+      <w:pPr>
+        <w:rPr>
+          <w:b/>
+          <w:bCs/>
+          <w:sz w:val="24"/>
+          <w:szCs w:val="24"/>
+        </w:rPr>
+      </w:pPr>
+    </w:p>
+    <w:p>
+      <w:pPr>
+        <w:rPr>
+          <w:b/>
+          <w:bCs/>
+          <w:sz w:val="24"/>
+          <w:szCs w:val="24"/>
+        </w:rPr>
+      </w:pPr>
+      <w:r>
+        <w:rPr>
+          <w:b/>
+          <w:bCs/>
+          <w:sz w:val="24"/>
+          <w:szCs w:val="24"/>
+        </w:rPr>
+        <w:t>Pourquoi Power BI ?</w:t>
+      </w:r>
+    </w:p>
+    <w:p>
+      <w:pPr>
+        <w:numPr>
+          <w:ilvl w:val="0"/>
+          <w:numId w:val="19"/>
+        </w:numPr>
+        <w:rPr>
+          <w:sz w:val="24"/>
+          <w:szCs w:val="24"/>
+        </w:rPr>
+      </w:pPr>
+      <w:r>
+        <w:rPr>
+          <w:sz w:val="24"/>
+          <w:szCs w:val="24"/>
+        </w:rPr>
+        <w:t>Meilleur rapport qualité/prix.</w:t>
+      </w:r>
+    </w:p>
+    <w:p>
+      <w:pPr>
+        <w:numPr>
+          <w:ilvl w:val="0"/>
+          <w:numId w:val="19"/>
+        </w:numPr>
+        <w:rPr>
+          <w:sz w:val="24"/>
+          <w:szCs w:val="24"/>
+        </w:rPr>
+      </w:pPr>
+      <w:r>
+        <w:rPr>
+          <w:sz w:val="24"/>
+          <w:szCs w:val="24"/>
+        </w:rPr>
+        <w:t>Bonne documentation, communauté active.</w:t>
+      </w:r>
+    </w:p>
+    <w:p>
+      <w:pPr>
+        <w:numPr>
+          <w:ilvl w:val="0"/>
+          <w:numId w:val="19"/>
+        </w:numPr>
+        <w:rPr>
+          <w:sz w:val="24"/>
+          <w:szCs w:val="24"/>
+        </w:rPr>
+      </w:pPr>
+      <w:r>
+        <w:rPr>
+          <w:sz w:val="24"/>
+          <w:szCs w:val="24"/>
+        </w:rPr>
+        <w:t>Permet le rafraîchissement automatique via passerelle.</w:t>
+      </w:r>
+    </w:p>
+    <w:p>
+      <w:pPr>
+        <w:numPr>
+          <w:ilvl w:val="0"/>
+          <w:numId w:val="19"/>
+        </w:numPr>
+        <w:rPr>
+          <w:b/>
+          <w:bCs/>
+          <w:sz w:val="24"/>
+          <w:szCs w:val="24"/>
+        </w:rPr>
+      </w:pPr>
+      <w:r>
+        <w:rPr>
+          <w:sz w:val="24"/>
+          <w:szCs w:val="24"/>
+        </w:rPr>
+        <w:t xml:space="preserve">Déjà compatible avec Excel, CSV, </w:t>
+      </w:r>
+      <w:proofErr w:type="spellStart"/>
+      <w:r>
+        <w:rPr>
+          <w:sz w:val="24"/>
+          <w:szCs w:val="24"/>
+        </w:rPr>
+        <w:t>BigQuery</w:t>
+      </w:r>
+      <w:proofErr w:type="spellEnd"/>
+      <w:r>
+        <w:rPr>
+          <w:sz w:val="24"/>
+          <w:szCs w:val="24"/>
+        </w:rPr>
+        <w:t>, etc.</w:t>
+      </w:r>
+      <w:r>
+        <w:rPr>
+          <w:b/>
+          <w:bCs/>
+          <w:sz w:val="24"/>
+          <w:szCs w:val="24"/>
+        </w:rPr>
+        <w:br w:type="page"/>
+      </w:r>
+    </w:p>
+    <w:p>
+      <w:r>
+        <w:rPr>
+          <w:rStyle w:val="lev"/>
+        </w:rPr>
+        <w:lastRenderedPageBreak/>
+        <w:t xml:space="preserve">4. Collecte supplémentaire de données – </w:t>
+      </w:r>
+      <w:proofErr w:type="spellStart"/>
+      <w:r>
+        <w:rPr>
+          <w:rStyle w:val="lev"/>
+        </w:rPr>
+        <w:t>Tracking</w:t>
+      </w:r>
+      <w:proofErr w:type="spellEnd"/>
+      <w:r>
+        <w:rPr>
+          <w:rStyle w:val="lev"/>
+        </w:rPr>
+        <w:t xml:space="preserve"> comportemental</w:t>
+      </w:r>
+    </w:p>
+    <w:p>
+      <w:pPr>
+        <w:pStyle w:val="NormalWeb"/>
+      </w:pPr>
+      <w:r>
+        <w:rPr>
+          <w:rStyle w:val="lev"/>
+          <w:rFonts w:eastAsiaTheme="majorEastAsia"/>
+        </w:rPr>
+        <w:t>Pourquoi ?</w:t>
+      </w:r>
+      <w:r>
+        <w:br/>
+        <w:t xml:space="preserve">Actuellement, </w:t>
+      </w:r>
+      <w:proofErr w:type="spellStart"/>
+      <w:r>
+        <w:t>Styleesh</w:t>
+      </w:r>
+      <w:proofErr w:type="spellEnd"/>
+      <w:r>
+        <w:t xml:space="preserve"> ne mesure pas les paniers abandonnés, les clics ou les taux de conversion intermédiaires. En utilisant des outils comme </w:t>
+      </w:r>
+      <w:r>
+        <w:rPr>
+          <w:rStyle w:val="lev"/>
+          <w:rFonts w:eastAsiaTheme="majorEastAsia"/>
+        </w:rPr>
+        <w:t>Google Tag Manager</w:t>
+      </w:r>
+      <w:r>
+        <w:t>, il devient possible de suivre des comportements précis sur le site (ajouts au panier, rebond, conversions...), essentiels pour l’optimisation marketing.</w:t>
+      </w:r>
+    </w:p>
+    <w:p>
+      <w:pPr>
+        <w:pStyle w:val="NormalWeb"/>
+      </w:pPr>
+      <w:r>
+        <w:rPr>
+          <w:rStyle w:val="lev"/>
+          <w:rFonts w:eastAsiaTheme="majorEastAsia"/>
+        </w:rPr>
+        <w:t>Coût estimé :</w:t>
+      </w:r>
+      <w:r>
+        <w:t xml:space="preserve"> 1 000 à 5 000 € (implémentation et maintenance)</w:t>
+      </w:r>
+    </w:p>
+    <w:p>
+      <w:pPr>
+        <w:pStyle w:val="NormalWeb"/>
+      </w:pPr>
+      <w:r>
+        <w:rPr>
+          <w:b/>
+          <w:bCs/>
+        </w:rPr>
+        <w:t>Pourquoi ne pas utiliser uniquement Google Analytics ?</w:t>
+      </w:r>
+      <w:r>
+        <w:br/>
+        <w:t>Google Analytics ne permet pas de suivre des actions très précises comme “clic sur un bouton X” ou “ajout au panier sans achat”. Il reste limité sans configuration avancée.</w:t>
+      </w:r>
+    </w:p>
+    <w:p>
+      <w:pPr>
+        <w:pStyle w:val="NormalWeb"/>
+      </w:pPr>
+      <w:r>
+        <w:rPr>
+          <w:b/>
+          <w:bCs/>
+        </w:rPr>
+        <w:t xml:space="preserve">Pourquoi </w:t>
+      </w:r>
+      <w:r>
+        <w:rPr>
+          <w:rStyle w:val="lev"/>
+          <w:rFonts w:eastAsiaTheme="majorEastAsia"/>
+        </w:rPr>
+        <w:t xml:space="preserve">Google Tag Manager </w:t>
+      </w:r>
+      <w:r>
+        <w:rPr>
+          <w:b/>
+          <w:bCs/>
+        </w:rPr>
+        <w:t>?</w:t>
+      </w:r>
+    </w:p>
+    <w:p>
+      <w:pPr>
+        <w:pStyle w:val="NormalWeb"/>
+        <w:numPr>
+          <w:ilvl w:val="0"/>
+          <w:numId w:val="20"/>
+        </w:numPr>
+      </w:pPr>
+      <w:r>
+        <w:t xml:space="preserve">Permet de tracer </w:t>
+      </w:r>
+      <w:r>
+        <w:rPr>
+          <w:b/>
+          <w:bCs/>
+        </w:rPr>
+        <w:t>tout comportement spécifique</w:t>
+      </w:r>
+      <w:r>
+        <w:t xml:space="preserve"> sur le site sans modifier le code source.</w:t>
+      </w:r>
+    </w:p>
+    <w:p>
+      <w:pPr>
+        <w:pStyle w:val="NormalWeb"/>
+        <w:numPr>
+          <w:ilvl w:val="0"/>
+          <w:numId w:val="20"/>
+        </w:numPr>
+      </w:pPr>
+      <w:r>
+        <w:t>Gratuit.</w:t>
+      </w:r>
+    </w:p>
+    <w:p>
+      <w:pPr>
+        <w:pStyle w:val="NormalWeb"/>
+        <w:numPr>
+          <w:ilvl w:val="0"/>
+          <w:numId w:val="20"/>
+        </w:numPr>
+      </w:pPr>
+      <w:r>
+        <w:t xml:space="preserve">Compatible avec tous les outils Google (Analytics, </w:t>
+      </w:r>
+      <w:proofErr w:type="spellStart"/>
+      <w:r>
+        <w:t>Ads</w:t>
+      </w:r>
+      <w:proofErr w:type="spellEnd"/>
+      <w:r>
+        <w:t>...).</w:t>
+      </w:r>
+    </w:p>
+    <w:p>
+      <w:pPr>
+        <w:pStyle w:val="NormalWeb"/>
+      </w:pPr>
+      <w:r>
+        <w:rPr>
+          <w:b/>
+          <w:bCs/>
+        </w:rPr>
+        <w:t>Choix final :</w:t>
+      </w:r>
+      <w:r>
+        <w:t xml:space="preserve"> </w:t>
+      </w:r>
+      <w:r>
+        <w:rPr>
+          <w:b/>
+          <w:bCs/>
+        </w:rPr>
+        <w:t>Google Tag Manager</w:t>
+      </w:r>
+      <w:r>
+        <w:t>, avec des déclencheurs personnalisés (panier abandonné, clic promo, etc.)</w:t>
+      </w:r>
+    </w:p>
+    <w:p>
+      <w:pPr>
+        <w:rPr>
+          <w:b/>
+          <w:bCs/>
+          <w:sz w:val="24"/>
+          <w:szCs w:val="24"/>
+        </w:rPr>
+      </w:pPr>
+    </w:p>
+    <w:p>
+      <w:pPr>
+        <w:rPr>
+          <w:b/>
+          <w:bCs/>
+          <w:sz w:val="24"/>
+          <w:szCs w:val="24"/>
+        </w:rPr>
+      </w:pPr>
+      <w:r>
+        <w:rPr>
+          <w:b/>
+          <w:bCs/>
+          <w:sz w:val="24"/>
+          <w:szCs w:val="24"/>
+        </w:rPr>
+        <w:t xml:space="preserve">5. </w:t>
+      </w:r>
+      <w:proofErr w:type="spellStart"/>
+      <w:r>
+        <w:rPr>
+          <w:b/>
+          <w:bCs/>
+          <w:sz w:val="24"/>
+          <w:szCs w:val="24"/>
+        </w:rPr>
+        <w:t>Reporting</w:t>
+      </w:r>
+      <w:proofErr w:type="spellEnd"/>
+      <w:r>
+        <w:rPr>
+          <w:b/>
+          <w:bCs/>
+          <w:sz w:val="24"/>
+          <w:szCs w:val="24"/>
+        </w:rPr>
+        <w:t xml:space="preserve"> automatisé – Suivi continu</w:t>
+      </w:r>
+    </w:p>
+    <w:p>
+      <w:pPr>
+        <w:rPr>
+          <w:sz w:val="24"/>
+          <w:szCs w:val="24"/>
+        </w:rPr>
+      </w:pPr>
+      <w:r>
+        <w:rPr>
+          <w:b/>
+          <w:bCs/>
+          <w:sz w:val="24"/>
+          <w:szCs w:val="24"/>
+        </w:rPr>
+        <w:t>Pourquoi ?</w:t>
+      </w:r>
+      <w:r>
+        <w:rPr>
+          <w:b/>
+          <w:bCs/>
+          <w:sz w:val="24"/>
+          <w:szCs w:val="24"/>
+        </w:rPr>
+        <w:br/>
+      </w:r>
+      <w:r>
+        <w:rPr>
+          <w:sz w:val="24"/>
+          <w:szCs w:val="24"/>
+        </w:rPr>
+        <w:t xml:space="preserve">Un </w:t>
+      </w:r>
+      <w:proofErr w:type="spellStart"/>
+      <w:r>
+        <w:rPr>
+          <w:sz w:val="24"/>
+          <w:szCs w:val="24"/>
+        </w:rPr>
+        <w:t>reporting</w:t>
+      </w:r>
+      <w:proofErr w:type="spellEnd"/>
+      <w:r>
+        <w:rPr>
+          <w:sz w:val="24"/>
+          <w:szCs w:val="24"/>
+        </w:rPr>
+        <w:t xml:space="preserve"> automatisé permet aux décideurs d’avoir une vision à jour sans effort. Cela renforce la réactivité face à des anomalies (ruptures de stock, baisse de trafic, etc.) et permet un pilotage efficace.</w:t>
+      </w:r>
+    </w:p>
+    <w:p>
+      <w:pPr>
+        <w:rPr>
+          <w:b/>
+          <w:bCs/>
+          <w:sz w:val="24"/>
+          <w:szCs w:val="24"/>
+        </w:rPr>
+      </w:pPr>
+      <w:r>
+        <w:rPr>
+          <w:b/>
+          <w:bCs/>
+          <w:sz w:val="24"/>
+          <w:szCs w:val="24"/>
+        </w:rPr>
+        <w:t xml:space="preserve">Outils : </w:t>
+      </w:r>
+      <w:r>
+        <w:rPr>
+          <w:sz w:val="24"/>
+          <w:szCs w:val="24"/>
+        </w:rPr>
+        <w:t>Rafraîchissement automatique Power BI, ou intégration API depuis l’entrepôt</w:t>
+      </w:r>
+    </w:p>
+    <w:p>
+      <w:pPr>
+        <w:rPr>
+          <w:b/>
+          <w:bCs/>
+          <w:sz w:val="24"/>
+          <w:szCs w:val="24"/>
+        </w:rPr>
+      </w:pPr>
+      <w:r>
+        <w:rPr>
+          <w:b/>
+          <w:bCs/>
+          <w:sz w:val="24"/>
+          <w:szCs w:val="24"/>
+        </w:rPr>
+        <w:t xml:space="preserve">Coût estimé : </w:t>
+      </w:r>
+      <w:r>
+        <w:rPr>
+          <w:sz w:val="24"/>
+          <w:szCs w:val="24"/>
+        </w:rPr>
+        <w:t>1</w:t>
+      </w:r>
+      <w:r>
+        <w:rPr>
+          <w:rFonts w:ascii="Arial" w:hAnsi="Arial" w:cs="Arial"/>
+          <w:sz w:val="24"/>
+          <w:szCs w:val="24"/>
+        </w:rPr>
+        <w:t> </w:t>
+      </w:r>
+      <w:r>
+        <w:rPr>
+          <w:sz w:val="24"/>
+          <w:szCs w:val="24"/>
+        </w:rPr>
+        <w:t xml:space="preserve">500 </w:t>
+      </w:r>
+      <w:r>
+        <w:rPr>
+          <w:rFonts w:ascii="Aptos" w:hAnsi="Aptos" w:cs="Aptos"/>
+          <w:sz w:val="24"/>
+          <w:szCs w:val="24"/>
+        </w:rPr>
+        <w:t>à</w:t>
+      </w:r>
+      <w:r>
+        <w:rPr>
+          <w:sz w:val="24"/>
+          <w:szCs w:val="24"/>
+        </w:rPr>
+        <w:t xml:space="preserve"> 5</w:t>
+      </w:r>
+      <w:r>
+        <w:rPr>
+          <w:rFonts w:ascii="Arial" w:hAnsi="Arial" w:cs="Arial"/>
+          <w:sz w:val="24"/>
+          <w:szCs w:val="24"/>
+        </w:rPr>
+        <w:t> </w:t>
+      </w:r>
+      <w:r>
+        <w:rPr>
+          <w:sz w:val="24"/>
+          <w:szCs w:val="24"/>
+        </w:rPr>
+        <w:t>000</w:t>
+      </w:r>
+      <w:r>
+        <w:rPr>
+          <w:rFonts w:ascii="Arial" w:hAnsi="Arial" w:cs="Arial"/>
+          <w:sz w:val="24"/>
+          <w:szCs w:val="24"/>
+        </w:rPr>
+        <w:t> </w:t>
+      </w:r>
+      <w:r>
+        <w:rPr>
+          <w:rFonts w:ascii="Aptos" w:hAnsi="Aptos" w:cs="Aptos"/>
+          <w:sz w:val="24"/>
+          <w:szCs w:val="24"/>
+        </w:rPr>
+        <w:t>€</w:t>
+      </w:r>
+      <w:r>
+        <w:rPr>
+          <w:sz w:val="24"/>
+          <w:szCs w:val="24"/>
+        </w:rPr>
+        <w:t xml:space="preserve"> par an</w:t>
+      </w:r>
+    </w:p>
+    <w:p>
+      <w:pPr>
+        <w:rPr>
+          <w:b/>
+          <w:bCs/>
+          <w:sz w:val="24"/>
+          <w:szCs w:val="24"/>
+        </w:rPr>
+      </w:pPr>
+      <w:r>
+        <w:rPr>
+          <w:b/>
+          <w:bCs/>
+          <w:sz w:val="24"/>
+          <w:szCs w:val="24"/>
+        </w:rPr>
+        <w:t>Pourquoi ne pas rester avec un export manuel dans Excel ?</w:t>
+      </w:r>
+    </w:p>
+    <w:p>
+      <w:pPr>
+        <w:numPr>
+          <w:ilvl w:val="0"/>
+          <w:numId w:val="21"/>
+        </w:numPr>
+        <w:rPr>
+          <w:sz w:val="24"/>
+          <w:szCs w:val="24"/>
+        </w:rPr>
+      </w:pPr>
+      <w:r>
+        <w:rPr>
+          <w:sz w:val="24"/>
+          <w:szCs w:val="24"/>
+        </w:rPr>
+        <w:t>Risque d’erreur humaine.</w:t>
+      </w:r>
+    </w:p>
+    <w:p>
+      <w:pPr>
+        <w:numPr>
+          <w:ilvl w:val="0"/>
+          <w:numId w:val="21"/>
+        </w:numPr>
+        <w:rPr>
+          <w:sz w:val="24"/>
+          <w:szCs w:val="24"/>
+        </w:rPr>
+      </w:pPr>
+      <w:r>
+        <w:rPr>
+          <w:sz w:val="24"/>
+          <w:szCs w:val="24"/>
+        </w:rPr>
+        <w:t>Pas de mise à jour en temps réel.</w:t>
+      </w:r>
+    </w:p>
+    <w:p>
+      <w:pPr>
+        <w:numPr>
+          <w:ilvl w:val="0"/>
+          <w:numId w:val="21"/>
+        </w:numPr>
+        <w:rPr>
+          <w:sz w:val="24"/>
+          <w:szCs w:val="24"/>
+        </w:rPr>
+      </w:pPr>
+      <w:r>
+        <w:rPr>
+          <w:sz w:val="24"/>
+          <w:szCs w:val="24"/>
+        </w:rPr>
+        <w:t>Peu adapté au partage ou au monitoring quotidien.</w:t>
+      </w:r>
+    </w:p>
+    <w:p>
+      <w:pPr>
+        <w:rPr>
+          <w:b/>
+          <w:bCs/>
+          <w:sz w:val="24"/>
+          <w:szCs w:val="24"/>
+        </w:rPr>
+      </w:pPr>
+      <w:r>
+        <w:rPr>
+          <w:b/>
+          <w:bCs/>
+          <w:sz w:val="24"/>
+          <w:szCs w:val="24"/>
+        </w:rPr>
+        <w:t>Pourquoi Power BI automatisé ?</w:t>
+      </w:r>
+    </w:p>
+    <w:p>
+      <w:pPr>
+        <w:numPr>
+          <w:ilvl w:val="0"/>
+          <w:numId w:val="22"/>
+        </w:numPr>
+        <w:rPr>
+          <w:sz w:val="24"/>
+          <w:szCs w:val="24"/>
+        </w:rPr>
+      </w:pPr>
+      <w:r>
+        <w:rPr>
+          <w:sz w:val="24"/>
+          <w:szCs w:val="24"/>
+        </w:rPr>
+        <w:t>Rafraîchissement quotidien ou horaire possible.</w:t>
+      </w:r>
+    </w:p>
+    <w:p>
+      <w:pPr>
+        <w:numPr>
+          <w:ilvl w:val="0"/>
+          <w:numId w:val="22"/>
+        </w:numPr>
+        <w:rPr>
+          <w:sz w:val="24"/>
+          <w:szCs w:val="24"/>
+        </w:rPr>
+      </w:pPr>
+      <w:r>
+        <w:rPr>
+          <w:sz w:val="24"/>
+          <w:szCs w:val="24"/>
+        </w:rPr>
+        <w:t>Notifications ou alertes paramétrables.</w:t>
+      </w:r>
+    </w:p>
+    <w:p>
+      <w:pPr>
+        <w:numPr>
+          <w:ilvl w:val="0"/>
+          <w:numId w:val="22"/>
+        </w:numPr>
+        <w:rPr>
+          <w:sz w:val="24"/>
+          <w:szCs w:val="24"/>
+        </w:rPr>
+      </w:pPr>
+      <w:r>
+        <w:rPr>
+          <w:sz w:val="24"/>
+          <w:szCs w:val="24"/>
+        </w:rPr>
+        <w:t>Centralisation des données sur un seul support visuel partagé.</w:t>
+      </w:r>
+    </w:p>
+    <w:p>
+      <w:pPr>
         <w:pStyle w:val="Titre1"/>
       </w:pPr>
-      <w:bookmarkStart w:id="15" w:name="_Toc202262510"/>
+      <w:bookmarkStart w:id="17" w:name="_Toc202518290"/>
       <w:r>
         <w:lastRenderedPageBreak/>
-        <w:t>8. Annexes</w:t>
-      </w:r>
-      <w:bookmarkEnd w:id="15"/>
+        <w:t>10</w:t>
+      </w:r>
+      <w:r>
+        <w:t>. Annexes</w:t>
+      </w:r>
+      <w:bookmarkEnd w:id="17"/>
     </w:p>
     <w:p>
       <w:pPr>
@@ -7984,6 +10461,155 @@
     </w:lvl>
   </w:abstractNum>
   <w:abstractNum w:abstractNumId="2" w15:restartNumberingAfterBreak="0">
+    <w:nsid w:val="094A1D05"/>
+    <w:multiLevelType w:val="multilevel"/>
+    <w:tmpl w:val="DCEE30CE"/>
+    <w:lvl w:ilvl="0">
+      <w:start w:val="1"/>
+      <w:numFmt w:val="bullet"/>
+      <w:lvlText w:val=""/>
+      <w:lvlJc w:val="left"/>
+      <w:pPr>
+        <w:tabs>
+          <w:tab w:val="num" w:pos="720"/>
+        </w:tabs>
+        <w:ind w:left="720" w:hanging="360"/>
+      </w:pPr>
+      <w:rPr>
+        <w:rFonts w:ascii="Symbol" w:hAnsi="Symbol" w:hint="default"/>
+        <w:sz w:val="20"/>
+      </w:rPr>
+    </w:lvl>
+    <w:lvl w:ilvl="1" w:tentative="1">
+      <w:start w:val="1"/>
+      <w:numFmt w:val="bullet"/>
+      <w:lvlText w:val="o"/>
+      <w:lvlJc w:val="left"/>
+      <w:pPr>
+        <w:tabs>
+          <w:tab w:val="num" w:pos="1440"/>
+        </w:tabs>
+        <w:ind w:left="1440" w:hanging="360"/>
+      </w:pPr>
+      <w:rPr>
+        <w:rFonts w:ascii="Courier New" w:hAnsi="Courier New" w:hint="default"/>
+        <w:sz w:val="20"/>
+      </w:rPr>
+    </w:lvl>
+    <w:lvl w:ilvl="2" w:tentative="1">
+      <w:start w:val="1"/>
+      <w:numFmt w:val="bullet"/>
+      <w:lvlText w:val=""/>
+      <w:lvlJc w:val="left"/>
+      <w:pPr>
+        <w:tabs>
+          <w:tab w:val="num" w:pos="2160"/>
+        </w:tabs>
+        <w:ind w:left="2160" w:hanging="360"/>
+      </w:pPr>
+      <w:rPr>
+        <w:rFonts w:ascii="Wingdings" w:hAnsi="Wingdings" w:hint="default"/>
+        <w:sz w:val="20"/>
+      </w:rPr>
+    </w:lvl>
+    <w:lvl w:ilvl="3" w:tentative="1">
+      <w:start w:val="1"/>
+      <w:numFmt w:val="bullet"/>
+      <w:lvlText w:val=""/>
+      <w:lvlJc w:val="left"/>
+      <w:pPr>
+        <w:tabs>
+          <w:tab w:val="num" w:pos="2880"/>
+        </w:tabs>
+        <w:ind w:left="2880" w:hanging="360"/>
+      </w:pPr>
+      <w:rPr>
+        <w:rFonts w:ascii="Wingdings" w:hAnsi="Wingdings" w:hint="default"/>
+        <w:sz w:val="20"/>
+      </w:rPr>
+    </w:lvl>
+    <w:lvl w:ilvl="4" w:tentative="1">
+      <w:start w:val="1"/>
+      <w:numFmt w:val="bullet"/>
+      <w:lvlText w:val=""/>
+      <w:lvlJc w:val="left"/>
+      <w:pPr>
+        <w:tabs>
+          <w:tab w:val="num" w:pos="3600"/>
+        </w:tabs>
+        <w:ind w:left="3600" w:hanging="360"/>
+      </w:pPr>
+      <w:rPr>
+        <w:rFonts w:ascii="Wingdings" w:hAnsi="Wingdings" w:hint="default"/>
+        <w:sz w:val="20"/>
+      </w:rPr>
+    </w:lvl>
+    <w:lvl w:ilvl="5" w:tentative="1">
+      <w:start w:val="1"/>
+      <w:numFmt w:val="bullet"/>
+      <w:lvlText w:val=""/>
+      <w:lvlJc w:val="left"/>
+      <w:pPr>
+        <w:tabs>
+          <w:tab w:val="num" w:pos="4320"/>
+        </w:tabs>
+        <w:ind w:left="4320" w:hanging="360"/>
+      </w:pPr>
+      <w:rPr>
+        <w:rFonts w:ascii="Wingdings" w:hAnsi="Wingdings" w:hint="default"/>
+        <w:sz w:val="20"/>
+      </w:rPr>
+    </w:lvl>
+    <w:lvl w:ilvl="6" w:tentative="1">
+      <w:start w:val="1"/>
+      <w:numFmt w:val="bullet"/>
+      <w:lvlText w:val=""/>
+      <w:lvlJc w:val="left"/>
+      <w:pPr>
+        <w:tabs>
+          <w:tab w:val="num" w:pos="5040"/>
+        </w:tabs>
+        <w:ind w:left="5040" w:hanging="360"/>
+      </w:pPr>
+      <w:rPr>
+        <w:rFonts w:ascii="Wingdings" w:hAnsi="Wingdings" w:hint="default"/>
+        <w:sz w:val="20"/>
+      </w:rPr>
+    </w:lvl>
+    <w:lvl w:ilvl="7" w:tentative="1">
+      <w:start w:val="1"/>
+      <w:numFmt w:val="bullet"/>
+      <w:lvlText w:val=""/>
+      <w:lvlJc w:val="left"/>
+      <w:pPr>
+        <w:tabs>
+          <w:tab w:val="num" w:pos="5760"/>
+        </w:tabs>
+        <w:ind w:left="5760" w:hanging="360"/>
+      </w:pPr>
+      <w:rPr>
+        <w:rFonts w:ascii="Wingdings" w:hAnsi="Wingdings" w:hint="default"/>
+        <w:sz w:val="20"/>
+      </w:rPr>
+    </w:lvl>
+    <w:lvl w:ilvl="8" w:tentative="1">
+      <w:start w:val="1"/>
+      <w:numFmt w:val="bullet"/>
+      <w:lvlText w:val=""/>
+      <w:lvlJc w:val="left"/>
+      <w:pPr>
+        <w:tabs>
+          <w:tab w:val="num" w:pos="6480"/>
+        </w:tabs>
+        <w:ind w:left="6480" w:hanging="360"/>
+      </w:pPr>
+      <w:rPr>
+        <w:rFonts w:ascii="Wingdings" w:hAnsi="Wingdings" w:hint="default"/>
+        <w:sz w:val="20"/>
+      </w:rPr>
+    </w:lvl>
+  </w:abstractNum>
+  <w:abstractNum w:abstractNumId="3" w15:restartNumberingAfterBreak="0">
     <w:nsid w:val="0B3C3332"/>
     <w:multiLevelType w:val="multilevel"/>
     <w:tmpl w:val="8E12C572"/>
@@ -8132,7 +10758,7 @@
       </w:rPr>
     </w:lvl>
   </w:abstractNum>
-  <w:abstractNum w:abstractNumId="3" w15:restartNumberingAfterBreak="0">
+  <w:abstractNum w:abstractNumId="4" w15:restartNumberingAfterBreak="0">
     <w:nsid w:val="0D14754E"/>
     <w:multiLevelType w:val="multilevel"/>
     <w:tmpl w:val="16D8BA32"/>
@@ -8281,7 +10907,156 @@
       </w:rPr>
     </w:lvl>
   </w:abstractNum>
-  <w:abstractNum w:abstractNumId="4" w15:restartNumberingAfterBreak="0">
+  <w:abstractNum w:abstractNumId="5" w15:restartNumberingAfterBreak="0">
+    <w:nsid w:val="0DB16522"/>
+    <w:multiLevelType w:val="multilevel"/>
+    <w:tmpl w:val="50DC75A6"/>
+    <w:lvl w:ilvl="0">
+      <w:start w:val="1"/>
+      <w:numFmt w:val="bullet"/>
+      <w:lvlText w:val=""/>
+      <w:lvlJc w:val="left"/>
+      <w:pPr>
+        <w:tabs>
+          <w:tab w:val="num" w:pos="1440"/>
+        </w:tabs>
+        <w:ind w:left="1440" w:hanging="360"/>
+      </w:pPr>
+      <w:rPr>
+        <w:rFonts w:ascii="Symbol" w:hAnsi="Symbol" w:hint="default"/>
+        <w:sz w:val="20"/>
+      </w:rPr>
+    </w:lvl>
+    <w:lvl w:ilvl="1" w:tentative="1">
+      <w:start w:val="1"/>
+      <w:numFmt w:val="bullet"/>
+      <w:lvlText w:val="o"/>
+      <w:lvlJc w:val="left"/>
+      <w:pPr>
+        <w:tabs>
+          <w:tab w:val="num" w:pos="2160"/>
+        </w:tabs>
+        <w:ind w:left="2160" w:hanging="360"/>
+      </w:pPr>
+      <w:rPr>
+        <w:rFonts w:ascii="Courier New" w:hAnsi="Courier New" w:hint="default"/>
+        <w:sz w:val="20"/>
+      </w:rPr>
+    </w:lvl>
+    <w:lvl w:ilvl="2" w:tentative="1">
+      <w:start w:val="1"/>
+      <w:numFmt w:val="bullet"/>
+      <w:lvlText w:val=""/>
+      <w:lvlJc w:val="left"/>
+      <w:pPr>
+        <w:tabs>
+          <w:tab w:val="num" w:pos="2880"/>
+        </w:tabs>
+        <w:ind w:left="2880" w:hanging="360"/>
+      </w:pPr>
+      <w:rPr>
+        <w:rFonts w:ascii="Wingdings" w:hAnsi="Wingdings" w:hint="default"/>
+        <w:sz w:val="20"/>
+      </w:rPr>
+    </w:lvl>
+    <w:lvl w:ilvl="3" w:tentative="1">
+      <w:start w:val="1"/>
+      <w:numFmt w:val="bullet"/>
+      <w:lvlText w:val=""/>
+      <w:lvlJc w:val="left"/>
+      <w:pPr>
+        <w:tabs>
+          <w:tab w:val="num" w:pos="3600"/>
+        </w:tabs>
+        <w:ind w:left="3600" w:hanging="360"/>
+      </w:pPr>
+      <w:rPr>
+        <w:rFonts w:ascii="Wingdings" w:hAnsi="Wingdings" w:hint="default"/>
+        <w:sz w:val="20"/>
+      </w:rPr>
+    </w:lvl>
+    <w:lvl w:ilvl="4" w:tentative="1">
+      <w:start w:val="1"/>
+      <w:numFmt w:val="bullet"/>
+      <w:lvlText w:val=""/>
+      <w:lvlJc w:val="left"/>
+      <w:pPr>
+        <w:tabs>
+          <w:tab w:val="num" w:pos="4320"/>
+        </w:tabs>
+        <w:ind w:left="4320" w:hanging="360"/>
+      </w:pPr>
+      <w:rPr>
+        <w:rFonts w:ascii="Wingdings" w:hAnsi="Wingdings" w:hint="default"/>
+        <w:sz w:val="20"/>
+      </w:rPr>
+    </w:lvl>
+    <w:lvl w:ilvl="5" w:tentative="1">
+      <w:start w:val="1"/>
+      <w:numFmt w:val="bullet"/>
+      <w:lvlText w:val=""/>
+      <w:lvlJc w:val="left"/>
+      <w:pPr>
+        <w:tabs>
+          <w:tab w:val="num" w:pos="5040"/>
+        </w:tabs>
+        <w:ind w:left="5040" w:hanging="360"/>
+      </w:pPr>
+      <w:rPr>
+        <w:rFonts w:ascii="Wingdings" w:hAnsi="Wingdings" w:hint="default"/>
+        <w:sz w:val="20"/>
+      </w:rPr>
+    </w:lvl>
+    <w:lvl w:ilvl="6" w:tentative="1">
+      <w:start w:val="1"/>
+      <w:numFmt w:val="bullet"/>
+      <w:lvlText w:val=""/>
+      <w:lvlJc w:val="left"/>
+      <w:pPr>
+        <w:tabs>
+          <w:tab w:val="num" w:pos="5760"/>
+        </w:tabs>
+        <w:ind w:left="5760" w:hanging="360"/>
+      </w:pPr>
+      <w:rPr>
+        <w:rFonts w:ascii="Wingdings" w:hAnsi="Wingdings" w:hint="default"/>
+        <w:sz w:val="20"/>
+      </w:rPr>
+    </w:lvl>
+    <w:lvl w:ilvl="7" w:tentative="1">
+      <w:start w:val="1"/>
+      <w:numFmt w:val="bullet"/>
+      <w:lvlText w:val=""/>
+      <w:lvlJc w:val="left"/>
+      <w:pPr>
+        <w:tabs>
+          <w:tab w:val="num" w:pos="6480"/>
+        </w:tabs>
+        <w:ind w:left="6480" w:hanging="360"/>
+      </w:pPr>
+      <w:rPr>
+        <w:rFonts w:ascii="Wingdings" w:hAnsi="Wingdings" w:hint="default"/>
+        <w:sz w:val="20"/>
+      </w:rPr>
+    </w:lvl>
+    <w:lvl w:ilvl="8" w:tentative="1">
+      <w:start w:val="1"/>
+      <w:numFmt w:val="bullet"/>
+      <w:lvlText w:val=""/>
+      <w:lvlJc w:val="left"/>
+      <w:pPr>
+        <w:tabs>
+          <w:tab w:val="num" w:pos="7200"/>
+        </w:tabs>
+        <w:ind w:left="7200" w:hanging="360"/>
+      </w:pPr>
+      <w:rPr>
+        <w:rFonts w:ascii="Wingdings" w:hAnsi="Wingdings" w:hint="default"/>
+        <w:sz w:val="20"/>
+      </w:rPr>
+    </w:lvl>
+  </w:abstractNum>
+  <w:abstractNum w:abstractNumId="6" w15:restartNumberingAfterBreak="0">
     <w:nsid w:val="1040177C"/>
     <w:multiLevelType w:val="hybridMultilevel"/>
     <w:tmpl w:val="C7908CBC"/>
@@ -8394,7 +11169,7 @@
       </w:rPr>
     </w:lvl>
   </w:abstractNum>
-  <w:abstractNum w:abstractNumId="5" w15:restartNumberingAfterBreak="0">
+  <w:abstractNum w:abstractNumId="7" w15:restartNumberingAfterBreak="0">
     <w:nsid w:val="189F3CC3"/>
     <w:multiLevelType w:val="multilevel"/>
     <w:tmpl w:val="6D864114"/>
@@ -8511,7 +11286,156 @@
       </w:pPr>
     </w:lvl>
   </w:abstractNum>
-  <w:abstractNum w:abstractNumId="6" w15:restartNumberingAfterBreak="0">
+  <w:abstractNum w:abstractNumId="8" w15:restartNumberingAfterBreak="0">
+    <w:nsid w:val="1A5E317F"/>
+    <w:multiLevelType w:val="multilevel"/>
+    <w:tmpl w:val="23A4908A"/>
+    <w:lvl w:ilvl="0">
+      <w:start w:val="1"/>
+      <w:numFmt w:val="bullet"/>
+      <w:lvlText w:val=""/>
+      <w:lvlJc w:val="left"/>
+      <w:pPr>
+        <w:tabs>
+          <w:tab w:val="num" w:pos="1440"/>
+        </w:tabs>
+        <w:ind w:left="1440" w:hanging="360"/>
+      </w:pPr>
+      <w:rPr>
+        <w:rFonts w:ascii="Symbol" w:hAnsi="Symbol" w:hint="default"/>
+        <w:sz w:val="20"/>
+      </w:rPr>
+    </w:lvl>
+    <w:lvl w:ilvl="1" w:tentative="1">
+      <w:start w:val="1"/>
+      <w:numFmt w:val="bullet"/>
+      <w:lvlText w:val="o"/>
+      <w:lvlJc w:val="left"/>
+      <w:pPr>
+        <w:tabs>
+          <w:tab w:val="num" w:pos="2160"/>
+        </w:tabs>
+        <w:ind w:left="2160" w:hanging="360"/>
+      </w:pPr>
+      <w:rPr>
+        <w:rFonts w:ascii="Courier New" w:hAnsi="Courier New" w:hint="default"/>
+        <w:sz w:val="20"/>
+      </w:rPr>
+    </w:lvl>
+    <w:lvl w:ilvl="2" w:tentative="1">
+      <w:start w:val="1"/>
+      <w:numFmt w:val="bullet"/>
+      <w:lvlText w:val=""/>
+      <w:lvlJc w:val="left"/>
+      <w:pPr>
+        <w:tabs>
+          <w:tab w:val="num" w:pos="2880"/>
+        </w:tabs>
+        <w:ind w:left="2880" w:hanging="360"/>
+      </w:pPr>
+      <w:rPr>
+        <w:rFonts w:ascii="Wingdings" w:hAnsi="Wingdings" w:hint="default"/>
+        <w:sz w:val="20"/>
+      </w:rPr>
+    </w:lvl>
+    <w:lvl w:ilvl="3" w:tentative="1">
+      <w:start w:val="1"/>
+      <w:numFmt w:val="bullet"/>
+      <w:lvlText w:val=""/>
+      <w:lvlJc w:val="left"/>
+      <w:pPr>
+        <w:tabs>
+          <w:tab w:val="num" w:pos="3600"/>
+        </w:tabs>
+        <w:ind w:left="3600" w:hanging="360"/>
+      </w:pPr>
+      <w:rPr>
+        <w:rFonts w:ascii="Wingdings" w:hAnsi="Wingdings" w:hint="default"/>
+        <w:sz w:val="20"/>
+      </w:rPr>
+    </w:lvl>
+    <w:lvl w:ilvl="4" w:tentative="1">
+      <w:start w:val="1"/>
+      <w:numFmt w:val="bullet"/>
+      <w:lvlText w:val=""/>
+      <w:lvlJc w:val="left"/>
+      <w:pPr>
+        <w:tabs>
+          <w:tab w:val="num" w:pos="4320"/>
+        </w:tabs>
+        <w:ind w:left="4320" w:hanging="360"/>
+      </w:pPr>
+      <w:rPr>
+        <w:rFonts w:ascii="Wingdings" w:hAnsi="Wingdings" w:hint="default"/>
+        <w:sz w:val="20"/>
+      </w:rPr>
+    </w:lvl>
+    <w:lvl w:ilvl="5" w:tentative="1">
+      <w:start w:val="1"/>
+      <w:numFmt w:val="bullet"/>
+      <w:lvlText w:val=""/>
+      <w:lvlJc w:val="left"/>
+      <w:pPr>
+        <w:tabs>
+          <w:tab w:val="num" w:pos="5040"/>
+        </w:tabs>
+        <w:ind w:left="5040" w:hanging="360"/>
+      </w:pPr>
+      <w:rPr>
+        <w:rFonts w:ascii="Wingdings" w:hAnsi="Wingdings" w:hint="default"/>
+        <w:sz w:val="20"/>
+      </w:rPr>
+    </w:lvl>
+    <w:lvl w:ilvl="6" w:tentative="1">
+      <w:start w:val="1"/>
+      <w:numFmt w:val="bullet"/>
+      <w:lvlText w:val=""/>
+      <w:lvlJc w:val="left"/>
+      <w:pPr>
+        <w:tabs>
+          <w:tab w:val="num" w:pos="5760"/>
+        </w:tabs>
+        <w:ind w:left="5760" w:hanging="360"/>
+      </w:pPr>
+      <w:rPr>
+        <w:rFonts w:ascii="Wingdings" w:hAnsi="Wingdings" w:hint="default"/>
+        <w:sz w:val="20"/>
+      </w:rPr>
+    </w:lvl>
+    <w:lvl w:ilvl="7" w:tentative="1">
+      <w:start w:val="1"/>
+      <w:numFmt w:val="bullet"/>
+      <w:lvlText w:val=""/>
+      <w:lvlJc w:val="left"/>
+      <w:pPr>
+        <w:tabs>
+          <w:tab w:val="num" w:pos="6480"/>
+        </w:tabs>
+        <w:ind w:left="6480" w:hanging="360"/>
+      </w:pPr>
+      <w:rPr>
+        <w:rFonts w:ascii="Wingdings" w:hAnsi="Wingdings" w:hint="default"/>
+        <w:sz w:val="20"/>
+      </w:rPr>
+    </w:lvl>
+    <w:lvl w:ilvl="8" w:tentative="1">
+      <w:start w:val="1"/>
+      <w:numFmt w:val="bullet"/>
+      <w:lvlText w:val=""/>
+      <w:lvlJc w:val="left"/>
+      <w:pPr>
+        <w:tabs>
+          <w:tab w:val="num" w:pos="7200"/>
+        </w:tabs>
+        <w:ind w:left="7200" w:hanging="360"/>
+      </w:pPr>
+      <w:rPr>
+        <w:rFonts w:ascii="Wingdings" w:hAnsi="Wingdings" w:hint="default"/>
+        <w:sz w:val="20"/>
+      </w:rPr>
+    </w:lvl>
+  </w:abstractNum>
+  <w:abstractNum w:abstractNumId="9" w15:restartNumberingAfterBreak="0">
     <w:nsid w:val="2CD81695"/>
     <w:multiLevelType w:val="hybridMultilevel"/>
     <w:tmpl w:val="4A00412C"/>
@@ -8623,7 +11547,305 @@
       </w:rPr>
     </w:lvl>
   </w:abstractNum>
-  <w:abstractNum w:abstractNumId="7" w15:restartNumberingAfterBreak="0">
+  <w:abstractNum w:abstractNumId="10" w15:restartNumberingAfterBreak="0">
+    <w:nsid w:val="30235A42"/>
+    <w:multiLevelType w:val="multilevel"/>
+    <w:tmpl w:val="DB724C0A"/>
+    <w:lvl w:ilvl="0">
+      <w:start w:val="1"/>
+      <w:numFmt w:val="bullet"/>
+      <w:lvlText w:val=""/>
+      <w:lvlJc w:val="left"/>
+      <w:pPr>
+        <w:tabs>
+          <w:tab w:val="num" w:pos="720"/>
+        </w:tabs>
+        <w:ind w:left="720" w:hanging="360"/>
+      </w:pPr>
+      <w:rPr>
+        <w:rFonts w:ascii="Symbol" w:hAnsi="Symbol" w:hint="default"/>
+        <w:sz w:val="20"/>
+      </w:rPr>
+    </w:lvl>
+    <w:lvl w:ilvl="1" w:tentative="1">
+      <w:start w:val="1"/>
+      <w:numFmt w:val="bullet"/>
+      <w:lvlText w:val="o"/>
+      <w:lvlJc w:val="left"/>
+      <w:pPr>
+        <w:tabs>
+          <w:tab w:val="num" w:pos="1440"/>
+        </w:tabs>
+        <w:ind w:left="1440" w:hanging="360"/>
+      </w:pPr>
+      <w:rPr>
+        <w:rFonts w:ascii="Courier New" w:hAnsi="Courier New" w:hint="default"/>
+        <w:sz w:val="20"/>
+      </w:rPr>
+    </w:lvl>
+    <w:lvl w:ilvl="2" w:tentative="1">
+      <w:start w:val="1"/>
+      <w:numFmt w:val="bullet"/>
+      <w:lvlText w:val=""/>
+      <w:lvlJc w:val="left"/>
+      <w:pPr>
+        <w:tabs>
+          <w:tab w:val="num" w:pos="2160"/>
+        </w:tabs>
+        <w:ind w:left="2160" w:hanging="360"/>
+      </w:pPr>
+      <w:rPr>
+        <w:rFonts w:ascii="Wingdings" w:hAnsi="Wingdings" w:hint="default"/>
+        <w:sz w:val="20"/>
+      </w:rPr>
+    </w:lvl>
+    <w:lvl w:ilvl="3" w:tentative="1">
+      <w:start w:val="1"/>
+      <w:numFmt w:val="bullet"/>
+      <w:lvlText w:val=""/>
+      <w:lvlJc w:val="left"/>
+      <w:pPr>
+        <w:tabs>
+          <w:tab w:val="num" w:pos="2880"/>
+        </w:tabs>
+        <w:ind w:left="2880" w:hanging="360"/>
+      </w:pPr>
+      <w:rPr>
+        <w:rFonts w:ascii="Wingdings" w:hAnsi="Wingdings" w:hint="default"/>
+        <w:sz w:val="20"/>
+      </w:rPr>
+    </w:lvl>
+    <w:lvl w:ilvl="4" w:tentative="1">
+      <w:start w:val="1"/>
+      <w:numFmt w:val="bullet"/>
+      <w:lvlText w:val=""/>
+      <w:lvlJc w:val="left"/>
+      <w:pPr>
+        <w:tabs>
+          <w:tab w:val="num" w:pos="3600"/>
+        </w:tabs>
+        <w:ind w:left="3600" w:hanging="360"/>
+      </w:pPr>
+      <w:rPr>
+        <w:rFonts w:ascii="Wingdings" w:hAnsi="Wingdings" w:hint="default"/>
+        <w:sz w:val="20"/>
+      </w:rPr>
+    </w:lvl>
+    <w:lvl w:ilvl="5" w:tentative="1">
+      <w:start w:val="1"/>
+      <w:numFmt w:val="bullet"/>
+      <w:lvlText w:val=""/>
+      <w:lvlJc w:val="left"/>
+      <w:pPr>
+        <w:tabs>
+          <w:tab w:val="num" w:pos="4320"/>
+        </w:tabs>
+        <w:ind w:left="4320" w:hanging="360"/>
+      </w:pPr>
+      <w:rPr>
+        <w:rFonts w:ascii="Wingdings" w:hAnsi="Wingdings" w:hint="default"/>
+        <w:sz w:val="20"/>
+      </w:rPr>
+    </w:lvl>
+    <w:lvl w:ilvl="6" w:tentative="1">
+      <w:start w:val="1"/>
+      <w:numFmt w:val="bullet"/>
+      <w:lvlText w:val=""/>
+      <w:lvlJc w:val="left"/>
+      <w:pPr>
+        <w:tabs>
+          <w:tab w:val="num" w:pos="5040"/>
+        </w:tabs>
+        <w:ind w:left="5040" w:hanging="360"/>
+      </w:pPr>
+      <w:rPr>
+        <w:rFonts w:ascii="Wingdings" w:hAnsi="Wingdings" w:hint="default"/>
+        <w:sz w:val="20"/>
+      </w:rPr>
+    </w:lvl>
+    <w:lvl w:ilvl="7" w:tentative="1">
+      <w:start w:val="1"/>
+      <w:numFmt w:val="bullet"/>
+      <w:lvlText w:val=""/>
+      <w:lvlJc w:val="left"/>
+      <w:pPr>
+        <w:tabs>
+          <w:tab w:val="num" w:pos="5760"/>
+        </w:tabs>
+        <w:ind w:left="5760" w:hanging="360"/>
+      </w:pPr>
+      <w:rPr>
+        <w:rFonts w:ascii="Wingdings" w:hAnsi="Wingdings" w:hint="default"/>
+        <w:sz w:val="20"/>
+      </w:rPr>
+    </w:lvl>
+    <w:lvl w:ilvl="8" w:tentative="1">
+      <w:start w:val="1"/>
+      <w:numFmt w:val="bullet"/>
+      <w:lvlText w:val=""/>
+      <w:lvlJc w:val="left"/>
+      <w:pPr>
+        <w:tabs>
+          <w:tab w:val="num" w:pos="6480"/>
+        </w:tabs>
+        <w:ind w:left="6480" w:hanging="360"/>
+      </w:pPr>
+      <w:rPr>
+        <w:rFonts w:ascii="Wingdings" w:hAnsi="Wingdings" w:hint="default"/>
+        <w:sz w:val="20"/>
+      </w:rPr>
+    </w:lvl>
+  </w:abstractNum>
+  <w:abstractNum w:abstractNumId="11" w15:restartNumberingAfterBreak="0">
+    <w:nsid w:val="30474A0B"/>
+    <w:multiLevelType w:val="multilevel"/>
+    <w:tmpl w:val="8076B702"/>
+    <w:lvl w:ilvl="0">
+      <w:start w:val="1"/>
+      <w:numFmt w:val="bullet"/>
+      <w:lvlText w:val=""/>
+      <w:lvlJc w:val="left"/>
+      <w:pPr>
+        <w:tabs>
+          <w:tab w:val="num" w:pos="720"/>
+        </w:tabs>
+        <w:ind w:left="720" w:hanging="360"/>
+      </w:pPr>
+      <w:rPr>
+        <w:rFonts w:ascii="Symbol" w:hAnsi="Symbol" w:hint="default"/>
+        <w:sz w:val="20"/>
+      </w:rPr>
+    </w:lvl>
+    <w:lvl w:ilvl="1" w:tentative="1">
+      <w:start w:val="1"/>
+      <w:numFmt w:val="bullet"/>
+      <w:lvlText w:val="o"/>
+      <w:lvlJc w:val="left"/>
+      <w:pPr>
+        <w:tabs>
+          <w:tab w:val="num" w:pos="1440"/>
+        </w:tabs>
+        <w:ind w:left="1440" w:hanging="360"/>
+      </w:pPr>
+      <w:rPr>
+        <w:rFonts w:ascii="Courier New" w:hAnsi="Courier New" w:hint="default"/>
+        <w:sz w:val="20"/>
+      </w:rPr>
+    </w:lvl>
+    <w:lvl w:ilvl="2" w:tentative="1">
+      <w:start w:val="1"/>
+      <w:numFmt w:val="bullet"/>
+      <w:lvlText w:val=""/>
+      <w:lvlJc w:val="left"/>
+      <w:pPr>
+        <w:tabs>
+          <w:tab w:val="num" w:pos="2160"/>
+        </w:tabs>
+        <w:ind w:left="2160" w:hanging="360"/>
+      </w:pPr>
+      <w:rPr>
+        <w:rFonts w:ascii="Wingdings" w:hAnsi="Wingdings" w:hint="default"/>
+        <w:sz w:val="20"/>
+      </w:rPr>
+    </w:lvl>
+    <w:lvl w:ilvl="3" w:tentative="1">
+      <w:start w:val="1"/>
+      <w:numFmt w:val="bullet"/>
+      <w:lvlText w:val=""/>
+      <w:lvlJc w:val="left"/>
+      <w:pPr>
+        <w:tabs>
+          <w:tab w:val="num" w:pos="2880"/>
+        </w:tabs>
+        <w:ind w:left="2880" w:hanging="360"/>
+      </w:pPr>
+      <w:rPr>
+        <w:rFonts w:ascii="Wingdings" w:hAnsi="Wingdings" w:hint="default"/>
+        <w:sz w:val="20"/>
+      </w:rPr>
+    </w:lvl>
+    <w:lvl w:ilvl="4" w:tentative="1">
+      <w:start w:val="1"/>
+      <w:numFmt w:val="bullet"/>
+      <w:lvlText w:val=""/>
+      <w:lvlJc w:val="left"/>
+      <w:pPr>
+        <w:tabs>
+          <w:tab w:val="num" w:pos="3600"/>
+        </w:tabs>
+        <w:ind w:left="3600" w:hanging="360"/>
+      </w:pPr>
+      <w:rPr>
+        <w:rFonts w:ascii="Wingdings" w:hAnsi="Wingdings" w:hint="default"/>
+        <w:sz w:val="20"/>
+      </w:rPr>
+    </w:lvl>
+    <w:lvl w:ilvl="5" w:tentative="1">
+      <w:start w:val="1"/>
+      <w:numFmt w:val="bullet"/>
+      <w:lvlText w:val=""/>
+      <w:lvlJc w:val="left"/>
+      <w:pPr>
+        <w:tabs>
+          <w:tab w:val="num" w:pos="4320"/>
+        </w:tabs>
+        <w:ind w:left="4320" w:hanging="360"/>
+      </w:pPr>
+      <w:rPr>
+        <w:rFonts w:ascii="Wingdings" w:hAnsi="Wingdings" w:hint="default"/>
+        <w:sz w:val="20"/>
+      </w:rPr>
+    </w:lvl>
+    <w:lvl w:ilvl="6" w:tentative="1">
+      <w:start w:val="1"/>
+      <w:numFmt w:val="bullet"/>
+      <w:lvlText w:val=""/>
+      <w:lvlJc w:val="left"/>
+      <w:pPr>
+        <w:tabs>
+          <w:tab w:val="num" w:pos="5040"/>
+        </w:tabs>
+        <w:ind w:left="5040" w:hanging="360"/>
+      </w:pPr>
+      <w:rPr>
+        <w:rFonts w:ascii="Wingdings" w:hAnsi="Wingdings" w:hint="default"/>
+        <w:sz w:val="20"/>
+      </w:rPr>
+    </w:lvl>
+    <w:lvl w:ilvl="7" w:tentative="1">
+      <w:start w:val="1"/>
+      <w:numFmt w:val="bullet"/>
+      <w:lvlText w:val=""/>
+      <w:lvlJc w:val="left"/>
+      <w:pPr>
+        <w:tabs>
+          <w:tab w:val="num" w:pos="5760"/>
+        </w:tabs>
+        <w:ind w:left="5760" w:hanging="360"/>
+      </w:pPr>
+      <w:rPr>
+        <w:rFonts w:ascii="Wingdings" w:hAnsi="Wingdings" w:hint="default"/>
+        <w:sz w:val="20"/>
+      </w:rPr>
+    </w:lvl>
+    <w:lvl w:ilvl="8" w:tentative="1">
+      <w:start w:val="1"/>
+      <w:numFmt w:val="bullet"/>
+      <w:lvlText w:val=""/>
+      <w:lvlJc w:val="left"/>
+      <w:pPr>
+        <w:tabs>
+          <w:tab w:val="num" w:pos="6480"/>
+        </w:tabs>
+        <w:ind w:left="6480" w:hanging="360"/>
+      </w:pPr>
+      <w:rPr>
+        <w:rFonts w:ascii="Wingdings" w:hAnsi="Wingdings" w:hint="default"/>
+        <w:sz w:val="20"/>
+      </w:rPr>
+    </w:lvl>
+  </w:abstractNum>
+  <w:abstractNum w:abstractNumId="12" w15:restartNumberingAfterBreak="0">
     <w:nsid w:val="32F806D4"/>
     <w:multiLevelType w:val="multilevel"/>
     <w:tmpl w:val="66F2DC08"/>
@@ -8772,7 +11994,7 @@
       </w:rPr>
     </w:lvl>
   </w:abstractNum>
-  <w:abstractNum w:abstractNumId="8" w15:restartNumberingAfterBreak="0">
+  <w:abstractNum w:abstractNumId="13" w15:restartNumberingAfterBreak="0">
     <w:nsid w:val="44F4767E"/>
     <w:multiLevelType w:val="multilevel"/>
     <w:tmpl w:val="032C3098"/>
@@ -8921,7 +12143,156 @@
       </w:rPr>
     </w:lvl>
   </w:abstractNum>
-  <w:abstractNum w:abstractNumId="9" w15:restartNumberingAfterBreak="0">
+  <w:abstractNum w:abstractNumId="14" w15:restartNumberingAfterBreak="0">
+    <w:nsid w:val="47152BBD"/>
+    <w:multiLevelType w:val="multilevel"/>
+    <w:tmpl w:val="74288E92"/>
+    <w:lvl w:ilvl="0">
+      <w:start w:val="1"/>
+      <w:numFmt w:val="bullet"/>
+      <w:lvlText w:val=""/>
+      <w:lvlJc w:val="left"/>
+      <w:pPr>
+        <w:tabs>
+          <w:tab w:val="num" w:pos="720"/>
+        </w:tabs>
+        <w:ind w:left="720" w:hanging="360"/>
+      </w:pPr>
+      <w:rPr>
+        <w:rFonts w:ascii="Symbol" w:hAnsi="Symbol" w:hint="default"/>
+        <w:sz w:val="20"/>
+      </w:rPr>
+    </w:lvl>
+    <w:lvl w:ilvl="1" w:tentative="1">
+      <w:start w:val="1"/>
+      <w:numFmt w:val="bullet"/>
+      <w:lvlText w:val="o"/>
+      <w:lvlJc w:val="left"/>
+      <w:pPr>
+        <w:tabs>
+          <w:tab w:val="num" w:pos="1440"/>
+        </w:tabs>
+        <w:ind w:left="1440" w:hanging="360"/>
+      </w:pPr>
+      <w:rPr>
+        <w:rFonts w:ascii="Courier New" w:hAnsi="Courier New" w:hint="default"/>
+        <w:sz w:val="20"/>
+      </w:rPr>
+    </w:lvl>
+    <w:lvl w:ilvl="2" w:tentative="1">
+      <w:start w:val="1"/>
+      <w:numFmt w:val="bullet"/>
+      <w:lvlText w:val=""/>
+      <w:lvlJc w:val="left"/>
+      <w:pPr>
+        <w:tabs>
+          <w:tab w:val="num" w:pos="2160"/>
+        </w:tabs>
+        <w:ind w:left="2160" w:hanging="360"/>
+      </w:pPr>
+      <w:rPr>
+        <w:rFonts w:ascii="Wingdings" w:hAnsi="Wingdings" w:hint="default"/>
+        <w:sz w:val="20"/>
+      </w:rPr>
+    </w:lvl>
+    <w:lvl w:ilvl="3" w:tentative="1">
+      <w:start w:val="1"/>
+      <w:numFmt w:val="bullet"/>
+      <w:lvlText w:val=""/>
+      <w:lvlJc w:val="left"/>
+      <w:pPr>
+        <w:tabs>
+          <w:tab w:val="num" w:pos="2880"/>
+        </w:tabs>
+        <w:ind w:left="2880" w:hanging="360"/>
+      </w:pPr>
+      <w:rPr>
+        <w:rFonts w:ascii="Wingdings" w:hAnsi="Wingdings" w:hint="default"/>
+        <w:sz w:val="20"/>
+      </w:rPr>
+    </w:lvl>
+    <w:lvl w:ilvl="4" w:tentative="1">
+      <w:start w:val="1"/>
+      <w:numFmt w:val="bullet"/>
+      <w:lvlText w:val=""/>
+      <w:lvlJc w:val="left"/>
+      <w:pPr>
+        <w:tabs>
+          <w:tab w:val="num" w:pos="3600"/>
+        </w:tabs>
+        <w:ind w:left="3600" w:hanging="360"/>
+      </w:pPr>
+      <w:rPr>
+        <w:rFonts w:ascii="Wingdings" w:hAnsi="Wingdings" w:hint="default"/>
+        <w:sz w:val="20"/>
+      </w:rPr>
+    </w:lvl>
+    <w:lvl w:ilvl="5" w:tentative="1">
+      <w:start w:val="1"/>
+      <w:numFmt w:val="bullet"/>
+      <w:lvlText w:val=""/>
+      <w:lvlJc w:val="left"/>
+      <w:pPr>
+        <w:tabs>
+          <w:tab w:val="num" w:pos="4320"/>
+        </w:tabs>
+        <w:ind w:left="4320" w:hanging="360"/>
+      </w:pPr>
+      <w:rPr>
+        <w:rFonts w:ascii="Wingdings" w:hAnsi="Wingdings" w:hint="default"/>
+        <w:sz w:val="20"/>
+      </w:rPr>
+    </w:lvl>
+    <w:lvl w:ilvl="6" w:tentative="1">
+      <w:start w:val="1"/>
+      <w:numFmt w:val="bullet"/>
+      <w:lvlText w:val=""/>
+      <w:lvlJc w:val="left"/>
+      <w:pPr>
+        <w:tabs>
+          <w:tab w:val="num" w:pos="5040"/>
+        </w:tabs>
+        <w:ind w:left="5040" w:hanging="360"/>
+      </w:pPr>
+      <w:rPr>
+        <w:rFonts w:ascii="Wingdings" w:hAnsi="Wingdings" w:hint="default"/>
+        <w:sz w:val="20"/>
+      </w:rPr>
+    </w:lvl>
+    <w:lvl w:ilvl="7" w:tentative="1">
+      <w:start w:val="1"/>
+      <w:numFmt w:val="bullet"/>
+      <w:lvlText w:val=""/>
+      <w:lvlJc w:val="left"/>
+      <w:pPr>
+        <w:tabs>
+          <w:tab w:val="num" w:pos="5760"/>
+        </w:tabs>
+        <w:ind w:left="5760" w:hanging="360"/>
+      </w:pPr>
+      <w:rPr>
+        <w:rFonts w:ascii="Wingdings" w:hAnsi="Wingdings" w:hint="default"/>
+        <w:sz w:val="20"/>
+      </w:rPr>
+    </w:lvl>
+    <w:lvl w:ilvl="8" w:tentative="1">
+      <w:start w:val="1"/>
+      <w:numFmt w:val="bullet"/>
+      <w:lvlText w:val=""/>
+      <w:lvlJc w:val="left"/>
+      <w:pPr>
+        <w:tabs>
+          <w:tab w:val="num" w:pos="6480"/>
+        </w:tabs>
+        <w:ind w:left="6480" w:hanging="360"/>
+      </w:pPr>
+      <w:rPr>
+        <w:rFonts w:ascii="Wingdings" w:hAnsi="Wingdings" w:hint="default"/>
+        <w:sz w:val="20"/>
+      </w:rPr>
+    </w:lvl>
+  </w:abstractNum>
+  <w:abstractNum w:abstractNumId="15" w15:restartNumberingAfterBreak="0">
     <w:nsid w:val="4DF02B05"/>
     <w:multiLevelType w:val="multilevel"/>
     <w:tmpl w:val="3D36C45A"/>
@@ -9070,7 +12441,245 @@
       </w:rPr>
     </w:lvl>
   </w:abstractNum>
-  <w:abstractNum w:abstractNumId="10" w15:restartNumberingAfterBreak="0">
+  <w:abstractNum w:abstractNumId="16" w15:restartNumberingAfterBreak="0">
+    <w:nsid w:val="4E357A4D"/>
+    <w:multiLevelType w:val="hybridMultilevel"/>
+    <w:tmpl w:val="156AD550"/>
+    <w:lvl w:ilvl="0" w:tplc="040C000F">
+      <w:start w:val="1"/>
+      <w:numFmt w:val="decimal"/>
+      <w:lvlText w:val="%1."/>
+      <w:lvlJc w:val="left"/>
+      <w:pPr>
+        <w:ind w:left="720" w:hanging="360"/>
+      </w:pPr>
+      <w:rPr>
+        <w:rFonts w:hint="default"/>
+      </w:rPr>
+    </w:lvl>
+    <w:lvl w:ilvl="1" w:tplc="040C0019" w:tentative="1">
+      <w:start w:val="1"/>
+      <w:numFmt w:val="lowerLetter"/>
+      <w:lvlText w:val="%2."/>
+      <w:lvlJc w:val="left"/>
+      <w:pPr>
+        <w:ind w:left="1440" w:hanging="360"/>
+      </w:pPr>
+    </w:lvl>
+    <w:lvl w:ilvl="2" w:tplc="040C001B" w:tentative="1">
+      <w:start w:val="1"/>
+      <w:numFmt w:val="lowerRoman"/>
+      <w:lvlText w:val="%3."/>
+      <w:lvlJc w:val="right"/>
+      <w:pPr>
+        <w:ind w:left="2160" w:hanging="180"/>
+      </w:pPr>
+    </w:lvl>
+    <w:lvl w:ilvl="3" w:tplc="040C000F" w:tentative="1">
+      <w:start w:val="1"/>
+      <w:numFmt w:val="decimal"/>
+      <w:lvlText w:val="%4."/>
+      <w:lvlJc w:val="left"/>
+      <w:pPr>
+        <w:ind w:left="2880" w:hanging="360"/>
+      </w:pPr>
+    </w:lvl>
+    <w:lvl w:ilvl="4" w:tplc="040C0019" w:tentative="1">
+      <w:start w:val="1"/>
+      <w:numFmt w:val="lowerLetter"/>
+      <w:lvlText w:val="%5."/>
+      <w:lvlJc w:val="left"/>
+      <w:pPr>
+        <w:ind w:left="3600" w:hanging="360"/>
+      </w:pPr>
+    </w:lvl>
+    <w:lvl w:ilvl="5" w:tplc="040C001B" w:tentative="1">
+      <w:start w:val="1"/>
+      <w:numFmt w:val="lowerRoman"/>
+      <w:lvlText w:val="%6."/>
+      <w:lvlJc w:val="right"/>
+      <w:pPr>
+        <w:ind w:left="4320" w:hanging="180"/>
+      </w:pPr>
+    </w:lvl>
+    <w:lvl w:ilvl="6" w:tplc="040C000F" w:tentative="1">
+      <w:start w:val="1"/>
+      <w:numFmt w:val="decimal"/>
+      <w:lvlText w:val="%7."/>
+      <w:lvlJc w:val="left"/>
+      <w:pPr>
+        <w:ind w:left="5040" w:hanging="360"/>
+      </w:pPr>
+    </w:lvl>
+    <w:lvl w:ilvl="7" w:tplc="040C0019" w:tentative="1">
+      <w:start w:val="1"/>
+      <w:numFmt w:val="lowerLetter"/>
+      <w:lvlText w:val="%8."/>
+      <w:lvlJc w:val="left"/>
+      <w:pPr>
+        <w:ind w:left="5760" w:hanging="360"/>
+      </w:pPr>
+    </w:lvl>
+    <w:lvl w:ilvl="8" w:tplc="040C001B" w:tentative="1">
+      <w:start w:val="1"/>
+      <w:numFmt w:val="lowerRoman"/>
+      <w:lvlText w:val="%9."/>
+      <w:lvlJc w:val="right"/>
+      <w:pPr>
+        <w:ind w:left="6480" w:hanging="180"/>
+      </w:pPr>
+    </w:lvl>
+  </w:abstractNum>
+  <w:abstractNum w:abstractNumId="17" w15:restartNumberingAfterBreak="0">
+    <w:nsid w:val="5BB575D3"/>
+    <w:multiLevelType w:val="multilevel"/>
+    <w:tmpl w:val="E5883004"/>
+    <w:lvl w:ilvl="0">
+      <w:start w:val="1"/>
+      <w:numFmt w:val="bullet"/>
+      <w:lvlText w:val=""/>
+      <w:lvlJc w:val="left"/>
+      <w:pPr>
+        <w:tabs>
+          <w:tab w:val="num" w:pos="720"/>
+        </w:tabs>
+        <w:ind w:left="720" w:hanging="360"/>
+      </w:pPr>
+      <w:rPr>
+        <w:rFonts w:ascii="Symbol" w:hAnsi="Symbol" w:hint="default"/>
+        <w:sz w:val="20"/>
+      </w:rPr>
+    </w:lvl>
+    <w:lvl w:ilvl="1" w:tentative="1">
+      <w:start w:val="1"/>
+      <w:numFmt w:val="bullet"/>
+      <w:lvlText w:val="o"/>
+      <w:lvlJc w:val="left"/>
+      <w:pPr>
+        <w:tabs>
+          <w:tab w:val="num" w:pos="1440"/>
+        </w:tabs>
+        <w:ind w:left="1440" w:hanging="360"/>
+      </w:pPr>
+      <w:rPr>
+        <w:rFonts w:ascii="Courier New" w:hAnsi="Courier New" w:hint="default"/>
+        <w:sz w:val="20"/>
+      </w:rPr>
+    </w:lvl>
+    <w:lvl w:ilvl="2" w:tentative="1">
+      <w:start w:val="1"/>
+      <w:numFmt w:val="bullet"/>
+      <w:lvlText w:val=""/>
+      <w:lvlJc w:val="left"/>
+      <w:pPr>
+        <w:tabs>
+          <w:tab w:val="num" w:pos="2160"/>
+        </w:tabs>
+        <w:ind w:left="2160" w:hanging="360"/>
+      </w:pPr>
+      <w:rPr>
+        <w:rFonts w:ascii="Wingdings" w:hAnsi="Wingdings" w:hint="default"/>
+        <w:sz w:val="20"/>
+      </w:rPr>
+    </w:lvl>
+    <w:lvl w:ilvl="3" w:tentative="1">
+      <w:start w:val="1"/>
+      <w:numFmt w:val="bullet"/>
+      <w:lvlText w:val=""/>
+      <w:lvlJc w:val="left"/>
+      <w:pPr>
+        <w:tabs>
+          <w:tab w:val="num" w:pos="2880"/>
+        </w:tabs>
+        <w:ind w:left="2880" w:hanging="360"/>
+      </w:pPr>
+      <w:rPr>
+        <w:rFonts w:ascii="Wingdings" w:hAnsi="Wingdings" w:hint="default"/>
+        <w:sz w:val="20"/>
+      </w:rPr>
+    </w:lvl>
+    <w:lvl w:ilvl="4" w:tentative="1">
+      <w:start w:val="1"/>
+      <w:numFmt w:val="bullet"/>
+      <w:lvlText w:val=""/>
+      <w:lvlJc w:val="left"/>
+      <w:pPr>
+        <w:tabs>
+          <w:tab w:val="num" w:pos="3600"/>
+        </w:tabs>
+        <w:ind w:left="3600" w:hanging="360"/>
+      </w:pPr>
+      <w:rPr>
+        <w:rFonts w:ascii="Wingdings" w:hAnsi="Wingdings" w:hint="default"/>
+        <w:sz w:val="20"/>
+      </w:rPr>
+    </w:lvl>
+    <w:lvl w:ilvl="5" w:tentative="1">
+      <w:start w:val="1"/>
+      <w:numFmt w:val="bullet"/>
+      <w:lvlText w:val=""/>
+      <w:lvlJc w:val="left"/>
+      <w:pPr>
+        <w:tabs>
+          <w:tab w:val="num" w:pos="4320"/>
+        </w:tabs>
+        <w:ind w:left="4320" w:hanging="360"/>
+      </w:pPr>
+      <w:rPr>
+        <w:rFonts w:ascii="Wingdings" w:hAnsi="Wingdings" w:hint="default"/>
+        <w:sz w:val="20"/>
+      </w:rPr>
+    </w:lvl>
+    <w:lvl w:ilvl="6" w:tentative="1">
+      <w:start w:val="1"/>
+      <w:numFmt w:val="bullet"/>
+      <w:lvlText w:val=""/>
+      <w:lvlJc w:val="left"/>
+      <w:pPr>
+        <w:tabs>
+          <w:tab w:val="num" w:pos="5040"/>
+        </w:tabs>
+        <w:ind w:left="5040" w:hanging="360"/>
+      </w:pPr>
+      <w:rPr>
+        <w:rFonts w:ascii="Wingdings" w:hAnsi="Wingdings" w:hint="default"/>
+        <w:sz w:val="20"/>
+      </w:rPr>
+    </w:lvl>
+    <w:lvl w:ilvl="7" w:tentative="1">
+      <w:start w:val="1"/>
+      <w:numFmt w:val="bullet"/>
+      <w:lvlText w:val=""/>
+      <w:lvlJc w:val="left"/>
+      <w:pPr>
+        <w:tabs>
+          <w:tab w:val="num" w:pos="5760"/>
+        </w:tabs>
+        <w:ind w:left="5760" w:hanging="360"/>
+      </w:pPr>
+      <w:rPr>
+        <w:rFonts w:ascii="Wingdings" w:hAnsi="Wingdings" w:hint="default"/>
+        <w:sz w:val="20"/>
+      </w:rPr>
+    </w:lvl>
+    <w:lvl w:ilvl="8" w:tentative="1">
+      <w:start w:val="1"/>
+      <w:numFmt w:val="bullet"/>
+      <w:lvlText w:val=""/>
+      <w:lvlJc w:val="left"/>
+      <w:pPr>
+        <w:tabs>
+          <w:tab w:val="num" w:pos="6480"/>
+        </w:tabs>
+        <w:ind w:left="6480" w:hanging="360"/>
+      </w:pPr>
+      <w:rPr>
+        <w:rFonts w:ascii="Wingdings" w:hAnsi="Wingdings" w:hint="default"/>
+        <w:sz w:val="20"/>
+      </w:rPr>
+    </w:lvl>
+  </w:abstractNum>
+  <w:abstractNum w:abstractNumId="18" w15:restartNumberingAfterBreak="0">
     <w:nsid w:val="5F5475E7"/>
     <w:multiLevelType w:val="multilevel"/>
     <w:tmpl w:val="F7260F58"/>
@@ -9219,7 +12828,7 @@
       </w:rPr>
     </w:lvl>
   </w:abstractNum>
-  <w:abstractNum w:abstractNumId="11" w15:restartNumberingAfterBreak="0">
+  <w:abstractNum w:abstractNumId="19" w15:restartNumberingAfterBreak="0">
     <w:nsid w:val="61C17971"/>
     <w:multiLevelType w:val="multilevel"/>
     <w:tmpl w:val="6A06E818"/>
@@ -9368,7 +12977,305 @@
       </w:rPr>
     </w:lvl>
   </w:abstractNum>
-  <w:abstractNum w:abstractNumId="12" w15:restartNumberingAfterBreak="0">
+  <w:abstractNum w:abstractNumId="20" w15:restartNumberingAfterBreak="0">
+    <w:nsid w:val="635450EA"/>
+    <w:multiLevelType w:val="multilevel"/>
+    <w:tmpl w:val="CE4A8BFC"/>
+    <w:lvl w:ilvl="0">
+      <w:start w:val="1"/>
+      <w:numFmt w:val="bullet"/>
+      <w:lvlText w:val=""/>
+      <w:lvlJc w:val="left"/>
+      <w:pPr>
+        <w:tabs>
+          <w:tab w:val="num" w:pos="720"/>
+        </w:tabs>
+        <w:ind w:left="720" w:hanging="360"/>
+      </w:pPr>
+      <w:rPr>
+        <w:rFonts w:ascii="Symbol" w:hAnsi="Symbol" w:hint="default"/>
+        <w:sz w:val="20"/>
+      </w:rPr>
+    </w:lvl>
+    <w:lvl w:ilvl="1" w:tentative="1">
+      <w:start w:val="1"/>
+      <w:numFmt w:val="bullet"/>
+      <w:lvlText w:val="o"/>
+      <w:lvlJc w:val="left"/>
+      <w:pPr>
+        <w:tabs>
+          <w:tab w:val="num" w:pos="1440"/>
+        </w:tabs>
+        <w:ind w:left="1440" w:hanging="360"/>
+      </w:pPr>
+      <w:rPr>
+        <w:rFonts w:ascii="Courier New" w:hAnsi="Courier New" w:hint="default"/>
+        <w:sz w:val="20"/>
+      </w:rPr>
+    </w:lvl>
+    <w:lvl w:ilvl="2" w:tentative="1">
+      <w:start w:val="1"/>
+      <w:numFmt w:val="bullet"/>
+      <w:lvlText w:val=""/>
+      <w:lvlJc w:val="left"/>
+      <w:pPr>
+        <w:tabs>
+          <w:tab w:val="num" w:pos="2160"/>
+        </w:tabs>
+        <w:ind w:left="2160" w:hanging="360"/>
+      </w:pPr>
+      <w:rPr>
+        <w:rFonts w:ascii="Wingdings" w:hAnsi="Wingdings" w:hint="default"/>
+        <w:sz w:val="20"/>
+      </w:rPr>
+    </w:lvl>
+    <w:lvl w:ilvl="3" w:tentative="1">
+      <w:start w:val="1"/>
+      <w:numFmt w:val="bullet"/>
+      <w:lvlText w:val=""/>
+      <w:lvlJc w:val="left"/>
+      <w:pPr>
+        <w:tabs>
+          <w:tab w:val="num" w:pos="2880"/>
+        </w:tabs>
+        <w:ind w:left="2880" w:hanging="360"/>
+      </w:pPr>
+      <w:rPr>
+        <w:rFonts w:ascii="Wingdings" w:hAnsi="Wingdings" w:hint="default"/>
+        <w:sz w:val="20"/>
+      </w:rPr>
+    </w:lvl>
+    <w:lvl w:ilvl="4" w:tentative="1">
+      <w:start w:val="1"/>
+      <w:numFmt w:val="bullet"/>
+      <w:lvlText w:val=""/>
+      <w:lvlJc w:val="left"/>
+      <w:pPr>
+        <w:tabs>
+          <w:tab w:val="num" w:pos="3600"/>
+        </w:tabs>
+        <w:ind w:left="3600" w:hanging="360"/>
+      </w:pPr>
+      <w:rPr>
+        <w:rFonts w:ascii="Wingdings" w:hAnsi="Wingdings" w:hint="default"/>
+        <w:sz w:val="20"/>
+      </w:rPr>
+    </w:lvl>
+    <w:lvl w:ilvl="5" w:tentative="1">
+      <w:start w:val="1"/>
+      <w:numFmt w:val="bullet"/>
+      <w:lvlText w:val=""/>
+      <w:lvlJc w:val="left"/>
+      <w:pPr>
+        <w:tabs>
+          <w:tab w:val="num" w:pos="4320"/>
+        </w:tabs>
+        <w:ind w:left="4320" w:hanging="360"/>
+      </w:pPr>
+      <w:rPr>
+        <w:rFonts w:ascii="Wingdings" w:hAnsi="Wingdings" w:hint="default"/>
+        <w:sz w:val="20"/>
+      </w:rPr>
+    </w:lvl>
+    <w:lvl w:ilvl="6" w:tentative="1">
+      <w:start w:val="1"/>
+      <w:numFmt w:val="bullet"/>
+      <w:lvlText w:val=""/>
+      <w:lvlJc w:val="left"/>
+      <w:pPr>
+        <w:tabs>
+          <w:tab w:val="num" w:pos="5040"/>
+        </w:tabs>
+        <w:ind w:left="5040" w:hanging="360"/>
+      </w:pPr>
+      <w:rPr>
+        <w:rFonts w:ascii="Wingdings" w:hAnsi="Wingdings" w:hint="default"/>
+        <w:sz w:val="20"/>
+      </w:rPr>
+    </w:lvl>
+    <w:lvl w:ilvl="7" w:tentative="1">
+      <w:start w:val="1"/>
+      <w:numFmt w:val="bullet"/>
+      <w:lvlText w:val=""/>
+      <w:lvlJc w:val="left"/>
+      <w:pPr>
+        <w:tabs>
+          <w:tab w:val="num" w:pos="5760"/>
+        </w:tabs>
+        <w:ind w:left="5760" w:hanging="360"/>
+      </w:pPr>
+      <w:rPr>
+        <w:rFonts w:ascii="Wingdings" w:hAnsi="Wingdings" w:hint="default"/>
+        <w:sz w:val="20"/>
+      </w:rPr>
+    </w:lvl>
+    <w:lvl w:ilvl="8" w:tentative="1">
+      <w:start w:val="1"/>
+      <w:numFmt w:val="bullet"/>
+      <w:lvlText w:val=""/>
+      <w:lvlJc w:val="left"/>
+      <w:pPr>
+        <w:tabs>
+          <w:tab w:val="num" w:pos="6480"/>
+        </w:tabs>
+        <w:ind w:left="6480" w:hanging="360"/>
+      </w:pPr>
+      <w:rPr>
+        <w:rFonts w:ascii="Wingdings" w:hAnsi="Wingdings" w:hint="default"/>
+        <w:sz w:val="20"/>
+      </w:rPr>
+    </w:lvl>
+  </w:abstractNum>
+  <w:abstractNum w:abstractNumId="21" w15:restartNumberingAfterBreak="0">
+    <w:nsid w:val="65565080"/>
+    <w:multiLevelType w:val="multilevel"/>
+    <w:tmpl w:val="E766B6E2"/>
+    <w:lvl w:ilvl="0">
+      <w:start w:val="1"/>
+      <w:numFmt w:val="bullet"/>
+      <w:lvlText w:val=""/>
+      <w:lvlJc w:val="left"/>
+      <w:pPr>
+        <w:tabs>
+          <w:tab w:val="num" w:pos="1080"/>
+        </w:tabs>
+        <w:ind w:left="1080" w:hanging="360"/>
+      </w:pPr>
+      <w:rPr>
+        <w:rFonts w:ascii="Symbol" w:hAnsi="Symbol" w:hint="default"/>
+        <w:sz w:val="20"/>
+      </w:rPr>
+    </w:lvl>
+    <w:lvl w:ilvl="1" w:tentative="1">
+      <w:start w:val="1"/>
+      <w:numFmt w:val="bullet"/>
+      <w:lvlText w:val="o"/>
+      <w:lvlJc w:val="left"/>
+      <w:pPr>
+        <w:tabs>
+          <w:tab w:val="num" w:pos="1800"/>
+        </w:tabs>
+        <w:ind w:left="1800" w:hanging="360"/>
+      </w:pPr>
+      <w:rPr>
+        <w:rFonts w:ascii="Courier New" w:hAnsi="Courier New" w:hint="default"/>
+        <w:sz w:val="20"/>
+      </w:rPr>
+    </w:lvl>
+    <w:lvl w:ilvl="2" w:tentative="1">
+      <w:start w:val="1"/>
+      <w:numFmt w:val="bullet"/>
+      <w:lvlText w:val=""/>
+      <w:lvlJc w:val="left"/>
+      <w:pPr>
+        <w:tabs>
+          <w:tab w:val="num" w:pos="2520"/>
+        </w:tabs>
+        <w:ind w:left="2520" w:hanging="360"/>
+      </w:pPr>
+      <w:rPr>
+        <w:rFonts w:ascii="Wingdings" w:hAnsi="Wingdings" w:hint="default"/>
+        <w:sz w:val="20"/>
+      </w:rPr>
+    </w:lvl>
+    <w:lvl w:ilvl="3" w:tentative="1">
+      <w:start w:val="1"/>
+      <w:numFmt w:val="bullet"/>
+      <w:lvlText w:val=""/>
+      <w:lvlJc w:val="left"/>
+      <w:pPr>
+        <w:tabs>
+          <w:tab w:val="num" w:pos="3240"/>
+        </w:tabs>
+        <w:ind w:left="3240" w:hanging="360"/>
+      </w:pPr>
+      <w:rPr>
+        <w:rFonts w:ascii="Wingdings" w:hAnsi="Wingdings" w:hint="default"/>
+        <w:sz w:val="20"/>
+      </w:rPr>
+    </w:lvl>
+    <w:lvl w:ilvl="4" w:tentative="1">
+      <w:start w:val="1"/>
+      <w:numFmt w:val="bullet"/>
+      <w:lvlText w:val=""/>
+      <w:lvlJc w:val="left"/>
+      <w:pPr>
+        <w:tabs>
+          <w:tab w:val="num" w:pos="3960"/>
+        </w:tabs>
+        <w:ind w:left="3960" w:hanging="360"/>
+      </w:pPr>
+      <w:rPr>
+        <w:rFonts w:ascii="Wingdings" w:hAnsi="Wingdings" w:hint="default"/>
+        <w:sz w:val="20"/>
+      </w:rPr>
+    </w:lvl>
+    <w:lvl w:ilvl="5" w:tentative="1">
+      <w:start w:val="1"/>
+      <w:numFmt w:val="bullet"/>
+      <w:lvlText w:val=""/>
+      <w:lvlJc w:val="left"/>
+      <w:pPr>
+        <w:tabs>
+          <w:tab w:val="num" w:pos="4680"/>
+        </w:tabs>
+        <w:ind w:left="4680" w:hanging="360"/>
+      </w:pPr>
+      <w:rPr>
+        <w:rFonts w:ascii="Wingdings" w:hAnsi="Wingdings" w:hint="default"/>
+        <w:sz w:val="20"/>
+      </w:rPr>
+    </w:lvl>
+    <w:lvl w:ilvl="6" w:tentative="1">
+      <w:start w:val="1"/>
+      <w:numFmt w:val="bullet"/>
+      <w:lvlText w:val=""/>
+      <w:lvlJc w:val="left"/>
+      <w:pPr>
+        <w:tabs>
+          <w:tab w:val="num" w:pos="5400"/>
+        </w:tabs>
+        <w:ind w:left="5400" w:hanging="360"/>
+      </w:pPr>
+      <w:rPr>
+        <w:rFonts w:ascii="Wingdings" w:hAnsi="Wingdings" w:hint="default"/>
+        <w:sz w:val="20"/>
+      </w:rPr>
+    </w:lvl>
+    <w:lvl w:ilvl="7" w:tentative="1">
+      <w:start w:val="1"/>
+      <w:numFmt w:val="bullet"/>
+      <w:lvlText w:val=""/>
+      <w:lvlJc w:val="left"/>
+      <w:pPr>
+        <w:tabs>
+          <w:tab w:val="num" w:pos="6120"/>
+        </w:tabs>
+        <w:ind w:left="6120" w:hanging="360"/>
+      </w:pPr>
+      <w:rPr>
+        <w:rFonts w:ascii="Wingdings" w:hAnsi="Wingdings" w:hint="default"/>
+        <w:sz w:val="20"/>
+      </w:rPr>
+    </w:lvl>
+    <w:lvl w:ilvl="8" w:tentative="1">
+      <w:start w:val="1"/>
+      <w:numFmt w:val="bullet"/>
+      <w:lvlText w:val=""/>
+      <w:lvlJc w:val="left"/>
+      <w:pPr>
+        <w:tabs>
+          <w:tab w:val="num" w:pos="6840"/>
+        </w:tabs>
+        <w:ind w:left="6840" w:hanging="360"/>
+      </w:pPr>
+      <w:rPr>
+        <w:rFonts w:ascii="Wingdings" w:hAnsi="Wingdings" w:hint="default"/>
+        <w:sz w:val="20"/>
+      </w:rPr>
+    </w:lvl>
+  </w:abstractNum>
+  <w:abstractNum w:abstractNumId="22" w15:restartNumberingAfterBreak="0">
     <w:nsid w:val="65E00EDD"/>
     <w:multiLevelType w:val="multilevel"/>
     <w:tmpl w:val="D78A5672"/>
@@ -9517,7 +13424,7 @@
       </w:rPr>
     </w:lvl>
   </w:abstractNum>
-  <w:abstractNum w:abstractNumId="13" w15:restartNumberingAfterBreak="0">
+  <w:abstractNum w:abstractNumId="23" w15:restartNumberingAfterBreak="0">
     <w:nsid w:val="708038F2"/>
     <w:multiLevelType w:val="multilevel"/>
     <w:tmpl w:val="9758AACC"/>
@@ -9666,7 +13573,7 @@
       </w:rPr>
     </w:lvl>
   </w:abstractNum>
-  <w:abstractNum w:abstractNumId="14" w15:restartNumberingAfterBreak="0">
+  <w:abstractNum w:abstractNumId="24" w15:restartNumberingAfterBreak="0">
     <w:nsid w:val="75034B38"/>
     <w:multiLevelType w:val="multilevel"/>
     <w:tmpl w:val="AB6854E2"/>
@@ -9815,7 +13722,156 @@
       </w:rPr>
     </w:lvl>
   </w:abstractNum>
-  <w:abstractNum w:abstractNumId="15" w15:restartNumberingAfterBreak="0">
+  <w:abstractNum w:abstractNumId="25" w15:restartNumberingAfterBreak="0">
+    <w:nsid w:val="77733B87"/>
+    <w:multiLevelType w:val="multilevel"/>
+    <w:tmpl w:val="B546C2AA"/>
+    <w:lvl w:ilvl="0">
+      <w:start w:val="1"/>
+      <w:numFmt w:val="bullet"/>
+      <w:lvlText w:val=""/>
+      <w:lvlJc w:val="left"/>
+      <w:pPr>
+        <w:tabs>
+          <w:tab w:val="num" w:pos="720"/>
+        </w:tabs>
+        <w:ind w:left="720" w:hanging="360"/>
+      </w:pPr>
+      <w:rPr>
+        <w:rFonts w:ascii="Symbol" w:hAnsi="Symbol" w:hint="default"/>
+        <w:sz w:val="20"/>
+      </w:rPr>
+    </w:lvl>
+    <w:lvl w:ilvl="1" w:tentative="1">
+      <w:start w:val="1"/>
+      <w:numFmt w:val="bullet"/>
+      <w:lvlText w:val="o"/>
+      <w:lvlJc w:val="left"/>
+      <w:pPr>
+        <w:tabs>
+          <w:tab w:val="num" w:pos="1440"/>
+        </w:tabs>
+        <w:ind w:left="1440" w:hanging="360"/>
+      </w:pPr>
+      <w:rPr>
+        <w:rFonts w:ascii="Courier New" w:hAnsi="Courier New" w:hint="default"/>
+        <w:sz w:val="20"/>
+      </w:rPr>
+    </w:lvl>
+    <w:lvl w:ilvl="2" w:tentative="1">
+      <w:start w:val="1"/>
+      <w:numFmt w:val="bullet"/>
+      <w:lvlText w:val=""/>
+      <w:lvlJc w:val="left"/>
+      <w:pPr>
+        <w:tabs>
+          <w:tab w:val="num" w:pos="2160"/>
+        </w:tabs>
+        <w:ind w:left="2160" w:hanging="360"/>
+      </w:pPr>
+      <w:rPr>
+        <w:rFonts w:ascii="Wingdings" w:hAnsi="Wingdings" w:hint="default"/>
+        <w:sz w:val="20"/>
+      </w:rPr>
+    </w:lvl>
+    <w:lvl w:ilvl="3" w:tentative="1">
+      <w:start w:val="1"/>
+      <w:numFmt w:val="bullet"/>
+      <w:lvlText w:val=""/>
+      <w:lvlJc w:val="left"/>
+      <w:pPr>
+        <w:tabs>
+          <w:tab w:val="num" w:pos="2880"/>
+        </w:tabs>
+        <w:ind w:left="2880" w:hanging="360"/>
+      </w:pPr>
+      <w:rPr>
+        <w:rFonts w:ascii="Wingdings" w:hAnsi="Wingdings" w:hint="default"/>
+        <w:sz w:val="20"/>
+      </w:rPr>
+    </w:lvl>
+    <w:lvl w:ilvl="4" w:tentative="1">
+      <w:start w:val="1"/>
+      <w:numFmt w:val="bullet"/>
+      <w:lvlText w:val=""/>
+      <w:lvlJc w:val="left"/>
+      <w:pPr>
+        <w:tabs>
+          <w:tab w:val="num" w:pos="3600"/>
+        </w:tabs>
+        <w:ind w:left="3600" w:hanging="360"/>
+      </w:pPr>
+      <w:rPr>
+        <w:rFonts w:ascii="Wingdings" w:hAnsi="Wingdings" w:hint="default"/>
+        <w:sz w:val="20"/>
+      </w:rPr>
+    </w:lvl>
+    <w:lvl w:ilvl="5" w:tentative="1">
+      <w:start w:val="1"/>
+      <w:numFmt w:val="bullet"/>
+      <w:lvlText w:val=""/>
+      <w:lvlJc w:val="left"/>
+      <w:pPr>
+        <w:tabs>
+          <w:tab w:val="num" w:pos="4320"/>
+        </w:tabs>
+        <w:ind w:left="4320" w:hanging="360"/>
+      </w:pPr>
+      <w:rPr>
+        <w:rFonts w:ascii="Wingdings" w:hAnsi="Wingdings" w:hint="default"/>
+        <w:sz w:val="20"/>
+      </w:rPr>
+    </w:lvl>
+    <w:lvl w:ilvl="6" w:tentative="1">
+      <w:start w:val="1"/>
+      <w:numFmt w:val="bullet"/>
+      <w:lvlText w:val=""/>
+      <w:lvlJc w:val="left"/>
+      <w:pPr>
+        <w:tabs>
+          <w:tab w:val="num" w:pos="5040"/>
+        </w:tabs>
+        <w:ind w:left="5040" w:hanging="360"/>
+      </w:pPr>
+      <w:rPr>
+        <w:rFonts w:ascii="Wingdings" w:hAnsi="Wingdings" w:hint="default"/>
+        <w:sz w:val="20"/>
+      </w:rPr>
+    </w:lvl>
+    <w:lvl w:ilvl="7" w:tentative="1">
+      <w:start w:val="1"/>
+      <w:numFmt w:val="bullet"/>
+      <w:lvlText w:val=""/>
+      <w:lvlJc w:val="left"/>
+      <w:pPr>
+        <w:tabs>
+          <w:tab w:val="num" w:pos="5760"/>
+        </w:tabs>
+        <w:ind w:left="5760" w:hanging="360"/>
+      </w:pPr>
+      <w:rPr>
+        <w:rFonts w:ascii="Wingdings" w:hAnsi="Wingdings" w:hint="default"/>
+        <w:sz w:val="20"/>
+      </w:rPr>
+    </w:lvl>
+    <w:lvl w:ilvl="8" w:tentative="1">
+      <w:start w:val="1"/>
+      <w:numFmt w:val="bullet"/>
+      <w:lvlText w:val=""/>
+      <w:lvlJc w:val="left"/>
+      <w:pPr>
+        <w:tabs>
+          <w:tab w:val="num" w:pos="6480"/>
+        </w:tabs>
+        <w:ind w:left="6480" w:hanging="360"/>
+      </w:pPr>
+      <w:rPr>
+        <w:rFonts w:ascii="Wingdings" w:hAnsi="Wingdings" w:hint="default"/>
+        <w:sz w:val="20"/>
+      </w:rPr>
+    </w:lvl>
+  </w:abstractNum>
+  <w:abstractNum w:abstractNumId="26" w15:restartNumberingAfterBreak="0">
     <w:nsid w:val="7A8462CC"/>
     <w:multiLevelType w:val="multilevel"/>
     <w:tmpl w:val="C9CC14B6"/>
@@ -9964,53 +14020,238 @@
       </w:rPr>
     </w:lvl>
   </w:abstractNum>
+  <w:abstractNum w:abstractNumId="27" w15:restartNumberingAfterBreak="0">
+    <w:nsid w:val="7EB71793"/>
+    <w:multiLevelType w:val="multilevel"/>
+    <w:tmpl w:val="0A8E5AC0"/>
+    <w:lvl w:ilvl="0">
+      <w:start w:val="1"/>
+      <w:numFmt w:val="bullet"/>
+      <w:lvlText w:val=""/>
+      <w:lvlJc w:val="left"/>
+      <w:pPr>
+        <w:tabs>
+          <w:tab w:val="num" w:pos="1440"/>
+        </w:tabs>
+        <w:ind w:left="1440" w:hanging="360"/>
+      </w:pPr>
+      <w:rPr>
+        <w:rFonts w:ascii="Symbol" w:hAnsi="Symbol" w:hint="default"/>
+        <w:sz w:val="20"/>
+      </w:rPr>
+    </w:lvl>
+    <w:lvl w:ilvl="1" w:tentative="1">
+      <w:start w:val="1"/>
+      <w:numFmt w:val="bullet"/>
+      <w:lvlText w:val="o"/>
+      <w:lvlJc w:val="left"/>
+      <w:pPr>
+        <w:tabs>
+          <w:tab w:val="num" w:pos="2160"/>
+        </w:tabs>
+        <w:ind w:left="2160" w:hanging="360"/>
+      </w:pPr>
+      <w:rPr>
+        <w:rFonts w:ascii="Courier New" w:hAnsi="Courier New" w:hint="default"/>
+        <w:sz w:val="20"/>
+      </w:rPr>
+    </w:lvl>
+    <w:lvl w:ilvl="2" w:tentative="1">
+      <w:start w:val="1"/>
+      <w:numFmt w:val="bullet"/>
+      <w:lvlText w:val=""/>
+      <w:lvlJc w:val="left"/>
+      <w:pPr>
+        <w:tabs>
+          <w:tab w:val="num" w:pos="2880"/>
+        </w:tabs>
+        <w:ind w:left="2880" w:hanging="360"/>
+      </w:pPr>
+      <w:rPr>
+        <w:rFonts w:ascii="Wingdings" w:hAnsi="Wingdings" w:hint="default"/>
+        <w:sz w:val="20"/>
+      </w:rPr>
+    </w:lvl>
+    <w:lvl w:ilvl="3" w:tentative="1">
+      <w:start w:val="1"/>
+      <w:numFmt w:val="bullet"/>
+      <w:lvlText w:val=""/>
+      <w:lvlJc w:val="left"/>
+      <w:pPr>
+        <w:tabs>
+          <w:tab w:val="num" w:pos="3600"/>
+        </w:tabs>
+        <w:ind w:left="3600" w:hanging="360"/>
+      </w:pPr>
+      <w:rPr>
+        <w:rFonts w:ascii="Wingdings" w:hAnsi="Wingdings" w:hint="default"/>
+        <w:sz w:val="20"/>
+      </w:rPr>
+    </w:lvl>
+    <w:lvl w:ilvl="4" w:tentative="1">
+      <w:start w:val="1"/>
+      <w:numFmt w:val="bullet"/>
+      <w:lvlText w:val=""/>
+      <w:lvlJc w:val="left"/>
+      <w:pPr>
+        <w:tabs>
+          <w:tab w:val="num" w:pos="4320"/>
+        </w:tabs>
+        <w:ind w:left="4320" w:hanging="360"/>
+      </w:pPr>
+      <w:rPr>
+        <w:rFonts w:ascii="Wingdings" w:hAnsi="Wingdings" w:hint="default"/>
+        <w:sz w:val="20"/>
+      </w:rPr>
+    </w:lvl>
+    <w:lvl w:ilvl="5" w:tentative="1">
+      <w:start w:val="1"/>
+      <w:numFmt w:val="bullet"/>
+      <w:lvlText w:val=""/>
+      <w:lvlJc w:val="left"/>
+      <w:pPr>
+        <w:tabs>
+          <w:tab w:val="num" w:pos="5040"/>
+        </w:tabs>
+        <w:ind w:left="5040" w:hanging="360"/>
+      </w:pPr>
+      <w:rPr>
+        <w:rFonts w:ascii="Wingdings" w:hAnsi="Wingdings" w:hint="default"/>
+        <w:sz w:val="20"/>
+      </w:rPr>
+    </w:lvl>
+    <w:lvl w:ilvl="6" w:tentative="1">
+      <w:start w:val="1"/>
+      <w:numFmt w:val="bullet"/>
+      <w:lvlText w:val=""/>
+      <w:lvlJc w:val="left"/>
+      <w:pPr>
+        <w:tabs>
+          <w:tab w:val="num" w:pos="5760"/>
+        </w:tabs>
+        <w:ind w:left="5760" w:hanging="360"/>
+      </w:pPr>
+      <w:rPr>
+        <w:rFonts w:ascii="Wingdings" w:hAnsi="Wingdings" w:hint="default"/>
+        <w:sz w:val="20"/>
+      </w:rPr>
+    </w:lvl>
+    <w:lvl w:ilvl="7" w:tentative="1">
+      <w:start w:val="1"/>
+      <w:numFmt w:val="bullet"/>
+      <w:lvlText w:val=""/>
+      <w:lvlJc w:val="left"/>
+      <w:pPr>
+        <w:tabs>
+          <w:tab w:val="num" w:pos="6480"/>
+        </w:tabs>
+        <w:ind w:left="6480" w:hanging="360"/>
+      </w:pPr>
+      <w:rPr>
+        <w:rFonts w:ascii="Wingdings" w:hAnsi="Wingdings" w:hint="default"/>
+        <w:sz w:val="20"/>
+      </w:rPr>
+    </w:lvl>
+    <w:lvl w:ilvl="8" w:tentative="1">
+      <w:start w:val="1"/>
+      <w:numFmt w:val="bullet"/>
+      <w:lvlText w:val=""/>
+      <w:lvlJc w:val="left"/>
+      <w:pPr>
+        <w:tabs>
+          <w:tab w:val="num" w:pos="7200"/>
+        </w:tabs>
+        <w:ind w:left="7200" w:hanging="360"/>
+      </w:pPr>
+      <w:rPr>
+        <w:rFonts w:ascii="Wingdings" w:hAnsi="Wingdings" w:hint="default"/>
+        <w:sz w:val="20"/>
+      </w:rPr>
+    </w:lvl>
+  </w:abstractNum>
   <w:num w:numId="1" w16cid:durableId="109857678">
+    <w:abstractNumId w:val="26"/>
+  </w:num>
+  <w:num w:numId="2" w16cid:durableId="1631279315">
+    <w:abstractNumId w:val="23"/>
+  </w:num>
+  <w:num w:numId="3" w16cid:durableId="1737390403">
+    <w:abstractNumId w:val="12"/>
+  </w:num>
+  <w:num w:numId="4" w16cid:durableId="596522410">
     <w:abstractNumId w:val="15"/>
   </w:num>
-  <w:num w:numId="2" w16cid:durableId="1631279315">
+  <w:num w:numId="5" w16cid:durableId="1070036245">
     <w:abstractNumId w:val="13"/>
-  </w:num>
-  <w:num w:numId="3" w16cid:durableId="1737390403">
-    <w:abstractNumId w:val="7"/>
-  </w:num>
-  <w:num w:numId="4" w16cid:durableId="596522410">
-    <w:abstractNumId w:val="9"/>
-  </w:num>
-  <w:num w:numId="5" w16cid:durableId="1070036245">
-    <w:abstractNumId w:val="8"/>
   </w:num>
   <w:num w:numId="6" w16cid:durableId="1925140781">
     <w:abstractNumId w:val="0"/>
   </w:num>
   <w:num w:numId="7" w16cid:durableId="1736391743">
-    <w:abstractNumId w:val="14"/>
+    <w:abstractNumId w:val="24"/>
   </w:num>
   <w:num w:numId="8" w16cid:durableId="1287851095">
+    <w:abstractNumId w:val="4"/>
+  </w:num>
+  <w:num w:numId="9" w16cid:durableId="637763328">
     <w:abstractNumId w:val="3"/>
   </w:num>
-  <w:num w:numId="9" w16cid:durableId="637763328">
-    <w:abstractNumId w:val="2"/>
-  </w:num>
   <w:num w:numId="10" w16cid:durableId="1640106026">
-    <w:abstractNumId w:val="12"/>
+    <w:abstractNumId w:val="22"/>
   </w:num>
   <w:num w:numId="11" w16cid:durableId="2045522385">
-    <w:abstractNumId w:val="5"/>
+    <w:abstractNumId w:val="7"/>
   </w:num>
   <w:num w:numId="12" w16cid:durableId="990249999">
-    <w:abstractNumId w:val="11"/>
+    <w:abstractNumId w:val="19"/>
   </w:num>
   <w:num w:numId="13" w16cid:durableId="2115053343">
-    <w:abstractNumId w:val="10"/>
+    <w:abstractNumId w:val="18"/>
   </w:num>
   <w:num w:numId="14" w16cid:durableId="1610047792">
     <w:abstractNumId w:val="1"/>
   </w:num>
   <w:num w:numId="15" w16cid:durableId="728384438">
+    <w:abstractNumId w:val="9"/>
+  </w:num>
+  <w:num w:numId="16" w16cid:durableId="392393375">
     <w:abstractNumId w:val="6"/>
   </w:num>
-  <w:num w:numId="16" w16cid:durableId="392393375">
-    <w:abstractNumId w:val="4"/>
+  <w:num w:numId="17" w16cid:durableId="1428696851">
+    <w:abstractNumId w:val="20"/>
+  </w:num>
+  <w:num w:numId="18" w16cid:durableId="70661760">
+    <w:abstractNumId w:val="14"/>
+  </w:num>
+  <w:num w:numId="19" w16cid:durableId="1276908292">
+    <w:abstractNumId w:val="10"/>
+  </w:num>
+  <w:num w:numId="20" w16cid:durableId="1310599408">
+    <w:abstractNumId w:val="25"/>
+  </w:num>
+  <w:num w:numId="21" w16cid:durableId="1425684671">
+    <w:abstractNumId w:val="2"/>
+  </w:num>
+  <w:num w:numId="22" w16cid:durableId="532814357">
+    <w:abstractNumId w:val="11"/>
+  </w:num>
+  <w:num w:numId="23" w16cid:durableId="1053307073">
+    <w:abstractNumId w:val="16"/>
+  </w:num>
+  <w:num w:numId="24" w16cid:durableId="1693607442">
+    <w:abstractNumId w:val="27"/>
+  </w:num>
+  <w:num w:numId="25" w16cid:durableId="1569799995">
+    <w:abstractNumId w:val="5"/>
+  </w:num>
+  <w:num w:numId="26" w16cid:durableId="1128476271">
+    <w:abstractNumId w:val="17"/>
+  </w:num>
+  <w:num w:numId="27" w16cid:durableId="1282037283">
+    <w:abstractNumId w:val="8"/>
+  </w:num>
+  <w:num w:numId="28" w16cid:durableId="1031955630">
+    <w:abstractNumId w:val="21"/>
   </w:num>
 </w:numbering>
 </file>
@@ -11045,6 +15286,35 @@
       </w:tblBorders>
     </w:tblPr>
   </w:style>
+  <w:style w:type="character" w:styleId="lev">
+    <w:name w:val="Strong"/>
+    <w:basedOn w:val="Policepardfaut"/>
+    <w:uiPriority w:val="22"/>
+    <w:qFormat/>
+    <w:rsid w:val="00E16B24"/>
+    <w:rPr>
+      <w:b/>
+      <w:bCs/>
+    </w:rPr>
+  </w:style>
+  <w:style w:type="paragraph" w:styleId="NormalWeb">
+    <w:name w:val="Normal (Web)"/>
+    <w:basedOn w:val="Normal"/>
+    <w:uiPriority w:val="99"/>
+    <w:unhideWhenUsed/>
+    <w:rsid w:val="00E16B24"/>
+    <w:pPr>
+      <w:spacing w:before="100" w:beforeAutospacing="1" w:after="100" w:afterAutospacing="1" w:line="240" w:lineRule="auto"/>
+    </w:pPr>
+    <w:rPr>
+      <w:rFonts w:ascii="Times New Roman" w:eastAsia="Times New Roman" w:hAnsi="Times New Roman" w:cs="Times New Roman"/>
+      <w:kern w:val="0"/>
+      <w:sz w:val="24"/>
+      <w:szCs w:val="24"/>
+      <w:lang w:eastAsia="fr-FR"/>
+      <w14:ligatures w14:val="none"/>
+    </w:rPr>
+  </w:style>
 </w:styles>
 </file>
 

</xml_diff>

<commit_message>
[DOCS]: Font size modified
</commit_message>
<xml_diff>
--- a/Dossier final - Styleesh.docx
+++ b/Dossier final - Styleesh.docx
@@ -4217,7 +4217,7 @@
           <w:r>
             <w:fldChar w:fldCharType="separate"/>
           </w:r>
-          <w:hyperlink w:anchor="_Toc202521296" w:history="1">
+          <w:hyperlink w:anchor="_Toc202521663" w:history="1">
             <w:r>
               <w:rPr>
                 <w:rStyle w:val="Lienhypertexte"/>
@@ -4244,7 +4244,7 @@
                 <w:noProof/>
                 <w:webHidden/>
               </w:rPr>
-              <w:instrText xml:space="preserve"> PAGEREF _Toc202521296 \h </w:instrText>
+              <w:instrText xml:space="preserve"> PAGEREF _Toc202521663 \h </w:instrText>
             </w:r>
             <w:r>
               <w:rPr>
@@ -4289,7 +4289,7 @@
               <w:lang w:eastAsia="fr-FR"/>
             </w:rPr>
           </w:pPr>
-          <w:hyperlink w:anchor="_Toc202521297" w:history="1">
+          <w:hyperlink w:anchor="_Toc202521664" w:history="1">
             <w:r>
               <w:rPr>
                 <w:rStyle w:val="Lienhypertexte"/>
@@ -4316,7 +4316,7 @@
                 <w:noProof/>
                 <w:webHidden/>
               </w:rPr>
-              <w:instrText xml:space="preserve"> PAGEREF _Toc202521297 \h </w:instrText>
+              <w:instrText xml:space="preserve"> PAGEREF _Toc202521664 \h </w:instrText>
             </w:r>
             <w:r>
               <w:rPr>
@@ -4361,7 +4361,7 @@
               <w:lang w:eastAsia="fr-FR"/>
             </w:rPr>
           </w:pPr>
-          <w:hyperlink w:anchor="_Toc202521298" w:history="1">
+          <w:hyperlink w:anchor="_Toc202521665" w:history="1">
             <w:r>
               <w:rPr>
                 <w:rStyle w:val="Lienhypertexte"/>
@@ -4388,7 +4388,7 @@
                 <w:noProof/>
                 <w:webHidden/>
               </w:rPr>
-              <w:instrText xml:space="preserve"> PAGEREF _Toc202521298 \h </w:instrText>
+              <w:instrText xml:space="preserve"> PAGEREF _Toc202521665 \h </w:instrText>
             </w:r>
             <w:r>
               <w:rPr>
@@ -4433,7 +4433,7 @@
               <w:lang w:eastAsia="fr-FR"/>
             </w:rPr>
           </w:pPr>
-          <w:hyperlink w:anchor="_Toc202521299" w:history="1">
+          <w:hyperlink w:anchor="_Toc202521666" w:history="1">
             <w:r>
               <w:rPr>
                 <w:rStyle w:val="Lienhypertexte"/>
@@ -4460,7 +4460,7 @@
                 <w:noProof/>
                 <w:webHidden/>
               </w:rPr>
-              <w:instrText xml:space="preserve"> PAGEREF _Toc202521299 \h </w:instrText>
+              <w:instrText xml:space="preserve"> PAGEREF _Toc202521666 \h </w:instrText>
             </w:r>
             <w:r>
               <w:rPr>
@@ -4505,7 +4505,7 @@
               <w:lang w:eastAsia="fr-FR"/>
             </w:rPr>
           </w:pPr>
-          <w:hyperlink w:anchor="_Toc202521300" w:history="1">
+          <w:hyperlink w:anchor="_Toc202521667" w:history="1">
             <w:r>
               <w:rPr>
                 <w:rStyle w:val="Lienhypertexte"/>
@@ -4532,7 +4532,7 @@
                 <w:noProof/>
                 <w:webHidden/>
               </w:rPr>
-              <w:instrText xml:space="preserve"> PAGEREF _Toc202521300 \h </w:instrText>
+              <w:instrText xml:space="preserve"> PAGEREF _Toc202521667 \h </w:instrText>
             </w:r>
             <w:r>
               <w:rPr>
@@ -4577,7 +4577,7 @@
               <w:lang w:eastAsia="fr-FR"/>
             </w:rPr>
           </w:pPr>
-          <w:hyperlink w:anchor="_Toc202521301" w:history="1">
+          <w:hyperlink w:anchor="_Toc202521668" w:history="1">
             <w:r>
               <w:rPr>
                 <w:rStyle w:val="Lienhypertexte"/>
@@ -4604,7 +4604,7 @@
                 <w:noProof/>
                 <w:webHidden/>
               </w:rPr>
-              <w:instrText xml:space="preserve"> PAGEREF _Toc202521301 \h </w:instrText>
+              <w:instrText xml:space="preserve"> PAGEREF _Toc202521668 \h </w:instrText>
             </w:r>
             <w:r>
               <w:rPr>
@@ -4649,7 +4649,7 @@
               <w:lang w:eastAsia="fr-FR"/>
             </w:rPr>
           </w:pPr>
-          <w:hyperlink w:anchor="_Toc202521302" w:history="1">
+          <w:hyperlink w:anchor="_Toc202521669" w:history="1">
             <w:r>
               <w:rPr>
                 <w:rStyle w:val="Lienhypertexte"/>
@@ -4676,7 +4676,7 @@
                 <w:noProof/>
                 <w:webHidden/>
               </w:rPr>
-              <w:instrText xml:space="preserve"> PAGEREF _Toc202521302 \h </w:instrText>
+              <w:instrText xml:space="preserve"> PAGEREF _Toc202521669 \h </w:instrText>
             </w:r>
             <w:r>
               <w:rPr>
@@ -4721,7 +4721,7 @@
               <w:lang w:eastAsia="fr-FR"/>
             </w:rPr>
           </w:pPr>
-          <w:hyperlink w:anchor="_Toc202521303" w:history="1">
+          <w:hyperlink w:anchor="_Toc202521670" w:history="1">
             <w:r>
               <w:rPr>
                 <w:rStyle w:val="Lienhypertexte"/>
@@ -4748,7 +4748,7 @@
                 <w:noProof/>
                 <w:webHidden/>
               </w:rPr>
-              <w:instrText xml:space="preserve"> PAGEREF _Toc202521303 \h </w:instrText>
+              <w:instrText xml:space="preserve"> PAGEREF _Toc202521670 \h </w:instrText>
             </w:r>
             <w:r>
               <w:rPr>
@@ -4793,7 +4793,7 @@
               <w:lang w:eastAsia="fr-FR"/>
             </w:rPr>
           </w:pPr>
-          <w:hyperlink w:anchor="_Toc202521304" w:history="1">
+          <w:hyperlink w:anchor="_Toc202521671" w:history="1">
             <w:r>
               <w:rPr>
                 <w:rStyle w:val="Lienhypertexte"/>
@@ -4820,7 +4820,7 @@
                 <w:noProof/>
                 <w:webHidden/>
               </w:rPr>
-              <w:instrText xml:space="preserve"> PAGEREF _Toc202521304 \h </w:instrText>
+              <w:instrText xml:space="preserve"> PAGEREF _Toc202521671 \h </w:instrText>
             </w:r>
             <w:r>
               <w:rPr>
@@ -4865,7 +4865,7 @@
               <w:lang w:eastAsia="fr-FR"/>
             </w:rPr>
           </w:pPr>
-          <w:hyperlink w:anchor="_Toc202521305" w:history="1">
+          <w:hyperlink w:anchor="_Toc202521672" w:history="1">
             <w:r>
               <w:rPr>
                 <w:rStyle w:val="Lienhypertexte"/>
@@ -4892,7 +4892,7 @@
                 <w:noProof/>
                 <w:webHidden/>
               </w:rPr>
-              <w:instrText xml:space="preserve"> PAGEREF _Toc202521305 \h </w:instrText>
+              <w:instrText xml:space="preserve"> PAGEREF _Toc202521672 \h </w:instrText>
             </w:r>
             <w:r>
               <w:rPr>
@@ -4937,7 +4937,7 @@
               <w:lang w:eastAsia="fr-FR"/>
             </w:rPr>
           </w:pPr>
-          <w:hyperlink w:anchor="_Toc202521306" w:history="1">
+          <w:hyperlink w:anchor="_Toc202521673" w:history="1">
             <w:r>
               <w:rPr>
                 <w:rStyle w:val="Lienhypertexte"/>
@@ -4964,7 +4964,7 @@
                 <w:noProof/>
                 <w:webHidden/>
               </w:rPr>
-              <w:instrText xml:space="preserve"> PAGEREF _Toc202521306 \h </w:instrText>
+              <w:instrText xml:space="preserve"> PAGEREF _Toc202521673 \h </w:instrText>
             </w:r>
             <w:r>
               <w:rPr>
@@ -5009,7 +5009,7 @@
               <w:lang w:eastAsia="fr-FR"/>
             </w:rPr>
           </w:pPr>
-          <w:hyperlink w:anchor="_Toc202521307" w:history="1">
+          <w:hyperlink w:anchor="_Toc202521674" w:history="1">
             <w:r>
               <w:rPr>
                 <w:rStyle w:val="Lienhypertexte"/>
@@ -5036,7 +5036,7 @@
                 <w:noProof/>
                 <w:webHidden/>
               </w:rPr>
-              <w:instrText xml:space="preserve"> PAGEREF _Toc202521307 \h </w:instrText>
+              <w:instrText xml:space="preserve"> PAGEREF _Toc202521674 \h </w:instrText>
             </w:r>
             <w:r>
               <w:rPr>
@@ -5082,7 +5082,7 @@
               <w:lang w:eastAsia="fr-FR"/>
             </w:rPr>
           </w:pPr>
-          <w:hyperlink w:anchor="_Toc202521308" w:history="1">
+          <w:hyperlink w:anchor="_Toc202521675" w:history="1">
             <w:r>
               <w:rPr>
                 <w:rStyle w:val="Lienhypertexte"/>
@@ -5126,7 +5126,7 @@
                 <w:noProof/>
                 <w:webHidden/>
               </w:rPr>
-              <w:instrText xml:space="preserve"> PAGEREF _Toc202521308 \h </w:instrText>
+              <w:instrText xml:space="preserve"> PAGEREF _Toc202521675 \h </w:instrText>
             </w:r>
             <w:r>
               <w:rPr>
@@ -5171,7 +5171,7 @@
               <w:lang w:eastAsia="fr-FR"/>
             </w:rPr>
           </w:pPr>
-          <w:hyperlink w:anchor="_Toc202521309" w:history="1">
+          <w:hyperlink w:anchor="_Toc202521676" w:history="1">
             <w:r>
               <w:rPr>
                 <w:rStyle w:val="Lienhypertexte"/>
@@ -5198,7 +5198,7 @@
                 <w:noProof/>
                 <w:webHidden/>
               </w:rPr>
-              <w:instrText xml:space="preserve"> PAGEREF _Toc202521309 \h </w:instrText>
+              <w:instrText xml:space="preserve"> PAGEREF _Toc202521676 \h </w:instrText>
             </w:r>
             <w:r>
               <w:rPr>
@@ -5243,7 +5243,7 @@
               <w:lang w:eastAsia="fr-FR"/>
             </w:rPr>
           </w:pPr>
-          <w:hyperlink w:anchor="_Toc202521310" w:history="1">
+          <w:hyperlink w:anchor="_Toc202521677" w:history="1">
             <w:r>
               <w:rPr>
                 <w:rStyle w:val="Lienhypertexte"/>
@@ -5270,7 +5270,7 @@
                 <w:noProof/>
                 <w:webHidden/>
               </w:rPr>
-              <w:instrText xml:space="preserve"> PAGEREF _Toc202521310 \h </w:instrText>
+              <w:instrText xml:space="preserve"> PAGEREF _Toc202521677 \h </w:instrText>
             </w:r>
             <w:r>
               <w:rPr>
@@ -5315,7 +5315,7 @@
               <w:lang w:eastAsia="fr-FR"/>
             </w:rPr>
           </w:pPr>
-          <w:hyperlink w:anchor="_Toc202521311" w:history="1">
+          <w:hyperlink w:anchor="_Toc202521678" w:history="1">
             <w:r>
               <w:rPr>
                 <w:rStyle w:val="Lienhypertexte"/>
@@ -5342,7 +5342,7 @@
                 <w:noProof/>
                 <w:webHidden/>
               </w:rPr>
-              <w:instrText xml:space="preserve"> PAGEREF _Toc202521311 \h </w:instrText>
+              <w:instrText xml:space="preserve"> PAGEREF _Toc202521678 \h </w:instrText>
             </w:r>
             <w:r>
               <w:rPr>
@@ -5387,7 +5387,7 @@
               <w:lang w:eastAsia="fr-FR"/>
             </w:rPr>
           </w:pPr>
-          <w:hyperlink w:anchor="_Toc202521312" w:history="1">
+          <w:hyperlink w:anchor="_Toc202521679" w:history="1">
             <w:r>
               <w:rPr>
                 <w:rStyle w:val="Lienhypertexte"/>
@@ -5414,7 +5414,7 @@
                 <w:noProof/>
                 <w:webHidden/>
               </w:rPr>
-              <w:instrText xml:space="preserve"> PAGEREF _Toc202521312 \h </w:instrText>
+              <w:instrText xml:space="preserve"> PAGEREF _Toc202521679 \h </w:instrText>
             </w:r>
             <w:r>
               <w:rPr>
@@ -5477,7 +5477,7 @@
       <w:pPr>
         <w:pStyle w:val="Titre1"/>
       </w:pPr>
-      <w:bookmarkStart w:id="0" w:name="_Toc202521296"/>
+      <w:bookmarkStart w:id="0" w:name="_Toc202521663"/>
       <w:r>
         <w:lastRenderedPageBreak/>
         <w:t>1. Introduction</w:t>
@@ -5491,7 +5491,7 @@
           <w:u w:val="single"/>
         </w:rPr>
       </w:pPr>
-      <w:bookmarkStart w:id="1" w:name="_Toc202521297"/>
+      <w:bookmarkStart w:id="1" w:name="_Toc202521664"/>
       <w:r>
         <w:rPr>
           <w:u w:val="single"/>
@@ -5528,7 +5528,7 @@
           <w:u w:val="single"/>
         </w:rPr>
       </w:pPr>
-      <w:bookmarkStart w:id="2" w:name="_Toc202521298"/>
+      <w:bookmarkStart w:id="2" w:name="_Toc202521665"/>
       <w:r>
         <w:rPr>
           <w:u w:val="single"/>
@@ -5604,7 +5604,7 @@
       <w:pPr>
         <w:pStyle w:val="Titre1"/>
       </w:pPr>
-      <w:bookmarkStart w:id="3" w:name="_Toc202521299"/>
+      <w:bookmarkStart w:id="3" w:name="_Toc202521666"/>
       <w:r>
         <w:lastRenderedPageBreak/>
         <w:t>2. Méthodologie</w:t>
@@ -5619,7 +5619,7 @@
           <w:u w:val="single"/>
         </w:rPr>
       </w:pPr>
-      <w:bookmarkStart w:id="4" w:name="_Toc202521300"/>
+      <w:bookmarkStart w:id="4" w:name="_Toc202521667"/>
       <w:r>
         <w:rPr>
           <w:u w:val="single"/>
@@ -5899,7 +5899,7 @@
           <w:u w:val="single"/>
         </w:rPr>
       </w:pPr>
-      <w:bookmarkStart w:id="5" w:name="_Toc202521301"/>
+      <w:bookmarkStart w:id="5" w:name="_Toc202521668"/>
       <w:r>
         <w:rPr>
           <w:u w:val="single"/>
@@ -5953,7 +5953,7 @@
       <w:pPr>
         <w:pStyle w:val="Titre1"/>
       </w:pPr>
-      <w:bookmarkStart w:id="6" w:name="_Toc202521302"/>
+      <w:bookmarkStart w:id="6" w:name="_Toc202521669"/>
       <w:r>
         <w:lastRenderedPageBreak/>
         <w:t>3. Analyse des données et modélisation</w:t>
@@ -5969,7 +5969,7 @@
         </w:rPr>
       </w:pPr>
       <w:bookmarkStart w:id="7" w:name="_Hlk202260946"/>
-      <w:bookmarkStart w:id="8" w:name="_Toc202521303"/>
+      <w:bookmarkStart w:id="8" w:name="_Toc202521670"/>
       <w:r>
         <w:rPr>
           <w:u w:val="single"/>
@@ -6075,7 +6075,7 @@
           <w:u w:val="single"/>
         </w:rPr>
       </w:pPr>
-      <w:bookmarkStart w:id="9" w:name="_Toc202521304"/>
+      <w:bookmarkStart w:id="9" w:name="_Toc202521671"/>
       <w:r>
         <w:rPr>
           <w:u w:val="single"/>
@@ -6156,7 +6156,7 @@
           <w:u w:val="single"/>
         </w:rPr>
       </w:pPr>
-      <w:bookmarkStart w:id="10" w:name="_Toc202521305"/>
+      <w:bookmarkStart w:id="10" w:name="_Toc202521672"/>
       <w:r>
         <w:rPr>
           <w:u w:val="single"/>
@@ -7102,7 +7102,7 @@
       <w:pPr>
         <w:pStyle w:val="Titre1"/>
       </w:pPr>
-      <w:bookmarkStart w:id="11" w:name="_Toc202521306"/>
+      <w:bookmarkStart w:id="11" w:name="_Toc202521673"/>
       <w:r>
         <w:t>4. KPIs recommandés</w:t>
       </w:r>
@@ -7123,7 +7123,7 @@
       <w:pPr>
         <w:pStyle w:val="Titre1"/>
       </w:pPr>
-      <w:bookmarkStart w:id="12" w:name="_Toc202521307"/>
+      <w:bookmarkStart w:id="12" w:name="_Toc202521674"/>
       <w:r>
         <w:t>5. Tableau de bord - Power BI (maquette)</w:t>
       </w:r>
@@ -7388,7 +7388,7 @@
         <w:lastRenderedPageBreak/>
         <w:t xml:space="preserve"> </w:t>
       </w:r>
-      <w:bookmarkStart w:id="13" w:name="_Toc202521308"/>
+      <w:bookmarkStart w:id="13" w:name="_Toc202521675"/>
       <w:r>
         <w:t>Justification des graphiques</w:t>
       </w:r>
@@ -7405,12 +7405,16 @@
         <w:rPr>
           <w:b/>
           <w:bCs/>
+          <w:sz w:val="24"/>
+          <w:szCs w:val="24"/>
         </w:rPr>
       </w:pPr>
       <w:r>
         <w:rPr>
           <w:b/>
           <w:bCs/>
+          <w:sz w:val="24"/>
+          <w:szCs w:val="24"/>
         </w:rPr>
         <w:t>Carte de score / KPI (cartes avec grands chiffres)</w:t>
       </w:r>
@@ -7418,6 +7422,8 @@
         <w:rPr>
           <w:b/>
           <w:bCs/>
+          <w:sz w:val="24"/>
+          <w:szCs w:val="24"/>
         </w:rPr>
         <w:br/>
       </w:r>
@@ -7523,12 +7529,16 @@
         <w:rPr>
           <w:b/>
           <w:bCs/>
+          <w:sz w:val="24"/>
+          <w:szCs w:val="24"/>
         </w:rPr>
       </w:pPr>
       <w:r>
         <w:rPr>
           <w:b/>
           <w:bCs/>
+          <w:sz w:val="24"/>
+          <w:szCs w:val="24"/>
         </w:rPr>
         <w:t>Barres horizontales (chiffre d'affaires par produit, pays, catégorie...)</w:t>
       </w:r>
@@ -7641,12 +7651,16 @@
         <w:rPr>
           <w:b/>
           <w:bCs/>
+          <w:sz w:val="24"/>
+          <w:szCs w:val="24"/>
         </w:rPr>
       </w:pPr>
       <w:r>
         <w:rPr>
           <w:b/>
           <w:bCs/>
+          <w:sz w:val="24"/>
+          <w:szCs w:val="24"/>
         </w:rPr>
         <w:t>Courbes temporelles (chiffre d'affaires ou visites par mois/année)</w:t>
       </w:r>
@@ -7657,18 +7671,24 @@
         <w:ind w:left="720"/>
         <w:rPr>
           <w:rFonts w:asciiTheme="minorHAnsi" w:hAnsiTheme="minorHAnsi"/>
+          <w:sz w:val="22"/>
+          <w:szCs w:val="22"/>
         </w:rPr>
       </w:pPr>
       <w:r>
         <w:rPr>
           <w:rStyle w:val="lev"/>
           <w:rFonts w:asciiTheme="minorHAnsi" w:eastAsiaTheme="majorEastAsia" w:hAnsiTheme="minorHAnsi"/>
+          <w:sz w:val="22"/>
+          <w:szCs w:val="22"/>
         </w:rPr>
         <w:t>Pourquoi ce choix ?</w:t>
       </w:r>
       <w:r>
         <w:rPr>
           <w:rFonts w:asciiTheme="minorHAnsi" w:hAnsiTheme="minorHAnsi"/>
+          <w:sz w:val="22"/>
+          <w:szCs w:val="22"/>
         </w:rPr>
         <w:br/>
         <w:t xml:space="preserve"> → Pour </w:t>
@@ -7677,12 +7697,16 @@
         <w:rPr>
           <w:rStyle w:val="lev"/>
           <w:rFonts w:asciiTheme="minorHAnsi" w:eastAsiaTheme="majorEastAsia" w:hAnsiTheme="minorHAnsi"/>
+          <w:sz w:val="22"/>
+          <w:szCs w:val="22"/>
         </w:rPr>
         <w:t>suivre une évolution dans le temps</w:t>
       </w:r>
       <w:r>
         <w:rPr>
           <w:rFonts w:asciiTheme="minorHAnsi" w:hAnsiTheme="minorHAnsi"/>
+          <w:sz w:val="22"/>
+          <w:szCs w:val="22"/>
         </w:rPr>
         <w:t xml:space="preserve"> (saisonnalité, tendance, anomalies).</w:t>
       </w:r>
@@ -7694,12 +7718,16 @@
         <w:rPr>
           <w:rStyle w:val="lev"/>
           <w:rFonts w:asciiTheme="minorHAnsi" w:eastAsiaTheme="majorEastAsia" w:hAnsiTheme="minorHAnsi"/>
+          <w:sz w:val="22"/>
+          <w:szCs w:val="22"/>
         </w:rPr>
       </w:pPr>
       <w:r>
         <w:rPr>
           <w:rStyle w:val="lev"/>
           <w:rFonts w:asciiTheme="minorHAnsi" w:eastAsiaTheme="majorEastAsia" w:hAnsiTheme="minorHAnsi"/>
+          <w:sz w:val="22"/>
+          <w:szCs w:val="22"/>
         </w:rPr>
         <w:t>Avantages :</w:t>
       </w:r>
@@ -7743,11 +7771,15 @@
         </w:numPr>
         <w:rPr>
           <w:rStyle w:val="lev"/>
+          <w:sz w:val="24"/>
+          <w:szCs w:val="24"/>
         </w:rPr>
       </w:pPr>
       <w:r>
         <w:rPr>
           <w:rStyle w:val="lev"/>
+          <w:sz w:val="24"/>
+          <w:szCs w:val="24"/>
         </w:rPr>
         <w:lastRenderedPageBreak/>
         <w:t>Diagrammes circulaires ou donuts (par sexe, pays, tranche d'âge)</w:t>
@@ -7755,6 +7787,8 @@
       <w:r>
         <w:rPr>
           <w:rStyle w:val="lev"/>
+          <w:sz w:val="24"/>
+          <w:szCs w:val="24"/>
         </w:rPr>
         <w:br/>
       </w:r>
@@ -7845,12 +7879,16 @@
         <w:rPr>
           <w:b/>
           <w:bCs/>
+          <w:sz w:val="24"/>
+          <w:szCs w:val="24"/>
         </w:rPr>
       </w:pPr>
       <w:r>
         <w:rPr>
           <w:b/>
           <w:bCs/>
+          <w:sz w:val="24"/>
+          <w:szCs w:val="24"/>
         </w:rPr>
         <w:t xml:space="preserve">Graphiques combinés ou gauge (trafic en baisse, </w:t>
       </w:r>
@@ -7859,6 +7897,8 @@
         <w:rPr>
           <w:b/>
           <w:bCs/>
+          <w:sz w:val="24"/>
+          <w:szCs w:val="24"/>
         </w:rPr>
         <w:t>VentesEnBaisse</w:t>
       </w:r>
@@ -7867,6 +7907,8 @@
         <w:rPr>
           <w:b/>
           <w:bCs/>
+          <w:sz w:val="24"/>
+          <w:szCs w:val="24"/>
         </w:rPr>
         <w:t>)</w:t>
       </w:r>
@@ -7874,6 +7916,8 @@
         <w:rPr>
           <w:b/>
           <w:bCs/>
+          <w:sz w:val="24"/>
+          <w:szCs w:val="24"/>
         </w:rPr>
         <w:br/>
       </w:r>
@@ -7966,7 +8010,7 @@
       <w:pPr>
         <w:pStyle w:val="Titre1"/>
       </w:pPr>
-      <w:bookmarkStart w:id="14" w:name="_Toc202521309"/>
+      <w:bookmarkStart w:id="14" w:name="_Toc202521676"/>
       <w:r>
         <w:lastRenderedPageBreak/>
         <w:t>7</w:t>
@@ -8182,7 +8226,7 @@
       <w:pPr>
         <w:pStyle w:val="Titre1"/>
       </w:pPr>
-      <w:bookmarkStart w:id="15" w:name="_Toc202521310"/>
+      <w:bookmarkStart w:id="15" w:name="_Toc202521677"/>
       <w:r>
         <w:t>8</w:t>
       </w:r>
@@ -8324,7 +8368,7 @@
       <w:pPr>
         <w:pStyle w:val="Titre1"/>
       </w:pPr>
-      <w:bookmarkStart w:id="16" w:name="_Toc202521311"/>
+      <w:bookmarkStart w:id="16" w:name="_Toc202521678"/>
       <w:r>
         <w:lastRenderedPageBreak/>
         <w:t>9</w:t>
@@ -8366,55 +8410,355 @@
         <w:rPr>
           <w:b/>
           <w:bCs/>
-          <w:sz w:val="24"/>
-          <w:szCs w:val="24"/>
-        </w:rPr>
-      </w:pPr>
-      <w:r>
+        </w:rPr>
+      </w:pPr>
+      <w:r>
+        <w:rPr>
+          <w:b/>
+          <w:bCs/>
+        </w:rPr>
+        <w:t>Pourquoi ?</w:t>
+      </w:r>
+      <w:r>
+        <w:rPr>
+          <w:b/>
+          <w:bCs/>
+        </w:rPr>
+        <w:br/>
+      </w:r>
+      <w:r>
+        <w:t>Actuellement, les données sont réparties entre plusieurs fichiers (ventes, clients, trafic web…). Un entrepôt de données, structuré autour d’un modèle en étoile, permet d’unifier et de centraliser toutes les informations. Cela rend les analyses plus robustes, plus rapides et évolutives.</w:t>
+      </w:r>
+    </w:p>
+    <w:p>
+      <w:pPr>
+        <w:rPr>
+          <w:b/>
+          <w:bCs/>
+        </w:rPr>
+      </w:pPr>
+      <w:r>
+        <w:rPr>
+          <w:b/>
+          <w:bCs/>
+        </w:rPr>
+        <w:t xml:space="preserve">Pourquoi </w:t>
+      </w:r>
+      <w:proofErr w:type="spellStart"/>
+      <w:r>
+        <w:rPr>
+          <w:b/>
+          <w:bCs/>
+        </w:rPr>
+        <w:t>BigQuery</w:t>
+      </w:r>
+      <w:proofErr w:type="spellEnd"/>
+      <w:r>
+        <w:rPr>
+          <w:b/>
+          <w:bCs/>
+        </w:rPr>
+        <w:t xml:space="preserve"> ou </w:t>
+      </w:r>
+      <w:proofErr w:type="spellStart"/>
+      <w:r>
+        <w:rPr>
+          <w:b/>
+          <w:bCs/>
+        </w:rPr>
+        <w:t>Snowflake</w:t>
+      </w:r>
+      <w:proofErr w:type="spellEnd"/>
+      <w:r>
+        <w:rPr>
+          <w:b/>
+          <w:bCs/>
+        </w:rPr>
+        <w:t xml:space="preserve"> ?</w:t>
+      </w:r>
+    </w:p>
+    <w:p>
+      <w:pPr>
+        <w:numPr>
+          <w:ilvl w:val="0"/>
+          <w:numId w:val="17"/>
+        </w:numPr>
+        <w:rPr>
+          <w:b/>
+          <w:bCs/>
+        </w:rPr>
+      </w:pPr>
+      <w:r>
+        <w:rPr>
+          <w:b/>
+          <w:bCs/>
+        </w:rPr>
+        <w:t xml:space="preserve">Avantages : </w:t>
+      </w:r>
+      <w:r>
+        <w:t>solutions cloud (pas d’infrastructure à gérer), scalables, rapides, intégrables à Power BI ou Looker.</w:t>
+      </w:r>
+    </w:p>
+    <w:p>
+      <w:pPr>
+        <w:numPr>
+          <w:ilvl w:val="0"/>
+          <w:numId w:val="17"/>
+        </w:numPr>
+      </w:pPr>
+      <w:r>
+        <w:t>Tarification flexible selon la volumétrie réelle, 3000 à 15000€ par an</w:t>
+      </w:r>
+    </w:p>
+    <w:p>
+      <w:pPr>
+        <w:numPr>
+          <w:ilvl w:val="0"/>
+          <w:numId w:val="17"/>
+        </w:numPr>
+      </w:pPr>
+      <w:r>
+        <w:rPr>
+          <w:b/>
+          <w:bCs/>
+        </w:rPr>
+        <w:t xml:space="preserve">Choix final : </w:t>
+      </w:r>
+      <w:proofErr w:type="spellStart"/>
+      <w:r>
+        <w:t>BigQuery</w:t>
+      </w:r>
+      <w:proofErr w:type="spellEnd"/>
+      <w:r>
+        <w:t xml:space="preserve">, car très bien intégré à l’écosystème Google (Looker Studio, Google </w:t>
+      </w:r>
+      <w:proofErr w:type="spellStart"/>
+      <w:r>
+        <w:t>Ads</w:t>
+      </w:r>
+      <w:proofErr w:type="spellEnd"/>
+      <w:r>
+        <w:t>, etc.) et accessible sans trop de compétences techniques.</w:t>
+      </w:r>
+    </w:p>
+    <w:p>
+      <w:pPr>
         <w:rPr>
           <w:b/>
           <w:bCs/>
           <w:sz w:val="24"/>
           <w:szCs w:val="24"/>
         </w:rPr>
-        <w:t>Pourquoi ?</w:t>
-      </w:r>
-      <w:r>
+      </w:pPr>
+    </w:p>
+    <w:p>
+      <w:pPr>
         <w:rPr>
           <w:b/>
           <w:bCs/>
           <w:sz w:val="24"/>
           <w:szCs w:val="24"/>
         </w:rPr>
-        <w:br/>
-      </w:r>
-      <w:r>
-        <w:rPr>
-          <w:sz w:val="24"/>
-          <w:szCs w:val="24"/>
-        </w:rPr>
-        <w:t>Actuellement, les données sont réparties entre plusieurs fichiers (ventes, clients, trafic web…). Un entrepôt de données, structuré autour d’un modèle en étoile, permet d’unifier et de centraliser toutes les informations. Cela rend les analyses plus robustes, plus rapides et évolutives.</w:t>
-      </w:r>
-    </w:p>
-    <w:p>
-      <w:pPr>
+      </w:pPr>
+      <w:r>
         <w:rPr>
           <w:b/>
           <w:bCs/>
           <w:sz w:val="24"/>
           <w:szCs w:val="24"/>
         </w:rPr>
-      </w:pPr>
-      <w:r>
+        <w:t>2. Culture data – Sensibilisation des équipes</w:t>
+      </w:r>
+    </w:p>
+    <w:p>
+      <w:r>
+        <w:rPr>
+          <w:b/>
+          <w:bCs/>
+        </w:rPr>
+        <w:t>Pourquoi ?</w:t>
+      </w:r>
+      <w:r>
+        <w:rPr>
+          <w:b/>
+          <w:bCs/>
+        </w:rPr>
+        <w:br/>
+        <w:t xml:space="preserve">Un bon outil ne suffit pas : </w:t>
+      </w:r>
+      <w:r>
+        <w:t>il est essentiel que les équipes produit, marketing ou logistique comprennent et utilisent les KPIs dans leurs prises de décisions. Des formations courtes mais ciblées permettent de diffuser la culture data au sein de l’entreprise.</w:t>
+      </w:r>
+    </w:p>
+    <w:p>
+      <w:r>
+        <w:rPr>
+          <w:b/>
+          <w:bCs/>
+        </w:rPr>
+        <w:t xml:space="preserve">Coût estimé : </w:t>
+      </w:r>
+      <w:r>
+        <w:t>1</w:t>
+      </w:r>
+      <w:r>
+        <w:rPr>
+          <w:rFonts w:ascii="Arial" w:hAnsi="Arial" w:cs="Arial"/>
+        </w:rPr>
+        <w:t> </w:t>
+      </w:r>
+      <w:r>
+        <w:t xml:space="preserve">000 </w:t>
+      </w:r>
+      <w:r>
+        <w:rPr>
+          <w:rFonts w:ascii="Aptos" w:hAnsi="Aptos" w:cs="Aptos"/>
+        </w:rPr>
+        <w:t>à</w:t>
+      </w:r>
+      <w:r>
+        <w:t xml:space="preserve"> 5</w:t>
+      </w:r>
+      <w:r>
+        <w:rPr>
+          <w:rFonts w:ascii="Arial" w:hAnsi="Arial" w:cs="Arial"/>
+        </w:rPr>
+        <w:t> </w:t>
+      </w:r>
+      <w:r>
+        <w:t>000</w:t>
+      </w:r>
+      <w:r>
+        <w:rPr>
+          <w:rFonts w:ascii="Arial" w:hAnsi="Arial" w:cs="Arial"/>
+        </w:rPr>
+        <w:t> </w:t>
+      </w:r>
+      <w:r>
+        <w:rPr>
+          <w:rFonts w:ascii="Aptos" w:hAnsi="Aptos" w:cs="Aptos"/>
+        </w:rPr>
+        <w:t>€</w:t>
+      </w:r>
+      <w:r>
+        <w:t xml:space="preserve"> (sessions de formation ponctuelles)</w:t>
+      </w:r>
+    </w:p>
+    <w:p>
+      <w:pPr>
+        <w:rPr>
+          <w:b/>
+          <w:bCs/>
+        </w:rPr>
+      </w:pPr>
+      <w:r>
+        <w:rPr>
+          <w:b/>
+          <w:bCs/>
+        </w:rPr>
+        <w:t>Pourquoi ne pas externaliser à un cabinet ?</w:t>
+      </w:r>
+      <w:r>
+        <w:rPr>
+          <w:b/>
+          <w:bCs/>
+        </w:rPr>
+        <w:br/>
+      </w:r>
+      <w:r>
+        <w:t>Cela coûte cher, et déconnecte les équipes de leur propre stratégie.</w:t>
+      </w:r>
+    </w:p>
+    <w:p>
+      <w:pPr>
+        <w:rPr>
+          <w:b/>
+          <w:bCs/>
+        </w:rPr>
+      </w:pPr>
+      <w:r>
+        <w:rPr>
+          <w:b/>
+          <w:bCs/>
+        </w:rPr>
+        <w:t>Pourquoi de la formation interne ?</w:t>
+      </w:r>
+    </w:p>
+    <w:p>
+      <w:pPr>
+        <w:numPr>
+          <w:ilvl w:val="0"/>
+          <w:numId w:val="18"/>
+        </w:numPr>
+      </w:pPr>
+      <w:r>
+        <w:t>Moins coûteuse, plus concrète.</w:t>
+      </w:r>
+    </w:p>
+    <w:p>
+      <w:pPr>
+        <w:numPr>
+          <w:ilvl w:val="0"/>
+          <w:numId w:val="18"/>
+        </w:numPr>
+      </w:pPr>
+      <w:r>
+        <w:t>Elle peut être ciblée sur les besoins réels : comprendre un tableau de bord, utiliser un KPI, etc.</w:t>
+      </w:r>
+    </w:p>
+    <w:p>
+      <w:pPr>
+        <w:numPr>
+          <w:ilvl w:val="0"/>
+          <w:numId w:val="18"/>
+        </w:numPr>
+      </w:pPr>
+      <w:r>
+        <w:t>Elle crée une culture durable.</w:t>
+      </w:r>
+    </w:p>
+    <w:p>
+      <w:pPr>
+        <w:rPr>
+          <w:sz w:val="24"/>
+          <w:szCs w:val="24"/>
+        </w:rPr>
+      </w:pPr>
+      <w:r>
+        <w:rPr>
+          <w:b/>
+          <w:bCs/>
+        </w:rPr>
+        <w:t xml:space="preserve">Choix final : </w:t>
+      </w:r>
+      <w:r>
+        <w:t xml:space="preserve">formation interne rapide, animée par un data </w:t>
+      </w:r>
+      <w:proofErr w:type="spellStart"/>
+      <w:r>
+        <w:t>analyst</w:t>
+      </w:r>
+      <w:proofErr w:type="spellEnd"/>
+      <w:r>
+        <w:t xml:space="preserve"> ou responsable marketing.</w:t>
+      </w:r>
+      <w:r>
+        <w:rPr>
+          <w:sz w:val="24"/>
+          <w:szCs w:val="24"/>
+        </w:rPr>
+        <w:br w:type="page"/>
+      </w:r>
+    </w:p>
+    <w:p>
+      <w:pPr>
         <w:rPr>
           <w:b/>
           <w:bCs/>
           <w:sz w:val="24"/>
           <w:szCs w:val="24"/>
         </w:rPr>
-        <w:t xml:space="preserve">Pourquoi </w:t>
-      </w:r>
-      <w:proofErr w:type="spellStart"/>
+      </w:pPr>
       <w:r>
         <w:rPr>
           <w:b/>
@@ -8422,660 +8766,122 @@
           <w:sz w:val="24"/>
           <w:szCs w:val="24"/>
         </w:rPr>
-        <w:t>BigQuery</w:t>
-      </w:r>
-      <w:proofErr w:type="spellEnd"/>
+        <w:lastRenderedPageBreak/>
+        <w:t>3. Déploiement d’un outil de visualisation – Power BI ou Looker Studio</w:t>
+      </w:r>
+    </w:p>
+    <w:p>
       <w:r>
         <w:rPr>
           <w:b/>
           <w:bCs/>
-          <w:sz w:val="24"/>
-          <w:szCs w:val="24"/>
-        </w:rPr>
-        <w:t xml:space="preserve"> ou </w:t>
-      </w:r>
-      <w:proofErr w:type="spellStart"/>
+        </w:rPr>
+        <w:t>Pourquoi ?</w:t>
+      </w:r>
       <w:r>
         <w:rPr>
           <w:b/>
           <w:bCs/>
-          <w:sz w:val="24"/>
-          <w:szCs w:val="24"/>
-        </w:rPr>
-        <w:t>Snowflake</w:t>
-      </w:r>
-      <w:proofErr w:type="spellEnd"/>
-      <w:r>
+        </w:rPr>
+        <w:br/>
+      </w:r>
+      <w:r>
+        <w:t>Power BI est un outil intuitif et puissant, idéal pour créer des tableaux de bord interactifs accessibles à toutes les équipes. Looker Studio (gratuit) peut être une alternative plus légère.</w:t>
+      </w:r>
+    </w:p>
+    <w:p>
+      <w:pPr>
         <w:rPr>
           <w:b/>
           <w:bCs/>
-          <w:sz w:val="24"/>
-          <w:szCs w:val="24"/>
-        </w:rPr>
-        <w:t xml:space="preserve"> ?</w:t>
-      </w:r>
-    </w:p>
-    <w:p>
-      <w:pPr>
-        <w:numPr>
-          <w:ilvl w:val="0"/>
-          <w:numId w:val="17"/>
-        </w:numPr>
+        </w:rPr>
+      </w:pPr>
+      <w:r>
         <w:rPr>
           <w:b/>
           <w:bCs/>
-          <w:sz w:val="24"/>
-          <w:szCs w:val="24"/>
-        </w:rPr>
-      </w:pPr>
+        </w:rPr>
+        <w:t xml:space="preserve">Choix recommandé : </w:t>
+      </w:r>
+      <w:r>
+        <w:t>Power BI (Pro) pour ses fonctionnalités avancées, avec une licence à 9,40</w:t>
+      </w:r>
+      <w:r>
+        <w:rPr>
+          <w:rFonts w:ascii="Arial" w:hAnsi="Arial" w:cs="Arial"/>
+        </w:rPr>
+        <w:t> </w:t>
+      </w:r>
+      <w:r>
+        <w:rPr>
+          <w:rFonts w:ascii="Aptos" w:hAnsi="Aptos" w:cs="Aptos"/>
+        </w:rPr>
+        <w:t>€</w:t>
+      </w:r>
+      <w:r>
+        <w:t>/mois par utilisateur.</w:t>
+      </w:r>
+    </w:p>
+    <w:p>
       <w:r>
         <w:rPr>
           <w:b/>
           <w:bCs/>
-          <w:sz w:val="24"/>
-          <w:szCs w:val="24"/>
-        </w:rPr>
-        <w:t xml:space="preserve">Avantages : </w:t>
-      </w:r>
-      <w:r>
-        <w:rPr>
-          <w:sz w:val="24"/>
-          <w:szCs w:val="24"/>
-        </w:rPr>
-        <w:t>solutions cloud (pas d’infrastructure à gérer), scalables, rapides, intégrables à Power BI ou Looker.</w:t>
-      </w:r>
-    </w:p>
-    <w:p>
-      <w:pPr>
-        <w:numPr>
-          <w:ilvl w:val="0"/>
-          <w:numId w:val="17"/>
-        </w:numPr>
-        <w:rPr>
-          <w:sz w:val="24"/>
-          <w:szCs w:val="24"/>
-        </w:rPr>
-      </w:pPr>
-      <w:r>
-        <w:rPr>
-          <w:sz w:val="24"/>
-          <w:szCs w:val="24"/>
-        </w:rPr>
-        <w:t>Tarification flexible selon la volumétrie réelle, 3000 à 15000€ par an</w:t>
-      </w:r>
-    </w:p>
-    <w:p>
-      <w:pPr>
-        <w:numPr>
-          <w:ilvl w:val="0"/>
-          <w:numId w:val="17"/>
-        </w:numPr>
-        <w:rPr>
-          <w:sz w:val="24"/>
-          <w:szCs w:val="24"/>
-        </w:rPr>
-      </w:pPr>
-      <w:r>
-        <w:rPr>
-          <w:b/>
-          <w:bCs/>
-          <w:sz w:val="24"/>
-          <w:szCs w:val="24"/>
-        </w:rPr>
-        <w:t xml:space="preserve">Choix final : </w:t>
-      </w:r>
-      <w:proofErr w:type="spellStart"/>
-      <w:r>
-        <w:rPr>
-          <w:sz w:val="24"/>
-          <w:szCs w:val="24"/>
-        </w:rPr>
-        <w:t>BigQuery</w:t>
-      </w:r>
-      <w:proofErr w:type="spellEnd"/>
-      <w:r>
-        <w:rPr>
-          <w:sz w:val="24"/>
-          <w:szCs w:val="24"/>
-        </w:rPr>
-        <w:t xml:space="preserve">, car très bien intégré à l’écosystème Google (Looker Studio, Google </w:t>
-      </w:r>
-      <w:proofErr w:type="spellStart"/>
-      <w:r>
-        <w:rPr>
-          <w:sz w:val="24"/>
-          <w:szCs w:val="24"/>
-        </w:rPr>
-        <w:t>Ads</w:t>
-      </w:r>
-      <w:proofErr w:type="spellEnd"/>
-      <w:r>
-        <w:rPr>
-          <w:sz w:val="24"/>
-          <w:szCs w:val="24"/>
-        </w:rPr>
-        <w:t>, etc.) et accessible sans trop de compétences techniques.</w:t>
-      </w:r>
-    </w:p>
-    <w:p>
-      <w:pPr>
-        <w:rPr>
-          <w:b/>
-          <w:bCs/>
-          <w:sz w:val="24"/>
-          <w:szCs w:val="24"/>
-        </w:rPr>
-      </w:pPr>
-    </w:p>
-    <w:p>
-      <w:pPr>
-        <w:rPr>
-          <w:b/>
-          <w:bCs/>
-          <w:sz w:val="24"/>
-          <w:szCs w:val="24"/>
-        </w:rPr>
-      </w:pPr>
-      <w:r>
-        <w:rPr>
-          <w:b/>
-          <w:bCs/>
-          <w:sz w:val="24"/>
-          <w:szCs w:val="24"/>
-        </w:rPr>
-        <w:t>2. Culture data – Sensibilisation des équipes</w:t>
-      </w:r>
-    </w:p>
-    <w:p>
-      <w:pPr>
-        <w:rPr>
-          <w:sz w:val="24"/>
-          <w:szCs w:val="24"/>
-        </w:rPr>
-      </w:pPr>
-      <w:r>
-        <w:rPr>
-          <w:b/>
-          <w:bCs/>
-          <w:sz w:val="24"/>
-          <w:szCs w:val="24"/>
-        </w:rPr>
-        <w:t>Pourquoi ?</w:t>
-      </w:r>
-      <w:r>
-        <w:rPr>
-          <w:b/>
-          <w:bCs/>
-          <w:sz w:val="24"/>
-          <w:szCs w:val="24"/>
-        </w:rPr>
-        <w:br/>
-        <w:t xml:space="preserve">Un bon outil ne suffit pas : </w:t>
-      </w:r>
-      <w:r>
-        <w:rPr>
-          <w:sz w:val="24"/>
-          <w:szCs w:val="24"/>
-        </w:rPr>
-        <w:t>il est essentiel que les équipes produit, marketing ou logistique comprennent et utilisent les KPIs dans leurs prises de décisions. Des formations courtes mais ciblées permettent de diffuser la culture data au sein de l’entreprise.</w:t>
-      </w:r>
-    </w:p>
-    <w:p>
-      <w:pPr>
-        <w:rPr>
-          <w:sz w:val="24"/>
-          <w:szCs w:val="24"/>
-        </w:rPr>
-      </w:pPr>
-      <w:r>
-        <w:rPr>
-          <w:b/>
-          <w:bCs/>
-          <w:sz w:val="24"/>
-          <w:szCs w:val="24"/>
         </w:rPr>
         <w:t xml:space="preserve">Coût estimé : </w:t>
       </w:r>
       <w:r>
-        <w:rPr>
-          <w:sz w:val="24"/>
-          <w:szCs w:val="24"/>
-        </w:rPr>
-        <w:t>1</w:t>
+        <w:t>500 à 6</w:t>
       </w:r>
       <w:r>
         <w:rPr>
           <w:rFonts w:ascii="Arial" w:hAnsi="Arial" w:cs="Arial"/>
-          <w:sz w:val="24"/>
-          <w:szCs w:val="24"/>
         </w:rPr>
         <w:t> </w:t>
       </w:r>
       <w:r>
-        <w:rPr>
-          <w:sz w:val="24"/>
-          <w:szCs w:val="24"/>
-        </w:rPr>
-        <w:t xml:space="preserve">000 </w:t>
+        <w:t>000</w:t>
+      </w:r>
+      <w:r>
+        <w:rPr>
+          <w:rFonts w:ascii="Arial" w:hAnsi="Arial" w:cs="Arial"/>
+        </w:rPr>
+        <w:t> </w:t>
       </w:r>
       <w:r>
         <w:rPr>
           <w:rFonts w:ascii="Aptos" w:hAnsi="Aptos" w:cs="Aptos"/>
-          <w:sz w:val="24"/>
-          <w:szCs w:val="24"/>
-        </w:rPr>
-        <w:t>à</w:t>
-      </w:r>
-      <w:r>
-        <w:rPr>
-          <w:sz w:val="24"/>
-          <w:szCs w:val="24"/>
-        </w:rPr>
-        <w:t xml:space="preserve"> 5</w:t>
-      </w:r>
-      <w:r>
-        <w:rPr>
-          <w:rFonts w:ascii="Arial" w:hAnsi="Arial" w:cs="Arial"/>
-          <w:sz w:val="24"/>
-          <w:szCs w:val="24"/>
-        </w:rPr>
-        <w:t> </w:t>
-      </w:r>
-      <w:r>
-        <w:rPr>
-          <w:sz w:val="24"/>
-          <w:szCs w:val="24"/>
-        </w:rPr>
-        <w:t>000</w:t>
-      </w:r>
-      <w:r>
-        <w:rPr>
-          <w:rFonts w:ascii="Arial" w:hAnsi="Arial" w:cs="Arial"/>
-          <w:sz w:val="24"/>
-          <w:szCs w:val="24"/>
-        </w:rPr>
-        <w:t> </w:t>
+        </w:rPr>
+        <w:t>€</w:t>
+      </w:r>
+      <w:r>
+        <w:t xml:space="preserve"> par an (en fonction du nombre d</w:t>
       </w:r>
       <w:r>
         <w:rPr>
           <w:rFonts w:ascii="Aptos" w:hAnsi="Aptos" w:cs="Aptos"/>
-          <w:sz w:val="24"/>
-          <w:szCs w:val="24"/>
-        </w:rPr>
-        <w:t>€</w:t>
-      </w:r>
-      <w:r>
-        <w:rPr>
-          <w:sz w:val="24"/>
-          <w:szCs w:val="24"/>
-        </w:rPr>
-        <w:t xml:space="preserve"> (sessions de formation ponctuelles)</w:t>
-      </w:r>
-    </w:p>
-    <w:p>
-      <w:pPr>
-        <w:rPr>
-          <w:b/>
-          <w:bCs/>
-          <w:sz w:val="24"/>
-          <w:szCs w:val="24"/>
-        </w:rPr>
-      </w:pPr>
-      <w:r>
-        <w:rPr>
-          <w:b/>
-          <w:bCs/>
-          <w:sz w:val="24"/>
-          <w:szCs w:val="24"/>
-        </w:rPr>
-        <w:t>Pourquoi ne pas externaliser à un cabinet ?</w:t>
-      </w:r>
-      <w:r>
-        <w:rPr>
-          <w:b/>
-          <w:bCs/>
-          <w:sz w:val="24"/>
-          <w:szCs w:val="24"/>
-        </w:rPr>
-        <w:br/>
-      </w:r>
-      <w:r>
-        <w:rPr>
-          <w:sz w:val="24"/>
-          <w:szCs w:val="24"/>
-        </w:rPr>
-        <w:t>Cela coûte cher, et déconnecte les équipes de leur propre stratégie.</w:t>
-      </w:r>
-    </w:p>
-    <w:p>
-      <w:pPr>
-        <w:rPr>
-          <w:b/>
-          <w:bCs/>
-          <w:sz w:val="24"/>
-          <w:szCs w:val="24"/>
-        </w:rPr>
-      </w:pPr>
-      <w:r>
-        <w:rPr>
-          <w:b/>
-          <w:bCs/>
-          <w:sz w:val="24"/>
-          <w:szCs w:val="24"/>
-        </w:rPr>
-        <w:t>Pourquoi de la formation interne ?</w:t>
-      </w:r>
-    </w:p>
-    <w:p>
-      <w:pPr>
-        <w:numPr>
-          <w:ilvl w:val="0"/>
-          <w:numId w:val="18"/>
-        </w:numPr>
-        <w:rPr>
-          <w:sz w:val="24"/>
-          <w:szCs w:val="24"/>
-        </w:rPr>
-      </w:pPr>
-      <w:r>
-        <w:rPr>
-          <w:sz w:val="24"/>
-          <w:szCs w:val="24"/>
-        </w:rPr>
-        <w:t>Moins coûteuse, plus concrète.</w:t>
-      </w:r>
-    </w:p>
-    <w:p>
-      <w:pPr>
-        <w:numPr>
-          <w:ilvl w:val="0"/>
-          <w:numId w:val="18"/>
-        </w:numPr>
-        <w:rPr>
-          <w:sz w:val="24"/>
-          <w:szCs w:val="24"/>
-        </w:rPr>
-      </w:pPr>
-      <w:r>
-        <w:rPr>
-          <w:sz w:val="24"/>
-          <w:szCs w:val="24"/>
-        </w:rPr>
-        <w:t>Elle peut être ciblée sur les besoins réels : comprendre un tableau de bord, utiliser un KPI, etc.</w:t>
-      </w:r>
-    </w:p>
-    <w:p>
-      <w:pPr>
-        <w:numPr>
-          <w:ilvl w:val="0"/>
-          <w:numId w:val="18"/>
-        </w:numPr>
-        <w:rPr>
-          <w:sz w:val="24"/>
-          <w:szCs w:val="24"/>
-        </w:rPr>
-      </w:pPr>
-      <w:r>
-        <w:rPr>
-          <w:sz w:val="24"/>
-          <w:szCs w:val="24"/>
-        </w:rPr>
-        <w:t>Elle crée une culture durable.</w:t>
-      </w:r>
-    </w:p>
-    <w:p>
-      <w:pPr>
-        <w:rPr>
-          <w:sz w:val="24"/>
-          <w:szCs w:val="24"/>
-        </w:rPr>
-      </w:pPr>
-      <w:r>
-        <w:rPr>
-          <w:b/>
-          <w:bCs/>
-          <w:sz w:val="24"/>
-          <w:szCs w:val="24"/>
-        </w:rPr>
-        <w:t xml:space="preserve">Choix final : </w:t>
-      </w:r>
-      <w:r>
-        <w:rPr>
-          <w:sz w:val="24"/>
-          <w:szCs w:val="24"/>
-        </w:rPr>
-        <w:t xml:space="preserve">formation interne rapide, animée par un data </w:t>
-      </w:r>
-      <w:proofErr w:type="spellStart"/>
-      <w:r>
-        <w:rPr>
-          <w:sz w:val="24"/>
-          <w:szCs w:val="24"/>
-        </w:rPr>
-        <w:t>analyst</w:t>
-      </w:r>
-      <w:proofErr w:type="spellEnd"/>
-      <w:r>
-        <w:rPr>
-          <w:sz w:val="24"/>
-          <w:szCs w:val="24"/>
-        </w:rPr>
-        <w:t xml:space="preserve"> ou responsable marketing.</w:t>
-      </w:r>
-      <w:r>
-        <w:rPr>
-          <w:sz w:val="24"/>
-          <w:szCs w:val="24"/>
-        </w:rPr>
-        <w:br w:type="page"/>
-      </w:r>
-    </w:p>
-    <w:p>
-      <w:pPr>
-        <w:rPr>
-          <w:b/>
-          <w:bCs/>
-          <w:sz w:val="24"/>
-          <w:szCs w:val="24"/>
-        </w:rPr>
-      </w:pPr>
-      <w:r>
-        <w:rPr>
-          <w:b/>
-          <w:bCs/>
-          <w:sz w:val="24"/>
-          <w:szCs w:val="24"/>
-        </w:rPr>
-        <w:lastRenderedPageBreak/>
-        <w:t>3. Déploiement d’un outil de visualisation – Power BI ou Looker Studio</w:t>
-      </w:r>
-    </w:p>
-    <w:p>
-      <w:pPr>
-        <w:rPr>
-          <w:sz w:val="24"/>
-          <w:szCs w:val="24"/>
-        </w:rPr>
-      </w:pPr>
-      <w:r>
-        <w:rPr>
-          <w:b/>
-          <w:bCs/>
-          <w:sz w:val="24"/>
-          <w:szCs w:val="24"/>
-        </w:rPr>
-        <w:t>Pourquoi ?</w:t>
-      </w:r>
-      <w:r>
-        <w:rPr>
-          <w:b/>
-          <w:bCs/>
-          <w:sz w:val="24"/>
-          <w:szCs w:val="24"/>
-        </w:rPr>
-        <w:br/>
-      </w:r>
-      <w:r>
-        <w:rPr>
-          <w:sz w:val="24"/>
-          <w:szCs w:val="24"/>
-        </w:rPr>
-        <w:t>Power BI est un outil intuitif et puissant, idéal pour créer des tableaux de bord interactifs accessibles à toutes les équipes. Looker Studio (gratuit) peut être une alternative plus légère.</w:t>
-      </w:r>
-    </w:p>
-    <w:p>
-      <w:pPr>
-        <w:rPr>
-          <w:b/>
-          <w:bCs/>
-          <w:sz w:val="24"/>
-          <w:szCs w:val="24"/>
-        </w:rPr>
-      </w:pPr>
-      <w:r>
-        <w:rPr>
-          <w:b/>
-          <w:bCs/>
-          <w:sz w:val="24"/>
-          <w:szCs w:val="24"/>
-        </w:rPr>
-        <w:t xml:space="preserve">Choix recommandé : </w:t>
-      </w:r>
-      <w:r>
-        <w:rPr>
-          <w:sz w:val="24"/>
-          <w:szCs w:val="24"/>
-        </w:rPr>
-        <w:t>Power BI (Pro) pour ses fonctionnalités avancées, avec une licence à 9,40</w:t>
-      </w:r>
-      <w:r>
-        <w:rPr>
-          <w:rFonts w:ascii="Arial" w:hAnsi="Arial" w:cs="Arial"/>
-          <w:sz w:val="24"/>
-          <w:szCs w:val="24"/>
-        </w:rPr>
-        <w:t> </w:t>
+        </w:rPr>
+        <w:t>’</w:t>
+      </w:r>
+      <w:r>
+        <w:t>utilisateurs et si le d</w:t>
       </w:r>
       <w:r>
         <w:rPr>
           <w:rFonts w:ascii="Aptos" w:hAnsi="Aptos" w:cs="Aptos"/>
-          <w:sz w:val="24"/>
-          <w:szCs w:val="24"/>
-        </w:rPr>
-        <w:t>€</w:t>
-      </w:r>
-      <w:r>
-        <w:rPr>
-          <w:sz w:val="24"/>
-          <w:szCs w:val="24"/>
-        </w:rPr>
-        <w:t>/mois par utilisateur.</w:t>
-      </w:r>
-    </w:p>
-    <w:p>
-      <w:pPr>
-        <w:rPr>
-          <w:sz w:val="24"/>
-          <w:szCs w:val="24"/>
-        </w:rPr>
-      </w:pPr>
-      <w:r>
-        <w:rPr>
-          <w:b/>
-          <w:bCs/>
-          <w:sz w:val="24"/>
-          <w:szCs w:val="24"/>
-        </w:rPr>
-        <w:t xml:space="preserve">Coût estimé : </w:t>
-      </w:r>
-      <w:r>
-        <w:rPr>
-          <w:sz w:val="24"/>
-          <w:szCs w:val="24"/>
-        </w:rPr>
-        <w:t>500 à 6</w:t>
-      </w:r>
-      <w:r>
-        <w:rPr>
-          <w:rFonts w:ascii="Arial" w:hAnsi="Arial" w:cs="Arial"/>
-          <w:sz w:val="24"/>
-          <w:szCs w:val="24"/>
-        </w:rPr>
-        <w:t> </w:t>
-      </w:r>
-      <w:r>
-        <w:rPr>
-          <w:sz w:val="24"/>
-          <w:szCs w:val="24"/>
-        </w:rPr>
-        <w:t>000</w:t>
-      </w:r>
-      <w:r>
-        <w:rPr>
-          <w:rFonts w:ascii="Arial" w:hAnsi="Arial" w:cs="Arial"/>
-          <w:sz w:val="24"/>
-          <w:szCs w:val="24"/>
-        </w:rPr>
-        <w:t> </w:t>
+        </w:rPr>
+        <w:t>é</w:t>
+      </w:r>
+      <w:r>
+        <w:t>veloppement est externalis</w:t>
       </w:r>
       <w:r>
         <w:rPr>
           <w:rFonts w:ascii="Aptos" w:hAnsi="Aptos" w:cs="Aptos"/>
-          <w:sz w:val="24"/>
-          <w:szCs w:val="24"/>
-        </w:rPr>
-        <w:t>€</w:t>
-      </w:r>
-      <w:r>
-        <w:rPr>
-          <w:sz w:val="24"/>
-          <w:szCs w:val="24"/>
-        </w:rPr>
-        <w:t xml:space="preserve"> par an (en fonction du nombre d</w:t>
-      </w:r>
-      <w:r>
-        <w:rPr>
-          <w:rFonts w:ascii="Aptos" w:hAnsi="Aptos" w:cs="Aptos"/>
-          <w:sz w:val="24"/>
-          <w:szCs w:val="24"/>
-        </w:rPr>
-        <w:t>’</w:t>
-      </w:r>
-      <w:r>
-        <w:rPr>
-          <w:sz w:val="24"/>
-          <w:szCs w:val="24"/>
-        </w:rPr>
-        <w:t>utilisateurs et si le d</w:t>
-      </w:r>
-      <w:r>
-        <w:rPr>
-          <w:rFonts w:ascii="Aptos" w:hAnsi="Aptos" w:cs="Aptos"/>
-          <w:sz w:val="24"/>
-          <w:szCs w:val="24"/>
         </w:rPr>
         <w:t>é</w:t>
       </w:r>
       <w:r>
-        <w:rPr>
-          <w:sz w:val="24"/>
-          <w:szCs w:val="24"/>
-        </w:rPr>
-        <w:t>veloppement est externalis</w:t>
-      </w:r>
-      <w:r>
-        <w:rPr>
-          <w:rFonts w:ascii="Aptos" w:hAnsi="Aptos" w:cs="Aptos"/>
-          <w:sz w:val="24"/>
-          <w:szCs w:val="24"/>
-        </w:rPr>
-        <w:t>é</w:t>
-      </w:r>
-      <w:r>
-        <w:rPr>
-          <w:sz w:val="24"/>
-          <w:szCs w:val="24"/>
-        </w:rPr>
         <w:t>)</w:t>
       </w:r>
     </w:p>
@@ -9101,16 +8907,12 @@
               <w:rPr>
                 <w:b/>
                 <w:bCs/>
-                <w:sz w:val="24"/>
-                <w:szCs w:val="24"/>
               </w:rPr>
             </w:pPr>
             <w:r>
               <w:rPr>
                 <w:b/>
                 <w:bCs/>
-                <w:sz w:val="24"/>
-                <w:szCs w:val="24"/>
               </w:rPr>
               <w:t>Outil</w:t>
             </w:r>
@@ -9125,16 +8927,12 @@
               <w:rPr>
                 <w:b/>
                 <w:bCs/>
-                <w:sz w:val="24"/>
-                <w:szCs w:val="24"/>
               </w:rPr>
             </w:pPr>
             <w:r>
               <w:rPr>
                 <w:b/>
                 <w:bCs/>
-                <w:sz w:val="24"/>
-                <w:szCs w:val="24"/>
               </w:rPr>
               <w:t>Avantages</w:t>
             </w:r>
@@ -9149,16 +8947,12 @@
               <w:rPr>
                 <w:b/>
                 <w:bCs/>
-                <w:sz w:val="24"/>
-                <w:szCs w:val="24"/>
               </w:rPr>
             </w:pPr>
             <w:r>
               <w:rPr>
                 <w:b/>
                 <w:bCs/>
-                <w:sz w:val="24"/>
-                <w:szCs w:val="24"/>
               </w:rPr>
               <w:t>Inconvénients</w:t>
             </w:r>
@@ -9171,17 +8965,7 @@
             <w:tcW w:w="1838" w:type="dxa"/>
           </w:tcPr>
           <w:p>
-            <w:pPr>
-              <w:rPr>
-                <w:sz w:val="24"/>
-                <w:szCs w:val="24"/>
-              </w:rPr>
-            </w:pPr>
-            <w:r>
-              <w:rPr>
-                <w:sz w:val="24"/>
-                <w:szCs w:val="24"/>
-              </w:rPr>
+            <w:r>
               <w:t>Power BI</w:t>
             </w:r>
           </w:p>
@@ -9191,17 +8975,7 @@
             <w:tcW w:w="4203" w:type="dxa"/>
           </w:tcPr>
           <w:p>
-            <w:pPr>
-              <w:rPr>
-                <w:sz w:val="24"/>
-                <w:szCs w:val="24"/>
-              </w:rPr>
-            </w:pPr>
-            <w:r>
-              <w:rPr>
-                <w:sz w:val="24"/>
-                <w:szCs w:val="24"/>
-              </w:rPr>
+            <w:r>
               <w:t>Puissant, automatisé, connecteurs variés</w:t>
             </w:r>
           </w:p>
@@ -9211,17 +8985,7 @@
             <w:tcW w:w="4805" w:type="dxa"/>
           </w:tcPr>
           <w:p>
-            <w:pPr>
-              <w:rPr>
-                <w:sz w:val="24"/>
-                <w:szCs w:val="24"/>
-              </w:rPr>
-            </w:pPr>
-            <w:r>
-              <w:rPr>
-                <w:sz w:val="24"/>
-                <w:szCs w:val="24"/>
-              </w:rPr>
+            <w:r>
               <w:t>Licence à 9,40€/mois/utilisateur</w:t>
             </w:r>
           </w:p>
@@ -9233,17 +8997,7 @@
             <w:tcW w:w="1838" w:type="dxa"/>
           </w:tcPr>
           <w:p>
-            <w:pPr>
-              <w:rPr>
-                <w:sz w:val="24"/>
-                <w:szCs w:val="24"/>
-              </w:rPr>
-            </w:pPr>
-            <w:r>
-              <w:rPr>
-                <w:sz w:val="24"/>
-                <w:szCs w:val="24"/>
-              </w:rPr>
+            <w:r>
               <w:t>Looker Studio</w:t>
             </w:r>
           </w:p>
@@ -9253,17 +9007,7 @@
             <w:tcW w:w="4203" w:type="dxa"/>
           </w:tcPr>
           <w:p>
-            <w:pPr>
-              <w:rPr>
-                <w:sz w:val="24"/>
-                <w:szCs w:val="24"/>
-              </w:rPr>
-            </w:pPr>
-            <w:r>
-              <w:rPr>
-                <w:sz w:val="24"/>
-                <w:szCs w:val="24"/>
-              </w:rPr>
+            <w:r>
               <w:t>Gratuit, simple</w:t>
             </w:r>
           </w:p>
@@ -9273,17 +9017,7 @@
             <w:tcW w:w="4805" w:type="dxa"/>
           </w:tcPr>
           <w:p>
-            <w:pPr>
-              <w:rPr>
-                <w:sz w:val="24"/>
-                <w:szCs w:val="24"/>
-              </w:rPr>
-            </w:pPr>
-            <w:r>
-              <w:rPr>
-                <w:sz w:val="24"/>
-                <w:szCs w:val="24"/>
-              </w:rPr>
+            <w:r>
               <w:t>Moins puissant, plus lent sur gros volumes</w:t>
             </w:r>
           </w:p>
@@ -9295,17 +9029,7 @@
             <w:tcW w:w="1838" w:type="dxa"/>
           </w:tcPr>
           <w:p>
-            <w:pPr>
-              <w:rPr>
-                <w:sz w:val="24"/>
-                <w:szCs w:val="24"/>
-              </w:rPr>
-            </w:pPr>
-            <w:r>
-              <w:rPr>
-                <w:sz w:val="24"/>
-                <w:szCs w:val="24"/>
-              </w:rPr>
+            <w:r>
               <w:t>Tableau</w:t>
             </w:r>
           </w:p>
@@ -9315,17 +9039,7 @@
             <w:tcW w:w="4203" w:type="dxa"/>
           </w:tcPr>
           <w:p>
-            <w:pPr>
-              <w:rPr>
-                <w:sz w:val="24"/>
-                <w:szCs w:val="24"/>
-              </w:rPr>
-            </w:pPr>
-            <w:r>
-              <w:rPr>
-                <w:sz w:val="24"/>
-                <w:szCs w:val="24"/>
-              </w:rPr>
+            <w:r>
               <w:t>Très visuel, très puissant</w:t>
             </w:r>
           </w:p>
@@ -9335,17 +9049,7 @@
             <w:tcW w:w="4805" w:type="dxa"/>
           </w:tcPr>
           <w:p>
-            <w:pPr>
-              <w:rPr>
-                <w:sz w:val="24"/>
-                <w:szCs w:val="24"/>
-              </w:rPr>
-            </w:pPr>
-            <w:r>
-              <w:rPr>
-                <w:sz w:val="24"/>
-                <w:szCs w:val="24"/>
-              </w:rPr>
+            <w:r>
               <w:t>Coût élevé (&gt; 70€/mois/utilisateur)</w:t>
             </w:r>
           </w:p>
@@ -9357,13 +9061,63 @@
         <w:rPr>
           <w:b/>
           <w:bCs/>
-          <w:sz w:val="24"/>
-          <w:szCs w:val="24"/>
-        </w:rPr>
-      </w:pPr>
-    </w:p>
-    <w:p>
-      <w:pPr>
+        </w:rPr>
+      </w:pPr>
+    </w:p>
+    <w:p>
+      <w:pPr>
+        <w:rPr>
+          <w:b/>
+          <w:bCs/>
+        </w:rPr>
+      </w:pPr>
+      <w:r>
+        <w:rPr>
+          <w:b/>
+          <w:bCs/>
+        </w:rPr>
+        <w:t>Pourquoi Power BI ?</w:t>
+      </w:r>
+    </w:p>
+    <w:p>
+      <w:pPr>
+        <w:numPr>
+          <w:ilvl w:val="0"/>
+          <w:numId w:val="19"/>
+        </w:numPr>
+      </w:pPr>
+      <w:r>
+        <w:t>Meilleur rapport qualité/prix.</w:t>
+      </w:r>
+    </w:p>
+    <w:p>
+      <w:pPr>
+        <w:numPr>
+          <w:ilvl w:val="0"/>
+          <w:numId w:val="19"/>
+        </w:numPr>
+      </w:pPr>
+      <w:r>
+        <w:t>Bonne documentation, communauté active.</w:t>
+      </w:r>
+    </w:p>
+    <w:p>
+      <w:pPr>
+        <w:numPr>
+          <w:ilvl w:val="0"/>
+          <w:numId w:val="19"/>
+        </w:numPr>
+      </w:pPr>
+      <w:r>
+        <w:t>Permet le rafraîchissement automatique via passerelle.</w:t>
+      </w:r>
+    </w:p>
+    <w:p>
+      <w:pPr>
+        <w:numPr>
+          <w:ilvl w:val="0"/>
+          <w:numId w:val="19"/>
+        </w:numPr>
         <w:rPr>
           <w:b/>
           <w:bCs/>
@@ -9372,21 +9126,28 @@
         </w:rPr>
       </w:pPr>
       <w:r>
+        <w:t xml:space="preserve">Déjà compatible avec Excel, CSV, </w:t>
+      </w:r>
+      <w:proofErr w:type="spellStart"/>
+      <w:r>
+        <w:t>BigQuery</w:t>
+      </w:r>
+      <w:proofErr w:type="spellEnd"/>
+      <w:r>
+        <w:t>, etc.</w:t>
+      </w:r>
+      <w:r>
         <w:rPr>
           <w:b/>
           <w:bCs/>
           <w:sz w:val="24"/>
           <w:szCs w:val="24"/>
         </w:rPr>
-        <w:t>Pourquoi Power BI ?</w:t>
-      </w:r>
-    </w:p>
-    <w:p>
-      <w:pPr>
-        <w:numPr>
-          <w:ilvl w:val="0"/>
-          <w:numId w:val="19"/>
-        </w:numPr>
+        <w:br w:type="page"/>
+      </w:r>
+    </w:p>
+    <w:p>
+      <w:pPr>
         <w:rPr>
           <w:sz w:val="24"/>
           <w:szCs w:val="24"/>
@@ -9394,116 +9155,29 @@
       </w:pPr>
       <w:r>
         <w:rPr>
+          <w:rStyle w:val="lev"/>
           <w:sz w:val="24"/>
           <w:szCs w:val="24"/>
         </w:rPr>
-        <w:t>Meilleur rapport qualité/prix.</w:t>
-      </w:r>
-    </w:p>
-    <w:p>
-      <w:pPr>
-        <w:numPr>
-          <w:ilvl w:val="0"/>
-          <w:numId w:val="19"/>
-        </w:numPr>
-        <w:rPr>
+        <w:lastRenderedPageBreak/>
+        <w:t xml:space="preserve">4. Collecte supplémentaire de données – </w:t>
+      </w:r>
+      <w:proofErr w:type="spellStart"/>
+      <w:r>
+        <w:rPr>
+          <w:rStyle w:val="lev"/>
           <w:sz w:val="24"/>
           <w:szCs w:val="24"/>
         </w:rPr>
-      </w:pPr>
-      <w:r>
-        <w:rPr>
+        <w:t>Tracking</w:t>
+      </w:r>
+      <w:proofErr w:type="spellEnd"/>
+      <w:r>
+        <w:rPr>
+          <w:rStyle w:val="lev"/>
           <w:sz w:val="24"/>
           <w:szCs w:val="24"/>
         </w:rPr>
-        <w:t>Bonne documentation, communauté active.</w:t>
-      </w:r>
-    </w:p>
-    <w:p>
-      <w:pPr>
-        <w:numPr>
-          <w:ilvl w:val="0"/>
-          <w:numId w:val="19"/>
-        </w:numPr>
-        <w:rPr>
-          <w:sz w:val="24"/>
-          <w:szCs w:val="24"/>
-        </w:rPr>
-      </w:pPr>
-      <w:r>
-        <w:rPr>
-          <w:sz w:val="24"/>
-          <w:szCs w:val="24"/>
-        </w:rPr>
-        <w:t>Permet le rafraîchissement automatique via passerelle.</w:t>
-      </w:r>
-    </w:p>
-    <w:p>
-      <w:pPr>
-        <w:numPr>
-          <w:ilvl w:val="0"/>
-          <w:numId w:val="19"/>
-        </w:numPr>
-        <w:rPr>
-          <w:b/>
-          <w:bCs/>
-          <w:sz w:val="24"/>
-          <w:szCs w:val="24"/>
-        </w:rPr>
-      </w:pPr>
-      <w:r>
-        <w:rPr>
-          <w:sz w:val="24"/>
-          <w:szCs w:val="24"/>
-        </w:rPr>
-        <w:t xml:space="preserve">Déjà compatible avec Excel, CSV, </w:t>
-      </w:r>
-      <w:proofErr w:type="spellStart"/>
-      <w:r>
-        <w:rPr>
-          <w:sz w:val="24"/>
-          <w:szCs w:val="24"/>
-        </w:rPr>
-        <w:t>BigQuery</w:t>
-      </w:r>
-      <w:proofErr w:type="spellEnd"/>
-      <w:r>
-        <w:rPr>
-          <w:sz w:val="24"/>
-          <w:szCs w:val="24"/>
-        </w:rPr>
-        <w:t>, etc.</w:t>
-      </w:r>
-      <w:r>
-        <w:rPr>
-          <w:b/>
-          <w:bCs/>
-          <w:sz w:val="24"/>
-          <w:szCs w:val="24"/>
-        </w:rPr>
-        <w:br w:type="page"/>
-      </w:r>
-    </w:p>
-    <w:p>
-      <w:r>
-        <w:rPr>
-          <w:rStyle w:val="lev"/>
-        </w:rPr>
-        <w:lastRenderedPageBreak/>
-        <w:t xml:space="preserve">4. Collecte supplémentaire de données – </w:t>
-      </w:r>
-      <w:proofErr w:type="spellStart"/>
-      <w:r>
-        <w:rPr>
-          <w:rStyle w:val="lev"/>
-        </w:rPr>
-        <w:t>Tracking</w:t>
-      </w:r>
-      <w:proofErr w:type="spellEnd"/>
-      <w:r>
-        <w:rPr>
-          <w:rStyle w:val="lev"/>
-        </w:rPr>
         <w:t xml:space="preserve"> comportemental</w:t>
       </w:r>
     </w:p>
@@ -9512,18 +9186,24 @@
         <w:pStyle w:val="NormalWeb"/>
         <w:rPr>
           <w:rFonts w:asciiTheme="minorHAnsi" w:hAnsiTheme="minorHAnsi"/>
+          <w:sz w:val="22"/>
+          <w:szCs w:val="22"/>
         </w:rPr>
       </w:pPr>
       <w:r>
         <w:rPr>
           <w:rStyle w:val="lev"/>
           <w:rFonts w:asciiTheme="minorHAnsi" w:eastAsiaTheme="majorEastAsia" w:hAnsiTheme="minorHAnsi"/>
+          <w:sz w:val="22"/>
+          <w:szCs w:val="22"/>
         </w:rPr>
         <w:t>Pourquoi ?</w:t>
       </w:r>
       <w:r>
         <w:rPr>
           <w:rFonts w:asciiTheme="minorHAnsi" w:hAnsiTheme="minorHAnsi"/>
+          <w:sz w:val="22"/>
+          <w:szCs w:val="22"/>
         </w:rPr>
         <w:br/>
         <w:t xml:space="preserve">Actuellement, </w:t>
@@ -9532,6 +9212,8 @@
       <w:r>
         <w:rPr>
           <w:rFonts w:asciiTheme="minorHAnsi" w:hAnsiTheme="minorHAnsi"/>
+          <w:sz w:val="22"/>
+          <w:szCs w:val="22"/>
         </w:rPr>
         <w:t>Styleesh</w:t>
       </w:r>
@@ -9539,6 +9221,8 @@
       <w:r>
         <w:rPr>
           <w:rFonts w:asciiTheme="minorHAnsi" w:hAnsiTheme="minorHAnsi"/>
+          <w:sz w:val="22"/>
+          <w:szCs w:val="22"/>
         </w:rPr>
         <w:t xml:space="preserve"> ne mesure pas les paniers abandonnés, les clics ou les taux de conversion intermédiaires. En utilisant des outils comme </w:t>
       </w:r>
@@ -9546,12 +9230,16 @@
         <w:rPr>
           <w:rStyle w:val="lev"/>
           <w:rFonts w:asciiTheme="minorHAnsi" w:eastAsiaTheme="majorEastAsia" w:hAnsiTheme="minorHAnsi"/>
+          <w:sz w:val="22"/>
+          <w:szCs w:val="22"/>
         </w:rPr>
         <w:t>Google Tag Manager</w:t>
       </w:r>
       <w:r>
         <w:rPr>
           <w:rFonts w:asciiTheme="minorHAnsi" w:hAnsiTheme="minorHAnsi"/>
+          <w:sz w:val="22"/>
+          <w:szCs w:val="22"/>
         </w:rPr>
         <w:t>, il devient possible de suivre des comportements précis sur le site (ajouts au panier, rebond, conversions...), essentiels pour l’optimisation marketing.</w:t>
       </w:r>
@@ -9561,84 +9249,112 @@
         <w:pStyle w:val="NormalWeb"/>
         <w:rPr>
           <w:rFonts w:asciiTheme="minorHAnsi" w:hAnsiTheme="minorHAnsi"/>
+          <w:sz w:val="22"/>
+          <w:szCs w:val="22"/>
         </w:rPr>
       </w:pPr>
       <w:r>
         <w:rPr>
           <w:rStyle w:val="lev"/>
           <w:rFonts w:asciiTheme="minorHAnsi" w:eastAsiaTheme="majorEastAsia" w:hAnsiTheme="minorHAnsi"/>
+          <w:sz w:val="22"/>
+          <w:szCs w:val="22"/>
         </w:rPr>
         <w:t>Coût estimé :</w:t>
       </w:r>
       <w:r>
         <w:rPr>
           <w:rFonts w:asciiTheme="minorHAnsi" w:hAnsiTheme="minorHAnsi"/>
+          <w:sz w:val="22"/>
+          <w:szCs w:val="22"/>
         </w:rPr>
         <w:t xml:space="preserve"> 1</w:t>
       </w:r>
       <w:r>
         <w:rPr>
           <w:rFonts w:ascii="Arial" w:hAnsi="Arial" w:cs="Arial"/>
+          <w:sz w:val="22"/>
+          <w:szCs w:val="22"/>
         </w:rPr>
         <w:t> </w:t>
       </w:r>
       <w:r>
         <w:rPr>
           <w:rFonts w:asciiTheme="minorHAnsi" w:hAnsiTheme="minorHAnsi"/>
+          <w:sz w:val="22"/>
+          <w:szCs w:val="22"/>
         </w:rPr>
         <w:t xml:space="preserve">000 </w:t>
       </w:r>
       <w:r>
         <w:rPr>
           <w:rFonts w:ascii="Aptos" w:hAnsi="Aptos" w:cs="Aptos"/>
+          <w:sz w:val="22"/>
+          <w:szCs w:val="22"/>
         </w:rPr>
         <w:t>à</w:t>
       </w:r>
       <w:r>
         <w:rPr>
           <w:rFonts w:asciiTheme="minorHAnsi" w:hAnsiTheme="minorHAnsi"/>
+          <w:sz w:val="22"/>
+          <w:szCs w:val="22"/>
         </w:rPr>
         <w:t xml:space="preserve"> 5</w:t>
       </w:r>
       <w:r>
         <w:rPr>
           <w:rFonts w:ascii="Arial" w:hAnsi="Arial" w:cs="Arial"/>
+          <w:sz w:val="22"/>
+          <w:szCs w:val="22"/>
         </w:rPr>
         <w:t> </w:t>
       </w:r>
       <w:r>
         <w:rPr>
           <w:rFonts w:asciiTheme="minorHAnsi" w:hAnsiTheme="minorHAnsi"/>
+          <w:sz w:val="22"/>
+          <w:szCs w:val="22"/>
         </w:rPr>
         <w:t>000</w:t>
       </w:r>
       <w:r>
         <w:rPr>
           <w:rFonts w:ascii="Arial" w:hAnsi="Arial" w:cs="Arial"/>
+          <w:sz w:val="22"/>
+          <w:szCs w:val="22"/>
         </w:rPr>
         <w:t> </w:t>
       </w:r>
       <w:r>
         <w:rPr>
           <w:rFonts w:ascii="Aptos" w:hAnsi="Aptos" w:cs="Aptos"/>
+          <w:sz w:val="22"/>
+          <w:szCs w:val="22"/>
         </w:rPr>
         <w:t>€</w:t>
       </w:r>
       <w:r>
         <w:rPr>
           <w:rFonts w:asciiTheme="minorHAnsi" w:hAnsiTheme="minorHAnsi"/>
+          <w:sz w:val="22"/>
+          <w:szCs w:val="22"/>
         </w:rPr>
         <w:t xml:space="preserve"> (impl</w:t>
       </w:r>
       <w:r>
         <w:rPr>
           <w:rFonts w:ascii="Aptos" w:hAnsi="Aptos" w:cs="Aptos"/>
+          <w:sz w:val="22"/>
+          <w:szCs w:val="22"/>
         </w:rPr>
         <w:t>é</w:t>
       </w:r>
       <w:r>
         <w:rPr>
           <w:rFonts w:asciiTheme="minorHAnsi" w:hAnsiTheme="minorHAnsi"/>
+          <w:sz w:val="22"/>
+          <w:szCs w:val="22"/>
         </w:rPr>
         <w:t>mentation et maintenance)</w:t>
       </w:r>
@@ -9648,6 +9364,8 @@
         <w:pStyle w:val="NormalWeb"/>
         <w:rPr>
           <w:rFonts w:asciiTheme="minorHAnsi" w:hAnsiTheme="minorHAnsi"/>
+          <w:sz w:val="22"/>
+          <w:szCs w:val="22"/>
         </w:rPr>
       </w:pPr>
       <w:r>
@@ -9655,12 +9373,16 @@
           <w:rFonts w:asciiTheme="minorHAnsi" w:hAnsiTheme="minorHAnsi"/>
           <w:b/>
           <w:bCs/>
+          <w:sz w:val="22"/>
+          <w:szCs w:val="22"/>
         </w:rPr>
         <w:t>Pourquoi ne pas utiliser uniquement Google Analytics ?</w:t>
       </w:r>
       <w:r>
         <w:rPr>
           <w:rFonts w:asciiTheme="minorHAnsi" w:hAnsiTheme="minorHAnsi"/>
+          <w:sz w:val="22"/>
+          <w:szCs w:val="22"/>
         </w:rPr>
         <w:br/>
         <w:t>Google Analytics ne permet pas de suivre des actions très précises comme “clic sur un bouton X” ou “ajout au panier sans achat”. Il reste limité sans configuration avancée.</w:t>
@@ -9671,6 +9393,8 @@
         <w:pStyle w:val="NormalWeb"/>
         <w:rPr>
           <w:rFonts w:asciiTheme="minorHAnsi" w:hAnsiTheme="minorHAnsi"/>
+          <w:sz w:val="22"/>
+          <w:szCs w:val="22"/>
         </w:rPr>
       </w:pPr>
       <w:r>
@@ -9678,6 +9402,8 @@
           <w:rFonts w:asciiTheme="minorHAnsi" w:hAnsiTheme="minorHAnsi"/>
           <w:b/>
           <w:bCs/>
+          <w:sz w:val="22"/>
+          <w:szCs w:val="22"/>
         </w:rPr>
         <w:t xml:space="preserve">Pourquoi </w:t>
       </w:r>
@@ -9685,6 +9411,8 @@
         <w:rPr>
           <w:rStyle w:val="lev"/>
           <w:rFonts w:asciiTheme="minorHAnsi" w:eastAsiaTheme="majorEastAsia" w:hAnsiTheme="minorHAnsi"/>
+          <w:sz w:val="22"/>
+          <w:szCs w:val="22"/>
         </w:rPr>
         <w:t xml:space="preserve">Google Tag Manager </w:t>
       </w:r>
@@ -9693,6 +9421,8 @@
           <w:rFonts w:asciiTheme="minorHAnsi" w:hAnsiTheme="minorHAnsi"/>
           <w:b/>
           <w:bCs/>
+          <w:sz w:val="22"/>
+          <w:szCs w:val="22"/>
         </w:rPr>
         <w:t>?</w:t>
       </w:r>
@@ -9706,11 +9436,15 @@
         </w:numPr>
         <w:rPr>
           <w:rFonts w:asciiTheme="minorHAnsi" w:hAnsiTheme="minorHAnsi"/>
+          <w:sz w:val="22"/>
+          <w:szCs w:val="22"/>
         </w:rPr>
       </w:pPr>
       <w:r>
         <w:rPr>
           <w:rFonts w:asciiTheme="minorHAnsi" w:hAnsiTheme="minorHAnsi"/>
+          <w:sz w:val="22"/>
+          <w:szCs w:val="22"/>
         </w:rPr>
         <w:t xml:space="preserve">Permet de tracer </w:t>
       </w:r>
@@ -9719,12 +9453,16 @@
           <w:rFonts w:asciiTheme="minorHAnsi" w:hAnsiTheme="minorHAnsi"/>
           <w:b/>
           <w:bCs/>
+          <w:sz w:val="22"/>
+          <w:szCs w:val="22"/>
         </w:rPr>
         <w:t>tout comportement spécifique</w:t>
       </w:r>
       <w:r>
         <w:rPr>
           <w:rFonts w:asciiTheme="minorHAnsi" w:hAnsiTheme="minorHAnsi"/>
+          <w:sz w:val="22"/>
+          <w:szCs w:val="22"/>
         </w:rPr>
         <w:t xml:space="preserve"> sur le site sans modifier le code source.</w:t>
       </w:r>
@@ -9738,11 +9476,15 @@
         </w:numPr>
         <w:rPr>
           <w:rFonts w:asciiTheme="minorHAnsi" w:hAnsiTheme="minorHAnsi"/>
+          <w:sz w:val="22"/>
+          <w:szCs w:val="22"/>
         </w:rPr>
       </w:pPr>
       <w:r>
         <w:rPr>
           <w:rFonts w:asciiTheme="minorHAnsi" w:hAnsiTheme="minorHAnsi"/>
+          <w:sz w:val="22"/>
+          <w:szCs w:val="22"/>
         </w:rPr>
         <w:t>Gratuit.</w:t>
       </w:r>
@@ -9756,11 +9498,15 @@
         </w:numPr>
         <w:rPr>
           <w:rFonts w:asciiTheme="minorHAnsi" w:hAnsiTheme="minorHAnsi"/>
+          <w:sz w:val="22"/>
+          <w:szCs w:val="22"/>
         </w:rPr>
       </w:pPr>
       <w:r>
         <w:rPr>
           <w:rFonts w:asciiTheme="minorHAnsi" w:hAnsiTheme="minorHAnsi"/>
+          <w:sz w:val="22"/>
+          <w:szCs w:val="22"/>
         </w:rPr>
         <w:t xml:space="preserve">Compatible avec tous les outils Google (Analytics, </w:t>
       </w:r>
@@ -9768,6 +9514,8 @@
       <w:r>
         <w:rPr>
           <w:rFonts w:asciiTheme="minorHAnsi" w:hAnsiTheme="minorHAnsi"/>
+          <w:sz w:val="22"/>
+          <w:szCs w:val="22"/>
         </w:rPr>
         <w:t>Ads</w:t>
       </w:r>
@@ -9775,6 +9523,8 @@
       <w:r>
         <w:rPr>
           <w:rFonts w:asciiTheme="minorHAnsi" w:hAnsiTheme="minorHAnsi"/>
+          <w:sz w:val="22"/>
+          <w:szCs w:val="22"/>
         </w:rPr>
         <w:t>...).</w:t>
       </w:r>
@@ -9784,6 +9534,8 @@
         <w:pStyle w:val="NormalWeb"/>
         <w:rPr>
           <w:rFonts w:asciiTheme="minorHAnsi" w:hAnsiTheme="minorHAnsi"/>
+          <w:sz w:val="22"/>
+          <w:szCs w:val="22"/>
         </w:rPr>
       </w:pPr>
       <w:r>
@@ -9791,12 +9543,16 @@
           <w:rFonts w:asciiTheme="minorHAnsi" w:hAnsiTheme="minorHAnsi"/>
           <w:b/>
           <w:bCs/>
+          <w:sz w:val="22"/>
+          <w:szCs w:val="22"/>
         </w:rPr>
         <w:t>Choix final :</w:t>
       </w:r>
       <w:r>
         <w:rPr>
           <w:rFonts w:asciiTheme="minorHAnsi" w:hAnsiTheme="minorHAnsi"/>
+          <w:sz w:val="22"/>
+          <w:szCs w:val="22"/>
         </w:rPr>
         <w:t xml:space="preserve"> </w:t>
       </w:r>
@@ -9805,12 +9561,16 @@
           <w:rFonts w:asciiTheme="minorHAnsi" w:hAnsiTheme="minorHAnsi"/>
           <w:b/>
           <w:bCs/>
+          <w:sz w:val="22"/>
+          <w:szCs w:val="22"/>
         </w:rPr>
         <w:t>Google Tag Manager</w:t>
       </w:r>
       <w:r>
         <w:rPr>
           <w:rFonts w:asciiTheme="minorHAnsi" w:hAnsiTheme="minorHAnsi"/>
+          <w:sz w:val="22"/>
+          <w:szCs w:val="22"/>
         </w:rPr>
         <w:t>, avec des déclencheurs personnalisés (panier abandonné, clic promo, etc.)</w:t>
       </w:r>
@@ -9865,18 +9625,10 @@
       </w:r>
     </w:p>
     <w:p>
-      <w:pPr>
-        <w:rPr>
-          <w:sz w:val="24"/>
-          <w:szCs w:val="24"/>
-        </w:rPr>
-      </w:pPr>
       <w:r>
         <w:rPr>
           <w:b/>
           <w:bCs/>
-          <w:sz w:val="24"/>
-          <w:szCs w:val="24"/>
         </w:rPr>
         <w:t>Pourquoi ?</w:t>
       </w:r>
@@ -9884,32 +9636,18 @@
         <w:rPr>
           <w:b/>
           <w:bCs/>
-          <w:sz w:val="24"/>
-          <w:szCs w:val="24"/>
         </w:rPr>
         <w:br/>
       </w:r>
       <w:r>
-        <w:rPr>
-          <w:sz w:val="24"/>
-          <w:szCs w:val="24"/>
-        </w:rPr>
         <w:t xml:space="preserve">Un </w:t>
       </w:r>
       <w:proofErr w:type="spellStart"/>
       <w:r>
-        <w:rPr>
-          <w:sz w:val="24"/>
-          <w:szCs w:val="24"/>
-        </w:rPr>
         <w:t>reporting</w:t>
       </w:r>
       <w:proofErr w:type="spellEnd"/>
       <w:r>
-        <w:rPr>
-          <w:sz w:val="24"/>
-          <w:szCs w:val="24"/>
-        </w:rPr>
         <w:t xml:space="preserve"> automatisé permet aux décideurs d’avoir une vision à jour sans effort. Cela renforce la réactivité face à des anomalies (ruptures de stock, baisse de trafic, etc.) et permet un pilotage efficace.</w:t>
       </w:r>
     </w:p>
@@ -9918,24 +9656,16 @@
         <w:rPr>
           <w:b/>
           <w:bCs/>
-          <w:sz w:val="24"/>
-          <w:szCs w:val="24"/>
         </w:rPr>
       </w:pPr>
       <w:r>
         <w:rPr>
           <w:b/>
           <w:bCs/>
-          <w:sz w:val="24"/>
-          <w:szCs w:val="24"/>
         </w:rPr>
         <w:t xml:space="preserve">Outils : </w:t>
       </w:r>
       <w:r>
-        <w:rPr>
-          <w:sz w:val="24"/>
-          <w:szCs w:val="24"/>
-        </w:rPr>
         <w:t>Rafraîchissement automatique Power BI, ou intégration API depuis l’entrepôt</w:t>
       </w:r>
     </w:p>
@@ -9944,92 +9674,58 @@
         <w:rPr>
           <w:b/>
           <w:bCs/>
-          <w:sz w:val="24"/>
-          <w:szCs w:val="24"/>
         </w:rPr>
       </w:pPr>
       <w:r>
         <w:rPr>
           <w:b/>
           <w:bCs/>
-          <w:sz w:val="24"/>
-          <w:szCs w:val="24"/>
         </w:rPr>
         <w:t xml:space="preserve">Coût estimé : </w:t>
       </w:r>
       <w:r>
-        <w:rPr>
-          <w:sz w:val="24"/>
-          <w:szCs w:val="24"/>
-        </w:rPr>
         <w:t>1</w:t>
       </w:r>
       <w:r>
         <w:rPr>
           <w:rFonts w:ascii="Arial" w:hAnsi="Arial" w:cs="Arial"/>
-          <w:sz w:val="24"/>
-          <w:szCs w:val="24"/>
         </w:rPr>
         <w:t> </w:t>
       </w:r>
       <w:r>
-        <w:rPr>
-          <w:sz w:val="24"/>
-          <w:szCs w:val="24"/>
-        </w:rPr>
         <w:t xml:space="preserve">500 </w:t>
       </w:r>
       <w:r>
         <w:rPr>
-          <w:rFonts w:ascii="Aptos" w:hAnsi="Aptos" w:cs="Aptos"/>
-          <w:sz w:val="24"/>
-          <w:szCs w:val="24"/>
+          <w:rFonts w:cs="Aptos"/>
         </w:rPr>
         <w:t>à</w:t>
       </w:r>
       <w:r>
-        <w:rPr>
-          <w:sz w:val="24"/>
-          <w:szCs w:val="24"/>
-        </w:rPr>
         <w:t xml:space="preserve"> 5</w:t>
       </w:r>
       <w:r>
         <w:rPr>
           <w:rFonts w:ascii="Arial" w:hAnsi="Arial" w:cs="Arial"/>
-          <w:sz w:val="24"/>
-          <w:szCs w:val="24"/>
         </w:rPr>
         <w:t> </w:t>
       </w:r>
       <w:r>
-        <w:rPr>
-          <w:sz w:val="24"/>
-          <w:szCs w:val="24"/>
-        </w:rPr>
         <w:t>000</w:t>
       </w:r>
       <w:r>
         <w:rPr>
           <w:rFonts w:ascii="Arial" w:hAnsi="Arial" w:cs="Arial"/>
-          <w:sz w:val="24"/>
-          <w:szCs w:val="24"/>
         </w:rPr>
         <w:t> </w:t>
       </w:r>
       <w:r>
         <w:rPr>
-          <w:rFonts w:ascii="Aptos" w:hAnsi="Aptos" w:cs="Aptos"/>
-          <w:sz w:val="24"/>
-          <w:szCs w:val="24"/>
+          <w:rFonts w:cs="Aptos"/>
         </w:rPr>
         <w:t>€</w:t>
       </w:r>
       <w:r>
-        <w:rPr>
-          <w:sz w:val="24"/>
-          <w:szCs w:val="24"/>
-        </w:rPr>
         <w:t xml:space="preserve"> par an</w:t>
       </w:r>
     </w:p>
@@ -10038,16 +9734,12 @@
         <w:rPr>
           <w:b/>
           <w:bCs/>
-          <w:sz w:val="24"/>
-          <w:szCs w:val="24"/>
         </w:rPr>
       </w:pPr>
       <w:r>
         <w:rPr>
           <w:b/>
           <w:bCs/>
-          <w:sz w:val="24"/>
-          <w:szCs w:val="24"/>
         </w:rPr>
         <w:t>Pourquoi ne pas rester avec un export manuel dans Excel ?</w:t>
       </w:r>
@@ -10058,16 +9750,8 @@
           <w:ilvl w:val="0"/>
           <w:numId w:val="21"/>
         </w:numPr>
-        <w:rPr>
-          <w:sz w:val="24"/>
-          <w:szCs w:val="24"/>
-        </w:rPr>
-      </w:pPr>
-      <w:r>
-        <w:rPr>
-          <w:sz w:val="24"/>
-          <w:szCs w:val="24"/>
-        </w:rPr>
+      </w:pPr>
+      <w:r>
         <w:t>Risque d’erreur humaine.</w:t>
       </w:r>
     </w:p>
@@ -10077,16 +9761,8 @@
           <w:ilvl w:val="0"/>
           <w:numId w:val="21"/>
         </w:numPr>
-        <w:rPr>
-          <w:sz w:val="24"/>
-          <w:szCs w:val="24"/>
-        </w:rPr>
-      </w:pPr>
-      <w:r>
-        <w:rPr>
-          <w:sz w:val="24"/>
-          <w:szCs w:val="24"/>
-        </w:rPr>
+      </w:pPr>
+      <w:r>
         <w:t>Pas de mise à jour en temps réel.</w:t>
       </w:r>
     </w:p>
@@ -10096,16 +9772,8 @@
           <w:ilvl w:val="0"/>
           <w:numId w:val="21"/>
         </w:numPr>
-        <w:rPr>
-          <w:sz w:val="24"/>
-          <w:szCs w:val="24"/>
-        </w:rPr>
-      </w:pPr>
-      <w:r>
-        <w:rPr>
-          <w:sz w:val="24"/>
-          <w:szCs w:val="24"/>
-        </w:rPr>
+      </w:pPr>
+      <w:r>
         <w:t>Peu adapté au partage ou au monitoring quotidien.</w:t>
       </w:r>
     </w:p>
@@ -10114,16 +9782,12 @@
         <w:rPr>
           <w:b/>
           <w:bCs/>
-          <w:sz w:val="24"/>
-          <w:szCs w:val="24"/>
         </w:rPr>
       </w:pPr>
       <w:r>
         <w:rPr>
           <w:b/>
           <w:bCs/>
-          <w:sz w:val="24"/>
-          <w:szCs w:val="24"/>
         </w:rPr>
         <w:t>Pourquoi Power BI automatisé ?</w:t>
       </w:r>
@@ -10134,16 +9798,8 @@
           <w:ilvl w:val="0"/>
           <w:numId w:val="22"/>
         </w:numPr>
-        <w:rPr>
-          <w:sz w:val="24"/>
-          <w:szCs w:val="24"/>
-        </w:rPr>
-      </w:pPr>
-      <w:r>
-        <w:rPr>
-          <w:sz w:val="24"/>
-          <w:szCs w:val="24"/>
-        </w:rPr>
+      </w:pPr>
+      <w:r>
         <w:t>Rafraîchissement quotidien ou horaire possible.</w:t>
       </w:r>
     </w:p>
@@ -10153,16 +9809,8 @@
           <w:ilvl w:val="0"/>
           <w:numId w:val="22"/>
         </w:numPr>
-        <w:rPr>
-          <w:sz w:val="24"/>
-          <w:szCs w:val="24"/>
-        </w:rPr>
-      </w:pPr>
-      <w:r>
-        <w:rPr>
-          <w:sz w:val="24"/>
-          <w:szCs w:val="24"/>
-        </w:rPr>
+      </w:pPr>
+      <w:r>
         <w:t>Notifications ou alertes paramétrables.</w:t>
       </w:r>
     </w:p>
@@ -10178,10 +9826,6 @@
         </w:rPr>
       </w:pPr>
       <w:r>
-        <w:rPr>
-          <w:sz w:val="24"/>
-          <w:szCs w:val="24"/>
-        </w:rPr>
         <w:t>Centralisation des données sur un seul support visuel partagé.</w:t>
       </w:r>
     </w:p>
@@ -10189,7 +9833,7 @@
       <w:pPr>
         <w:pStyle w:val="Titre1"/>
       </w:pPr>
-      <w:bookmarkStart w:id="17" w:name="_Toc202521312"/>
+      <w:bookmarkStart w:id="17" w:name="_Toc202521679"/>
       <w:r>
         <w:lastRenderedPageBreak/>
         <w:t>10</w:t>

</xml_diff>